<commit_message>
pdf: traverse - finished. remove - finished. insert - pseudo-code left. contains - left
</commit_message>
<xml_diff>
--- a/HW6.docx
+++ b/HW6.docx
@@ -16,21 +16,7 @@
         <w:rPr>
           <w:rFonts w:ascii="Century Schoolbook" w:hAnsi="Century Schoolbook"/>
         </w:rPr>
-        <w:t xml:space="preserve">Submitters: Adam &amp; </w:t>
-      </w:r>
-      <w:proofErr w:type="spellStart"/>
-      <w:r>
-        <w:rPr>
-          <w:rFonts w:ascii="Century Schoolbook" w:hAnsi="Century Schoolbook"/>
-        </w:rPr>
-        <w:t>Shachaf</w:t>
-      </w:r>
-      <w:proofErr w:type="spellEnd"/>
-      <w:r>
-        <w:rPr>
-          <w:rFonts w:ascii="Century Schoolbook" w:hAnsi="Century Schoolbook"/>
-        </w:rPr>
-        <w:t xml:space="preserve"> </w:t>
+        <w:t xml:space="preserve">Submitters: Adam &amp; Shachaf </w:t>
       </w:r>
     </w:p>
     <w:p>
@@ -584,7 +570,6 @@
         </w:rPr>
         <w:t xml:space="preserve">induced merely due to the fact that when </w:t>
       </w:r>
-      <w:proofErr w:type="gramStart"/>
       <w:r>
         <w:rPr>
           <w:rFonts w:ascii="Century Schoolbook" w:hAnsi="Century Schoolbook"/>
@@ -611,18 +596,8 @@
           <w:sz w:val="22"/>
           <w:szCs w:val="22"/>
         </w:rPr>
-        <w:t>(</w:t>
-      </w:r>
-      <w:proofErr w:type="gramEnd"/>
-      <w:r>
-        <w:rPr>
-          <w:rFonts w:ascii="Century Schoolbook" w:hAnsi="Century Schoolbook"/>
-          <w:sz w:val="22"/>
-          <w:szCs w:val="22"/>
-        </w:rPr>
-        <w:t>)-</w:t>
-      </w:r>
-      <w:proofErr w:type="spellStart"/>
+        <w:t>()-</w:t>
+      </w:r>
       <w:r>
         <w:rPr>
           <w:rFonts w:ascii="Century Schoolbook" w:hAnsi="Century Schoolbook"/>
@@ -631,7 +606,6 @@
         </w:rPr>
         <w:t>ing</w:t>
       </w:r>
-      <w:proofErr w:type="spellEnd"/>
       <w:r>
         <w:rPr>
           <w:rFonts w:ascii="Century Schoolbook" w:hAnsi="Century Schoolbook"/>
@@ -1475,7 +1449,6 @@
         </w:rPr>
         <w:t xml:space="preserve"> to run </w:t>
       </w:r>
-      <w:proofErr w:type="gramStart"/>
       <w:r>
         <w:rPr>
           <w:rFonts w:ascii="Century Schoolbook" w:eastAsiaTheme="minorEastAsia" w:hAnsi="Century Schoolbook"/>
@@ -1494,7 +1467,6 @@
         </w:rPr>
         <w:t>(</w:t>
       </w:r>
-      <w:proofErr w:type="gramEnd"/>
       <m:oMath>
         <m:sSub>
           <m:sSubPr>
@@ -2380,15 +2352,7 @@
           <w:sz w:val="22"/>
           <w:szCs w:val="22"/>
         </w:rPr>
-        <w:t xml:space="preserve">Notice </w:t>
-      </w:r>
-      <w:r>
-        <w:rPr>
-          <w:rFonts w:ascii="Century Schoolbook" w:eastAsiaTheme="minorEastAsia" w:hAnsi="Century Schoolbook"/>
-          <w:sz w:val="22"/>
-          <w:szCs w:val="22"/>
-        </w:rPr>
-        <w:t xml:space="preserve">that we rerun this </w:t>
+        <w:t xml:space="preserve">Only after a repeating result should the </w:t>
       </w:r>
       <w:r>
         <w:rPr>
@@ -2406,7 +2370,91 @@
           <w:sz w:val="22"/>
           <w:szCs w:val="22"/>
         </w:rPr>
-        <w:t xml:space="preserve">only in case of the key not being found. </w:t>
+        <w:t xml:space="preserve">terminate. </w:t>
+      </w:r>
+      <w:r>
+        <w:rPr>
+          <w:rFonts w:ascii="Century Schoolbook" w:eastAsiaTheme="minorEastAsia" w:hAnsi="Century Schoolbook"/>
+          <w:sz w:val="22"/>
+          <w:szCs w:val="22"/>
+          <w:u w:val="single"/>
+        </w:rPr>
+        <w:t>Notice</w:t>
+      </w:r>
+      <w:r>
+        <w:rPr>
+          <w:rFonts w:ascii="Century Schoolbook" w:eastAsiaTheme="minorEastAsia" w:hAnsi="Century Schoolbook"/>
+          <w:sz w:val="22"/>
+          <w:szCs w:val="22"/>
+          <w:u w:val="single"/>
+        </w:rPr>
+        <w:t>:</w:t>
+      </w:r>
+      <w:r>
+        <w:rPr>
+          <w:rFonts w:ascii="Century Schoolbook" w:eastAsiaTheme="minorEastAsia" w:hAnsi="Century Schoolbook"/>
+          <w:sz w:val="22"/>
+          <w:szCs w:val="22"/>
+        </w:rPr>
+        <w:t xml:space="preserve"> </w:t>
+      </w:r>
+      <w:r>
+        <w:rPr>
+          <w:rFonts w:ascii="Century Schoolbook" w:eastAsiaTheme="minorEastAsia" w:hAnsi="Century Schoolbook"/>
+          <w:sz w:val="22"/>
+          <w:szCs w:val="22"/>
+        </w:rPr>
+        <w:t xml:space="preserve">we rerun </w:t>
+      </w:r>
+      <w:r>
+        <w:rPr>
+          <w:rFonts w:ascii="Century Schoolbook" w:eastAsiaTheme="minorEastAsia" w:hAnsi="Century Schoolbook"/>
+          <w:sz w:val="22"/>
+          <w:szCs w:val="22"/>
+        </w:rPr>
+        <w:t xml:space="preserve">the </w:t>
+      </w:r>
+      <w:r>
+        <w:rPr>
+          <w:rFonts w:ascii="Century Schoolbook" w:eastAsiaTheme="minorEastAsia" w:hAnsi="Century Schoolbook"/>
+          <w:i/>
+          <w:iCs/>
+          <w:sz w:val="22"/>
+          <w:szCs w:val="22"/>
+        </w:rPr>
+        <w:t xml:space="preserve">traversal </w:t>
+      </w:r>
+      <w:r>
+        <w:rPr>
+          <w:rFonts w:ascii="Century Schoolbook" w:eastAsiaTheme="minorEastAsia" w:hAnsi="Century Schoolbook"/>
+          <w:sz w:val="22"/>
+          <w:szCs w:val="22"/>
+        </w:rPr>
+        <w:t xml:space="preserve">if and only if </w:t>
+      </w:r>
+      <w:r>
+        <w:rPr>
+          <w:rFonts w:ascii="Century Schoolbook" w:eastAsiaTheme="minorEastAsia" w:hAnsi="Century Schoolbook"/>
+          <w:sz w:val="22"/>
+          <w:szCs w:val="22"/>
+        </w:rPr>
+        <w:t xml:space="preserve">the key </w:t>
+      </w:r>
+      <w:r>
+        <w:rPr>
+          <w:rFonts w:ascii="Century Schoolbook" w:eastAsiaTheme="minorEastAsia" w:hAnsi="Century Schoolbook"/>
+          <w:sz w:val="22"/>
+          <w:szCs w:val="22"/>
+        </w:rPr>
+        <w:t xml:space="preserve">was not </w:t>
+      </w:r>
+      <w:r>
+        <w:rPr>
+          <w:rFonts w:ascii="Century Schoolbook" w:eastAsiaTheme="minorEastAsia" w:hAnsi="Century Schoolbook"/>
+          <w:sz w:val="22"/>
+          <w:szCs w:val="22"/>
+        </w:rPr>
+        <w:t>found.</w:t>
       </w:r>
     </w:p>
     <w:p>
@@ -2419,17 +2467,10 @@
           <w:szCs w:val="22"/>
         </w:rPr>
       </w:pPr>
-      <w:r>
-        <w:rPr>
-          <w:rFonts w:ascii="Century Schoolbook" w:eastAsiaTheme="minorEastAsia" w:hAnsi="Century Schoolbook"/>
-          <w:sz w:val="22"/>
-          <w:szCs w:val="22"/>
-        </w:rPr>
-        <w:t>// TODO: add pseudo-code?</w:t>
-      </w:r>
     </w:p>
     <w:p>
       <w:pPr>
+        <w:bidi w:val="0"/>
         <w:jc w:val="both"/>
         <w:rPr>
           <w:rFonts w:ascii="Century Schoolbook" w:eastAsiaTheme="minorEastAsia" w:hAnsi="Century Schoolbook"/>
@@ -2443,12 +2484,921 @@
           <w:sz w:val="22"/>
           <w:szCs w:val="22"/>
         </w:rPr>
-        <w:br w:type="page"/>
+        <w:tab/>
       </w:r>
     </w:p>
     <w:p>
       <w:pPr>
+        <w:pBdr>
+          <w:top w:val="single" w:sz="4" w:space="1" w:color="auto"/>
+          <w:bottom w:val="single" w:sz="4" w:space="1" w:color="auto"/>
+        </w:pBdr>
         <w:bidi w:val="0"/>
+        <w:spacing w:line="240" w:lineRule="exact"/>
+        <w:jc w:val="left"/>
+        <w:rPr>
+          <w:rFonts w:ascii="Century Schoolbook" w:eastAsiaTheme="minorEastAsia" w:hAnsi="Century Schoolbook"/>
+          <w:sz w:val="22"/>
+          <w:szCs w:val="22"/>
+        </w:rPr>
+      </w:pPr>
+      <w:r>
+        <w:rPr>
+          <w:rFonts w:ascii="Century Schoolbook" w:eastAsiaTheme="minorEastAsia" w:hAnsi="Century Schoolbook"/>
+          <w:sz w:val="16"/>
+          <w:szCs w:val="16"/>
+        </w:rPr>
+        <w:lastRenderedPageBreak/>
+        <w:t>1</w:t>
+      </w:r>
+      <w:r>
+        <w:rPr>
+          <w:rFonts w:ascii="Century Schoolbook" w:eastAsiaTheme="minorEastAsia" w:hAnsi="Century Schoolbook"/>
+          <w:sz w:val="22"/>
+          <w:szCs w:val="22"/>
+        </w:rPr>
+        <w:t xml:space="preserve">   </w:t>
+      </w:r>
+      <w:r>
+        <w:rPr>
+          <w:rFonts w:ascii="Century Schoolbook" w:eastAsiaTheme="minorEastAsia" w:hAnsi="Century Schoolbook"/>
+          <w:b/>
+          <w:bCs/>
+          <w:sz w:val="22"/>
+          <w:szCs w:val="22"/>
+        </w:rPr>
+        <w:t xml:space="preserve">public </w:t>
+      </w:r>
+      <w:r>
+        <w:rPr>
+          <w:rFonts w:ascii="Century Schoolbook" w:eastAsiaTheme="minorEastAsia" w:hAnsi="Century Schoolbook"/>
+          <w:sz w:val="22"/>
+          <w:szCs w:val="22"/>
+        </w:rPr>
+        <w:t>NodePair</w:t>
+      </w:r>
+      <w:r>
+        <w:rPr>
+          <w:rFonts w:ascii="Century Schoolbook" w:eastAsiaTheme="minorEastAsia" w:hAnsi="Century Schoolbook"/>
+          <w:b/>
+          <w:bCs/>
+          <w:sz w:val="22"/>
+          <w:szCs w:val="22"/>
+        </w:rPr>
+        <w:t xml:space="preserve"> </w:t>
+      </w:r>
+      <w:proofErr w:type="gramStart"/>
+      <w:r>
+        <w:rPr>
+          <w:rFonts w:ascii="Century Schoolbook" w:eastAsiaTheme="minorEastAsia" w:hAnsi="Century Schoolbook"/>
+          <w:sz w:val="22"/>
+          <w:szCs w:val="22"/>
+        </w:rPr>
+        <w:t>traverse</w:t>
+      </w:r>
+      <w:r>
+        <w:rPr>
+          <w:rFonts w:ascii="Century Schoolbook" w:eastAsiaTheme="minorEastAsia" w:hAnsi="Century Schoolbook"/>
+          <w:sz w:val="22"/>
+          <w:szCs w:val="22"/>
+        </w:rPr>
+        <w:t>(</w:t>
+      </w:r>
+      <w:proofErr w:type="gramEnd"/>
+      <w:r>
+        <w:rPr>
+          <w:rFonts w:ascii="Century Schoolbook" w:eastAsiaTheme="minorEastAsia" w:hAnsi="Century Schoolbook"/>
+          <w:sz w:val="22"/>
+          <w:szCs w:val="22"/>
+        </w:rPr>
+        <w:t>int</w:t>
+      </w:r>
+      <w:r>
+        <w:rPr>
+          <w:rFonts w:ascii="Century Schoolbook" w:eastAsiaTheme="minorEastAsia" w:hAnsi="Century Schoolbook"/>
+          <w:b/>
+          <w:bCs/>
+          <w:sz w:val="22"/>
+          <w:szCs w:val="22"/>
+        </w:rPr>
+        <w:t xml:space="preserve"> </w:t>
+      </w:r>
+      <w:r>
+        <w:rPr>
+          <w:rFonts w:ascii="Century Schoolbook" w:eastAsiaTheme="minorEastAsia" w:hAnsi="Century Schoolbook"/>
+          <w:sz w:val="22"/>
+          <w:szCs w:val="22"/>
+        </w:rPr>
+        <w:t>key)</w:t>
+      </w:r>
+      <w:r>
+        <w:rPr>
+          <w:rFonts w:ascii="Century Schoolbook" w:eastAsiaTheme="minorEastAsia" w:hAnsi="Century Schoolbook"/>
+          <w:sz w:val="22"/>
+          <w:szCs w:val="22"/>
+        </w:rPr>
+        <w:t xml:space="preserve"> {</w:t>
+      </w:r>
+      <w:r>
+        <w:rPr>
+          <w:rFonts w:ascii="Century Schoolbook" w:eastAsiaTheme="minorEastAsia" w:hAnsi="Century Schoolbook"/>
+          <w:sz w:val="22"/>
+          <w:szCs w:val="22"/>
+        </w:rPr>
+        <w:br/>
+      </w:r>
+      <w:r>
+        <w:rPr>
+          <w:rFonts w:ascii="Century Schoolbook" w:eastAsiaTheme="minorEastAsia" w:hAnsi="Century Schoolbook"/>
+          <w:sz w:val="16"/>
+          <w:szCs w:val="16"/>
+        </w:rPr>
+        <w:t>2</w:t>
+      </w:r>
+      <w:r>
+        <w:rPr>
+          <w:rFonts w:ascii="Century Schoolbook" w:eastAsiaTheme="minorEastAsia" w:hAnsi="Century Schoolbook"/>
+          <w:sz w:val="22"/>
+          <w:szCs w:val="22"/>
+        </w:rPr>
+        <w:t xml:space="preserve">      NodePair first = </w:t>
+      </w:r>
+      <w:r>
+        <w:rPr>
+          <w:rFonts w:ascii="Century Schoolbook" w:eastAsiaTheme="minorEastAsia" w:hAnsi="Century Schoolbook"/>
+          <w:b/>
+          <w:bCs/>
+          <w:sz w:val="22"/>
+          <w:szCs w:val="22"/>
+        </w:rPr>
+        <w:t xml:space="preserve">new </w:t>
+      </w:r>
+      <w:r>
+        <w:rPr>
+          <w:rFonts w:ascii="Century Schoolbook" w:eastAsiaTheme="minorEastAsia" w:hAnsi="Century Schoolbook"/>
+          <w:sz w:val="22"/>
+          <w:szCs w:val="22"/>
+        </w:rPr>
+        <w:t>NodePair(</w:t>
+      </w:r>
+      <w:r>
+        <w:rPr>
+          <w:rFonts w:ascii="Century Schoolbook" w:eastAsiaTheme="minorEastAsia" w:hAnsi="Century Schoolbook"/>
+          <w:b/>
+          <w:bCs/>
+          <w:sz w:val="22"/>
+          <w:szCs w:val="22"/>
+        </w:rPr>
+        <w:t>null</w:t>
+      </w:r>
+      <w:r>
+        <w:rPr>
+          <w:rFonts w:ascii="Century Schoolbook" w:eastAsiaTheme="minorEastAsia" w:hAnsi="Century Schoolbook"/>
+          <w:sz w:val="22"/>
+          <w:szCs w:val="22"/>
+        </w:rPr>
+        <w:t xml:space="preserve">, </w:t>
+      </w:r>
+      <w:r>
+        <w:rPr>
+          <w:rFonts w:ascii="Century Schoolbook" w:eastAsiaTheme="minorEastAsia" w:hAnsi="Century Schoolbook"/>
+          <w:b/>
+          <w:bCs/>
+          <w:sz w:val="22"/>
+          <w:szCs w:val="22"/>
+        </w:rPr>
+        <w:t>null</w:t>
+      </w:r>
+      <w:r>
+        <w:rPr>
+          <w:rFonts w:ascii="Century Schoolbook" w:eastAsiaTheme="minorEastAsia" w:hAnsi="Century Schoolbook"/>
+          <w:sz w:val="22"/>
+          <w:szCs w:val="22"/>
+        </w:rPr>
+        <w:t xml:space="preserve">, </w:t>
+      </w:r>
+      <w:r>
+        <w:rPr>
+          <w:rFonts w:ascii="Century Schoolbook" w:eastAsiaTheme="minorEastAsia" w:hAnsi="Century Schoolbook"/>
+          <w:b/>
+          <w:bCs/>
+          <w:sz w:val="22"/>
+          <w:szCs w:val="22"/>
+        </w:rPr>
+        <w:t>false</w:t>
+      </w:r>
+      <w:r>
+        <w:rPr>
+          <w:rFonts w:ascii="Century Schoolbook" w:eastAsiaTheme="minorEastAsia" w:hAnsi="Century Schoolbook"/>
+          <w:sz w:val="22"/>
+          <w:szCs w:val="22"/>
+        </w:rPr>
+        <w:t>);</w:t>
+      </w:r>
+      <w:r>
+        <w:rPr>
+          <w:rFonts w:ascii="Century Schoolbook" w:eastAsiaTheme="minorEastAsia" w:hAnsi="Century Schoolbook"/>
+          <w:sz w:val="22"/>
+          <w:szCs w:val="22"/>
+        </w:rPr>
+        <w:t xml:space="preserve"> </w:t>
+      </w:r>
+      <w:r>
+        <w:rPr>
+          <w:rFonts w:ascii="Century Schoolbook" w:eastAsiaTheme="minorEastAsia" w:hAnsi="Century Schoolbook"/>
+          <w:sz w:val="22"/>
+          <w:szCs w:val="22"/>
+        </w:rPr>
+        <w:br/>
+      </w:r>
+      <w:r>
+        <w:rPr>
+          <w:rFonts w:ascii="Century Schoolbook" w:eastAsiaTheme="minorEastAsia" w:hAnsi="Century Schoolbook"/>
+          <w:sz w:val="16"/>
+          <w:szCs w:val="16"/>
+        </w:rPr>
+        <w:t>3</w:t>
+      </w:r>
+      <w:r>
+        <w:rPr>
+          <w:rFonts w:ascii="Century Schoolbook" w:eastAsiaTheme="minorEastAsia" w:hAnsi="Century Schoolbook"/>
+          <w:sz w:val="16"/>
+          <w:szCs w:val="16"/>
+        </w:rPr>
+        <w:br/>
+      </w:r>
+      <w:r>
+        <w:rPr>
+          <w:rFonts w:ascii="Century Schoolbook" w:eastAsiaTheme="minorEastAsia" w:hAnsi="Century Schoolbook"/>
+          <w:sz w:val="16"/>
+          <w:szCs w:val="16"/>
+        </w:rPr>
+        <w:t>4</w:t>
+      </w:r>
+      <w:r>
+        <w:rPr>
+          <w:rFonts w:ascii="Century Schoolbook" w:eastAsiaTheme="minorEastAsia" w:hAnsi="Century Schoolbook"/>
+          <w:sz w:val="22"/>
+          <w:szCs w:val="22"/>
+        </w:rPr>
+        <w:t xml:space="preserve">   </w:t>
+      </w:r>
+      <w:r>
+        <w:rPr>
+          <w:rFonts w:ascii="Century Schoolbook" w:eastAsiaTheme="minorEastAsia" w:hAnsi="Century Schoolbook"/>
+          <w:sz w:val="22"/>
+          <w:szCs w:val="22"/>
+        </w:rPr>
+        <w:t xml:space="preserve">   </w:t>
+      </w:r>
+      <w:r>
+        <w:rPr>
+          <w:rFonts w:ascii="Century Schoolbook" w:eastAsiaTheme="minorEastAsia" w:hAnsi="Century Schoolbook"/>
+          <w:b/>
+          <w:bCs/>
+          <w:sz w:val="22"/>
+          <w:szCs w:val="22"/>
+        </w:rPr>
+        <w:t>while</w:t>
+      </w:r>
+      <w:r>
+        <w:rPr>
+          <w:rFonts w:ascii="Century Schoolbook" w:eastAsiaTheme="minorEastAsia" w:hAnsi="Century Schoolbook"/>
+          <w:sz w:val="22"/>
+          <w:szCs w:val="22"/>
+        </w:rPr>
+        <w:t xml:space="preserve"> (</w:t>
+      </w:r>
+      <w:r>
+        <w:rPr>
+          <w:rFonts w:ascii="Century Schoolbook" w:eastAsiaTheme="minorEastAsia" w:hAnsi="Century Schoolbook"/>
+          <w:b/>
+          <w:bCs/>
+          <w:sz w:val="22"/>
+          <w:szCs w:val="22"/>
+        </w:rPr>
+        <w:t>true</w:t>
+      </w:r>
+      <w:r>
+        <w:rPr>
+          <w:rFonts w:ascii="Century Schoolbook" w:eastAsiaTheme="minorEastAsia" w:hAnsi="Century Schoolbook"/>
+          <w:sz w:val="22"/>
+          <w:szCs w:val="22"/>
+        </w:rPr>
+        <w:t>) {</w:t>
+      </w:r>
+      <w:r>
+        <w:rPr>
+          <w:rFonts w:ascii="Century Schoolbook" w:eastAsiaTheme="minorEastAsia" w:hAnsi="Century Schoolbook"/>
+          <w:sz w:val="22"/>
+          <w:szCs w:val="22"/>
+        </w:rPr>
+        <w:t xml:space="preserve"> </w:t>
+      </w:r>
+      <w:r>
+        <w:rPr>
+          <w:rFonts w:ascii="Century Schoolbook" w:eastAsiaTheme="minorEastAsia" w:hAnsi="Century Schoolbook"/>
+          <w:i/>
+          <w:iCs/>
+          <w:sz w:val="22"/>
+          <w:szCs w:val="22"/>
+        </w:rPr>
+        <w:t xml:space="preserve">// </w:t>
+      </w:r>
+      <w:r>
+        <w:rPr>
+          <w:rFonts w:ascii="Century Schoolbook" w:eastAsiaTheme="minorEastAsia" w:hAnsi="Century Schoolbook"/>
+          <w:i/>
+          <w:iCs/>
+          <w:sz w:val="22"/>
+          <w:szCs w:val="22"/>
+        </w:rPr>
+        <w:t>break if</w:t>
+      </w:r>
+      <w:r>
+        <w:rPr>
+          <w:rFonts w:ascii="Century Schoolbook" w:eastAsiaTheme="minorEastAsia" w:hAnsi="Century Schoolbook"/>
+          <w:i/>
+          <w:iCs/>
+          <w:sz w:val="22"/>
+          <w:szCs w:val="22"/>
+        </w:rPr>
+        <w:t xml:space="preserve"> two </w:t>
+      </w:r>
+      <w:r>
+        <w:rPr>
+          <w:rFonts w:ascii="Century Schoolbook" w:eastAsiaTheme="minorEastAsia" w:hAnsi="Century Schoolbook"/>
+          <w:i/>
+          <w:iCs/>
+          <w:sz w:val="22"/>
+          <w:szCs w:val="22"/>
+        </w:rPr>
+        <w:t xml:space="preserve">consecutive </w:t>
+      </w:r>
+      <w:r>
+        <w:rPr>
+          <w:rFonts w:ascii="Century Schoolbook" w:eastAsiaTheme="minorEastAsia" w:hAnsi="Century Schoolbook"/>
+          <w:i/>
+          <w:iCs/>
+          <w:sz w:val="22"/>
+          <w:szCs w:val="22"/>
+        </w:rPr>
+        <w:t>traversals coalesce</w:t>
+      </w:r>
+      <w:r>
+        <w:rPr>
+          <w:rFonts w:ascii="Century Schoolbook" w:eastAsiaTheme="minorEastAsia" w:hAnsi="Century Schoolbook"/>
+          <w:i/>
+          <w:iCs/>
+          <w:sz w:val="22"/>
+          <w:szCs w:val="22"/>
+        </w:rPr>
+        <w:t xml:space="preserve"> </w:t>
+      </w:r>
+      <w:r>
+        <w:rPr>
+          <w:rFonts w:ascii="Century Schoolbook" w:eastAsiaTheme="minorEastAsia" w:hAnsi="Century Schoolbook"/>
+          <w:b/>
+          <w:bCs/>
+          <w:i/>
+          <w:iCs/>
+          <w:sz w:val="22"/>
+          <w:szCs w:val="22"/>
+        </w:rPr>
+        <w:t xml:space="preserve">or </w:t>
+      </w:r>
+      <w:r>
+        <w:rPr>
+          <w:rFonts w:ascii="Century Schoolbook" w:eastAsiaTheme="minorEastAsia" w:hAnsi="Century Schoolbook"/>
+          <w:i/>
+          <w:iCs/>
+          <w:sz w:val="22"/>
+          <w:szCs w:val="22"/>
+        </w:rPr>
+        <w:t xml:space="preserve">if </w:t>
+      </w:r>
+      <w:r>
+        <w:rPr>
+          <w:rFonts w:ascii="Century Schoolbook" w:eastAsiaTheme="minorEastAsia" w:hAnsi="Century Schoolbook"/>
+          <w:i/>
+          <w:iCs/>
+          <w:sz w:val="22"/>
+          <w:szCs w:val="22"/>
+        </w:rPr>
+        <w:t>the key is found</w:t>
+      </w:r>
+      <w:r>
+        <w:rPr>
+          <w:rFonts w:ascii="Century Schoolbook" w:eastAsiaTheme="minorEastAsia" w:hAnsi="Century Schoolbook"/>
+          <w:sz w:val="22"/>
+          <w:szCs w:val="22"/>
+        </w:rPr>
+        <w:br/>
+      </w:r>
+      <w:r>
+        <w:rPr>
+          <w:rFonts w:ascii="Century Schoolbook" w:eastAsiaTheme="minorEastAsia" w:hAnsi="Century Schoolbook"/>
+          <w:sz w:val="16"/>
+          <w:szCs w:val="16"/>
+        </w:rPr>
+        <w:t>5</w:t>
+      </w:r>
+      <w:r>
+        <w:rPr>
+          <w:rFonts w:ascii="Century Schoolbook" w:eastAsiaTheme="minorEastAsia" w:hAnsi="Century Schoolbook"/>
+          <w:sz w:val="22"/>
+          <w:szCs w:val="22"/>
+        </w:rPr>
+        <w:t xml:space="preserve">      </w:t>
+      </w:r>
+      <w:r>
+        <w:rPr>
+          <w:rFonts w:ascii="Century Schoolbook" w:eastAsiaTheme="minorEastAsia" w:hAnsi="Century Schoolbook"/>
+          <w:sz w:val="22"/>
+          <w:szCs w:val="22"/>
+        </w:rPr>
+        <w:t xml:space="preserve">   </w:t>
+      </w:r>
+      <w:r>
+        <w:rPr>
+          <w:rFonts w:ascii="Century Schoolbook" w:eastAsiaTheme="minorEastAsia" w:hAnsi="Century Schoolbook"/>
+          <w:sz w:val="22"/>
+          <w:szCs w:val="22"/>
+        </w:rPr>
+        <w:t>Node</w:t>
+      </w:r>
+      <w:r>
+        <w:rPr>
+          <w:rFonts w:ascii="Century Schoolbook" w:eastAsiaTheme="minorEastAsia" w:hAnsi="Century Schoolbook"/>
+          <w:sz w:val="22"/>
+          <w:szCs w:val="22"/>
+        </w:rPr>
+        <w:t xml:space="preserve"> </w:t>
+      </w:r>
+      <w:r>
+        <w:rPr>
+          <w:rFonts w:ascii="Century Schoolbook" w:eastAsiaTheme="minorEastAsia" w:hAnsi="Century Schoolbook"/>
+          <w:sz w:val="22"/>
+          <w:szCs w:val="22"/>
+        </w:rPr>
+        <w:t>second</w:t>
+      </w:r>
+      <w:r>
+        <w:rPr>
+          <w:rFonts w:ascii="Century Schoolbook" w:eastAsiaTheme="minorEastAsia" w:hAnsi="Century Schoolbook"/>
+          <w:sz w:val="22"/>
+          <w:szCs w:val="22"/>
+        </w:rPr>
+        <w:t xml:space="preserve"> = </w:t>
+      </w:r>
+      <w:r>
+        <w:rPr>
+          <w:rFonts w:ascii="Century Schoolbook" w:eastAsiaTheme="minorEastAsia" w:hAnsi="Century Schoolbook"/>
+          <w:sz w:val="22"/>
+          <w:szCs w:val="22"/>
+        </w:rPr>
+        <w:t>findKey</w:t>
+      </w:r>
+      <w:r>
+        <w:rPr>
+          <w:rFonts w:ascii="Century Schoolbook" w:eastAsiaTheme="minorEastAsia" w:hAnsi="Century Schoolbook"/>
+          <w:sz w:val="22"/>
+          <w:szCs w:val="22"/>
+        </w:rPr>
+        <w:t>Once</w:t>
+      </w:r>
+      <w:r>
+        <w:rPr>
+          <w:rFonts w:ascii="Century Schoolbook" w:eastAsiaTheme="minorEastAsia" w:hAnsi="Century Schoolbook"/>
+          <w:sz w:val="22"/>
+          <w:szCs w:val="22"/>
+        </w:rPr>
+        <w:t>(</w:t>
+      </w:r>
+      <w:r>
+        <w:rPr>
+          <w:rFonts w:ascii="Century Schoolbook" w:eastAsiaTheme="minorEastAsia" w:hAnsi="Century Schoolbook"/>
+          <w:sz w:val="22"/>
+          <w:szCs w:val="22"/>
+        </w:rPr>
+        <w:t>key)</w:t>
+      </w:r>
+      <w:r>
+        <w:rPr>
+          <w:rFonts w:ascii="Century Schoolbook" w:eastAsiaTheme="minorEastAsia" w:hAnsi="Century Schoolbook"/>
+          <w:sz w:val="22"/>
+          <w:szCs w:val="22"/>
+        </w:rPr>
+        <w:t>;</w:t>
+      </w:r>
+      <w:r>
+        <w:rPr>
+          <w:rFonts w:ascii="Century Schoolbook" w:eastAsiaTheme="minorEastAsia" w:hAnsi="Century Schoolbook"/>
+          <w:sz w:val="22"/>
+          <w:szCs w:val="22"/>
+        </w:rPr>
+        <w:br/>
+      </w:r>
+      <w:r>
+        <w:rPr>
+          <w:rFonts w:ascii="Century Schoolbook" w:eastAsiaTheme="minorEastAsia" w:hAnsi="Century Schoolbook"/>
+          <w:sz w:val="16"/>
+          <w:szCs w:val="16"/>
+        </w:rPr>
+        <w:t>6</w:t>
+      </w:r>
+      <w:r>
+        <w:rPr>
+          <w:rFonts w:ascii="Century Schoolbook" w:eastAsiaTheme="minorEastAsia" w:hAnsi="Century Schoolbook"/>
+          <w:sz w:val="22"/>
+          <w:szCs w:val="22"/>
+        </w:rPr>
+        <w:t xml:space="preserve">      </w:t>
+      </w:r>
+      <w:r>
+        <w:rPr>
+          <w:rFonts w:ascii="Century Schoolbook" w:eastAsiaTheme="minorEastAsia" w:hAnsi="Century Schoolbook"/>
+          <w:sz w:val="22"/>
+          <w:szCs w:val="22"/>
+        </w:rPr>
+        <w:t xml:space="preserve">   </w:t>
+      </w:r>
+      <w:r>
+        <w:rPr>
+          <w:rFonts w:ascii="Century Schoolbook" w:eastAsiaTheme="minorEastAsia" w:hAnsi="Century Schoolbook"/>
+          <w:b/>
+          <w:bCs/>
+          <w:sz w:val="22"/>
+          <w:szCs w:val="22"/>
+        </w:rPr>
+        <w:t xml:space="preserve">if </w:t>
+      </w:r>
+      <w:r>
+        <w:rPr>
+          <w:rFonts w:ascii="Century Schoolbook" w:eastAsiaTheme="minorEastAsia" w:hAnsi="Century Schoolbook"/>
+          <w:sz w:val="22"/>
+          <w:szCs w:val="22"/>
+        </w:rPr>
+        <w:t>(</w:t>
+      </w:r>
+      <w:r>
+        <w:rPr>
+          <w:rFonts w:ascii="Century Schoolbook" w:eastAsiaTheme="minorEastAsia" w:hAnsi="Century Schoolbook"/>
+          <w:sz w:val="22"/>
+          <w:szCs w:val="22"/>
+        </w:rPr>
+        <w:t xml:space="preserve"> (</w:t>
+      </w:r>
+      <w:r>
+        <w:rPr>
+          <w:rFonts w:ascii="Century Schoolbook" w:eastAsiaTheme="minorEastAsia" w:hAnsi="Century Schoolbook"/>
+          <w:sz w:val="22"/>
+          <w:szCs w:val="22"/>
+        </w:rPr>
+        <w:t>second.parent == first.parent</w:t>
+      </w:r>
+      <w:r>
+        <w:rPr>
+          <w:rFonts w:ascii="Century Schoolbook" w:eastAsiaTheme="minorEastAsia" w:hAnsi="Century Schoolbook"/>
+          <w:sz w:val="22"/>
+          <w:szCs w:val="22"/>
+        </w:rPr>
+        <w:t>)</w:t>
+      </w:r>
+      <w:r>
+        <w:rPr>
+          <w:rFonts w:ascii="Century Schoolbook" w:eastAsiaTheme="minorEastAsia" w:hAnsi="Century Schoolbook"/>
+          <w:sz w:val="22"/>
+          <w:szCs w:val="22"/>
+        </w:rPr>
+        <w:t xml:space="preserve"> </w:t>
+      </w:r>
+      <w:r>
+        <w:rPr>
+          <w:rFonts w:ascii="Century Schoolbook" w:eastAsiaTheme="minorEastAsia" w:hAnsi="Century Schoolbook"/>
+          <w:b/>
+          <w:bCs/>
+          <w:sz w:val="22"/>
+          <w:szCs w:val="22"/>
+        </w:rPr>
+        <w:t xml:space="preserve">or </w:t>
+      </w:r>
+      <w:r>
+        <w:rPr>
+          <w:rFonts w:ascii="Century Schoolbook" w:eastAsiaTheme="minorEastAsia" w:hAnsi="Century Schoolbook"/>
+          <w:sz w:val="22"/>
+          <w:szCs w:val="22"/>
+        </w:rPr>
+        <w:t>(</w:t>
+      </w:r>
+      <w:r>
+        <w:rPr>
+          <w:rFonts w:ascii="Century Schoolbook" w:eastAsiaTheme="minorEastAsia" w:hAnsi="Century Schoolbook"/>
+          <w:sz w:val="22"/>
+          <w:szCs w:val="22"/>
+        </w:rPr>
+        <w:t>second.key == key</w:t>
+      </w:r>
+      <w:r>
+        <w:rPr>
+          <w:rFonts w:ascii="Century Schoolbook" w:eastAsiaTheme="minorEastAsia" w:hAnsi="Century Schoolbook"/>
+          <w:sz w:val="22"/>
+          <w:szCs w:val="22"/>
+        </w:rPr>
+        <w:t xml:space="preserve">) </w:t>
+      </w:r>
+      <w:r>
+        <w:rPr>
+          <w:rFonts w:ascii="Century Schoolbook" w:eastAsiaTheme="minorEastAsia" w:hAnsi="Century Schoolbook"/>
+          <w:sz w:val="22"/>
+          <w:szCs w:val="22"/>
+        </w:rPr>
+        <w:t>) {</w:t>
+      </w:r>
+      <w:r>
+        <w:rPr>
+          <w:rFonts w:ascii="Century Schoolbook" w:eastAsiaTheme="minorEastAsia" w:hAnsi="Century Schoolbook"/>
+          <w:sz w:val="22"/>
+          <w:szCs w:val="22"/>
+        </w:rPr>
+        <w:br/>
+      </w:r>
+      <w:r>
+        <w:rPr>
+          <w:rFonts w:ascii="Century Schoolbook" w:eastAsiaTheme="minorEastAsia" w:hAnsi="Century Schoolbook"/>
+          <w:sz w:val="16"/>
+          <w:szCs w:val="16"/>
+        </w:rPr>
+        <w:t>7</w:t>
+      </w:r>
+      <w:r>
+        <w:rPr>
+          <w:rFonts w:ascii="Century Schoolbook" w:eastAsiaTheme="minorEastAsia" w:hAnsi="Century Schoolbook"/>
+          <w:sz w:val="22"/>
+          <w:szCs w:val="22"/>
+        </w:rPr>
+        <w:t xml:space="preserve">            </w:t>
+      </w:r>
+      <w:r>
+        <w:rPr>
+          <w:rFonts w:ascii="Century Schoolbook" w:eastAsiaTheme="minorEastAsia" w:hAnsi="Century Schoolbook"/>
+          <w:b/>
+          <w:bCs/>
+          <w:sz w:val="22"/>
+          <w:szCs w:val="22"/>
+        </w:rPr>
+        <w:t xml:space="preserve">return </w:t>
+      </w:r>
+      <w:r>
+        <w:rPr>
+          <w:rFonts w:ascii="Century Schoolbook" w:eastAsiaTheme="minorEastAsia" w:hAnsi="Century Schoolbook"/>
+          <w:sz w:val="22"/>
+          <w:szCs w:val="22"/>
+        </w:rPr>
+        <w:t xml:space="preserve">second; </w:t>
+      </w:r>
+      <w:r>
+        <w:rPr>
+          <w:rFonts w:ascii="Century Schoolbook" w:eastAsiaTheme="minorEastAsia" w:hAnsi="Century Schoolbook"/>
+          <w:sz w:val="22"/>
+          <w:szCs w:val="22"/>
+        </w:rPr>
+        <w:br/>
+      </w:r>
+      <w:r>
+        <w:rPr>
+          <w:rFonts w:ascii="Century Schoolbook" w:eastAsiaTheme="minorEastAsia" w:hAnsi="Century Schoolbook"/>
+          <w:sz w:val="16"/>
+          <w:szCs w:val="16"/>
+        </w:rPr>
+        <w:t>8</w:t>
+      </w:r>
+      <w:r>
+        <w:rPr>
+          <w:rFonts w:ascii="Century Schoolbook" w:eastAsiaTheme="minorEastAsia" w:hAnsi="Century Schoolbook"/>
+          <w:sz w:val="22"/>
+          <w:szCs w:val="22"/>
+        </w:rPr>
+        <w:t xml:space="preserve">      </w:t>
+      </w:r>
+      <w:r>
+        <w:rPr>
+          <w:rFonts w:ascii="Century Schoolbook" w:eastAsiaTheme="minorEastAsia" w:hAnsi="Century Schoolbook"/>
+          <w:sz w:val="22"/>
+          <w:szCs w:val="22"/>
+        </w:rPr>
+        <w:t xml:space="preserve">   </w:t>
+      </w:r>
+      <w:r>
+        <w:rPr>
+          <w:rFonts w:ascii="Century Schoolbook" w:eastAsiaTheme="minorEastAsia" w:hAnsi="Century Schoolbook"/>
+          <w:sz w:val="22"/>
+          <w:szCs w:val="22"/>
+        </w:rPr>
+        <w:t>}</w:t>
+      </w:r>
+      <w:r>
+        <w:rPr>
+          <w:rFonts w:ascii="Century Schoolbook" w:eastAsiaTheme="minorEastAsia" w:hAnsi="Century Schoolbook"/>
+          <w:sz w:val="22"/>
+          <w:szCs w:val="22"/>
+        </w:rPr>
+        <w:br/>
+      </w:r>
+      <w:r>
+        <w:rPr>
+          <w:rFonts w:ascii="Century Schoolbook" w:eastAsiaTheme="minorEastAsia" w:hAnsi="Century Schoolbook"/>
+          <w:sz w:val="16"/>
+          <w:szCs w:val="16"/>
+        </w:rPr>
+        <w:t>9</w:t>
+      </w:r>
+      <w:r>
+        <w:rPr>
+          <w:rFonts w:ascii="Century Schoolbook" w:eastAsiaTheme="minorEastAsia" w:hAnsi="Century Schoolbook"/>
+          <w:sz w:val="22"/>
+          <w:szCs w:val="22"/>
+        </w:rPr>
+        <w:t xml:space="preserve">         </w:t>
+      </w:r>
+      <w:r>
+        <w:rPr>
+          <w:rFonts w:ascii="Century Schoolbook" w:eastAsiaTheme="minorEastAsia" w:hAnsi="Century Schoolbook"/>
+          <w:b/>
+          <w:bCs/>
+          <w:sz w:val="22"/>
+          <w:szCs w:val="22"/>
+        </w:rPr>
+        <w:t xml:space="preserve">   </w:t>
+      </w:r>
+      <w:r>
+        <w:rPr>
+          <w:rFonts w:ascii="Century Schoolbook" w:eastAsiaTheme="minorEastAsia" w:hAnsi="Century Schoolbook"/>
+          <w:sz w:val="22"/>
+          <w:szCs w:val="22"/>
+        </w:rPr>
+        <w:t>first = second;</w:t>
+      </w:r>
+      <w:r>
+        <w:rPr>
+          <w:rFonts w:ascii="Century Schoolbook" w:eastAsiaTheme="minorEastAsia" w:hAnsi="Century Schoolbook"/>
+          <w:sz w:val="22"/>
+          <w:szCs w:val="22"/>
+        </w:rPr>
+        <w:br/>
+      </w:r>
+      <w:r>
+        <w:rPr>
+          <w:rFonts w:ascii="Century Schoolbook" w:eastAsiaTheme="minorEastAsia" w:hAnsi="Century Schoolbook"/>
+          <w:sz w:val="16"/>
+          <w:szCs w:val="16"/>
+        </w:rPr>
+        <w:t>10</w:t>
+      </w:r>
+      <w:r>
+        <w:rPr>
+          <w:rFonts w:ascii="Century Schoolbook" w:eastAsiaTheme="minorEastAsia" w:hAnsi="Century Schoolbook"/>
+          <w:sz w:val="22"/>
+          <w:szCs w:val="22"/>
+        </w:rPr>
+        <w:t xml:space="preserve">     }</w:t>
+      </w:r>
+    </w:p>
+    <w:p>
+      <w:pPr>
+        <w:bidi w:val="0"/>
+        <w:spacing w:line="240" w:lineRule="exact"/>
+        <w:jc w:val="center"/>
+        <w:rPr>
+          <w:rFonts w:ascii="Century Schoolbook" w:eastAsiaTheme="minorEastAsia" w:hAnsi="Century Schoolbook"/>
+          <w:sz w:val="22"/>
+          <w:szCs w:val="22"/>
+        </w:rPr>
+      </w:pPr>
+      <w:r>
+        <w:rPr>
+          <w:rFonts w:ascii="Century Schoolbook" w:eastAsiaTheme="minorEastAsia" w:hAnsi="Century Schoolbook"/>
+          <w:b/>
+          <w:bCs/>
+          <w:sz w:val="22"/>
+          <w:szCs w:val="22"/>
+        </w:rPr>
+        <w:t xml:space="preserve">Fig. 1: </w:t>
+      </w:r>
+      <w:r>
+        <w:rPr>
+          <w:rFonts w:ascii="Century Schoolbook" w:eastAsiaTheme="minorEastAsia" w:hAnsi="Century Schoolbook"/>
+          <w:sz w:val="22"/>
+          <w:szCs w:val="22"/>
+        </w:rPr>
+        <w:t xml:space="preserve">Pseudo-code for the traversal logic. We can see that the traversal terminates if </w:t>
+      </w:r>
+      <w:r>
+        <w:rPr>
+          <w:rFonts w:ascii="Century Schoolbook" w:eastAsiaTheme="minorEastAsia" w:hAnsi="Century Schoolbook"/>
+          <w:sz w:val="22"/>
+          <w:szCs w:val="22"/>
+        </w:rPr>
+        <w:t xml:space="preserve">and only if </w:t>
+      </w:r>
+      <w:r>
+        <w:rPr>
+          <w:rFonts w:ascii="Century Schoolbook" w:eastAsiaTheme="minorEastAsia" w:hAnsi="Century Schoolbook"/>
+          <w:sz w:val="22"/>
+          <w:szCs w:val="22"/>
+        </w:rPr>
+        <w:t xml:space="preserve">two consecutive traversals yield the same result </w:t>
+      </w:r>
+      <w:r>
+        <w:rPr>
+          <w:rFonts w:ascii="Century Schoolbook" w:eastAsiaTheme="minorEastAsia" w:hAnsi="Century Schoolbook"/>
+          <w:sz w:val="22"/>
+          <w:szCs w:val="22"/>
+        </w:rPr>
+        <w:t xml:space="preserve">(assuming </w:t>
+      </w:r>
+      <w:r>
+        <w:rPr>
+          <w:rFonts w:ascii="Century Schoolbook" w:eastAsiaTheme="minorEastAsia" w:hAnsi="Century Schoolbook"/>
+          <w:sz w:val="22"/>
+          <w:szCs w:val="22"/>
+        </w:rPr>
+        <w:t>both found</w:t>
+      </w:r>
+      <w:r>
+        <w:rPr>
+          <w:rFonts w:ascii="Century Schoolbook" w:eastAsiaTheme="minorEastAsia" w:hAnsi="Century Schoolbook"/>
+          <w:sz w:val="22"/>
+          <w:szCs w:val="22"/>
+        </w:rPr>
+        <w:t xml:space="preserve"> the key to not exist in the tree)</w:t>
+      </w:r>
+      <w:r>
+        <w:rPr>
+          <w:rFonts w:ascii="Century Schoolbook" w:eastAsiaTheme="minorEastAsia" w:hAnsi="Century Schoolbook"/>
+          <w:sz w:val="22"/>
+          <w:szCs w:val="22"/>
+        </w:rPr>
+        <w:t>, or</w:t>
+      </w:r>
+      <w:r>
+        <w:rPr>
+          <w:rFonts w:ascii="Century Schoolbook" w:eastAsiaTheme="minorEastAsia" w:hAnsi="Century Schoolbook"/>
+          <w:sz w:val="22"/>
+          <w:szCs w:val="22"/>
+        </w:rPr>
+        <w:t xml:space="preserve"> if</w:t>
+      </w:r>
+      <w:r>
+        <w:rPr>
+          <w:rFonts w:ascii="Century Schoolbook" w:eastAsiaTheme="minorEastAsia" w:hAnsi="Century Schoolbook"/>
+          <w:sz w:val="22"/>
+          <w:szCs w:val="22"/>
+        </w:rPr>
+        <w:t xml:space="preserve"> the key was found in </w:t>
+      </w:r>
+      <w:r>
+        <w:rPr>
+          <w:rFonts w:ascii="Century Schoolbook" w:eastAsiaTheme="minorEastAsia" w:hAnsi="Century Schoolbook"/>
+          <w:sz w:val="22"/>
+          <w:szCs w:val="22"/>
+        </w:rPr>
+        <w:t xml:space="preserve">some </w:t>
+      </w:r>
+      <w:r>
+        <w:rPr>
+          <w:rFonts w:ascii="Century Schoolbook" w:eastAsiaTheme="minorEastAsia" w:hAnsi="Century Schoolbook"/>
+          <w:sz w:val="22"/>
+          <w:szCs w:val="22"/>
+        </w:rPr>
+        <w:t>traversal</w:t>
+      </w:r>
+      <w:r>
+        <w:rPr>
+          <w:rFonts w:ascii="Century Schoolbook" w:eastAsiaTheme="minorEastAsia" w:hAnsi="Century Schoolbook"/>
+          <w:sz w:val="22"/>
+          <w:szCs w:val="22"/>
+        </w:rPr>
+        <w:t xml:space="preserve"> in the while loop</w:t>
+      </w:r>
+      <w:r>
+        <w:rPr>
+          <w:rFonts w:ascii="Century Schoolbook" w:eastAsiaTheme="minorEastAsia" w:hAnsi="Century Schoolbook"/>
+          <w:sz w:val="22"/>
+          <w:szCs w:val="22"/>
+        </w:rPr>
+        <w:t>.</w:t>
+      </w:r>
+    </w:p>
+    <w:p>
+      <w:pPr>
+        <w:pStyle w:val="ListParagraph"/>
+        <w:numPr>
+          <w:ilvl w:val="1"/>
+          <w:numId w:val="2"/>
+        </w:numPr>
+        <w:bidi w:val="0"/>
+        <w:spacing w:before="240"/>
         <w:jc w:val="left"/>
         <w:rPr>
           <w:rFonts w:ascii="Century Schoolbook" w:hAnsi="Century Schoolbook"/>
@@ -2466,16 +3416,45 @@
           <w:sz w:val="26"/>
           <w:szCs w:val="26"/>
         </w:rPr>
-        <w:lastRenderedPageBreak/>
-        <w:t>1.1</w:t>
-      </w:r>
-      <w:r>
-        <w:rPr>
-          <w:rFonts w:ascii="Century Schoolbook" w:hAnsi="Century Schoolbook"/>
+        <w:t xml:space="preserve">The </w:t>
+      </w:r>
+      <w:r>
+        <w:rPr>
+          <w:rFonts w:ascii="Century Schoolbook" w:hAnsi="Century Schoolbook"/>
+          <w:i/>
+          <w:iCs/>
           <w:sz w:val="26"/>
           <w:szCs w:val="26"/>
         </w:rPr>
-        <w:tab/>
+        <w:t>remove(</w:t>
+      </w:r>
+      <w:r>
+        <w:rPr>
+          <w:rFonts w:ascii="Century Schoolbook" w:hAnsi="Century Schoolbook"/>
+          <w:i/>
+          <w:iCs/>
+          <w:sz w:val="26"/>
+          <w:szCs w:val="26"/>
+        </w:rPr>
+        <w:t>x</w:t>
+      </w:r>
+      <w:r>
+        <w:rPr>
+          <w:rFonts w:ascii="Century Schoolbook" w:hAnsi="Century Schoolbook"/>
+          <w:i/>
+          <w:iCs/>
+          <w:sz w:val="26"/>
+          <w:szCs w:val="26"/>
+        </w:rPr>
+        <w:t>)</w:t>
+      </w:r>
+      <w:r>
+        <w:rPr>
+          <w:rFonts w:ascii="Courier Prime" w:hAnsi="Courier Prime"/>
+          <w:sz w:val="26"/>
+          <w:szCs w:val="26"/>
+        </w:rPr>
+        <w:t xml:space="preserve"> </w:t>
       </w:r>
       <w:r>
         <w:rPr>
@@ -2485,37 +3464,606 @@
           <w:sz w:val="26"/>
           <w:szCs w:val="26"/>
         </w:rPr>
-        <w:t xml:space="preserve">The </w:t>
-      </w:r>
-      <w:r>
-        <w:rPr>
-          <w:rFonts w:ascii="Century Schoolbook" w:hAnsi="Century Schoolbook"/>
-          <w:i/>
-          <w:iCs/>
-          <w:sz w:val="26"/>
-          <w:szCs w:val="26"/>
-        </w:rPr>
-        <w:t>add</w:t>
-      </w:r>
-      <w:r>
-        <w:rPr>
-          <w:rFonts w:ascii="Century Schoolbook" w:hAnsi="Century Schoolbook"/>
-          <w:i/>
-          <w:iCs/>
-          <w:sz w:val="26"/>
-          <w:szCs w:val="26"/>
-        </w:rPr>
-        <w:t>(x)</w:t>
-      </w:r>
-      <w:r>
-        <w:rPr>
-          <w:rFonts w:ascii="Courier Prime" w:hAnsi="Courier Prime"/>
-          <w:sz w:val="26"/>
-          <w:szCs w:val="26"/>
+        <w:t>method</w:t>
+      </w:r>
+    </w:p>
+    <w:p>
+      <w:pPr>
+        <w:bidi w:val="0"/>
+        <w:jc w:val="left"/>
+        <w:rPr>
+          <w:rFonts w:ascii="Century Schoolbook" w:eastAsiaTheme="minorEastAsia" w:hAnsi="Century Schoolbook"/>
+          <w:sz w:val="22"/>
+          <w:szCs w:val="22"/>
+        </w:rPr>
+      </w:pPr>
+      <w:r>
+        <w:rPr>
+          <w:rFonts w:ascii="Century Schoolbook" w:eastAsiaTheme="minorEastAsia" w:hAnsi="Century Schoolbook"/>
+          <w:sz w:val="22"/>
+          <w:szCs w:val="22"/>
+        </w:rPr>
+        <w:t>When removing an element, we first traverse the tree to find the node to remove and its parent node. If the node was found, it and its parent should be locked and validated (a similar validation to the lazy list’s), and then there are three cases: the node can be either binary, unary or a leaf.</w:t>
+      </w:r>
+    </w:p>
+    <w:p>
+      <w:pPr>
+        <w:bidi w:val="0"/>
+        <w:jc w:val="left"/>
+        <w:rPr>
+          <w:rFonts w:ascii="Century Schoolbook" w:eastAsiaTheme="minorEastAsia" w:hAnsi="Century Schoolbook"/>
+          <w:sz w:val="22"/>
+          <w:szCs w:val="22"/>
+        </w:rPr>
+      </w:pPr>
+      <w:r>
+        <w:rPr>
+          <w:rFonts w:ascii="Century Schoolbook" w:eastAsiaTheme="minorEastAsia" w:hAnsi="Century Schoolbook"/>
+          <w:sz w:val="22"/>
+          <w:szCs w:val="22"/>
+        </w:rPr>
+        <w:t>If the node is a leaf, the removal is trivial – just disconnect the node’s parent from the node.</w:t>
+      </w:r>
+    </w:p>
+    <w:p>
+      <w:pPr>
+        <w:bidi w:val="0"/>
+        <w:jc w:val="left"/>
+        <w:rPr>
+          <w:rFonts w:ascii="Century Schoolbook" w:eastAsiaTheme="minorEastAsia" w:hAnsi="Century Schoolbook"/>
+          <w:sz w:val="22"/>
+          <w:szCs w:val="22"/>
+        </w:rPr>
+      </w:pPr>
+      <w:r>
+        <w:rPr>
+          <w:rFonts w:ascii="Century Schoolbook" w:eastAsiaTheme="minorEastAsia" w:hAnsi="Century Schoolbook"/>
+          <w:sz w:val="22"/>
+          <w:szCs w:val="22"/>
+        </w:rPr>
+        <w:t>If the node is unary, then it’s still simple enough – just connect the parent to the single child of the node being removed.</w:t>
+      </w:r>
+    </w:p>
+    <w:p>
+      <w:pPr>
+        <w:bidi w:val="0"/>
+        <w:jc w:val="left"/>
+        <w:rPr>
+          <w:rFonts w:ascii="Century Schoolbook" w:eastAsiaTheme="minorEastAsia" w:hAnsi="Century Schoolbook"/>
+          <w:sz w:val="22"/>
+          <w:szCs w:val="22"/>
+        </w:rPr>
+      </w:pPr>
+      <w:r>
+        <w:rPr>
+          <w:rFonts w:ascii="Century Schoolbook" w:eastAsiaTheme="minorEastAsia" w:hAnsi="Century Schoolbook"/>
+          <w:sz w:val="22"/>
+          <w:szCs w:val="22"/>
+        </w:rPr>
+        <w:t xml:space="preserve">The third case is more complicated – as the “hole” created by the removed node must be filled with its successor. This “filling” must be done without ever disconnecting any node or subtree from the tree, otherwise concurrent calls to </w:t>
+      </w:r>
+      <w:r>
+        <w:rPr>
+          <w:rFonts w:ascii="Century Schoolbook" w:eastAsiaTheme="minorEastAsia" w:hAnsi="Century Schoolbook"/>
+          <w:i/>
+          <w:iCs/>
+          <w:sz w:val="22"/>
+          <w:szCs w:val="22"/>
+        </w:rPr>
+        <w:t>contains</w:t>
+      </w:r>
+      <w:r>
+        <w:rPr>
+          <w:rFonts w:ascii="Century Schoolbook" w:eastAsiaTheme="minorEastAsia" w:hAnsi="Century Schoolbook"/>
+          <w:sz w:val="22"/>
+          <w:szCs w:val="22"/>
+        </w:rPr>
+        <w:t xml:space="preserve"> or </w:t>
+      </w:r>
+      <w:r>
+        <w:rPr>
+          <w:rFonts w:ascii="Century Schoolbook" w:eastAsiaTheme="minorEastAsia" w:hAnsi="Century Schoolbook"/>
+          <w:i/>
+          <w:iCs/>
+          <w:sz w:val="22"/>
+          <w:szCs w:val="22"/>
+        </w:rPr>
+        <w:t>insert</w:t>
+      </w:r>
+      <w:r>
+        <w:rPr>
+          <w:rFonts w:ascii="Century Schoolbook" w:eastAsiaTheme="minorEastAsia" w:hAnsi="Century Schoolbook"/>
+          <w:sz w:val="22"/>
+          <w:szCs w:val="22"/>
+        </w:rPr>
+        <w:t xml:space="preserve"> might fail. This is done by first finding the node’s successor – the leftmost child in the subtree rooted in the removed node’s right child. The successor and its parent must be locked, too, to prevent them from changing. Then, again, there are two cases: either the successor is a leaf, or it has a right child.</w:t>
+      </w:r>
+    </w:p>
+    <w:p>
+      <w:pPr>
+        <w:bidi w:val="0"/>
+        <w:jc w:val="left"/>
+        <w:rPr>
+          <w:rFonts w:ascii="Century Schoolbook" w:eastAsiaTheme="minorEastAsia" w:hAnsi="Century Schoolbook"/>
+          <w:sz w:val="22"/>
+          <w:szCs w:val="22"/>
+        </w:rPr>
+      </w:pPr>
+      <w:r>
+        <w:rPr>
+          <w:rFonts w:ascii="Century Schoolbook" w:eastAsiaTheme="minorEastAsia" w:hAnsi="Century Schoolbook"/>
+          <w:sz w:val="22"/>
+          <w:szCs w:val="22"/>
+        </w:rPr>
+        <w:t>If the successor is a leaf, it can be connected to the removed node’s children, then connected to the removed node’s parent, and finally disconnected from its original parent. Note that the order is important – any other order temporary unlinks some of the nodes from the tree, harming linearizability.</w:t>
+      </w:r>
+    </w:p>
+    <w:p>
+      <w:pPr>
+        <w:bidi w:val="0"/>
+        <w:jc w:val="center"/>
+        <w:rPr>
+          <w:rFonts w:ascii="Century Schoolbook" w:eastAsiaTheme="minorEastAsia" w:hAnsi="Century Schoolbook"/>
+          <w:sz w:val="22"/>
+          <w:szCs w:val="22"/>
+        </w:rPr>
+      </w:pPr>
+    </w:p>
+    <w:p>
+      <w:pPr>
+        <w:bidi w:val="0"/>
+        <w:jc w:val="center"/>
+        <w:rPr>
+          <w:rFonts w:ascii="Century Schoolbook" w:eastAsiaTheme="minorEastAsia" w:hAnsi="Century Schoolbook"/>
+          <w:sz w:val="22"/>
+          <w:szCs w:val="22"/>
+        </w:rPr>
+      </w:pPr>
+    </w:p>
+    <w:p>
+      <w:pPr>
+        <w:bidi w:val="0"/>
+        <w:jc w:val="center"/>
+        <w:rPr>
+          <w:rFonts w:ascii="Century Schoolbook" w:eastAsiaTheme="minorEastAsia" w:hAnsi="Century Schoolbook"/>
+          <w:sz w:val="22"/>
+          <w:szCs w:val="22"/>
+        </w:rPr>
+      </w:pPr>
+    </w:p>
+    <w:p>
+      <w:pPr>
+        <w:bidi w:val="0"/>
+        <w:jc w:val="center"/>
+        <w:rPr>
+          <w:rFonts w:ascii="Century Schoolbook" w:eastAsiaTheme="minorEastAsia" w:hAnsi="Century Schoolbook"/>
+          <w:sz w:val="22"/>
+          <w:szCs w:val="22"/>
+        </w:rPr>
+      </w:pPr>
+    </w:p>
+    <w:p>
+      <w:pPr>
+        <w:bidi w:val="0"/>
+        <w:jc w:val="center"/>
+        <w:rPr>
+          <w:rFonts w:ascii="Century Schoolbook" w:eastAsiaTheme="minorEastAsia" w:hAnsi="Century Schoolbook"/>
+          <w:sz w:val="22"/>
+          <w:szCs w:val="22"/>
+        </w:rPr>
+      </w:pPr>
+    </w:p>
+    <w:p>
+      <w:pPr>
+        <w:bidi w:val="0"/>
+        <w:jc w:val="center"/>
+        <w:rPr>
+          <w:rFonts w:ascii="Century Schoolbook" w:eastAsiaTheme="minorEastAsia" w:hAnsi="Century Schoolbook"/>
+          <w:sz w:val="22"/>
+          <w:szCs w:val="22"/>
+        </w:rPr>
+      </w:pPr>
+    </w:p>
+    <w:p>
+      <w:pPr>
+        <w:bidi w:val="0"/>
+        <w:jc w:val="center"/>
+        <w:rPr>
+          <w:rFonts w:ascii="Century Schoolbook" w:eastAsiaTheme="minorEastAsia" w:hAnsi="Century Schoolbook"/>
+          <w:sz w:val="22"/>
+          <w:szCs w:val="22"/>
+        </w:rPr>
+      </w:pPr>
+    </w:p>
+    <w:p>
+      <w:pPr>
+        <w:bidi w:val="0"/>
+        <w:jc w:val="center"/>
+        <w:rPr>
+          <w:rFonts w:ascii="Century Schoolbook" w:eastAsiaTheme="minorEastAsia" w:hAnsi="Century Schoolbook"/>
+          <w:sz w:val="22"/>
+          <w:szCs w:val="22"/>
+        </w:rPr>
+      </w:pPr>
+      <w:r>
+        <w:rPr>
+          <w:rFonts w:ascii="Century Schoolbook" w:eastAsiaTheme="minorEastAsia" w:hAnsi="Century Schoolbook"/>
+          <w:noProof/>
+          <w:sz w:val="22"/>
+          <w:szCs w:val="22"/>
+        </w:rPr>
+        <w:lastRenderedPageBreak/>
+        <w:drawing>
+          <wp:anchor distT="457200" distB="45720" distL="114300" distR="114300" simplePos="0" relativeHeight="251658240" behindDoc="0" locked="0" layoutInCell="1" allowOverlap="1" wp14:anchorId="524D24D3" wp14:editId="4301F95F">
+            <wp:simplePos x="0" y="0"/>
+            <wp:positionH relativeFrom="column">
+              <wp:posOffset>1906905</wp:posOffset>
+            </wp:positionH>
+            <wp:positionV relativeFrom="paragraph">
+              <wp:posOffset>19050</wp:posOffset>
+            </wp:positionV>
+            <wp:extent cx="2194560" cy="2368296"/>
+            <wp:effectExtent l="19050" t="19050" r="15240" b="13335"/>
+            <wp:wrapTopAndBottom/>
+            <wp:docPr id="1" name="Picture 1" descr="A picture containing person&#10;&#10;Description automatically generated"/>
+            <wp:cNvGraphicFramePr>
+              <a:graphicFrameLocks xmlns:a="http://schemas.openxmlformats.org/drawingml/2006/main" noChangeAspect="1"/>
+            </wp:cNvGraphicFramePr>
+            <a:graphic xmlns:a="http://schemas.openxmlformats.org/drawingml/2006/main">
+              <a:graphicData uri="http://schemas.openxmlformats.org/drawingml/2006/picture">
+                <pic:pic xmlns:pic="http://schemas.openxmlformats.org/drawingml/2006/picture">
+                  <pic:nvPicPr>
+                    <pic:cNvPr id="1" name="Picture 1" descr="A picture containing person&#10;&#10;Description automatically generated"/>
+                    <pic:cNvPicPr/>
+                  </pic:nvPicPr>
+                  <pic:blipFill>
+                    <a:blip r:embed="rId5">
+                      <a:extLst>
+                        <a:ext uri="{28A0092B-C50C-407E-A947-70E740481C1C}">
+                          <a14:useLocalDpi xmlns:a14="http://schemas.microsoft.com/office/drawing/2010/main" val="0"/>
+                        </a:ext>
+                      </a:extLst>
+                    </a:blip>
+                    <a:stretch>
+                      <a:fillRect/>
+                    </a:stretch>
+                  </pic:blipFill>
+                  <pic:spPr>
+                    <a:xfrm>
+                      <a:off x="0" y="0"/>
+                      <a:ext cx="2194560" cy="2368296"/>
+                    </a:xfrm>
+                    <a:prstGeom prst="rect">
+                      <a:avLst/>
+                    </a:prstGeom>
+                    <a:ln>
+                      <a:solidFill>
+                        <a:schemeClr val="tx1"/>
+                      </a:solidFill>
+                    </a:ln>
+                  </pic:spPr>
+                </pic:pic>
+              </a:graphicData>
+            </a:graphic>
+            <wp14:sizeRelH relativeFrom="margin">
+              <wp14:pctWidth>0</wp14:pctWidth>
+            </wp14:sizeRelH>
+            <wp14:sizeRelV relativeFrom="margin">
+              <wp14:pctHeight>0</wp14:pctHeight>
+            </wp14:sizeRelV>
+          </wp:anchor>
+        </w:drawing>
+      </w:r>
+      <w:r>
+        <w:rPr>
+          <w:rFonts w:ascii="Century Schoolbook" w:eastAsiaTheme="minorEastAsia" w:hAnsi="Century Schoolbook"/>
+          <w:b/>
+          <w:bCs/>
+          <w:sz w:val="22"/>
+          <w:szCs w:val="22"/>
+        </w:rPr>
+        <w:t xml:space="preserve">Fig. 2: </w:t>
+      </w:r>
+      <w:r>
+        <w:rPr>
+          <w:rFonts w:ascii="Century Schoolbook" w:eastAsiaTheme="minorEastAsia" w:hAnsi="Century Schoolbook"/>
+          <w:sz w:val="22"/>
+          <w:szCs w:val="22"/>
+        </w:rPr>
+        <w:t>TBD</w:t>
+      </w:r>
+    </w:p>
+    <w:p>
+      <w:pPr>
+        <w:bidi w:val="0"/>
+        <w:jc w:val="center"/>
+        <w:rPr>
+          <w:rFonts w:ascii="Century Schoolbook" w:eastAsiaTheme="minorEastAsia" w:hAnsi="Century Schoolbook"/>
+          <w:sz w:val="22"/>
+          <w:szCs w:val="22"/>
+        </w:rPr>
+      </w:pPr>
+      <w:r>
+        <w:rPr>
+          <w:rFonts w:ascii="Century Schoolbook" w:eastAsiaTheme="minorEastAsia" w:hAnsi="Century Schoolbook"/>
+          <w:sz w:val="22"/>
+          <w:szCs w:val="22"/>
+        </w:rPr>
+        <w:t xml:space="preserve">Otherwise, the removal must be more complicated, as demonstrated by the following figure. </w:t>
+      </w:r>
+    </w:p>
+    <w:p>
+      <w:pPr>
+        <w:bidi w:val="0"/>
+        <w:jc w:val="left"/>
+        <w:rPr>
+          <w:rFonts w:ascii="Century Schoolbook" w:eastAsiaTheme="minorEastAsia" w:hAnsi="Century Schoolbook"/>
+          <w:sz w:val="22"/>
+          <w:szCs w:val="22"/>
+        </w:rPr>
+      </w:pPr>
+      <w:r>
+        <w:rPr>
+          <w:rFonts w:ascii="Century Schoolbook" w:eastAsiaTheme="minorEastAsia" w:hAnsi="Century Schoolbook"/>
+          <w:sz w:val="22"/>
+          <w:szCs w:val="22"/>
+        </w:rPr>
+        <w:t>The red node is being removed, and the green node is its successor.</w:t>
+      </w:r>
+    </w:p>
+    <w:p>
+      <w:pPr>
+        <w:bidi w:val="0"/>
+        <w:jc w:val="left"/>
+        <w:rPr>
+          <w:rFonts w:ascii="Century Schoolbook" w:eastAsiaTheme="minorEastAsia" w:hAnsi="Century Schoolbook"/>
+          <w:sz w:val="22"/>
+          <w:szCs w:val="22"/>
+        </w:rPr>
+      </w:pPr>
+      <w:r>
+        <w:rPr>
+          <w:rFonts w:ascii="Century Schoolbook" w:eastAsiaTheme="minorEastAsia" w:hAnsi="Century Schoolbook"/>
+          <w:sz w:val="22"/>
+          <w:szCs w:val="22"/>
+        </w:rPr>
+        <w:t>The pink, orange and blue links should be created for the removal, but:</w:t>
+      </w:r>
+    </w:p>
+    <w:p>
+      <w:pPr>
+        <w:pStyle w:val="ListParagraph"/>
+        <w:numPr>
+          <w:ilvl w:val="0"/>
+          <w:numId w:val="4"/>
+        </w:numPr>
+        <w:bidi w:val="0"/>
+        <w:jc w:val="left"/>
+        <w:rPr>
+          <w:rFonts w:ascii="Century Schoolbook" w:eastAsiaTheme="minorEastAsia" w:hAnsi="Century Schoolbook"/>
+          <w:sz w:val="22"/>
+          <w:szCs w:val="22"/>
+        </w:rPr>
+      </w:pPr>
+      <w:r>
+        <w:rPr>
+          <w:rFonts w:ascii="Century Schoolbook" w:eastAsiaTheme="minorEastAsia" w:hAnsi="Century Schoolbook"/>
+          <w:sz w:val="22"/>
+          <w:szCs w:val="22"/>
+        </w:rPr>
+        <w:t>Starting with the pink links disconnects the successor’s child</w:t>
+      </w:r>
+    </w:p>
+    <w:p>
+      <w:pPr>
+        <w:pStyle w:val="ListParagraph"/>
+        <w:numPr>
+          <w:ilvl w:val="0"/>
+          <w:numId w:val="4"/>
+        </w:numPr>
+        <w:bidi w:val="0"/>
+        <w:jc w:val="left"/>
+        <w:rPr>
+          <w:rFonts w:ascii="Century Schoolbook" w:eastAsiaTheme="minorEastAsia" w:hAnsi="Century Schoolbook"/>
+          <w:sz w:val="22"/>
+          <w:szCs w:val="22"/>
+        </w:rPr>
+      </w:pPr>
+      <w:r>
+        <w:rPr>
+          <w:rFonts w:ascii="Century Schoolbook" w:eastAsiaTheme="minorEastAsia" w:hAnsi="Century Schoolbook"/>
+          <w:sz w:val="22"/>
+          <w:szCs w:val="22"/>
+        </w:rPr>
+        <w:t>Starting with the orange link disconnects the successor and its children</w:t>
+      </w:r>
+    </w:p>
+    <w:p>
+      <w:pPr>
+        <w:pStyle w:val="ListParagraph"/>
+        <w:numPr>
+          <w:ilvl w:val="0"/>
+          <w:numId w:val="4"/>
+        </w:numPr>
+        <w:bidi w:val="0"/>
+        <w:jc w:val="left"/>
+        <w:rPr>
+          <w:rFonts w:ascii="Century Schoolbook" w:eastAsiaTheme="minorEastAsia" w:hAnsi="Century Schoolbook"/>
+          <w:sz w:val="22"/>
+          <w:szCs w:val="22"/>
+        </w:rPr>
+      </w:pPr>
+      <w:r>
+        <w:rPr>
+          <w:rFonts w:ascii="Century Schoolbook" w:eastAsiaTheme="minorEastAsia" w:hAnsi="Century Schoolbook"/>
+          <w:sz w:val="22"/>
+          <w:szCs w:val="22"/>
+        </w:rPr>
+        <w:t>Starting with the blue link disconnects the node to remove and its subtree</w:t>
+      </w:r>
+    </w:p>
+    <w:p>
+      <w:pPr>
+        <w:bidi w:val="0"/>
+        <w:jc w:val="left"/>
+        <w:rPr>
+          <w:rFonts w:ascii="Century Schoolbook" w:eastAsiaTheme="minorEastAsia" w:hAnsi="Century Schoolbook"/>
+          <w:sz w:val="22"/>
+          <w:szCs w:val="22"/>
+        </w:rPr>
+      </w:pPr>
+      <w:r>
+        <w:rPr>
+          <w:rFonts w:ascii="Century Schoolbook" w:eastAsiaTheme="minorEastAsia" w:hAnsi="Century Schoolbook"/>
+          <w:sz w:val="22"/>
+          <w:szCs w:val="22"/>
+        </w:rPr>
+        <w:t>Any order of modifying the links temporarily unlinks some nodes from the tree, and the removal can’t be achieved. Hence, a more complicated removal function is required when the successor has a right child: First, the successor is turned into a leaf by finding its own successor and modifying the tree so that it becomes its left child. Then, once the successor becomes a leaf, it can be removed as previously explained.</w:t>
+      </w:r>
+    </w:p>
+    <w:p>
+      <w:pPr>
+        <w:bidi w:val="0"/>
+        <w:jc w:val="left"/>
+        <w:rPr>
+          <w:rFonts w:ascii="Century Schoolbook" w:eastAsiaTheme="minorEastAsia" w:hAnsi="Century Schoolbook"/>
+          <w:sz w:val="22"/>
+          <w:szCs w:val="22"/>
+        </w:rPr>
+      </w:pPr>
+      <w:r>
+        <w:rPr>
+          <w:rFonts w:ascii="Century Schoolbook" w:eastAsiaTheme="minorEastAsia" w:hAnsi="Century Schoolbook"/>
+          <w:sz w:val="22"/>
+          <w:szCs w:val="22"/>
+        </w:rPr>
+        <w:t>Note that similarly to the removal in the lazy list, the removed node is marked before its links are being modified, to prevent other functions from misusing bad nodes.</w:t>
+      </w:r>
+    </w:p>
+    <w:p>
+      <w:pPr>
+        <w:bidi w:val="0"/>
+        <w:jc w:val="left"/>
+        <w:rPr>
+          <w:rFonts w:ascii="Century Schoolbook" w:eastAsiaTheme="minorEastAsia" w:hAnsi="Century Schoolbook"/>
+          <w:b/>
+          <w:bCs/>
+          <w:sz w:val="22"/>
+          <w:szCs w:val="22"/>
+        </w:rPr>
+      </w:pPr>
+      <w:r>
+        <w:rPr>
+          <w:rFonts w:ascii="Century Schoolbook" w:eastAsiaTheme="minorEastAsia" w:hAnsi="Century Schoolbook"/>
+          <w:b/>
+          <w:bCs/>
+          <w:sz w:val="22"/>
+          <w:szCs w:val="22"/>
+        </w:rPr>
+        <w:t>Linearization Points</w:t>
+      </w:r>
+    </w:p>
+    <w:p>
+      <w:pPr>
+        <w:pStyle w:val="ListParagraph"/>
+        <w:numPr>
+          <w:ilvl w:val="0"/>
+          <w:numId w:val="5"/>
+        </w:numPr>
+        <w:bidi w:val="0"/>
+        <w:jc w:val="left"/>
+        <w:rPr>
+          <w:rFonts w:ascii="Century Schoolbook" w:eastAsiaTheme="minorEastAsia" w:hAnsi="Century Schoolbook"/>
+          <w:sz w:val="22"/>
+          <w:szCs w:val="22"/>
+        </w:rPr>
+      </w:pPr>
+      <w:r>
+        <w:rPr>
+          <w:rFonts w:ascii="Century Schoolbook" w:eastAsiaTheme="minorEastAsia" w:hAnsi="Century Schoolbook"/>
+          <w:sz w:val="22"/>
+          <w:szCs w:val="22"/>
+        </w:rPr>
+        <w:t>For a successful removal, the linearization point is when the node is marked as removed. This happens before the physical removal, but after all the relevant nodes (successor and maybe successor of successor, too) are found.</w:t>
+      </w:r>
+    </w:p>
+    <w:p>
+      <w:pPr>
+        <w:pStyle w:val="ListParagraph"/>
+        <w:numPr>
+          <w:ilvl w:val="0"/>
+          <w:numId w:val="5"/>
+        </w:numPr>
+        <w:bidi w:val="0"/>
+        <w:jc w:val="left"/>
+        <w:rPr>
+          <w:rFonts w:ascii="Century Schoolbook" w:eastAsiaTheme="minorEastAsia" w:hAnsi="Century Schoolbook"/>
+          <w:sz w:val="22"/>
+          <w:szCs w:val="22"/>
+        </w:rPr>
+      </w:pPr>
+      <w:r>
+        <w:rPr>
+          <w:rFonts w:ascii="Century Schoolbook" w:eastAsiaTheme="minorEastAsia" w:hAnsi="Century Schoolbook"/>
+          <w:sz w:val="22"/>
+          <w:szCs w:val="22"/>
+        </w:rPr>
+        <w:t>For an unsuccessful call, the linearization point is when the parent of the place where the node should be is validated and found to be null.</w:t>
+      </w:r>
+    </w:p>
+    <w:p>
+      <w:pPr>
+        <w:bidi w:val="0"/>
+        <w:ind w:left="360"/>
+        <w:jc w:val="left"/>
+        <w:rPr>
+          <w:rFonts w:ascii="Century Schoolbook" w:eastAsiaTheme="minorEastAsia" w:hAnsi="Century Schoolbook"/>
+          <w:sz w:val="22"/>
+          <w:szCs w:val="22"/>
+        </w:rPr>
+      </w:pPr>
+      <w:r>
+        <w:rPr>
+          <w:rFonts w:ascii="Century Schoolbook" w:eastAsiaTheme="minorEastAsia" w:hAnsi="Century Schoolbook"/>
+          <w:sz w:val="22"/>
+          <w:szCs w:val="22"/>
         </w:rPr>
         <w:t xml:space="preserve"> </w:t>
       </w:r>
-      <w:r>
+    </w:p>
+    <w:p>
+      <w:pPr>
+        <w:bidi w:val="0"/>
+        <w:ind w:left="360"/>
+        <w:jc w:val="left"/>
+        <w:rPr>
+          <w:rFonts w:ascii="Century Schoolbook" w:eastAsiaTheme="minorEastAsia" w:hAnsi="Century Schoolbook"/>
+          <w:sz w:val="22"/>
+          <w:szCs w:val="22"/>
+        </w:rPr>
+      </w:pPr>
+    </w:p>
+    <w:p>
+      <w:pPr>
+        <w:bidi w:val="0"/>
+        <w:jc w:val="left"/>
+        <w:rPr>
+          <w:rFonts w:ascii="Century Schoolbook" w:eastAsiaTheme="minorEastAsia" w:hAnsi="Century Schoolbook"/>
+          <w:sz w:val="22"/>
+          <w:szCs w:val="22"/>
+        </w:rPr>
+      </w:pPr>
+    </w:p>
+    <w:p>
+      <w:pPr>
+        <w:pStyle w:val="ListParagraph"/>
+        <w:numPr>
+          <w:ilvl w:val="1"/>
+          <w:numId w:val="2"/>
+        </w:numPr>
+        <w:bidi w:val="0"/>
+        <w:spacing w:before="240"/>
+        <w:jc w:val="left"/>
         <w:rPr>
           <w:rFonts w:ascii="Century Schoolbook" w:hAnsi="Century Schoolbook"/>
           <w:b/>
@@ -2523,48 +4071,8 @@
           <w:sz w:val="26"/>
           <w:szCs w:val="26"/>
         </w:rPr>
-        <w:t>method</w:t>
-      </w:r>
-    </w:p>
-    <w:p>
-      <w:pPr>
-        <w:bidi w:val="0"/>
-        <w:jc w:val="both"/>
-        <w:rPr>
-          <w:rFonts w:ascii="Century Schoolbook" w:eastAsiaTheme="minorEastAsia" w:hAnsi="Century Schoolbook"/>
-          <w:sz w:val="22"/>
-          <w:szCs w:val="22"/>
-        </w:rPr>
-      </w:pPr>
-    </w:p>
-    <w:p>
-      <w:pPr>
-        <w:bidi w:val="0"/>
-        <w:jc w:val="both"/>
-        <w:rPr>
-          <w:rFonts w:ascii="Century Schoolbook" w:eastAsiaTheme="minorEastAsia" w:hAnsi="Century Schoolbook"/>
-          <w:sz w:val="22"/>
-          <w:szCs w:val="22"/>
-        </w:rPr>
-      </w:pPr>
-    </w:p>
-    <w:p>
-      <w:pPr>
-        <w:bidi w:val="0"/>
-        <w:spacing w:after="0"/>
-        <w:ind w:firstLine="720"/>
-        <w:jc w:val="both"/>
-        <w:rPr>
-          <w:rFonts w:ascii="Century Schoolbook" w:eastAsiaTheme="minorEastAsia" w:hAnsi="Century Schoolbook"/>
-          <w:sz w:val="22"/>
-          <w:szCs w:val="22"/>
-        </w:rPr>
-      </w:pPr>
-    </w:p>
-    <w:p>
-      <w:pPr>
-        <w:bidi w:val="0"/>
-        <w:jc w:val="left"/>
+      </w:pPr>
+      <w:r>
         <w:rPr>
           <w:rFonts w:ascii="Century Schoolbook" w:hAnsi="Century Schoolbook"/>
           <w:b/>
@@ -2572,7 +4080,36 @@
           <w:sz w:val="26"/>
           <w:szCs w:val="26"/>
         </w:rPr>
-      </w:pPr>
+        <w:t xml:space="preserve">The </w:t>
+      </w:r>
+      <w:r>
+        <w:rPr>
+          <w:rFonts w:ascii="Century Schoolbook" w:hAnsi="Century Schoolbook"/>
+          <w:i/>
+          <w:iCs/>
+          <w:sz w:val="26"/>
+          <w:szCs w:val="26"/>
+        </w:rPr>
+        <w:t>insert</w:t>
+      </w:r>
+      <w:r>
+        <w:rPr>
+          <w:rFonts w:ascii="Century Schoolbook" w:hAnsi="Century Schoolbook"/>
+          <w:i/>
+          <w:iCs/>
+          <w:sz w:val="26"/>
+          <w:szCs w:val="26"/>
+        </w:rPr>
+        <w:t>(x)</w:t>
+      </w:r>
+      <w:r>
+        <w:rPr>
+          <w:rFonts w:ascii="Courier Prime" w:hAnsi="Courier Prime"/>
+          <w:sz w:val="26"/>
+          <w:szCs w:val="26"/>
+        </w:rPr>
+        <w:t xml:space="preserve"> </w:t>
+      </w:r>
       <w:r>
         <w:rPr>
           <w:rFonts w:ascii="Century Schoolbook" w:hAnsi="Century Schoolbook"/>
@@ -2581,9 +4118,827 @@
           <w:sz w:val="26"/>
           <w:szCs w:val="26"/>
         </w:rPr>
+        <w:t>method</w:t>
+      </w:r>
+    </w:p>
+    <w:p>
+      <w:pPr>
+        <w:bidi w:val="0"/>
+        <w:spacing w:before="240"/>
+        <w:jc w:val="left"/>
+        <w:rPr>
+          <w:rFonts w:ascii="Century Schoolbook" w:hAnsi="Century Schoolbook"/>
+          <w:b/>
+          <w:bCs/>
+        </w:rPr>
+      </w:pPr>
+      <w:r>
+        <w:rPr>
+          <w:rFonts w:ascii="Century Schoolbook" w:hAnsi="Century Schoolbook"/>
+          <w:b/>
+          <w:bCs/>
+        </w:rPr>
+        <w:lastRenderedPageBreak/>
+        <w:t>1</w:t>
+      </w:r>
+      <w:r>
+        <w:rPr>
+          <w:rFonts w:ascii="Century Schoolbook" w:hAnsi="Century Schoolbook"/>
+          <w:b/>
+          <w:bCs/>
+        </w:rPr>
+        <w:t>.3</w:t>
+      </w:r>
+      <w:r>
+        <w:rPr>
+          <w:rFonts w:ascii="Century Schoolbook" w:hAnsi="Century Schoolbook"/>
+          <w:b/>
+          <w:bCs/>
+        </w:rPr>
+        <w:t>.1</w:t>
+      </w:r>
+      <w:r>
+        <w:rPr>
+          <w:rFonts w:ascii="Century Schoolbook" w:hAnsi="Century Schoolbook"/>
+          <w:b/>
+          <w:bCs/>
+        </w:rPr>
+        <w:tab/>
+        <w:t>Implementation</w:t>
+      </w:r>
+    </w:p>
+    <w:p>
+      <w:pPr>
+        <w:bidi w:val="0"/>
+        <w:spacing w:before="240"/>
+        <w:jc w:val="both"/>
+        <w:rPr>
+          <w:rFonts w:ascii="Century Schoolbook" w:hAnsi="Century Schoolbook"/>
+          <w:sz w:val="22"/>
+          <w:szCs w:val="22"/>
+        </w:rPr>
+      </w:pPr>
+      <w:r>
+        <w:rPr>
+          <w:rFonts w:ascii="Century Schoolbook" w:hAnsi="Century Schoolbook"/>
+          <w:sz w:val="22"/>
+          <w:szCs w:val="22"/>
+        </w:rPr>
+        <w:t xml:space="preserve">The implementation of </w:t>
+      </w:r>
+      <w:r>
+        <w:rPr>
+          <w:rFonts w:ascii="Century Schoolbook" w:hAnsi="Century Schoolbook"/>
+          <w:i/>
+          <w:iCs/>
+          <w:sz w:val="22"/>
+          <w:szCs w:val="22"/>
+        </w:rPr>
+        <w:t>insert(x)</w:t>
+      </w:r>
+      <w:r>
+        <w:rPr>
+          <w:rFonts w:ascii="Century Schoolbook" w:hAnsi="Century Schoolbook"/>
+          <w:sz w:val="22"/>
+          <w:szCs w:val="22"/>
+        </w:rPr>
+        <w:t xml:space="preserve"> is similar to its implementation among the </w:t>
+      </w:r>
+      <w:r>
+        <w:rPr>
+          <w:rFonts w:ascii="Century Schoolbook" w:hAnsi="Century Schoolbook"/>
+          <w:i/>
+          <w:iCs/>
+          <w:sz w:val="22"/>
+          <w:szCs w:val="22"/>
+        </w:rPr>
+        <w:t xml:space="preserve">Lazy List </w:t>
+      </w:r>
+      <w:r>
+        <w:rPr>
+          <w:rFonts w:ascii="Century Schoolbook" w:hAnsi="Century Schoolbook"/>
+          <w:sz w:val="22"/>
+          <w:szCs w:val="22"/>
+        </w:rPr>
+        <w:t xml:space="preserve">algorithm. We first traverse the tree to find the location of the node of where </w:t>
+      </w:r>
+      <w:r>
+        <w:rPr>
+          <w:rFonts w:ascii="Century Schoolbook" w:hAnsi="Century Schoolbook"/>
+          <w:i/>
+          <w:iCs/>
+          <w:sz w:val="22"/>
+          <w:szCs w:val="22"/>
+        </w:rPr>
+        <w:t xml:space="preserve">x </w:t>
+      </w:r>
+      <w:r>
+        <w:rPr>
+          <w:rFonts w:ascii="Century Schoolbook" w:hAnsi="Century Schoolbook"/>
+          <w:sz w:val="22"/>
+          <w:szCs w:val="22"/>
+        </w:rPr>
+        <w:t xml:space="preserve">would have been inserted.  Consequently, we grab locks over </w:t>
+      </w:r>
+      <w:r>
+        <w:rPr>
+          <w:rFonts w:ascii="Century Schoolbook" w:hAnsi="Century Schoolbook"/>
+          <w:i/>
+          <w:iCs/>
+          <w:sz w:val="22"/>
+          <w:szCs w:val="22"/>
+        </w:rPr>
+        <w:t xml:space="preserve">pred – </w:t>
+      </w:r>
+      <w:r>
+        <w:rPr>
+          <w:rFonts w:ascii="Century Schoolbook" w:hAnsi="Century Schoolbook"/>
+          <w:sz w:val="22"/>
+          <w:szCs w:val="22"/>
+        </w:rPr>
+        <w:t xml:space="preserve">the parent of the location of the node of where </w:t>
+      </w:r>
+      <w:r>
+        <w:rPr>
+          <w:rFonts w:ascii="Century Schoolbook" w:hAnsi="Century Schoolbook"/>
+          <w:i/>
+          <w:iCs/>
+          <w:sz w:val="22"/>
+          <w:szCs w:val="22"/>
+        </w:rPr>
+        <w:t xml:space="preserve">x </w:t>
+      </w:r>
+      <w:r>
+        <w:rPr>
+          <w:rFonts w:ascii="Century Schoolbook" w:hAnsi="Century Schoolbook"/>
+          <w:sz w:val="22"/>
+          <w:szCs w:val="22"/>
+        </w:rPr>
+        <w:t xml:space="preserve">should have been inserted, as well as a lock over </w:t>
+      </w:r>
+      <w:r>
+        <w:rPr>
+          <w:rFonts w:ascii="Century Schoolbook" w:hAnsi="Century Schoolbook"/>
+          <w:i/>
+          <w:iCs/>
+          <w:sz w:val="22"/>
+          <w:szCs w:val="22"/>
+        </w:rPr>
+        <w:t xml:space="preserve">curr </w:t>
+      </w:r>
+      <w:r>
+        <w:rPr>
+          <w:rFonts w:ascii="Century Schoolbook" w:hAnsi="Century Schoolbook"/>
+          <w:sz w:val="22"/>
+          <w:szCs w:val="22"/>
+        </w:rPr>
+        <w:t xml:space="preserve">– the location of the node of where </w:t>
+      </w:r>
+      <w:r>
+        <w:rPr>
+          <w:rFonts w:ascii="Century Schoolbook" w:hAnsi="Century Schoolbook"/>
+          <w:i/>
+          <w:iCs/>
+          <w:sz w:val="22"/>
+          <w:szCs w:val="22"/>
+        </w:rPr>
+        <w:t xml:space="preserve">x </w:t>
+      </w:r>
+      <w:r>
+        <w:rPr>
+          <w:rFonts w:ascii="Century Schoolbook" w:hAnsi="Century Schoolbook"/>
+          <w:sz w:val="22"/>
+          <w:szCs w:val="22"/>
+        </w:rPr>
+        <w:t xml:space="preserve">should have been inserted. After grabbing the aforesaid locks, we validate that the state of the tree among those two alleged nodes has been maintained (i.e., checking </w:t>
+      </w:r>
+      <w:r>
+        <w:rPr>
+          <w:rFonts w:ascii="Century Schoolbook" w:hAnsi="Century Schoolbook"/>
+          <w:i/>
+          <w:iCs/>
+          <w:sz w:val="22"/>
+          <w:szCs w:val="22"/>
+        </w:rPr>
+        <w:t>curr</w:t>
+      </w:r>
+      <w:r>
+        <w:rPr>
+          <w:rFonts w:ascii="Century Schoolbook" w:hAnsi="Century Schoolbook"/>
+          <w:sz w:val="22"/>
+          <w:szCs w:val="22"/>
+        </w:rPr>
+        <w:t xml:space="preserve"> is still the child of </w:t>
+      </w:r>
+      <w:r>
+        <w:rPr>
+          <w:rFonts w:ascii="Century Schoolbook" w:hAnsi="Century Schoolbook"/>
+          <w:i/>
+          <w:iCs/>
+          <w:sz w:val="22"/>
+          <w:szCs w:val="22"/>
+        </w:rPr>
+        <w:t>pred</w:t>
+      </w:r>
+      <w:r>
+        <w:rPr>
+          <w:rFonts w:ascii="Century Schoolbook" w:hAnsi="Century Schoolbook"/>
+          <w:sz w:val="22"/>
+          <w:szCs w:val="22"/>
+        </w:rPr>
+        <w:t>),</w:t>
+      </w:r>
+      <w:r>
+        <w:rPr>
+          <w:rFonts w:ascii="Century Schoolbook" w:hAnsi="Century Schoolbook"/>
+          <w:i/>
+          <w:iCs/>
+          <w:sz w:val="22"/>
+          <w:szCs w:val="22"/>
+        </w:rPr>
+        <w:t xml:space="preserve"> </w:t>
+      </w:r>
+      <w:r>
+        <w:rPr>
+          <w:rFonts w:ascii="Century Schoolbook" w:hAnsi="Century Schoolbook"/>
+          <w:sz w:val="22"/>
+          <w:szCs w:val="22"/>
+        </w:rPr>
+        <w:t xml:space="preserve">as well as assure that </w:t>
+      </w:r>
+      <w:r>
+        <w:rPr>
+          <w:rFonts w:ascii="Century Schoolbook" w:hAnsi="Century Schoolbook"/>
+          <w:i/>
+          <w:iCs/>
+          <w:sz w:val="22"/>
+          <w:szCs w:val="22"/>
+        </w:rPr>
+        <w:t xml:space="preserve">pred </w:t>
+      </w:r>
+      <w:r>
+        <w:rPr>
+          <w:rFonts w:ascii="Century Schoolbook" w:hAnsi="Century Schoolbook"/>
+          <w:sz w:val="22"/>
+          <w:szCs w:val="22"/>
+        </w:rPr>
+        <w:t xml:space="preserve">as well as </w:t>
+      </w:r>
+      <w:r>
+        <w:rPr>
+          <w:rFonts w:ascii="Century Schoolbook" w:hAnsi="Century Schoolbook"/>
+          <w:i/>
+          <w:iCs/>
+          <w:sz w:val="22"/>
+          <w:szCs w:val="22"/>
+        </w:rPr>
+        <w:t xml:space="preserve">curr </w:t>
+      </w:r>
+      <w:r>
+        <w:rPr>
+          <w:rFonts w:ascii="Century Schoolbook" w:hAnsi="Century Schoolbook"/>
+          <w:sz w:val="22"/>
+          <w:szCs w:val="22"/>
+        </w:rPr>
+        <w:t xml:space="preserve">aren’t logically removed (i.e., </w:t>
+      </w:r>
+      <w:r>
+        <w:rPr>
+          <w:rFonts w:ascii="Century Schoolbook" w:hAnsi="Century Schoolbook"/>
+          <w:i/>
+          <w:iCs/>
+          <w:sz w:val="22"/>
+          <w:szCs w:val="22"/>
+        </w:rPr>
+        <w:t>marked</w:t>
+      </w:r>
+      <w:r>
+        <w:rPr>
+          <w:rFonts w:ascii="Century Schoolbook" w:hAnsi="Century Schoolbook"/>
+          <w:sz w:val="22"/>
+          <w:szCs w:val="22"/>
+        </w:rPr>
+        <w:t xml:space="preserve">). If such validation/assurance fails – we simply rerun the logic of this method (similarly to the </w:t>
+      </w:r>
+      <w:r>
+        <w:rPr>
+          <w:rFonts w:ascii="Century Schoolbook" w:hAnsi="Century Schoolbook"/>
+          <w:i/>
+          <w:iCs/>
+          <w:sz w:val="22"/>
+          <w:szCs w:val="22"/>
+        </w:rPr>
+        <w:t>Lazy List</w:t>
+      </w:r>
+      <w:r>
+        <w:rPr>
+          <w:rFonts w:ascii="Century Schoolbook" w:hAnsi="Century Schoolbook"/>
+          <w:sz w:val="22"/>
+          <w:szCs w:val="22"/>
+        </w:rPr>
+        <w:t>).</w:t>
+      </w:r>
+    </w:p>
+    <w:p>
+      <w:pPr>
+        <w:bidi w:val="0"/>
+        <w:spacing w:before="240"/>
+        <w:jc w:val="left"/>
+        <w:rPr>
+          <w:rFonts w:ascii="Century Schoolbook" w:hAnsi="Century Schoolbook"/>
+          <w:b/>
+          <w:bCs/>
+        </w:rPr>
+      </w:pPr>
+      <w:r>
+        <w:rPr>
+          <w:rFonts w:ascii="Century Schoolbook" w:hAnsi="Century Schoolbook"/>
+          <w:b/>
+          <w:bCs/>
+        </w:rPr>
         <w:t>1.</w:t>
       </w:r>
       <w:r>
+        <w:rPr>
+          <w:rFonts w:ascii="Century Schoolbook" w:hAnsi="Century Schoolbook"/>
+          <w:b/>
+          <w:bCs/>
+        </w:rPr>
+        <w:t>3</w:t>
+      </w:r>
+      <w:r>
+        <w:rPr>
+          <w:rFonts w:ascii="Century Schoolbook" w:hAnsi="Century Schoolbook"/>
+          <w:b/>
+          <w:bCs/>
+        </w:rPr>
+        <w:t>.2</w:t>
+      </w:r>
+      <w:r>
+        <w:rPr>
+          <w:rFonts w:ascii="Century Schoolbook" w:hAnsi="Century Schoolbook"/>
+          <w:b/>
+          <w:bCs/>
+        </w:rPr>
+        <w:tab/>
+        <w:t>Linearization Point</w:t>
+      </w:r>
+    </w:p>
+    <w:p>
+      <w:pPr>
+        <w:pStyle w:val="ListParagraph"/>
+        <w:numPr>
+          <w:ilvl w:val="0"/>
+          <w:numId w:val="3"/>
+        </w:numPr>
+        <w:bidi w:val="0"/>
+        <w:spacing w:before="240"/>
+        <w:jc w:val="both"/>
+        <w:rPr>
+          <w:rFonts w:ascii="Century Schoolbook" w:hAnsi="Century Schoolbook"/>
+          <w:sz w:val="22"/>
+          <w:szCs w:val="22"/>
+        </w:rPr>
+      </w:pPr>
+      <w:r>
+        <w:rPr>
+          <w:rFonts w:ascii="Century Schoolbook" w:hAnsi="Century Schoolbook"/>
+          <w:sz w:val="22"/>
+          <w:szCs w:val="22"/>
+        </w:rPr>
+        <w:t xml:space="preserve">For a successful </w:t>
+      </w:r>
+      <w:r>
+        <w:rPr>
+          <w:rFonts w:ascii="Century Schoolbook" w:hAnsi="Century Schoolbook"/>
+          <w:i/>
+          <w:iCs/>
+          <w:sz w:val="22"/>
+          <w:szCs w:val="22"/>
+        </w:rPr>
+        <w:t xml:space="preserve">insert(x) </w:t>
+      </w:r>
+      <w:r>
+        <w:rPr>
+          <w:rFonts w:ascii="Century Schoolbook" w:hAnsi="Century Schoolbook"/>
+          <w:sz w:val="22"/>
+          <w:szCs w:val="22"/>
+        </w:rPr>
+        <w:t xml:space="preserve">call (i.e., </w:t>
+      </w:r>
+      <w:r>
+        <w:rPr>
+          <w:rFonts w:ascii="Century Schoolbook" w:hAnsi="Century Schoolbook"/>
+          <w:i/>
+          <w:iCs/>
+          <w:sz w:val="22"/>
+          <w:szCs w:val="22"/>
+        </w:rPr>
+        <w:t xml:space="preserve">true </w:t>
+      </w:r>
+      <w:r>
+        <w:rPr>
+          <w:rFonts w:ascii="Century Schoolbook" w:hAnsi="Century Schoolbook"/>
+          <w:sz w:val="22"/>
+          <w:szCs w:val="22"/>
+        </w:rPr>
+        <w:t xml:space="preserve">being returned), we linearize the </w:t>
+      </w:r>
+      <w:r>
+        <w:rPr>
+          <w:rFonts w:ascii="Century Schoolbook" w:hAnsi="Century Schoolbook"/>
+          <w:i/>
+          <w:iCs/>
+          <w:sz w:val="22"/>
+          <w:szCs w:val="22"/>
+        </w:rPr>
+        <w:t>insert(x)</w:t>
+      </w:r>
+      <w:r>
+        <w:rPr>
+          <w:rFonts w:ascii="Century Schoolbook" w:hAnsi="Century Schoolbook"/>
+          <w:sz w:val="22"/>
+          <w:szCs w:val="22"/>
+        </w:rPr>
+        <w:t xml:space="preserve"> method at the point of setting the left/right child of the relevant node to be a new node that holds </w:t>
+      </w:r>
+      <w:r>
+        <w:rPr>
+          <w:rFonts w:ascii="Century Schoolbook" w:hAnsi="Century Schoolbook"/>
+          <w:i/>
+          <w:iCs/>
+          <w:sz w:val="22"/>
+          <w:szCs w:val="22"/>
+        </w:rPr>
+        <w:t>x</w:t>
+      </w:r>
+      <w:r>
+        <w:rPr>
+          <w:rFonts w:ascii="Century Schoolbook" w:hAnsi="Century Schoolbook"/>
+          <w:sz w:val="22"/>
+          <w:szCs w:val="22"/>
+        </w:rPr>
+        <w:t xml:space="preserve">. </w:t>
+      </w:r>
+    </w:p>
+    <w:p>
+      <w:pPr>
+        <w:pStyle w:val="ListParagraph"/>
+        <w:numPr>
+          <w:ilvl w:val="0"/>
+          <w:numId w:val="3"/>
+        </w:numPr>
+        <w:bidi w:val="0"/>
+        <w:spacing w:before="240"/>
+        <w:jc w:val="both"/>
+        <w:rPr>
+          <w:rFonts w:ascii="Century Schoolbook" w:hAnsi="Century Schoolbook"/>
+          <w:sz w:val="22"/>
+          <w:szCs w:val="22"/>
+        </w:rPr>
+      </w:pPr>
+      <w:r>
+        <w:rPr>
+          <w:rFonts w:ascii="Century Schoolbook" w:hAnsi="Century Schoolbook"/>
+          <w:sz w:val="22"/>
+          <w:szCs w:val="22"/>
+        </w:rPr>
+        <w:t xml:space="preserve">For an unsuccessful </w:t>
+      </w:r>
+      <w:r>
+        <w:rPr>
+          <w:rFonts w:ascii="Century Schoolbook" w:hAnsi="Century Schoolbook"/>
+          <w:i/>
+          <w:iCs/>
+          <w:sz w:val="22"/>
+          <w:szCs w:val="22"/>
+        </w:rPr>
+        <w:t xml:space="preserve">insert(x) </w:t>
+      </w:r>
+      <w:r>
+        <w:rPr>
+          <w:rFonts w:ascii="Century Schoolbook" w:hAnsi="Century Schoolbook"/>
+          <w:sz w:val="22"/>
+          <w:szCs w:val="22"/>
+        </w:rPr>
+        <w:t xml:space="preserve">call (i.e., </w:t>
+      </w:r>
+      <w:r>
+        <w:rPr>
+          <w:rFonts w:ascii="Century Schoolbook" w:hAnsi="Century Schoolbook"/>
+          <w:i/>
+          <w:iCs/>
+          <w:sz w:val="22"/>
+          <w:szCs w:val="22"/>
+        </w:rPr>
+        <w:t xml:space="preserve">false </w:t>
+      </w:r>
+      <w:r>
+        <w:rPr>
+          <w:rFonts w:ascii="Century Schoolbook" w:hAnsi="Century Schoolbook"/>
+          <w:sz w:val="22"/>
+          <w:szCs w:val="22"/>
+        </w:rPr>
+        <w:t xml:space="preserve">being returned), we linearize the </w:t>
+      </w:r>
+      <w:r>
+        <w:rPr>
+          <w:rFonts w:ascii="Century Schoolbook" w:hAnsi="Century Schoolbook"/>
+          <w:i/>
+          <w:iCs/>
+          <w:sz w:val="22"/>
+          <w:szCs w:val="22"/>
+        </w:rPr>
+        <w:t xml:space="preserve">insert(x) </w:t>
+      </w:r>
+      <w:r>
+        <w:rPr>
+          <w:rFonts w:ascii="Century Schoolbook" w:hAnsi="Century Schoolbook"/>
+          <w:sz w:val="22"/>
+          <w:szCs w:val="22"/>
+        </w:rPr>
+        <w:t xml:space="preserve">method at the point of comparing </w:t>
+      </w:r>
+      <w:r>
+        <w:rPr>
+          <w:rFonts w:ascii="Century Schoolbook" w:hAnsi="Century Schoolbook"/>
+          <w:i/>
+          <w:iCs/>
+          <w:sz w:val="22"/>
+          <w:szCs w:val="22"/>
+        </w:rPr>
+        <w:t xml:space="preserve">x </w:t>
+      </w:r>
+      <w:r>
+        <w:rPr>
+          <w:rFonts w:ascii="Century Schoolbook" w:hAnsi="Century Schoolbook"/>
+          <w:sz w:val="22"/>
+          <w:szCs w:val="22"/>
+        </w:rPr>
+        <w:t xml:space="preserve">and the key of the node of where </w:t>
+      </w:r>
+      <w:r>
+        <w:rPr>
+          <w:rFonts w:ascii="Century Schoolbook" w:hAnsi="Century Schoolbook"/>
+          <w:i/>
+          <w:iCs/>
+          <w:sz w:val="22"/>
+          <w:szCs w:val="22"/>
+        </w:rPr>
+        <w:t>x</w:t>
+      </w:r>
+      <w:r>
+        <w:rPr>
+          <w:rFonts w:ascii="Century Schoolbook" w:hAnsi="Century Schoolbook"/>
+          <w:sz w:val="22"/>
+          <w:szCs w:val="22"/>
+        </w:rPr>
+        <w:t xml:space="preserve"> would have resided (such comparison would result in them being equal – and therefore no insertion is needed).</w:t>
+      </w:r>
+    </w:p>
+    <w:p>
+      <w:pPr>
+        <w:bidi w:val="0"/>
+        <w:spacing w:before="240"/>
+        <w:jc w:val="both"/>
+        <w:rPr>
+          <w:rFonts w:ascii="Century Schoolbook" w:hAnsi="Century Schoolbook"/>
+          <w:b/>
+          <w:bCs/>
+          <w:sz w:val="22"/>
+          <w:szCs w:val="22"/>
+        </w:rPr>
+      </w:pPr>
+      <w:r>
+        <w:rPr>
+          <w:rFonts w:ascii="Century Schoolbook" w:hAnsi="Century Schoolbook"/>
+          <w:b/>
+          <w:bCs/>
+          <w:sz w:val="22"/>
+          <w:szCs w:val="22"/>
+        </w:rPr>
+        <w:t>1.</w:t>
+      </w:r>
+      <w:r>
+        <w:rPr>
+          <w:rFonts w:ascii="Century Schoolbook" w:hAnsi="Century Schoolbook"/>
+          <w:b/>
+          <w:bCs/>
+          <w:sz w:val="22"/>
+          <w:szCs w:val="22"/>
+        </w:rPr>
+        <w:t>3</w:t>
+      </w:r>
+      <w:r>
+        <w:rPr>
+          <w:rFonts w:ascii="Century Schoolbook" w:hAnsi="Century Schoolbook"/>
+          <w:b/>
+          <w:bCs/>
+          <w:sz w:val="22"/>
+          <w:szCs w:val="22"/>
+        </w:rPr>
+        <w:t>.3</w:t>
+      </w:r>
+      <w:r>
+        <w:rPr>
+          <w:rFonts w:ascii="Century Schoolbook" w:hAnsi="Century Schoolbook"/>
+          <w:b/>
+          <w:bCs/>
+          <w:sz w:val="22"/>
+          <w:szCs w:val="22"/>
+        </w:rPr>
+        <w:tab/>
+        <w:t xml:space="preserve">Pseudo-Code </w:t>
+      </w:r>
+    </w:p>
+    <w:p>
+      <w:pPr>
+        <w:pBdr>
+          <w:top w:val="single" w:sz="4" w:space="1" w:color="auto"/>
+          <w:bottom w:val="single" w:sz="4" w:space="1" w:color="auto"/>
+        </w:pBdr>
+        <w:bidi w:val="0"/>
+        <w:spacing w:before="240"/>
+        <w:jc w:val="left"/>
+        <w:rPr>
+          <w:rFonts w:ascii="Century Schoolbook" w:hAnsi="Century Schoolbook"/>
+          <w:sz w:val="22"/>
+          <w:szCs w:val="22"/>
+        </w:rPr>
+      </w:pPr>
+      <w:r>
+        <w:rPr>
+          <w:rFonts w:ascii="Century Schoolbook" w:hAnsi="Century Schoolbook"/>
+          <w:sz w:val="16"/>
+          <w:szCs w:val="16"/>
+        </w:rPr>
+        <w:t>1</w:t>
+      </w:r>
+      <w:r>
+        <w:rPr>
+          <w:rFonts w:ascii="Century Schoolbook" w:hAnsi="Century Schoolbook"/>
+          <w:sz w:val="22"/>
+          <w:szCs w:val="22"/>
+        </w:rPr>
+        <w:t xml:space="preserve">   </w:t>
+      </w:r>
+      <w:r>
+        <w:rPr>
+          <w:rFonts w:ascii="Century Schoolbook" w:hAnsi="Century Schoolbook"/>
+          <w:b/>
+          <w:bCs/>
+          <w:sz w:val="22"/>
+          <w:szCs w:val="22"/>
+        </w:rPr>
+        <w:t xml:space="preserve">public </w:t>
+      </w:r>
+      <w:proofErr w:type="spellStart"/>
+      <w:r>
+        <w:rPr>
+          <w:rFonts w:ascii="Century Schoolbook" w:hAnsi="Century Schoolbook"/>
+          <w:b/>
+          <w:bCs/>
+          <w:sz w:val="22"/>
+          <w:szCs w:val="22"/>
+        </w:rPr>
+        <w:t>boolean</w:t>
+      </w:r>
+      <w:proofErr w:type="spellEnd"/>
+      <w:r>
+        <w:rPr>
+          <w:rFonts w:ascii="Century Schoolbook" w:hAnsi="Century Schoolbook"/>
+          <w:b/>
+          <w:bCs/>
+          <w:sz w:val="22"/>
+          <w:szCs w:val="22"/>
+        </w:rPr>
+        <w:t xml:space="preserve"> </w:t>
+      </w:r>
+      <w:proofErr w:type="gramStart"/>
+      <w:r>
+        <w:rPr>
+          <w:rFonts w:ascii="Century Schoolbook" w:hAnsi="Century Schoolbook"/>
+          <w:sz w:val="22"/>
+          <w:szCs w:val="22"/>
+        </w:rPr>
+        <w:t>add(</w:t>
+      </w:r>
+      <w:proofErr w:type="gramEnd"/>
+      <w:r>
+        <w:rPr>
+          <w:rFonts w:ascii="Century Schoolbook" w:hAnsi="Century Schoolbook"/>
+          <w:sz w:val="22"/>
+          <w:szCs w:val="22"/>
+        </w:rPr>
+        <w:t>int key)</w:t>
+      </w:r>
+      <w:r>
+        <w:rPr>
+          <w:rFonts w:ascii="Century Schoolbook" w:hAnsi="Century Schoolbook"/>
+          <w:sz w:val="22"/>
+          <w:szCs w:val="22"/>
+        </w:rPr>
+        <w:br/>
+      </w:r>
+      <w:r>
+        <w:rPr>
+          <w:rFonts w:ascii="Century Schoolbook" w:hAnsi="Century Schoolbook"/>
+          <w:sz w:val="16"/>
+          <w:szCs w:val="16"/>
+        </w:rPr>
+        <w:t>2</w:t>
+      </w:r>
+      <w:r>
+        <w:rPr>
+          <w:rFonts w:ascii="Century Schoolbook" w:hAnsi="Century Schoolbook"/>
+          <w:sz w:val="22"/>
+          <w:szCs w:val="22"/>
+        </w:rPr>
+        <w:t xml:space="preserve">      </w:t>
+      </w:r>
+      <w:r>
+        <w:rPr>
+          <w:rFonts w:ascii="Century Schoolbook" w:hAnsi="Century Schoolbook"/>
+          <w:b/>
+          <w:bCs/>
+          <w:sz w:val="22"/>
+          <w:szCs w:val="22"/>
+        </w:rPr>
+        <w:t>while</w:t>
+      </w:r>
+      <w:r>
+        <w:rPr>
+          <w:rFonts w:ascii="Century Schoolbook" w:hAnsi="Century Schoolbook"/>
+          <w:sz w:val="22"/>
+          <w:szCs w:val="22"/>
+        </w:rPr>
+        <w:t>(</w:t>
+      </w:r>
+      <w:r>
+        <w:rPr>
+          <w:rFonts w:ascii="Century Schoolbook" w:hAnsi="Century Schoolbook"/>
+          <w:b/>
+          <w:bCs/>
+          <w:sz w:val="22"/>
+          <w:szCs w:val="22"/>
+        </w:rPr>
+        <w:t>true</w:t>
+      </w:r>
+      <w:r>
+        <w:rPr>
+          <w:rFonts w:ascii="Century Schoolbook" w:hAnsi="Century Schoolbook"/>
+          <w:sz w:val="22"/>
+          <w:szCs w:val="22"/>
+        </w:rPr>
+        <w:t>) {</w:t>
+      </w:r>
+      <w:r>
+        <w:rPr>
+          <w:rFonts w:ascii="Century Schoolbook" w:hAnsi="Century Schoolbook"/>
+          <w:sz w:val="22"/>
+          <w:szCs w:val="22"/>
+        </w:rPr>
+        <w:br/>
+      </w:r>
+      <w:r>
+        <w:rPr>
+          <w:rFonts w:ascii="Century Schoolbook" w:hAnsi="Century Schoolbook"/>
+          <w:sz w:val="16"/>
+          <w:szCs w:val="16"/>
+        </w:rPr>
+        <w:t>3</w:t>
+      </w:r>
+      <w:r>
+        <w:rPr>
+          <w:rFonts w:ascii="Century Schoolbook" w:hAnsi="Century Schoolbook"/>
+          <w:sz w:val="22"/>
+          <w:szCs w:val="22"/>
+        </w:rPr>
+        <w:t xml:space="preserve">      </w:t>
+      </w:r>
+      <w:r>
+        <w:rPr>
+          <w:rFonts w:ascii="Century Schoolbook" w:hAnsi="Century Schoolbook"/>
+          <w:b/>
+          <w:bCs/>
+          <w:sz w:val="22"/>
+          <w:szCs w:val="22"/>
+        </w:rPr>
+        <w:t xml:space="preserve">   </w:t>
+      </w:r>
+      <w:r>
+        <w:rPr>
+          <w:rFonts w:ascii="Century Schoolbook" w:hAnsi="Century Schoolbook"/>
+          <w:sz w:val="22"/>
+          <w:szCs w:val="22"/>
+        </w:rPr>
+        <w:t>NodePair pair = traverse(</w:t>
+      </w:r>
+    </w:p>
+    <w:p>
+      <w:pPr>
+        <w:bidi w:val="0"/>
+        <w:jc w:val="left"/>
         <w:rPr>
           <w:rFonts w:ascii="Century Schoolbook" w:hAnsi="Century Schoolbook"/>
           <w:b/>
@@ -2591,17 +4946,13 @@
           <w:sz w:val="26"/>
           <w:szCs w:val="26"/>
         </w:rPr>
-        <w:t>2</w:t>
-      </w:r>
-      <w:r>
-        <w:rPr>
-          <w:rFonts w:ascii="Century Schoolbook" w:hAnsi="Century Schoolbook"/>
-          <w:sz w:val="26"/>
-          <w:szCs w:val="26"/>
-        </w:rPr>
-        <w:tab/>
-      </w:r>
-      <w:r>
+      </w:pPr>
+    </w:p>
+    <w:p>
+      <w:pPr>
+        <w:pStyle w:val="ListParagraph"/>
+        <w:bidi w:val="0"/>
+        <w:jc w:val="left"/>
         <w:rPr>
           <w:rFonts w:ascii="Century Schoolbook" w:hAnsi="Century Schoolbook"/>
           <w:b/>
@@ -2609,47 +4960,17 @@
           <w:sz w:val="26"/>
           <w:szCs w:val="26"/>
         </w:rPr>
-        <w:t xml:space="preserve">The </w:t>
-      </w:r>
-      <w:r>
-        <w:rPr>
-          <w:rFonts w:ascii="Century Schoolbook" w:hAnsi="Century Schoolbook"/>
-          <w:i/>
-          <w:iCs/>
-          <w:sz w:val="26"/>
-          <w:szCs w:val="26"/>
-        </w:rPr>
-        <w:t>remove(</w:t>
-      </w:r>
-      <w:r>
-        <w:rPr>
-          <w:rFonts w:ascii="Century Schoolbook" w:hAnsi="Century Schoolbook"/>
-          <w:i/>
-          <w:iCs/>
-          <w:sz w:val="26"/>
-          <w:szCs w:val="26"/>
-        </w:rPr>
-        <w:t>x</w:t>
-      </w:r>
-      <w:r>
-        <w:rPr>
-          <w:rFonts w:ascii="Century Schoolbook" w:hAnsi="Century Schoolbook"/>
-          <w:i/>
-          <w:iCs/>
-          <w:sz w:val="26"/>
-          <w:szCs w:val="26"/>
-        </w:rPr>
-        <w:t>)</w:t>
-      </w:r>
-      <w:r>
-        <w:rPr>
-          <w:rFonts w:ascii="Courier Prime" w:hAnsi="Courier Prime"/>
-          <w:sz w:val="26"/>
-          <w:szCs w:val="26"/>
-        </w:rPr>
-        <w:t xml:space="preserve"> </w:t>
-      </w:r>
-      <w:r>
+      </w:pPr>
+    </w:p>
+    <w:p>
+      <w:pPr>
+        <w:pStyle w:val="ListParagraph"/>
+        <w:numPr>
+          <w:ilvl w:val="1"/>
+          <w:numId w:val="2"/>
+        </w:numPr>
+        <w:bidi w:val="0"/>
+        <w:jc w:val="left"/>
         <w:rPr>
           <w:rFonts w:ascii="Century Schoolbook" w:hAnsi="Century Schoolbook"/>
           <w:b/>
@@ -2657,8 +4978,69 @@
           <w:sz w:val="26"/>
           <w:szCs w:val="26"/>
         </w:rPr>
+      </w:pPr>
+      <w:r>
+        <w:rPr>
+          <w:rFonts w:ascii="Century Schoolbook" w:hAnsi="Century Schoolbook"/>
+          <w:b/>
+          <w:bCs/>
+          <w:sz w:val="26"/>
+          <w:szCs w:val="26"/>
+        </w:rPr>
+        <w:t xml:space="preserve">The </w:t>
+      </w:r>
+      <w:r>
+        <w:rPr>
+          <w:rFonts w:ascii="Century Schoolbook" w:hAnsi="Century Schoolbook"/>
+          <w:i/>
+          <w:iCs/>
+          <w:sz w:val="26"/>
+          <w:szCs w:val="26"/>
+        </w:rPr>
+        <w:t>contains</w:t>
+      </w:r>
+      <w:r>
+        <w:rPr>
+          <w:rFonts w:ascii="Century Schoolbook" w:hAnsi="Century Schoolbook"/>
+          <w:i/>
+          <w:iCs/>
+          <w:sz w:val="26"/>
+          <w:szCs w:val="26"/>
+        </w:rPr>
+        <w:t>(x)</w:t>
+      </w:r>
+      <w:r>
+        <w:rPr>
+          <w:rFonts w:ascii="Courier Prime" w:hAnsi="Courier Prime"/>
+          <w:sz w:val="26"/>
+          <w:szCs w:val="26"/>
+        </w:rPr>
+        <w:t xml:space="preserve"> </w:t>
+      </w:r>
+      <w:r>
+        <w:rPr>
+          <w:rFonts w:ascii="Century Schoolbook" w:hAnsi="Century Schoolbook"/>
+          <w:b/>
+          <w:bCs/>
+          <w:sz w:val="26"/>
+          <w:szCs w:val="26"/>
+        </w:rPr>
         <w:t>method</w:t>
       </w:r>
+    </w:p>
+    <w:p>
+      <w:pPr>
+        <w:pStyle w:val="ListParagraph"/>
+        <w:bidi w:val="0"/>
+        <w:jc w:val="left"/>
+        <w:rPr>
+          <w:rFonts w:ascii="Century Schoolbook" w:hAnsi="Century Schoolbook"/>
+          <w:b/>
+          <w:bCs/>
+          <w:sz w:val="26"/>
+          <w:szCs w:val="26"/>
+        </w:rPr>
+      </w:pPr>
     </w:p>
     <w:p>
       <w:pPr>
@@ -2682,6 +5064,119 @@
 <file path=word/numbering.xml><?xml version="1.0" encoding="utf-8"?>
 <w:numbering xmlns:wpc="http://schemas.microsoft.com/office/word/2010/wordprocessingCanvas" xmlns:cx="http://schemas.microsoft.com/office/drawing/2014/chartex" xmlns:cx1="http://schemas.microsoft.com/office/drawing/2015/9/8/chartex" xmlns:cx2="http://schemas.microsoft.com/office/drawing/2015/10/21/chartex" xmlns:cx3="http://schemas.microsoft.com/office/drawing/2016/5/9/chartex" xmlns:cx4="http://schemas.microsoft.com/office/drawing/2016/5/10/chartex" xmlns:cx5="http://schemas.microsoft.com/office/drawing/2016/5/11/chartex" xmlns:cx6="http://schemas.microsoft.com/office/drawing/2016/5/12/chartex" xmlns:cx7="http://schemas.microsoft.com/office/drawing/2016/5/13/chartex" xmlns:cx8="http://schemas.microsoft.com/office/drawing/2016/5/14/chartex" xmlns:mc="http://schemas.openxmlformats.org/markup-compatibility/2006" xmlns:aink="http://schemas.microsoft.com/office/drawing/2016/ink" xmlns:am3d="http://schemas.microsoft.com/office/drawing/2017/model3d" xmlns:o="urn:schemas-microsoft-com:office:office" xmlns:oel="http://schemas.microsoft.com/office/2019/extlst" xmlns:r="http://schemas.openxmlformats.org/officeDocument/2006/relationships" xmlns:m="http://schemas.openxmlformats.org/officeDocument/2006/math" xmlns:v="urn:schemas-microsoft-com:vml" xmlns:wp14="http://schemas.microsoft.com/office/word/2010/wordprocessingDrawing" xmlns:wp="http://schemas.openxmlformats.org/drawingml/2006/wordprocessingDrawing" xmlns:w10="urn:schemas-microsoft-com:office:word" xmlns:w="http://schemas.openxmlformats.org/wordprocessingml/2006/main" xmlns:w14="http://schemas.microsoft.com/office/word/2010/wordml" xmlns:w15="http://schemas.microsoft.com/office/word/2012/wordml" xmlns:w16cex="http://schemas.microsoft.com/office/word/2018/wordml/cex" xmlns:w16cid="http://schemas.microsoft.com/office/word/2016/wordml/cid" xmlns:w16="http://schemas.microsoft.com/office/word/2018/wordml" xmlns:w16sdtdh="http://schemas.microsoft.com/office/word/2020/wordml/sdtdatahash" xmlns:w16se="http://schemas.microsoft.com/office/word/2015/wordml/symex" xmlns:wpg="http://schemas.microsoft.com/office/word/2010/wordprocessingGroup" xmlns:wpi="http://schemas.microsoft.com/office/word/2010/wordprocessingInk" xmlns:wne="http://schemas.microsoft.com/office/word/2006/wordml" xmlns:wps="http://schemas.microsoft.com/office/word/2010/wordprocessingShape" mc:Ignorable="w14 w15 w16se w16cid w16 w16cex w16sdtdh wp14">
   <w:abstractNum w:abstractNumId="0" w15:restartNumberingAfterBreak="0">
+    <w:nsid w:val="1BC04270"/>
+    <w:multiLevelType w:val="hybridMultilevel"/>
+    <w:tmpl w:val="C8B66AD8"/>
+    <w:lvl w:ilvl="0" w:tplc="A238ACC0">
+      <w:start w:val="1"/>
+      <w:numFmt w:val="bullet"/>
+      <w:lvlText w:val=""/>
+      <w:lvlJc w:val="left"/>
+      <w:pPr>
+        <w:ind w:left="720" w:hanging="360"/>
+      </w:pPr>
+      <w:rPr>
+        <w:rFonts w:ascii="Symbol" w:eastAsiaTheme="minorEastAsia" w:hAnsi="Symbol" w:cstheme="minorBidi" w:hint="default"/>
+      </w:rPr>
+    </w:lvl>
+    <w:lvl w:ilvl="1" w:tplc="20000003" w:tentative="1">
+      <w:start w:val="1"/>
+      <w:numFmt w:val="bullet"/>
+      <w:lvlText w:val="o"/>
+      <w:lvlJc w:val="left"/>
+      <w:pPr>
+        <w:ind w:left="1440" w:hanging="360"/>
+      </w:pPr>
+      <w:rPr>
+        <w:rFonts w:ascii="Courier New" w:hAnsi="Courier New" w:cs="Courier New" w:hint="default"/>
+      </w:rPr>
+    </w:lvl>
+    <w:lvl w:ilvl="2" w:tplc="20000005" w:tentative="1">
+      <w:start w:val="1"/>
+      <w:numFmt w:val="bullet"/>
+      <w:lvlText w:val=""/>
+      <w:lvlJc w:val="left"/>
+      <w:pPr>
+        <w:ind w:left="2160" w:hanging="360"/>
+      </w:pPr>
+      <w:rPr>
+        <w:rFonts w:ascii="Wingdings" w:hAnsi="Wingdings" w:hint="default"/>
+      </w:rPr>
+    </w:lvl>
+    <w:lvl w:ilvl="3" w:tplc="20000001" w:tentative="1">
+      <w:start w:val="1"/>
+      <w:numFmt w:val="bullet"/>
+      <w:lvlText w:val=""/>
+      <w:lvlJc w:val="left"/>
+      <w:pPr>
+        <w:ind w:left="2880" w:hanging="360"/>
+      </w:pPr>
+      <w:rPr>
+        <w:rFonts w:ascii="Symbol" w:hAnsi="Symbol" w:hint="default"/>
+      </w:rPr>
+    </w:lvl>
+    <w:lvl w:ilvl="4" w:tplc="20000003" w:tentative="1">
+      <w:start w:val="1"/>
+      <w:numFmt w:val="bullet"/>
+      <w:lvlText w:val="o"/>
+      <w:lvlJc w:val="left"/>
+      <w:pPr>
+        <w:ind w:left="3600" w:hanging="360"/>
+      </w:pPr>
+      <w:rPr>
+        <w:rFonts w:ascii="Courier New" w:hAnsi="Courier New" w:cs="Courier New" w:hint="default"/>
+      </w:rPr>
+    </w:lvl>
+    <w:lvl w:ilvl="5" w:tplc="20000005" w:tentative="1">
+      <w:start w:val="1"/>
+      <w:numFmt w:val="bullet"/>
+      <w:lvlText w:val=""/>
+      <w:lvlJc w:val="left"/>
+      <w:pPr>
+        <w:ind w:left="4320" w:hanging="360"/>
+      </w:pPr>
+      <w:rPr>
+        <w:rFonts w:ascii="Wingdings" w:hAnsi="Wingdings" w:hint="default"/>
+      </w:rPr>
+    </w:lvl>
+    <w:lvl w:ilvl="6" w:tplc="20000001" w:tentative="1">
+      <w:start w:val="1"/>
+      <w:numFmt w:val="bullet"/>
+      <w:lvlText w:val=""/>
+      <w:lvlJc w:val="left"/>
+      <w:pPr>
+        <w:ind w:left="5040" w:hanging="360"/>
+      </w:pPr>
+      <w:rPr>
+        <w:rFonts w:ascii="Symbol" w:hAnsi="Symbol" w:hint="default"/>
+      </w:rPr>
+    </w:lvl>
+    <w:lvl w:ilvl="7" w:tplc="20000003" w:tentative="1">
+      <w:start w:val="1"/>
+      <w:numFmt w:val="bullet"/>
+      <w:lvlText w:val="o"/>
+      <w:lvlJc w:val="left"/>
+      <w:pPr>
+        <w:ind w:left="5760" w:hanging="360"/>
+      </w:pPr>
+      <w:rPr>
+        <w:rFonts w:ascii="Courier New" w:hAnsi="Courier New" w:cs="Courier New" w:hint="default"/>
+      </w:rPr>
+    </w:lvl>
+    <w:lvl w:ilvl="8" w:tplc="20000005" w:tentative="1">
+      <w:start w:val="1"/>
+      <w:numFmt w:val="bullet"/>
+      <w:lvlText w:val=""/>
+      <w:lvlJc w:val="left"/>
+      <w:pPr>
+        <w:ind w:left="6480" w:hanging="360"/>
+      </w:pPr>
+      <w:rPr>
+        <w:rFonts w:ascii="Wingdings" w:hAnsi="Wingdings" w:hint="default"/>
+      </w:rPr>
+    </w:lvl>
+  </w:abstractNum>
+  <w:abstractNum w:abstractNumId="1" w15:restartNumberingAfterBreak="0">
     <w:nsid w:val="2CCB1849"/>
     <w:multiLevelType w:val="multilevel"/>
     <w:tmpl w:val="9D2410F0"/>
@@ -2794,7 +5289,7 @@
       </w:rPr>
     </w:lvl>
   </w:abstractNum>
-  <w:abstractNum w:abstractNumId="1" w15:restartNumberingAfterBreak="0">
+  <w:abstractNum w:abstractNumId="2" w15:restartNumberingAfterBreak="0">
     <w:nsid w:val="503D0BDF"/>
     <w:multiLevelType w:val="hybridMultilevel"/>
     <w:tmpl w:val="AC282F02"/>
@@ -2883,10 +5378,245 @@
       </w:pPr>
     </w:lvl>
   </w:abstractNum>
+  <w:abstractNum w:abstractNumId="3" w15:restartNumberingAfterBreak="0">
+    <w:nsid w:val="52153624"/>
+    <w:multiLevelType w:val="hybridMultilevel"/>
+    <w:tmpl w:val="67660E18"/>
+    <w:lvl w:ilvl="0" w:tplc="96EC5382">
+      <w:start w:val="1"/>
+      <w:numFmt w:val="bullet"/>
+      <w:lvlText w:val="o"/>
+      <w:lvlJc w:val="right"/>
+      <w:pPr>
+        <w:ind w:left="720" w:hanging="360"/>
+      </w:pPr>
+      <w:rPr>
+        <w:rFonts w:ascii="Courier New" w:hAnsi="Courier New" w:hint="default"/>
+      </w:rPr>
+    </w:lvl>
+    <w:lvl w:ilvl="1" w:tplc="04090003" w:tentative="1">
+      <w:start w:val="1"/>
+      <w:numFmt w:val="bullet"/>
+      <w:lvlText w:val="o"/>
+      <w:lvlJc w:val="left"/>
+      <w:pPr>
+        <w:ind w:left="1440" w:hanging="360"/>
+      </w:pPr>
+      <w:rPr>
+        <w:rFonts w:ascii="Courier New" w:hAnsi="Courier New" w:cs="Courier New" w:hint="default"/>
+      </w:rPr>
+    </w:lvl>
+    <w:lvl w:ilvl="2" w:tplc="04090005" w:tentative="1">
+      <w:start w:val="1"/>
+      <w:numFmt w:val="bullet"/>
+      <w:lvlText w:val=""/>
+      <w:lvlJc w:val="left"/>
+      <w:pPr>
+        <w:ind w:left="2160" w:hanging="360"/>
+      </w:pPr>
+      <w:rPr>
+        <w:rFonts w:ascii="Wingdings" w:hAnsi="Wingdings" w:hint="default"/>
+      </w:rPr>
+    </w:lvl>
+    <w:lvl w:ilvl="3" w:tplc="04090001" w:tentative="1">
+      <w:start w:val="1"/>
+      <w:numFmt w:val="bullet"/>
+      <w:lvlText w:val=""/>
+      <w:lvlJc w:val="left"/>
+      <w:pPr>
+        <w:ind w:left="2880" w:hanging="360"/>
+      </w:pPr>
+      <w:rPr>
+        <w:rFonts w:ascii="Symbol" w:hAnsi="Symbol" w:hint="default"/>
+      </w:rPr>
+    </w:lvl>
+    <w:lvl w:ilvl="4" w:tplc="04090003" w:tentative="1">
+      <w:start w:val="1"/>
+      <w:numFmt w:val="bullet"/>
+      <w:lvlText w:val="o"/>
+      <w:lvlJc w:val="left"/>
+      <w:pPr>
+        <w:ind w:left="3600" w:hanging="360"/>
+      </w:pPr>
+      <w:rPr>
+        <w:rFonts w:ascii="Courier New" w:hAnsi="Courier New" w:cs="Courier New" w:hint="default"/>
+      </w:rPr>
+    </w:lvl>
+    <w:lvl w:ilvl="5" w:tplc="04090005" w:tentative="1">
+      <w:start w:val="1"/>
+      <w:numFmt w:val="bullet"/>
+      <w:lvlText w:val=""/>
+      <w:lvlJc w:val="left"/>
+      <w:pPr>
+        <w:ind w:left="4320" w:hanging="360"/>
+      </w:pPr>
+      <w:rPr>
+        <w:rFonts w:ascii="Wingdings" w:hAnsi="Wingdings" w:hint="default"/>
+      </w:rPr>
+    </w:lvl>
+    <w:lvl w:ilvl="6" w:tplc="04090001" w:tentative="1">
+      <w:start w:val="1"/>
+      <w:numFmt w:val="bullet"/>
+      <w:lvlText w:val=""/>
+      <w:lvlJc w:val="left"/>
+      <w:pPr>
+        <w:ind w:left="5040" w:hanging="360"/>
+      </w:pPr>
+      <w:rPr>
+        <w:rFonts w:ascii="Symbol" w:hAnsi="Symbol" w:hint="default"/>
+      </w:rPr>
+    </w:lvl>
+    <w:lvl w:ilvl="7" w:tplc="04090003" w:tentative="1">
+      <w:start w:val="1"/>
+      <w:numFmt w:val="bullet"/>
+      <w:lvlText w:val="o"/>
+      <w:lvlJc w:val="left"/>
+      <w:pPr>
+        <w:ind w:left="5760" w:hanging="360"/>
+      </w:pPr>
+      <w:rPr>
+        <w:rFonts w:ascii="Courier New" w:hAnsi="Courier New" w:cs="Courier New" w:hint="default"/>
+      </w:rPr>
+    </w:lvl>
+    <w:lvl w:ilvl="8" w:tplc="04090005" w:tentative="1">
+      <w:start w:val="1"/>
+      <w:numFmt w:val="bullet"/>
+      <w:lvlText w:val=""/>
+      <w:lvlJc w:val="left"/>
+      <w:pPr>
+        <w:ind w:left="6480" w:hanging="360"/>
+      </w:pPr>
+      <w:rPr>
+        <w:rFonts w:ascii="Wingdings" w:hAnsi="Wingdings" w:hint="default"/>
+      </w:rPr>
+    </w:lvl>
+  </w:abstractNum>
+  <w:abstractNum w:abstractNumId="4" w15:restartNumberingAfterBreak="0">
+    <w:nsid w:val="6B11287F"/>
+    <w:multiLevelType w:val="hybridMultilevel"/>
+    <w:tmpl w:val="E55CAB3E"/>
+    <w:lvl w:ilvl="0" w:tplc="DA105B7A">
+      <w:start w:val="1"/>
+      <w:numFmt w:val="bullet"/>
+      <w:lvlText w:val="-"/>
+      <w:lvlJc w:val="left"/>
+      <w:pPr>
+        <w:ind w:left="720" w:hanging="360"/>
+      </w:pPr>
+      <w:rPr>
+        <w:rFonts w:ascii="Century Schoolbook" w:eastAsiaTheme="minorEastAsia" w:hAnsi="Century Schoolbook" w:cstheme="minorBidi" w:hint="default"/>
+      </w:rPr>
+    </w:lvl>
+    <w:lvl w:ilvl="1" w:tplc="20000003" w:tentative="1">
+      <w:start w:val="1"/>
+      <w:numFmt w:val="bullet"/>
+      <w:lvlText w:val="o"/>
+      <w:lvlJc w:val="left"/>
+      <w:pPr>
+        <w:ind w:left="1440" w:hanging="360"/>
+      </w:pPr>
+      <w:rPr>
+        <w:rFonts w:ascii="Courier New" w:hAnsi="Courier New" w:cs="Courier New" w:hint="default"/>
+      </w:rPr>
+    </w:lvl>
+    <w:lvl w:ilvl="2" w:tplc="20000005" w:tentative="1">
+      <w:start w:val="1"/>
+      <w:numFmt w:val="bullet"/>
+      <w:lvlText w:val=""/>
+      <w:lvlJc w:val="left"/>
+      <w:pPr>
+        <w:ind w:left="2160" w:hanging="360"/>
+      </w:pPr>
+      <w:rPr>
+        <w:rFonts w:ascii="Wingdings" w:hAnsi="Wingdings" w:hint="default"/>
+      </w:rPr>
+    </w:lvl>
+    <w:lvl w:ilvl="3" w:tplc="20000001" w:tentative="1">
+      <w:start w:val="1"/>
+      <w:numFmt w:val="bullet"/>
+      <w:lvlText w:val=""/>
+      <w:lvlJc w:val="left"/>
+      <w:pPr>
+        <w:ind w:left="2880" w:hanging="360"/>
+      </w:pPr>
+      <w:rPr>
+        <w:rFonts w:ascii="Symbol" w:hAnsi="Symbol" w:hint="default"/>
+      </w:rPr>
+    </w:lvl>
+    <w:lvl w:ilvl="4" w:tplc="20000003" w:tentative="1">
+      <w:start w:val="1"/>
+      <w:numFmt w:val="bullet"/>
+      <w:lvlText w:val="o"/>
+      <w:lvlJc w:val="left"/>
+      <w:pPr>
+        <w:ind w:left="3600" w:hanging="360"/>
+      </w:pPr>
+      <w:rPr>
+        <w:rFonts w:ascii="Courier New" w:hAnsi="Courier New" w:cs="Courier New" w:hint="default"/>
+      </w:rPr>
+    </w:lvl>
+    <w:lvl w:ilvl="5" w:tplc="20000005" w:tentative="1">
+      <w:start w:val="1"/>
+      <w:numFmt w:val="bullet"/>
+      <w:lvlText w:val=""/>
+      <w:lvlJc w:val="left"/>
+      <w:pPr>
+        <w:ind w:left="4320" w:hanging="360"/>
+      </w:pPr>
+      <w:rPr>
+        <w:rFonts w:ascii="Wingdings" w:hAnsi="Wingdings" w:hint="default"/>
+      </w:rPr>
+    </w:lvl>
+    <w:lvl w:ilvl="6" w:tplc="20000001" w:tentative="1">
+      <w:start w:val="1"/>
+      <w:numFmt w:val="bullet"/>
+      <w:lvlText w:val=""/>
+      <w:lvlJc w:val="left"/>
+      <w:pPr>
+        <w:ind w:left="5040" w:hanging="360"/>
+      </w:pPr>
+      <w:rPr>
+        <w:rFonts w:ascii="Symbol" w:hAnsi="Symbol" w:hint="default"/>
+      </w:rPr>
+    </w:lvl>
+    <w:lvl w:ilvl="7" w:tplc="20000003" w:tentative="1">
+      <w:start w:val="1"/>
+      <w:numFmt w:val="bullet"/>
+      <w:lvlText w:val="o"/>
+      <w:lvlJc w:val="left"/>
+      <w:pPr>
+        <w:ind w:left="5760" w:hanging="360"/>
+      </w:pPr>
+      <w:rPr>
+        <w:rFonts w:ascii="Courier New" w:hAnsi="Courier New" w:cs="Courier New" w:hint="default"/>
+      </w:rPr>
+    </w:lvl>
+    <w:lvl w:ilvl="8" w:tplc="20000005" w:tentative="1">
+      <w:start w:val="1"/>
+      <w:numFmt w:val="bullet"/>
+      <w:lvlText w:val=""/>
+      <w:lvlJc w:val="left"/>
+      <w:pPr>
+        <w:ind w:left="6480" w:hanging="360"/>
+      </w:pPr>
+      <w:rPr>
+        <w:rFonts w:ascii="Wingdings" w:hAnsi="Wingdings" w:hint="default"/>
+      </w:rPr>
+    </w:lvl>
+  </w:abstractNum>
   <w:num w:numId="1" w16cid:durableId="907887778">
+    <w:abstractNumId w:val="2"/>
+  </w:num>
+  <w:num w:numId="2" w16cid:durableId="227300144">
     <w:abstractNumId w:val="1"/>
   </w:num>
-  <w:num w:numId="2" w16cid:durableId="227300144">
+  <w:num w:numId="3" w16cid:durableId="414714428">
+    <w:abstractNumId w:val="3"/>
+  </w:num>
+  <w:num w:numId="4" w16cid:durableId="1251351957">
+    <w:abstractNumId w:val="4"/>
+  </w:num>
+  <w:num w:numId="5" w16cid:durableId="183062301">
     <w:abstractNumId w:val="0"/>
   </w:num>
 </w:numbering>
@@ -3296,7 +6026,6 @@
   <w:style w:type="character" w:default="1" w:styleId="DefaultParagraphFont">
     <w:name w:val="Default Paragraph Font"/>
     <w:uiPriority w:val="1"/>
-    <w:semiHidden/>
     <w:unhideWhenUsed/>
   </w:style>
   <w:style w:type="table" w:default="1" w:styleId="TableNormal">

</xml_diff>

<commit_message>
forgot to push the new docx with the new pdf
</commit_message>
<xml_diff>
--- a/HW6.docx
+++ b/HW6.docx
@@ -16,21 +16,7 @@
         <w:rPr>
           <w:rFonts w:ascii="Century Schoolbook" w:hAnsi="Century Schoolbook"/>
         </w:rPr>
-        <w:t xml:space="preserve">Submitters: Adam &amp; </w:t>
-      </w:r>
-      <w:proofErr w:type="spellStart"/>
-      <w:r>
-        <w:rPr>
-          <w:rFonts w:ascii="Century Schoolbook" w:hAnsi="Century Schoolbook"/>
-        </w:rPr>
-        <w:t>Shachaf</w:t>
-      </w:r>
-      <w:proofErr w:type="spellEnd"/>
-      <w:r>
-        <w:rPr>
-          <w:rFonts w:ascii="Century Schoolbook" w:hAnsi="Century Schoolbook"/>
-        </w:rPr>
-        <w:t xml:space="preserve"> </w:t>
+        <w:t xml:space="preserve">Submitters: Adam &amp; Shachaf </w:t>
       </w:r>
     </w:p>
     <w:p>
@@ -154,15 +140,39 @@
           <w:sz w:val="22"/>
           <w:szCs w:val="22"/>
         </w:rPr>
-        <w:t xml:space="preserve">is constituted by the standard </w:t>
-      </w:r>
-      <w:r>
-        <w:rPr>
-          <w:rFonts w:ascii="Century Schoolbook" w:hAnsi="Century Schoolbook"/>
-          <w:sz w:val="22"/>
-          <w:szCs w:val="22"/>
-        </w:rPr>
-        <w:t>ADT of a set. That includes</w:t>
+        <w:t>is</w:t>
+      </w:r>
+      <w:r>
+        <w:rPr>
+          <w:rFonts w:ascii="Century Schoolbook" w:hAnsi="Century Schoolbook"/>
+          <w:sz w:val="22"/>
+          <w:szCs w:val="22"/>
+        </w:rPr>
+        <w:t xml:space="preserve"> an implementation of the</w:t>
+      </w:r>
+      <w:r>
+        <w:rPr>
+          <w:rFonts w:ascii="Century Schoolbook" w:hAnsi="Century Schoolbook"/>
+          <w:sz w:val="22"/>
+          <w:szCs w:val="22"/>
+        </w:rPr>
+        <w:t xml:space="preserve"> </w:t>
+      </w:r>
+      <w:r>
+        <w:rPr>
+          <w:rFonts w:ascii="Century Schoolbook" w:hAnsi="Century Schoolbook"/>
+          <w:sz w:val="22"/>
+          <w:szCs w:val="22"/>
+        </w:rPr>
+        <w:t>set ADT.</w:t>
+      </w:r>
+      <w:r>
+        <w:rPr>
+          <w:rFonts w:ascii="Century Schoolbook" w:hAnsi="Century Schoolbook"/>
+          <w:sz w:val="22"/>
+          <w:szCs w:val="22"/>
+        </w:rPr>
+        <w:t xml:space="preserve"> That includes</w:t>
       </w:r>
       <w:r>
         <w:rPr>
@@ -200,7 +210,17 @@
           <w:sz w:val="22"/>
           <w:szCs w:val="22"/>
         </w:rPr>
-        <w:t>add(</w:t>
+        <w:t>insert</w:t>
+      </w:r>
+      <w:r>
+        <w:rPr>
+          <w:rFonts w:ascii="Century Schoolbook" w:hAnsi="Century Schoolbook"/>
+          <w:i/>
+          <w:iCs/>
+          <w:sz w:val="22"/>
+          <w:szCs w:val="22"/>
+        </w:rPr>
+        <w:t>(</w:t>
       </w:r>
       <w:r>
         <w:rPr>
@@ -610,7 +630,7 @@
           <w:sz w:val="22"/>
           <w:szCs w:val="22"/>
         </w:rPr>
-        <w:t>()-</w:t>
+        <w:t>-</w:t>
       </w:r>
       <w:proofErr w:type="spellStart"/>
       <w:r>
@@ -638,7 +658,7 @@
           <w:sz w:val="22"/>
           <w:szCs w:val="22"/>
         </w:rPr>
-        <w:t>from the tree (nodes who have both a left and a right child (and thus a left and a right subtree)) – we are ought to replace such nodes with their successor in the tree, in order to maintain the</w:t>
+        <w:t>from the tree (nodes who have both a left and a right child (and thus a left and a right subtree)) – we ought to replace such nodes with their successor in the tree, in order to maintain the</w:t>
       </w:r>
       <w:r>
         <w:rPr>
@@ -1465,6 +1485,7 @@
         </w:rPr>
         <w:t xml:space="preserve"> to run </w:t>
       </w:r>
+      <w:proofErr w:type="gramStart"/>
       <w:r>
         <w:rPr>
           <w:rFonts w:ascii="Century Schoolbook" w:eastAsiaTheme="minorEastAsia" w:hAnsi="Century Schoolbook"/>
@@ -1483,6 +1504,7 @@
         </w:rPr>
         <w:t>(</w:t>
       </w:r>
+      <w:proofErr w:type="gramEnd"/>
       <m:oMath>
         <m:sSub>
           <m:sSubPr>
@@ -3546,20 +3568,46 @@
     <w:p>
       <w:pPr>
         <w:bidi w:val="0"/>
-        <w:jc w:val="both"/>
-        <w:rPr>
-          <w:rFonts w:ascii="Century Schoolbook" w:eastAsiaTheme="minorEastAsia" w:hAnsi="Century Schoolbook"/>
-          <w:sz w:val="22"/>
-          <w:szCs w:val="22"/>
-        </w:rPr>
-      </w:pPr>
-      <w:r>
-        <w:rPr>
-          <w:rFonts w:ascii="Century Schoolbook" w:eastAsiaTheme="minorEastAsia" w:hAnsi="Century Schoolbook"/>
-          <w:sz w:val="22"/>
-          <w:szCs w:val="22"/>
-        </w:rPr>
-        <w:t>When removing an element, we first traverse the tree to find the node to remove and its parent node. If the node was found, it and its parent should be locked and validated (a similar validation to the lazy list’s), and then there are three cases: the node can be either binary, unary or a leaf.</w:t>
+        <w:spacing w:before="240"/>
+        <w:jc w:val="left"/>
+        <w:rPr>
+          <w:rFonts w:ascii="Century Schoolbook" w:hAnsi="Century Schoolbook"/>
+          <w:b/>
+          <w:bCs/>
+        </w:rPr>
+      </w:pPr>
+      <w:r>
+        <w:rPr>
+          <w:rFonts w:ascii="Century Schoolbook" w:hAnsi="Century Schoolbook"/>
+          <w:b/>
+          <w:bCs/>
+        </w:rPr>
+        <w:t>1.</w:t>
+      </w:r>
+      <w:r>
+        <w:rPr>
+          <w:rFonts w:ascii="Century Schoolbook" w:hAnsi="Century Schoolbook"/>
+          <w:b/>
+          <w:bCs/>
+        </w:rPr>
+        <w:t>2</w:t>
+      </w:r>
+      <w:r>
+        <w:rPr>
+          <w:rFonts w:ascii="Century Schoolbook" w:hAnsi="Century Schoolbook"/>
+          <w:b/>
+          <w:bCs/>
+        </w:rPr>
+        <w:t>.1</w:t>
+      </w:r>
+      <w:r>
+        <w:rPr>
+          <w:rFonts w:ascii="Century Schoolbook" w:hAnsi="Century Schoolbook"/>
+          <w:b/>
+          <w:bCs/>
+        </w:rPr>
+        <w:tab/>
+        <w:t>Implementation</w:t>
       </w:r>
     </w:p>
     <w:p>
@@ -3578,7 +3626,25 @@
           <w:sz w:val="22"/>
           <w:szCs w:val="22"/>
         </w:rPr>
-        <w:t>If the node is a leaf, the removal is trivial – just disconnect the node’s parent from the node.</w:t>
+        <w:t xml:space="preserve">When removing an element, we first traverse the tree to find the node to remove and its parent node. If the node was found, it and its parent should be locked and validated (a similar validation to the </w:t>
+      </w:r>
+      <w:r>
+        <w:rPr>
+          <w:rFonts w:ascii="Century Schoolbook" w:hAnsi="Century Schoolbook"/>
+          <w:i/>
+          <w:iCs/>
+          <w:sz w:val="22"/>
+          <w:szCs w:val="22"/>
+        </w:rPr>
+        <w:t>Lazy List</w:t>
+      </w:r>
+      <w:r>
+        <w:rPr>
+          <w:rFonts w:ascii="Century Schoolbook" w:eastAsiaTheme="minorEastAsia" w:hAnsi="Century Schoolbook"/>
+          <w:sz w:val="22"/>
+          <w:szCs w:val="22"/>
+        </w:rPr>
+        <w:t>’s), and then there are three cases: the node can be either binary, unary or a leaf.</w:t>
       </w:r>
     </w:p>
     <w:p>
@@ -3597,7 +3663,7 @@
           <w:sz w:val="22"/>
           <w:szCs w:val="22"/>
         </w:rPr>
-        <w:t>If the node is unary, then it’s still simple enough – just connect the parent to the single child of the node being removed.</w:t>
+        <w:t>If the node is a leaf, the removal is trivial – just disconnect the node’s parent from the node.</w:t>
       </w:r>
     </w:p>
     <w:p>
@@ -3616,43 +3682,7 @@
           <w:sz w:val="22"/>
           <w:szCs w:val="22"/>
         </w:rPr>
-        <w:t xml:space="preserve">The third case is more complicated – as the “hole” created by the removed node must be filled with its successor. This “filling” must be done without ever disconnecting any node or subtree from the tree, otherwise concurrent calls to </w:t>
-      </w:r>
-      <w:r>
-        <w:rPr>
-          <w:rFonts w:ascii="Century Schoolbook" w:eastAsiaTheme="minorEastAsia" w:hAnsi="Century Schoolbook"/>
-          <w:i/>
-          <w:iCs/>
-          <w:sz w:val="22"/>
-          <w:szCs w:val="22"/>
-        </w:rPr>
-        <w:t>contains</w:t>
-      </w:r>
-      <w:r>
-        <w:rPr>
-          <w:rFonts w:ascii="Century Schoolbook" w:eastAsiaTheme="minorEastAsia" w:hAnsi="Century Schoolbook"/>
-          <w:sz w:val="22"/>
-          <w:szCs w:val="22"/>
-        </w:rPr>
-        <w:t xml:space="preserve"> or </w:t>
-      </w:r>
-      <w:r>
-        <w:rPr>
-          <w:rFonts w:ascii="Century Schoolbook" w:eastAsiaTheme="minorEastAsia" w:hAnsi="Century Schoolbook"/>
-          <w:i/>
-          <w:iCs/>
-          <w:sz w:val="22"/>
-          <w:szCs w:val="22"/>
-        </w:rPr>
-        <w:t>insert</w:t>
-      </w:r>
-      <w:r>
-        <w:rPr>
-          <w:rFonts w:ascii="Century Schoolbook" w:eastAsiaTheme="minorEastAsia" w:hAnsi="Century Schoolbook"/>
-          <w:sz w:val="22"/>
-          <w:szCs w:val="22"/>
-        </w:rPr>
-        <w:t xml:space="preserve"> might fail. This is done by first finding the node’s successor – the leftmost child in the subtree rooted in the removed node’s right child. The successor and its parent must be locked, too, to prevent them from changing. Then, again, there are two cases: either the successor is a leaf, or it has a right child.</w:t>
+        <w:t>If the node is unary, then it’s still simple enough – just connect the parent to the single child of the node being removed.</w:t>
       </w:r>
     </w:p>
     <w:p>
@@ -3671,79 +3701,87 @@
           <w:sz w:val="22"/>
           <w:szCs w:val="22"/>
         </w:rPr>
-        <w:t>If the successor is a leaf, it can be connected to the removed node’s children, then connected to the removed node’s parent, and finally disconnected from its original parent. Note that the order is important – any other order temporary unlinks some of the nodes from the tree, harming linearizability.</w:t>
+        <w:t xml:space="preserve">The third case is more complicated – as the “hole” created by the removed node must be filled with its successor. This “filling” must be done without ever disconnecting any node or subtree from the tree, otherwise concurrent calls to </w:t>
+      </w:r>
+      <w:r>
+        <w:rPr>
+          <w:rFonts w:ascii="Century Schoolbook" w:eastAsiaTheme="minorEastAsia" w:hAnsi="Century Schoolbook"/>
+          <w:i/>
+          <w:iCs/>
+          <w:sz w:val="22"/>
+          <w:szCs w:val="22"/>
+        </w:rPr>
+        <w:t>contains</w:t>
+      </w:r>
+      <w:r>
+        <w:rPr>
+          <w:rFonts w:ascii="Century Schoolbook" w:eastAsiaTheme="minorEastAsia" w:hAnsi="Century Schoolbook"/>
+          <w:sz w:val="22"/>
+          <w:szCs w:val="22"/>
+        </w:rPr>
+        <w:t xml:space="preserve"> or </w:t>
+      </w:r>
+      <w:r>
+        <w:rPr>
+          <w:rFonts w:ascii="Century Schoolbook" w:eastAsiaTheme="minorEastAsia" w:hAnsi="Century Schoolbook"/>
+          <w:i/>
+          <w:iCs/>
+          <w:sz w:val="22"/>
+          <w:szCs w:val="22"/>
+        </w:rPr>
+        <w:t>insert</w:t>
+      </w:r>
+      <w:r>
+        <w:rPr>
+          <w:rFonts w:ascii="Century Schoolbook" w:eastAsiaTheme="minorEastAsia" w:hAnsi="Century Schoolbook"/>
+          <w:sz w:val="22"/>
+          <w:szCs w:val="22"/>
+        </w:rPr>
+        <w:t xml:space="preserve"> might fail. This is done by first finding the node’s successor – the leftmost child in the subtree rooted in the removed node’s right child. The successor and its parent must be locked, too, to prevent them from changing. Then, again, there are two cases: either the successor is a leaf, or it has a right child.</w:t>
       </w:r>
     </w:p>
     <w:p>
       <w:pPr>
         <w:bidi w:val="0"/>
-        <w:jc w:val="center"/>
-        <w:rPr>
-          <w:rFonts w:ascii="Century Schoolbook" w:eastAsiaTheme="minorEastAsia" w:hAnsi="Century Schoolbook"/>
-          <w:sz w:val="22"/>
-          <w:szCs w:val="22"/>
-        </w:rPr>
-      </w:pPr>
+        <w:jc w:val="both"/>
+        <w:rPr>
+          <w:rFonts w:ascii="Century Schoolbook" w:eastAsiaTheme="minorEastAsia" w:hAnsi="Century Schoolbook"/>
+          <w:sz w:val="22"/>
+          <w:szCs w:val="22"/>
+        </w:rPr>
+      </w:pPr>
+      <w:r>
+        <w:rPr>
+          <w:rFonts w:ascii="Century Schoolbook" w:eastAsiaTheme="minorEastAsia" w:hAnsi="Century Schoolbook"/>
+          <w:sz w:val="22"/>
+          <w:szCs w:val="22"/>
+        </w:rPr>
+        <w:t>If the successor is a leaf, it can be connected to the removed node’s children, then connected to the removed node’s parent, and finally disconnected from its original parent. Note that the order is important – any other order temporary unlinks some of the nodes from the tree, harming linearizability.</w:t>
+      </w:r>
     </w:p>
     <w:p>
       <w:pPr>
         <w:bidi w:val="0"/>
-        <w:jc w:val="center"/>
-        <w:rPr>
-          <w:rFonts w:ascii="Century Schoolbook" w:eastAsiaTheme="minorEastAsia" w:hAnsi="Century Schoolbook"/>
-          <w:sz w:val="22"/>
-          <w:szCs w:val="22"/>
-        </w:rPr>
-      </w:pPr>
+        <w:jc w:val="both"/>
+        <w:rPr>
+          <w:rFonts w:ascii="Century Schoolbook" w:eastAsiaTheme="minorEastAsia" w:hAnsi="Century Schoolbook"/>
+          <w:sz w:val="22"/>
+          <w:szCs w:val="22"/>
+        </w:rPr>
+      </w:pPr>
+      <w:r>
+        <w:rPr>
+          <w:rFonts w:ascii="Century Schoolbook" w:eastAsiaTheme="minorEastAsia" w:hAnsi="Century Schoolbook"/>
+          <w:sz w:val="22"/>
+          <w:szCs w:val="22"/>
+        </w:rPr>
+        <w:t xml:space="preserve">Otherwise, the removal must be more complicated, as demonstrated by Figure 2. </w:t>
+      </w:r>
     </w:p>
     <w:p>
       <w:pPr>
         <w:bidi w:val="0"/>
-        <w:jc w:val="center"/>
-        <w:rPr>
-          <w:rFonts w:ascii="Century Schoolbook" w:eastAsiaTheme="minorEastAsia" w:hAnsi="Century Schoolbook"/>
-          <w:sz w:val="22"/>
-          <w:szCs w:val="22"/>
-        </w:rPr>
-      </w:pPr>
-    </w:p>
-    <w:p>
-      <w:pPr>
-        <w:bidi w:val="0"/>
-        <w:jc w:val="center"/>
-        <w:rPr>
-          <w:rFonts w:ascii="Century Schoolbook" w:eastAsiaTheme="minorEastAsia" w:hAnsi="Century Schoolbook"/>
-          <w:sz w:val="22"/>
-          <w:szCs w:val="22"/>
-        </w:rPr>
-      </w:pPr>
-    </w:p>
-    <w:p>
-      <w:pPr>
-        <w:bidi w:val="0"/>
-        <w:jc w:val="center"/>
-        <w:rPr>
-          <w:rFonts w:ascii="Century Schoolbook" w:eastAsiaTheme="minorEastAsia" w:hAnsi="Century Schoolbook"/>
-          <w:sz w:val="22"/>
-          <w:szCs w:val="22"/>
-        </w:rPr>
-      </w:pPr>
-    </w:p>
-    <w:p>
-      <w:pPr>
-        <w:bidi w:val="0"/>
-        <w:jc w:val="center"/>
-        <w:rPr>
-          <w:rFonts w:ascii="Century Schoolbook" w:eastAsiaTheme="minorEastAsia" w:hAnsi="Century Schoolbook"/>
-          <w:sz w:val="22"/>
-          <w:szCs w:val="22"/>
-        </w:rPr>
-      </w:pPr>
-    </w:p>
-    <w:p>
-      <w:pPr>
-        <w:bidi w:val="0"/>
-        <w:jc w:val="center"/>
+        <w:jc w:val="both"/>
         <w:rPr>
           <w:rFonts w:ascii="Century Schoolbook" w:eastAsiaTheme="minorEastAsia" w:hAnsi="Century Schoolbook"/>
           <w:sz w:val="22"/>
@@ -3793,7 +3831,7 @@
                     <pic:cNvPicPr/>
                   </pic:nvPicPr>
                   <pic:blipFill>
-                    <a:blip r:embed="rId5">
+                    <a:blip r:embed="rId6">
                       <a:extLst>
                         <a:ext uri="{28A0092B-C50C-407E-A947-70E740481C1C}">
                           <a14:useLocalDpi xmlns:a14="http://schemas.microsoft.com/office/drawing/2010/main" val="0"/>
@@ -3846,68 +3884,21 @@
           <w:sz w:val="22"/>
           <w:szCs w:val="22"/>
         </w:rPr>
-        <w:t>TBD</w:t>
+        <w:t>The red node is being removed, and the green node is its successor.</w:t>
+      </w:r>
+      <w:r>
+        <w:rPr>
+          <w:rFonts w:ascii="Century Schoolbook" w:eastAsiaTheme="minorEastAsia" w:hAnsi="Century Schoolbook"/>
+          <w:sz w:val="22"/>
+          <w:szCs w:val="22"/>
+        </w:rPr>
+        <w:t xml:space="preserve"> No order of setting up the links is correct, as any order temporarily unlinks some nodes.</w:t>
       </w:r>
     </w:p>
     <w:p>
       <w:pPr>
         <w:bidi w:val="0"/>
-        <w:jc w:val="both"/>
-        <w:rPr>
-          <w:rFonts w:ascii="Century Schoolbook" w:eastAsiaTheme="minorEastAsia" w:hAnsi="Century Schoolbook"/>
-          <w:sz w:val="22"/>
-          <w:szCs w:val="22"/>
-        </w:rPr>
-      </w:pPr>
-      <w:r>
-        <w:rPr>
-          <w:rFonts w:ascii="Century Schoolbook" w:eastAsiaTheme="minorEastAsia" w:hAnsi="Century Schoolbook"/>
-          <w:sz w:val="22"/>
-          <w:szCs w:val="22"/>
-        </w:rPr>
-        <w:t xml:space="preserve">Otherwise, the removal must be more complicated, as demonstrated by the following figure. </w:t>
-      </w:r>
-    </w:p>
-    <w:p>
-      <w:pPr>
-        <w:bidi w:val="0"/>
-        <w:jc w:val="both"/>
-        <w:rPr>
-          <w:rFonts w:ascii="Century Schoolbook" w:eastAsiaTheme="minorEastAsia" w:hAnsi="Century Schoolbook"/>
-          <w:sz w:val="22"/>
-          <w:szCs w:val="22"/>
-        </w:rPr>
-      </w:pPr>
-      <w:r>
-        <w:rPr>
-          <w:rFonts w:ascii="Century Schoolbook" w:eastAsiaTheme="minorEastAsia" w:hAnsi="Century Schoolbook"/>
-          <w:sz w:val="22"/>
-          <w:szCs w:val="22"/>
-        </w:rPr>
-        <w:t>Fig2</w:t>
-      </w:r>
-      <w:r>
-        <w:rPr>
-          <w:rFonts w:ascii="Century Schoolbook" w:eastAsiaTheme="minorEastAsia" w:hAnsi="Century Schoolbook"/>
-          <w:b/>
-          <w:bCs/>
-          <w:sz w:val="22"/>
-          <w:szCs w:val="22"/>
-        </w:rPr>
-        <w:t>_</w:t>
-      </w:r>
-      <w:r>
-        <w:rPr>
-          <w:rFonts w:ascii="Century Schoolbook" w:eastAsiaTheme="minorEastAsia" w:hAnsi="Century Schoolbook"/>
-          <w:sz w:val="22"/>
-          <w:szCs w:val="22"/>
-        </w:rPr>
-        <w:t>The red node is being removed, and the green node is its successor.</w:t>
-      </w:r>
-    </w:p>
-    <w:p>
-      <w:pPr>
-        <w:bidi w:val="0"/>
+        <w:spacing w:before="240"/>
         <w:jc w:val="both"/>
         <w:rPr>
           <w:rFonts w:ascii="Century Schoolbook" w:eastAsiaTheme="minorEastAsia" w:hAnsi="Century Schoolbook"/>
@@ -4012,75 +4003,73 @@
           <w:sz w:val="22"/>
           <w:szCs w:val="22"/>
         </w:rPr>
-        <w:t>Any order of modifying the links temporarily unlinks some nodes from the tree, and the removal can’t be achieved</w:t>
-      </w:r>
-      <w:r>
-        <w:rPr>
-          <w:rFonts w:ascii="Century Schoolbook" w:eastAsiaTheme="minorEastAsia" w:hAnsi="Century Schoolbook"/>
+        <w:t>Any order of modifying the links temporarily unlinks some nodes from the tree, and the removal can’t be achieved. Hence, a more complicated removal function is required when the successor has a right child: First, the successor is turned into a leaf by finding its own successor and modifying the tree so that it becomes its left child. Then, once the successor becomes a leaf, it can be removed as previously explained.</w:t>
+      </w:r>
+    </w:p>
+    <w:p>
+      <w:pPr>
+        <w:bidi w:val="0"/>
+        <w:jc w:val="both"/>
+        <w:rPr>
+          <w:rFonts w:ascii="Century Schoolbook" w:eastAsiaTheme="minorEastAsia" w:hAnsi="Century Schoolbook"/>
+          <w:sz w:val="22"/>
+          <w:szCs w:val="22"/>
+        </w:rPr>
+      </w:pPr>
+      <w:r>
+        <w:rPr>
+          <w:rFonts w:ascii="Century Schoolbook" w:eastAsiaTheme="minorEastAsia" w:hAnsi="Century Schoolbook"/>
+          <w:sz w:val="22"/>
+          <w:szCs w:val="22"/>
+        </w:rPr>
+        <w:t xml:space="preserve">Note that similarly to the removal in the </w:t>
+      </w:r>
+      <w:r>
+        <w:rPr>
+          <w:rFonts w:ascii="Century Schoolbook" w:hAnsi="Century Schoolbook"/>
+          <w:i/>
+          <w:iCs/>
+          <w:sz w:val="22"/>
+          <w:szCs w:val="22"/>
+        </w:rPr>
+        <w:t>Lazy List</w:t>
+      </w:r>
+      <w:r>
+        <w:rPr>
+          <w:rFonts w:ascii="Century Schoolbook" w:eastAsiaTheme="minorEastAsia" w:hAnsi="Century Schoolbook"/>
+          <w:sz w:val="22"/>
+          <w:szCs w:val="22"/>
+        </w:rPr>
+        <w:t>, the removed node is marked before its links are being modified, to prevent other functions from misusing bad nodes.</w:t>
+      </w:r>
+    </w:p>
+    <w:p>
+      <w:pPr>
+        <w:bidi w:val="0"/>
+        <w:spacing w:before="240"/>
+        <w:jc w:val="left"/>
+        <w:rPr>
+          <w:rFonts w:ascii="Century Schoolbook" w:hAnsi="Century Schoolbook"/>
           <w:b/>
           <w:bCs/>
-          <w:sz w:val="22"/>
-          <w:szCs w:val="22"/>
-        </w:rPr>
-        <w:t>_</w:t>
-      </w:r>
-      <w:r>
-        <w:rPr>
-          <w:rFonts w:ascii="Century Schoolbook" w:eastAsiaTheme="minorEastAsia" w:hAnsi="Century Schoolbook"/>
-          <w:sz w:val="22"/>
-          <w:szCs w:val="22"/>
-        </w:rPr>
-        <w:t>Fig2</w:t>
-      </w:r>
-      <w:r>
-        <w:rPr>
-          <w:rFonts w:ascii="Century Schoolbook" w:eastAsiaTheme="minorEastAsia" w:hAnsi="Century Schoolbook"/>
-          <w:sz w:val="22"/>
-          <w:szCs w:val="22"/>
-        </w:rPr>
-        <w:t>. Hence, a more complicated removal function is required when the successor has a right child: First, the successor is turned into a leaf by finding its own successor and modifying the tree so that it becomes its left child. Then, once the successor becomes a leaf, it can be removed as previously explained.</w:t>
-      </w:r>
-    </w:p>
-    <w:p>
-      <w:pPr>
-        <w:bidi w:val="0"/>
-        <w:jc w:val="both"/>
-        <w:rPr>
-          <w:rFonts w:ascii="Century Schoolbook" w:eastAsiaTheme="minorEastAsia" w:hAnsi="Century Schoolbook"/>
-          <w:sz w:val="22"/>
-          <w:szCs w:val="22"/>
-        </w:rPr>
-      </w:pPr>
-      <w:r>
-        <w:rPr>
-          <w:rFonts w:ascii="Century Schoolbook" w:eastAsiaTheme="minorEastAsia" w:hAnsi="Century Schoolbook"/>
-          <w:sz w:val="22"/>
-          <w:szCs w:val="22"/>
-        </w:rPr>
-        <w:t>Note that similarly to the removal in the lazy list, the removed node is marked before its links are being modified, to prevent other functions from misusing bad nodes.</w:t>
-      </w:r>
-    </w:p>
-    <w:p>
-      <w:pPr>
-        <w:bidi w:val="0"/>
-        <w:jc w:val="both"/>
-        <w:rPr>
-          <w:rFonts w:ascii="Century Schoolbook" w:eastAsiaTheme="minorEastAsia" w:hAnsi="Century Schoolbook"/>
+        </w:rPr>
+      </w:pPr>
+      <w:r>
+        <w:rPr>
+          <w:rFonts w:ascii="Century Schoolbook" w:hAnsi="Century Schoolbook"/>
           <w:b/>
           <w:bCs/>
-          <w:sz w:val="22"/>
-          <w:szCs w:val="22"/>
-        </w:rPr>
-      </w:pPr>
-      <w:r>
-        <w:rPr>
-          <w:rFonts w:ascii="Century Schoolbook" w:eastAsiaTheme="minorEastAsia" w:hAnsi="Century Schoolbook"/>
+        </w:rPr>
+        <w:t>1.2.2</w:t>
+      </w:r>
+      <w:r>
+        <w:rPr>
+          <w:rFonts w:ascii="Century Schoolbook" w:hAnsi="Century Schoolbook"/>
           <w:b/>
           <w:bCs/>
-          <w:sz w:val="22"/>
-          <w:szCs w:val="22"/>
-        </w:rPr>
-        <w:t>Linearization Points</w:t>
+        </w:rPr>
+        <w:tab/>
+        <w:t>Linearization Point</w:t>
       </w:r>
     </w:p>
     <w:p>
@@ -4133,56 +4122,8 @@
     </w:p>
     <w:p>
       <w:pPr>
+        <w:pStyle w:val="ListParagraph"/>
         <w:bidi w:val="0"/>
-        <w:ind w:left="360"/>
-        <w:jc w:val="left"/>
-        <w:rPr>
-          <w:rFonts w:ascii="Century Schoolbook" w:eastAsiaTheme="minorEastAsia" w:hAnsi="Century Schoolbook"/>
-          <w:sz w:val="22"/>
-          <w:szCs w:val="22"/>
-        </w:rPr>
-      </w:pPr>
-      <w:r>
-        <w:rPr>
-          <w:rFonts w:ascii="Century Schoolbook" w:eastAsiaTheme="minorEastAsia" w:hAnsi="Century Schoolbook"/>
-          <w:sz w:val="22"/>
-          <w:szCs w:val="22"/>
-        </w:rPr>
-        <w:t xml:space="preserve"> </w:t>
-      </w:r>
-    </w:p>
-    <w:p>
-      <w:pPr>
-        <w:bidi w:val="0"/>
-        <w:ind w:left="360"/>
-        <w:jc w:val="left"/>
-        <w:rPr>
-          <w:rFonts w:ascii="Century Schoolbook" w:eastAsiaTheme="minorEastAsia" w:hAnsi="Century Schoolbook"/>
-          <w:sz w:val="22"/>
-          <w:szCs w:val="22"/>
-        </w:rPr>
-      </w:pPr>
-    </w:p>
-    <w:p>
-      <w:pPr>
-        <w:bidi w:val="0"/>
-        <w:jc w:val="left"/>
-        <w:rPr>
-          <w:rFonts w:ascii="Century Schoolbook" w:eastAsiaTheme="minorEastAsia" w:hAnsi="Century Schoolbook"/>
-          <w:sz w:val="22"/>
-          <w:szCs w:val="22"/>
-        </w:rPr>
-      </w:pPr>
-    </w:p>
-    <w:p>
-      <w:pPr>
-        <w:bidi w:val="0"/>
-        <w:jc w:val="left"/>
-        <w:rPr>
-          <w:rFonts w:ascii="Century Schoolbook" w:eastAsiaTheme="minorEastAsia" w:hAnsi="Century Schoolbook"/>
-          <w:sz w:val="22"/>
-          <w:szCs w:val="22"/>
-        </w:rPr>
       </w:pPr>
     </w:p>
     <w:p>
@@ -4211,7 +4152,6 @@
           <w:sz w:val="26"/>
           <w:szCs w:val="26"/>
         </w:rPr>
-        <w:lastRenderedPageBreak/>
         <w:t xml:space="preserve">The </w:t>
       </w:r>
       <w:r>
@@ -4285,7 +4225,7 @@
     <w:p>
       <w:pPr>
         <w:bidi w:val="0"/>
-        <w:spacing w:before="240"/>
+        <w:spacing w:before="240" w:after="0"/>
         <w:jc w:val="both"/>
         <w:rPr>
           <w:rFonts w:ascii="Century Schoolbook" w:hAnsi="Century Schoolbook"/>
@@ -4293,13 +4233,37 @@
           <w:szCs w:val="22"/>
         </w:rPr>
       </w:pPr>
-      <w:r>
-        <w:rPr>
-          <w:rFonts w:ascii="Century Schoolbook" w:hAnsi="Century Schoolbook"/>
-          <w:sz w:val="22"/>
-          <w:szCs w:val="22"/>
-        </w:rPr>
-        <w:t xml:space="preserve">The implementation of </w:t>
+      <w:commentRangeStart w:id="0"/>
+      <w:commentRangeStart w:id="1"/>
+      <w:r>
+        <w:rPr>
+          <w:rFonts w:ascii="Century Schoolbook" w:hAnsi="Century Schoolbook"/>
+          <w:sz w:val="22"/>
+          <w:szCs w:val="22"/>
+        </w:rPr>
+        <w:t xml:space="preserve">The </w:t>
+      </w:r>
+      <w:commentRangeEnd w:id="0"/>
+      <w:r>
+        <w:rPr>
+          <w:rStyle w:val="CommentReference"/>
+        </w:rPr>
+        <w:commentReference w:id="0"/>
+      </w:r>
+      <w:commentRangeEnd w:id="1"/>
+      <w:r>
+        <w:rPr>
+          <w:rStyle w:val="CommentReference"/>
+        </w:rPr>
+        <w:commentReference w:id="1"/>
+      </w:r>
+      <w:r>
+        <w:rPr>
+          <w:rFonts w:ascii="Century Schoolbook" w:hAnsi="Century Schoolbook"/>
+          <w:sz w:val="22"/>
+          <w:szCs w:val="22"/>
+        </w:rPr>
+        <w:t xml:space="preserve">implementation of </w:t>
       </w:r>
       <w:r>
         <w:rPr>
@@ -4317,7 +4281,23 @@
           <w:sz w:val="22"/>
           <w:szCs w:val="22"/>
         </w:rPr>
-        <w:t xml:space="preserve"> is similar to its implementation among the </w:t>
+        <w:t xml:space="preserve"> is similar to its implementation </w:t>
+      </w:r>
+      <w:r>
+        <w:rPr>
+          <w:rFonts w:ascii="Century Schoolbook" w:hAnsi="Century Schoolbook"/>
+          <w:sz w:val="22"/>
+          <w:szCs w:val="22"/>
+        </w:rPr>
+        <w:t xml:space="preserve">in </w:t>
+      </w:r>
+      <w:r>
+        <w:rPr>
+          <w:rFonts w:ascii="Century Schoolbook" w:hAnsi="Century Schoolbook"/>
+          <w:sz w:val="22"/>
+          <w:szCs w:val="22"/>
+        </w:rPr>
+        <w:t xml:space="preserve">the </w:t>
       </w:r>
       <w:r>
         <w:rPr>
@@ -4353,7 +4333,81 @@
           <w:sz w:val="22"/>
           <w:szCs w:val="22"/>
         </w:rPr>
-        <w:t xml:space="preserve">would have been inserted.  Consequently, we grab locks over </w:t>
+        <w:t>would have been inserted.</w:t>
+      </w:r>
+      <w:r>
+        <w:rPr>
+          <w:rFonts w:ascii="Century Schoolbook" w:hAnsi="Century Schoolbook"/>
+          <w:sz w:val="22"/>
+          <w:szCs w:val="22"/>
+        </w:rPr>
+        <w:t xml:space="preserve"> </w:t>
+      </w:r>
+      <w:r>
+        <w:rPr>
+          <w:rFonts w:ascii="Century Schoolbook" w:hAnsi="Century Schoolbook"/>
+          <w:sz w:val="22"/>
+          <w:szCs w:val="22"/>
+          <w:u w:val="single"/>
+        </w:rPr>
+        <w:t>Notice</w:t>
+      </w:r>
+      <w:r>
+        <w:rPr>
+          <w:rFonts w:ascii="Century Schoolbook" w:hAnsi="Century Schoolbook"/>
+          <w:sz w:val="22"/>
+          <w:szCs w:val="22"/>
+        </w:rPr>
+        <w:t>: this is a regular binary search tree</w:t>
+      </w:r>
+      <w:r>
+        <w:rPr>
+          <w:rFonts w:ascii="Century Schoolbook" w:hAnsi="Century Schoolbook"/>
+          <w:sz w:val="22"/>
+          <w:szCs w:val="22"/>
+        </w:rPr>
+        <w:t>;</w:t>
+      </w:r>
+      <w:r>
+        <w:rPr>
+          <w:rFonts w:ascii="Century Schoolbook" w:hAnsi="Century Schoolbook"/>
+          <w:sz w:val="22"/>
+          <w:szCs w:val="22"/>
+        </w:rPr>
+        <w:t xml:space="preserve"> </w:t>
+      </w:r>
+      <w:r>
+        <w:rPr>
+          <w:rFonts w:ascii="Century Schoolbook" w:hAnsi="Century Schoolbook"/>
+          <w:sz w:val="22"/>
+          <w:szCs w:val="22"/>
+        </w:rPr>
+        <w:t>therefore,</w:t>
+      </w:r>
+      <w:r>
+        <w:rPr>
+          <w:rFonts w:ascii="Century Schoolbook" w:hAnsi="Century Schoolbook"/>
+          <w:sz w:val="22"/>
+          <w:szCs w:val="22"/>
+        </w:rPr>
+        <w:t xml:space="preserve"> all new nodes are inserted as leaves. </w:t>
+      </w:r>
+      <w:r>
+        <w:rPr>
+          <w:rFonts w:ascii="Century Schoolbook" w:hAnsi="Century Schoolbook"/>
+          <w:sz w:val="22"/>
+          <w:szCs w:val="22"/>
+        </w:rPr>
+        <w:lastRenderedPageBreak/>
+        <w:t>Then</w:t>
+      </w:r>
+      <w:r>
+        <w:rPr>
+          <w:rFonts w:ascii="Century Schoolbook" w:hAnsi="Century Schoolbook"/>
+          <w:sz w:val="22"/>
+          <w:szCs w:val="22"/>
+        </w:rPr>
+        <w:t xml:space="preserve">, we grab locks over </w:t>
       </w:r>
       <w:r>
         <w:rPr>
@@ -4559,7 +4613,28 @@
           <w:sz w:val="22"/>
           <w:szCs w:val="22"/>
         </w:rPr>
-        <w:t xml:space="preserve">). If such validation/assurance fails – we simply rerun the logic of this method (similarly to the </w:t>
+        <w:t xml:space="preserve">). </w:t>
+      </w:r>
+    </w:p>
+    <w:p>
+      <w:pPr>
+        <w:bidi w:val="0"/>
+        <w:spacing w:after="0"/>
+        <w:ind w:firstLine="720"/>
+        <w:jc w:val="both"/>
+        <w:rPr>
+          <w:rFonts w:ascii="Century Schoolbook" w:hAnsi="Century Schoolbook"/>
+          <w:sz w:val="22"/>
+          <w:szCs w:val="22"/>
+        </w:rPr>
+      </w:pPr>
+      <w:r>
+        <w:rPr>
+          <w:rFonts w:ascii="Century Schoolbook" w:hAnsi="Century Schoolbook"/>
+          <w:sz w:val="22"/>
+          <w:szCs w:val="22"/>
+        </w:rPr>
+        <w:t xml:space="preserve">If such validation/assurance fails – we simply rerun the logic of this method (similarly to the </w:t>
       </w:r>
       <w:r>
         <w:rPr>
@@ -4585,7 +4660,28 @@
           <w:sz w:val="22"/>
           <w:szCs w:val="22"/>
         </w:rPr>
-        <w:t xml:space="preserve"> If the validation/assurance succeeds, we continue on with </w:t>
+        <w:t xml:space="preserve"> </w:t>
+      </w:r>
+    </w:p>
+    <w:p>
+      <w:pPr>
+        <w:bidi w:val="0"/>
+        <w:spacing w:after="0"/>
+        <w:ind w:firstLine="720"/>
+        <w:jc w:val="both"/>
+        <w:rPr>
+          <w:rFonts w:ascii="Century Schoolbook" w:hAnsi="Century Schoolbook"/>
+          <w:sz w:val="22"/>
+          <w:szCs w:val="22"/>
+        </w:rPr>
+      </w:pPr>
+      <w:r>
+        <w:rPr>
+          <w:rFonts w:ascii="Century Schoolbook" w:hAnsi="Century Schoolbook"/>
+          <w:sz w:val="22"/>
+          <w:szCs w:val="22"/>
+        </w:rPr>
+        <w:t xml:space="preserve">If the validation/assurance succeeds, we continue on with </w:t>
       </w:r>
       <w:r>
         <w:rPr>
@@ -4707,7 +4803,23 @@
           <w:sz w:val="22"/>
           <w:szCs w:val="22"/>
         </w:rPr>
-        <w:t xml:space="preserve"> isn’t an already existing node. In that case, </w:t>
+        <w:t xml:space="preserve"> isn’t an already existing node. In </w:t>
+      </w:r>
+      <w:r>
+        <w:rPr>
+          <w:rFonts w:ascii="Century Schoolbook" w:hAnsi="Century Schoolbook"/>
+          <w:sz w:val="22"/>
+          <w:szCs w:val="22"/>
+        </w:rPr>
+        <w:t>such</w:t>
+      </w:r>
+      <w:r>
+        <w:rPr>
+          <w:rFonts w:ascii="Century Schoolbook" w:hAnsi="Century Schoolbook"/>
+          <w:sz w:val="22"/>
+          <w:szCs w:val="22"/>
+        </w:rPr>
+        <w:t xml:space="preserve"> case, </w:t>
       </w:r>
       <w:r>
         <w:rPr>
@@ -4768,6 +4880,64 @@
           <w:szCs w:val="22"/>
         </w:rPr>
         <w:t>would have resided.</w:t>
+      </w:r>
+      <w:r>
+        <w:rPr>
+          <w:rFonts w:ascii="Century Schoolbook" w:hAnsi="Century Schoolbook"/>
+          <w:sz w:val="22"/>
+          <w:szCs w:val="22"/>
+        </w:rPr>
+        <w:t xml:space="preserve"> As stated above, the inserted node </w:t>
+      </w:r>
+      <w:r>
+        <w:rPr>
+          <w:rFonts w:ascii="Century Schoolbook" w:hAnsi="Century Schoolbook"/>
+          <w:sz w:val="22"/>
+          <w:szCs w:val="22"/>
+        </w:rPr>
+        <w:t xml:space="preserve">of </w:t>
+      </w:r>
+      <w:r>
+        <w:rPr>
+          <w:rFonts w:ascii="Century Schoolbook" w:hAnsi="Century Schoolbook"/>
+          <w:i/>
+          <w:iCs/>
+          <w:sz w:val="22"/>
+          <w:szCs w:val="22"/>
+        </w:rPr>
+        <w:t xml:space="preserve">x </w:t>
+      </w:r>
+      <w:r>
+        <w:rPr>
+          <w:rFonts w:ascii="Century Schoolbook" w:hAnsi="Century Schoolbook"/>
+          <w:sz w:val="22"/>
+          <w:szCs w:val="22"/>
+        </w:rPr>
+        <w:t xml:space="preserve">will </w:t>
+      </w:r>
+      <w:r>
+        <w:rPr>
+          <w:rFonts w:ascii="Century Schoolbook" w:hAnsi="Century Schoolbook"/>
+          <w:sz w:val="22"/>
+          <w:szCs w:val="22"/>
+        </w:rPr>
+        <w:t xml:space="preserve">always </w:t>
+      </w:r>
+      <w:r>
+        <w:rPr>
+          <w:rFonts w:ascii="Century Schoolbook" w:hAnsi="Century Schoolbook"/>
+          <w:sz w:val="22"/>
+          <w:szCs w:val="22"/>
+        </w:rPr>
+        <w:t>initially be a leaf.</w:t>
+      </w:r>
+      <w:r>
+        <w:rPr>
+          <w:rFonts w:ascii="Century Schoolbook" w:hAnsi="Century Schoolbook"/>
+          <w:sz w:val="22"/>
+          <w:szCs w:val="22"/>
+        </w:rPr>
+        <w:t xml:space="preserve"> </w:t>
       </w:r>
     </w:p>
     <w:p>
@@ -4781,6 +4951,7 @@
           <w:bCs/>
         </w:rPr>
       </w:pPr>
+      <w:bookmarkStart w:id="2" w:name="_Hlk104671555"/>
       <w:r>
         <w:rPr>
           <w:rFonts w:ascii="Century Schoolbook" w:hAnsi="Century Schoolbook"/>
@@ -4815,6 +4986,7 @@
         <w:t>Linearization Point</w:t>
       </w:r>
     </w:p>
+    <w:bookmarkEnd w:id="2"/>
     <w:p>
       <w:pPr>
         <w:pStyle w:val="ListParagraph"/>
@@ -5312,7 +5484,6 @@
           <w:sz w:val="22"/>
           <w:szCs w:val="22"/>
         </w:rPr>
-        <w:lastRenderedPageBreak/>
         <w:t xml:space="preserve">For an unsuccessful call, </w:t>
       </w:r>
       <w:r>
@@ -5427,6 +5598,18 @@
         </w:rPr>
         <w:t>’s linearization point).</w:t>
       </w:r>
+    </w:p>
+    <w:p>
+      <w:pPr>
+        <w:bidi w:val="0"/>
+        <w:spacing w:before="240"/>
+        <w:jc w:val="both"/>
+        <w:rPr>
+          <w:rFonts w:ascii="Century Schoolbook" w:hAnsi="Century Schoolbook"/>
+          <w:sz w:val="22"/>
+          <w:szCs w:val="22"/>
+        </w:rPr>
+      </w:pPr>
     </w:p>
     <w:p>
       <w:pPr>
@@ -5496,6 +5679,14 @@
         <w:tab/>
         <w:t>Lock Ordering</w:t>
       </w:r>
+      <w:r>
+        <w:rPr>
+          <w:rFonts w:ascii="Century Schoolbook" w:hAnsi="Century Schoolbook"/>
+          <w:b/>
+          <w:bCs/>
+        </w:rPr>
+        <w:t xml:space="preserve"> Over Branches</w:t>
+      </w:r>
     </w:p>
     <w:p>
       <w:pPr>
@@ -5503,10 +5694,9 @@
         <w:spacing w:before="240"/>
         <w:jc w:val="both"/>
         <w:rPr>
-          <w:rFonts w:ascii="Century Schoolbook" w:hAnsi="Century Schoolbook" w:hint="cs"/>
-          <w:sz w:val="22"/>
-          <w:szCs w:val="22"/>
-          <w:rtl/>
+          <w:rFonts w:ascii="Century Schoolbook" w:hAnsi="Century Schoolbook"/>
+          <w:sz w:val="22"/>
+          <w:szCs w:val="22"/>
         </w:rPr>
       </w:pPr>
       <w:r>
@@ -5523,7 +5713,23 @@
           <w:sz w:val="22"/>
           <w:szCs w:val="22"/>
         </w:rPr>
-        <w:t>ordered the sequence of lock acquisition in such way that locks are</w:t>
+        <w:t xml:space="preserve">ordered the sequence of lock acquisition in such way that locks </w:t>
+      </w:r>
+      <w:r>
+        <w:rPr>
+          <w:rFonts w:ascii="Century Schoolbook" w:hAnsi="Century Schoolbook"/>
+          <w:sz w:val="22"/>
+          <w:szCs w:val="22"/>
+        </w:rPr>
+        <w:t xml:space="preserve">of nodes in the same branch, </w:t>
+      </w:r>
+      <w:r>
+        <w:rPr>
+          <w:rFonts w:ascii="Century Schoolbook" w:hAnsi="Century Schoolbook"/>
+          <w:sz w:val="22"/>
+          <w:szCs w:val="22"/>
+        </w:rPr>
+        <w:t>are</w:t>
       </w:r>
       <w:r>
         <w:rPr>
@@ -5557,47 +5763,259 @@
           <w:sz w:val="22"/>
           <w:szCs w:val="22"/>
         </w:rPr>
-        <w:t xml:space="preserve">total order </w:t>
-      </w:r>
-      <w:r>
-        <w:rPr>
-          <w:rFonts w:ascii="Century Schoolbook" w:hAnsi="Century Schoolbook"/>
-          <w:sz w:val="22"/>
-          <w:szCs w:val="22"/>
-        </w:rPr>
-        <w:t xml:space="preserve">of our lock ordering, is defined by the height of the nodes in the tree. An operation must acquire higher nodes’ locks before acquiring lower nodes’ locks. </w:t>
-      </w:r>
-      <w:r>
-        <w:rPr>
-          <w:rFonts w:ascii="Century Schoolbook" w:hAnsi="Century Schoolbook"/>
-          <w:sz w:val="22"/>
-          <w:szCs w:val="22"/>
-        </w:rPr>
-        <w:t xml:space="preserve">Such lock ordering </w:t>
-      </w:r>
-      <w:r>
-        <w:rPr>
-          <w:rFonts w:ascii="Century Schoolbook" w:hAnsi="Century Schoolbook"/>
-          <w:sz w:val="22"/>
-          <w:szCs w:val="22"/>
-        </w:rPr>
-        <w:t>avoids</w:t>
-      </w:r>
-      <w:r>
-        <w:rPr>
-          <w:rFonts w:ascii="Century Schoolbook" w:hAnsi="Century Schoolbook"/>
-          <w:sz w:val="22"/>
-          <w:szCs w:val="22"/>
-        </w:rPr>
-        <w:t xml:space="preserve"> a resource deadlock. </w:t>
-      </w:r>
-      <w:r>
-        <w:rPr>
-          <w:rFonts w:ascii="Century Schoolbook" w:hAnsi="Century Schoolbook"/>
-          <w:sz w:val="22"/>
-          <w:szCs w:val="22"/>
-        </w:rPr>
-        <w:t xml:space="preserve">Therefore, since all of the locks used in our code are resource-based, we are granted a </w:t>
+        <w:t>branch-specific total order</w:t>
+      </w:r>
+      <w:r>
+        <w:rPr>
+          <w:rFonts w:ascii="Century Schoolbook" w:hAnsi="Century Schoolbook"/>
+          <w:b/>
+          <w:bCs/>
+          <w:sz w:val="22"/>
+          <w:szCs w:val="22"/>
+        </w:rPr>
+        <w:t xml:space="preserve"> </w:t>
+      </w:r>
+      <w:r>
+        <w:rPr>
+          <w:rFonts w:ascii="Century Schoolbook" w:hAnsi="Century Schoolbook"/>
+          <w:sz w:val="22"/>
+          <w:szCs w:val="22"/>
+        </w:rPr>
+        <w:t>of</w:t>
+      </w:r>
+      <w:r>
+        <w:rPr>
+          <w:rFonts w:ascii="Century Schoolbook" w:hAnsi="Century Schoolbook"/>
+          <w:sz w:val="22"/>
+          <w:szCs w:val="22"/>
+        </w:rPr>
+        <w:t xml:space="preserve"> </w:t>
+      </w:r>
+      <w:r>
+        <w:rPr>
+          <w:rFonts w:ascii="Century Schoolbook" w:hAnsi="Century Schoolbook"/>
+          <w:sz w:val="22"/>
+          <w:szCs w:val="22"/>
+        </w:rPr>
+        <w:t>node-</w:t>
+      </w:r>
+      <w:r>
+        <w:rPr>
+          <w:rFonts w:ascii="Century Schoolbook" w:hAnsi="Century Schoolbook"/>
+          <w:sz w:val="22"/>
+          <w:szCs w:val="22"/>
+        </w:rPr>
+        <w:t>lock acquisition</w:t>
+      </w:r>
+      <w:r>
+        <w:rPr>
+          <w:rFonts w:ascii="Century Schoolbook" w:hAnsi="Century Schoolbook"/>
+          <w:sz w:val="22"/>
+          <w:szCs w:val="22"/>
+        </w:rPr>
+        <w:t xml:space="preserve">, is defined by the height of the nodes in the tree. An operation must acquire higher nodes’ locks </w:t>
+      </w:r>
+      <w:r>
+        <w:rPr>
+          <w:rFonts w:ascii="Century Schoolbook" w:hAnsi="Century Schoolbook"/>
+          <w:sz w:val="22"/>
+          <w:szCs w:val="22"/>
+        </w:rPr>
+        <w:t xml:space="preserve">in </w:t>
+      </w:r>
+      <w:r>
+        <w:rPr>
+          <w:rFonts w:ascii="Century Schoolbook" w:hAnsi="Century Schoolbook"/>
+          <w:sz w:val="22"/>
+          <w:szCs w:val="22"/>
+        </w:rPr>
+        <w:t>some</w:t>
+      </w:r>
+      <w:r>
+        <w:rPr>
+          <w:rFonts w:ascii="Century Schoolbook" w:hAnsi="Century Schoolbook"/>
+          <w:sz w:val="22"/>
+          <w:szCs w:val="22"/>
+        </w:rPr>
+        <w:t xml:space="preserve"> branch, </w:t>
+      </w:r>
+      <w:r>
+        <w:rPr>
+          <w:rFonts w:ascii="Century Schoolbook" w:hAnsi="Century Schoolbook"/>
+          <w:sz w:val="22"/>
+          <w:szCs w:val="22"/>
+        </w:rPr>
+        <w:t>before acquiring lower nodes’ locks</w:t>
+      </w:r>
+      <w:r>
+        <w:rPr>
+          <w:rFonts w:ascii="Century Schoolbook" w:hAnsi="Century Schoolbook"/>
+          <w:sz w:val="22"/>
+          <w:szCs w:val="22"/>
+        </w:rPr>
+        <w:t xml:space="preserve"> in</w:t>
+      </w:r>
+      <w:r>
+        <w:rPr>
+          <w:rFonts w:ascii="Century Schoolbook" w:hAnsi="Century Schoolbook"/>
+          <w:sz w:val="22"/>
+          <w:szCs w:val="22"/>
+        </w:rPr>
+        <w:t xml:space="preserve"> the same</w:t>
+      </w:r>
+      <w:r>
+        <w:rPr>
+          <w:rFonts w:ascii="Century Schoolbook" w:hAnsi="Century Schoolbook"/>
+          <w:sz w:val="22"/>
+          <w:szCs w:val="22"/>
+        </w:rPr>
+        <w:t xml:space="preserve"> branch</w:t>
+      </w:r>
+      <w:r>
+        <w:rPr>
+          <w:rFonts w:ascii="Century Schoolbook" w:hAnsi="Century Schoolbook"/>
+          <w:sz w:val="22"/>
+          <w:szCs w:val="22"/>
+        </w:rPr>
+        <w:t xml:space="preserve">. </w:t>
+      </w:r>
+      <w:r>
+        <w:rPr>
+          <w:rFonts w:ascii="Century Schoolbook" w:hAnsi="Century Schoolbook"/>
+          <w:sz w:val="22"/>
+          <w:szCs w:val="22"/>
+        </w:rPr>
+        <w:t xml:space="preserve">Such </w:t>
+      </w:r>
+      <w:r>
+        <w:rPr>
+          <w:rFonts w:ascii="Century Schoolbook" w:hAnsi="Century Schoolbook"/>
+          <w:b/>
+          <w:bCs/>
+          <w:sz w:val="22"/>
+          <w:szCs w:val="22"/>
+        </w:rPr>
+        <w:t>branch-specific total order</w:t>
+      </w:r>
+      <w:r>
+        <w:rPr>
+          <w:rFonts w:ascii="Century Schoolbook" w:hAnsi="Century Schoolbook"/>
+          <w:b/>
+          <w:bCs/>
+          <w:sz w:val="22"/>
+          <w:szCs w:val="22"/>
+        </w:rPr>
+        <w:t xml:space="preserve"> </w:t>
+      </w:r>
+      <w:r>
+        <w:rPr>
+          <w:rFonts w:ascii="Century Schoolbook" w:hAnsi="Century Schoolbook"/>
+          <w:sz w:val="22"/>
+          <w:szCs w:val="22"/>
+        </w:rPr>
+        <w:t xml:space="preserve">of </w:t>
+      </w:r>
+      <w:r>
+        <w:rPr>
+          <w:rFonts w:ascii="Century Schoolbook" w:hAnsi="Century Schoolbook"/>
+          <w:sz w:val="22"/>
+          <w:szCs w:val="22"/>
+        </w:rPr>
+        <w:t>node-</w:t>
+      </w:r>
+      <w:r>
+        <w:rPr>
+          <w:rFonts w:ascii="Century Schoolbook" w:hAnsi="Century Schoolbook"/>
+          <w:sz w:val="22"/>
+          <w:szCs w:val="22"/>
+        </w:rPr>
+        <w:t>lock acquisition</w:t>
+      </w:r>
+      <w:r>
+        <w:rPr>
+          <w:rFonts w:ascii="Century Schoolbook" w:hAnsi="Century Schoolbook"/>
+          <w:sz w:val="22"/>
+          <w:szCs w:val="22"/>
+        </w:rPr>
+        <w:t xml:space="preserve">, </w:t>
+      </w:r>
+      <w:r>
+        <w:rPr>
+          <w:rFonts w:ascii="Century Schoolbook" w:hAnsi="Century Schoolbook"/>
+          <w:sz w:val="22"/>
+          <w:szCs w:val="22"/>
+        </w:rPr>
+        <w:t xml:space="preserve">avoids </w:t>
+      </w:r>
+      <w:r>
+        <w:rPr>
+          <w:rFonts w:ascii="Century Schoolbook" w:hAnsi="Century Schoolbook"/>
+          <w:sz w:val="22"/>
+          <w:szCs w:val="22"/>
+        </w:rPr>
+        <w:t xml:space="preserve">a </w:t>
+      </w:r>
+      <w:r>
+        <w:rPr>
+          <w:rFonts w:ascii="Century Schoolbook" w:hAnsi="Century Schoolbook"/>
+          <w:i/>
+          <w:iCs/>
+          <w:sz w:val="22"/>
+          <w:szCs w:val="22"/>
+        </w:rPr>
+        <w:t>resource</w:t>
+      </w:r>
+      <w:r>
+        <w:rPr>
+          <w:rFonts w:ascii="Century Schoolbook" w:hAnsi="Century Schoolbook"/>
+          <w:i/>
+          <w:iCs/>
+          <w:sz w:val="22"/>
+          <w:szCs w:val="22"/>
+        </w:rPr>
+        <w:t>-</w:t>
+      </w:r>
+      <w:r>
+        <w:rPr>
+          <w:rFonts w:ascii="Century Schoolbook" w:hAnsi="Century Schoolbook"/>
+          <w:i/>
+          <w:iCs/>
+          <w:sz w:val="22"/>
+          <w:szCs w:val="22"/>
+        </w:rPr>
+        <w:t>deadlock</w:t>
+      </w:r>
+      <w:r>
+        <w:rPr>
+          <w:rFonts w:ascii="Century Schoolbook" w:hAnsi="Century Schoolbook"/>
+          <w:sz w:val="22"/>
+          <w:szCs w:val="22"/>
+        </w:rPr>
+        <w:t xml:space="preserve"> in our algorithm, since no operation of our algorithm tries to acquire lock</w:t>
+      </w:r>
+      <w:r>
+        <w:rPr>
+          <w:rFonts w:ascii="Century Schoolbook" w:hAnsi="Century Schoolbook"/>
+          <w:sz w:val="22"/>
+          <w:szCs w:val="22"/>
+        </w:rPr>
+        <w:t>s</w:t>
+      </w:r>
+      <w:r>
+        <w:rPr>
+          <w:rFonts w:ascii="Century Schoolbook" w:hAnsi="Century Schoolbook"/>
+          <w:sz w:val="22"/>
+          <w:szCs w:val="22"/>
+        </w:rPr>
+        <w:t xml:space="preserve"> over two nodes from two different branches. </w:t>
+      </w:r>
+      <w:r>
+        <w:rPr>
+          <w:rFonts w:ascii="Century Schoolbook" w:hAnsi="Century Schoolbook"/>
+          <w:sz w:val="22"/>
+          <w:szCs w:val="22"/>
+        </w:rPr>
+        <w:t xml:space="preserve">Therefore, we are granted a </w:t>
       </w:r>
       <w:r>
         <w:rPr>
@@ -5656,6 +6074,14 @@
         <w:tab/>
         <w:t>Enforcing Lock Ordering</w:t>
       </w:r>
+      <w:r>
+        <w:rPr>
+          <w:rFonts w:ascii="Century Schoolbook" w:hAnsi="Century Schoolbook"/>
+          <w:b/>
+          <w:bCs/>
+        </w:rPr>
+        <w:t xml:space="preserve"> Over Branches</w:t>
+      </w:r>
     </w:p>
     <w:p>
       <w:pPr>
@@ -5674,7 +6100,71 @@
           <w:sz w:val="22"/>
           <w:szCs w:val="22"/>
         </w:rPr>
-        <w:t xml:space="preserve">Enforcing lock ordering would be done in the naïve way of manually acquiring locks in a descending manner. Albeit, </w:t>
+        <w:t xml:space="preserve">Enforcing </w:t>
+      </w:r>
+      <w:r>
+        <w:rPr>
+          <w:rFonts w:ascii="Century Schoolbook" w:hAnsi="Century Schoolbook"/>
+          <w:sz w:val="22"/>
+          <w:szCs w:val="22"/>
+        </w:rPr>
+        <w:t>node-</w:t>
+      </w:r>
+      <w:r>
+        <w:rPr>
+          <w:rFonts w:ascii="Century Schoolbook" w:hAnsi="Century Schoolbook"/>
+          <w:sz w:val="22"/>
+          <w:szCs w:val="22"/>
+        </w:rPr>
+        <w:t xml:space="preserve">lock ordering </w:t>
+      </w:r>
+      <w:r>
+        <w:rPr>
+          <w:rFonts w:ascii="Century Schoolbook" w:hAnsi="Century Schoolbook"/>
+          <w:sz w:val="22"/>
+          <w:szCs w:val="22"/>
+        </w:rPr>
+        <w:t xml:space="preserve">over branches </w:t>
+      </w:r>
+      <w:r>
+        <w:rPr>
+          <w:rFonts w:ascii="Century Schoolbook" w:hAnsi="Century Schoolbook"/>
+          <w:sz w:val="22"/>
+          <w:szCs w:val="22"/>
+        </w:rPr>
+        <w:t xml:space="preserve">would be done in the naïve way of manually acquiring </w:t>
+      </w:r>
+      <w:r>
+        <w:rPr>
+          <w:rFonts w:ascii="Century Schoolbook" w:hAnsi="Century Schoolbook"/>
+          <w:sz w:val="22"/>
+          <w:szCs w:val="22"/>
+        </w:rPr>
+        <w:t>node-</w:t>
+      </w:r>
+      <w:r>
+        <w:rPr>
+          <w:rFonts w:ascii="Century Schoolbook" w:hAnsi="Century Schoolbook"/>
+          <w:sz w:val="22"/>
+          <w:szCs w:val="22"/>
+        </w:rPr>
+        <w:t xml:space="preserve">locks </w:t>
+      </w:r>
+      <w:r>
+        <w:rPr>
+          <w:rFonts w:ascii="Century Schoolbook" w:hAnsi="Century Schoolbook"/>
+          <w:sz w:val="22"/>
+          <w:szCs w:val="22"/>
+        </w:rPr>
+        <w:t xml:space="preserve">in the same branch </w:t>
+      </w:r>
+      <w:r>
+        <w:rPr>
+          <w:rFonts w:ascii="Century Schoolbook" w:hAnsi="Century Schoolbook"/>
+          <w:sz w:val="22"/>
+          <w:szCs w:val="22"/>
+        </w:rPr>
+        <w:t xml:space="preserve">in a descending manner. Albeit, </w:t>
       </w:r>
       <w:r>
         <w:rPr>
@@ -5722,15 +6212,31 @@
           <w:sz w:val="22"/>
           <w:szCs w:val="22"/>
         </w:rPr>
-        <w:t xml:space="preserve">nodes being reordered </w:t>
-      </w:r>
-      <w:r>
-        <w:rPr>
-          <w:rFonts w:ascii="Century Schoolbook" w:hAnsi="Century Schoolbook"/>
-          <w:sz w:val="22"/>
-          <w:szCs w:val="22"/>
-        </w:rPr>
-        <w:t xml:space="preserve">in the tree </w:t>
+        <w:t>nodes</w:t>
+      </w:r>
+      <w:r>
+        <w:rPr>
+          <w:rFonts w:ascii="Century Schoolbook" w:hAnsi="Century Schoolbook"/>
+          <w:sz w:val="22"/>
+          <w:szCs w:val="22"/>
+        </w:rPr>
+        <w:t xml:space="preserve"> on the same branch</w:t>
+      </w:r>
+      <w:r>
+        <w:rPr>
+          <w:rFonts w:ascii="Century Schoolbook" w:hAnsi="Century Schoolbook"/>
+          <w:sz w:val="22"/>
+          <w:szCs w:val="22"/>
+        </w:rPr>
+        <w:t xml:space="preserve"> being reordered</w:t>
+      </w:r>
+      <w:r>
+        <w:rPr>
+          <w:rFonts w:ascii="Century Schoolbook" w:hAnsi="Century Schoolbook"/>
+          <w:sz w:val="22"/>
+          <w:szCs w:val="22"/>
+        </w:rPr>
+        <w:t xml:space="preserve"> </w:t>
       </w:r>
       <w:r>
         <w:rPr>
@@ -5788,7 +6294,7 @@
           <w:sz w:val="22"/>
           <w:szCs w:val="22"/>
         </w:rPr>
-        <w:t>total order</w:t>
+        <w:t>branch-specific total order</w:t>
       </w:r>
       <w:r>
         <w:rPr>
@@ -5807,6 +6313,14 @@
           <w:szCs w:val="22"/>
         </w:rPr>
         <w:t xml:space="preserve">of </w:t>
+      </w:r>
+      <w:r>
+        <w:rPr>
+          <w:rFonts w:ascii="Century Schoolbook" w:hAnsi="Century Schoolbook"/>
+          <w:sz w:val="22"/>
+          <w:szCs w:val="22"/>
+        </w:rPr>
+        <w:t>node-</w:t>
       </w:r>
       <w:r>
         <w:rPr>
@@ -5909,7 +6423,6 @@
           <w:rFonts w:ascii="Century Schoolbook" w:hAnsi="Century Schoolbook"/>
           <w:sz w:val="22"/>
           <w:szCs w:val="22"/>
-          <w:rtl/>
         </w:rPr>
       </w:pPr>
       <w:r>
@@ -5926,7 +6439,23 @@
           <w:sz w:val="22"/>
           <w:szCs w:val="22"/>
         </w:rPr>
-        <w:t xml:space="preserve"> reordering is possible in our case, due to the </w:t>
+        <w:t xml:space="preserve"> reordering </w:t>
+      </w:r>
+      <w:r>
+        <w:rPr>
+          <w:rFonts w:ascii="Century Schoolbook" w:hAnsi="Century Schoolbook"/>
+          <w:sz w:val="22"/>
+          <w:szCs w:val="22"/>
+        </w:rPr>
+        <w:t xml:space="preserve">of nodes on the same branch </w:t>
+      </w:r>
+      <w:r>
+        <w:rPr>
+          <w:rFonts w:ascii="Century Schoolbook" w:hAnsi="Century Schoolbook"/>
+          <w:sz w:val="22"/>
+          <w:szCs w:val="22"/>
+        </w:rPr>
+        <w:t xml:space="preserve">is possible in our case, due to the </w:t>
       </w:r>
       <w:r>
         <w:rPr>
@@ -5944,23 +6473,89 @@
           <w:sz w:val="22"/>
           <w:szCs w:val="22"/>
         </w:rPr>
-        <w:t xml:space="preserve"> mechanism which might replace a removed node with its successor</w:t>
-      </w:r>
-      <w:r>
-        <w:rPr>
-          <w:rFonts w:ascii="Century Schoolbook" w:hAnsi="Century Schoolbook"/>
-          <w:sz w:val="22"/>
-          <w:szCs w:val="22"/>
-        </w:rPr>
-        <w:t xml:space="preserve"> – which could be lower than him in the tree. Therefore, throughout the algorithm, in eac</w:t>
-      </w:r>
-      <w:r>
-        <w:rPr>
-          <w:rFonts w:ascii="Century Schoolbook" w:hAnsi="Century Schoolbook"/>
-          <w:sz w:val="22"/>
-          <w:szCs w:val="22"/>
-        </w:rPr>
-        <w:t xml:space="preserve">h </w:t>
+        <w:t xml:space="preserve"> mechanism which might replace a </w:t>
+      </w:r>
+      <w:r>
+        <w:rPr>
+          <w:rFonts w:ascii="Century Schoolbook" w:hAnsi="Century Schoolbook"/>
+          <w:i/>
+          <w:iCs/>
+          <w:sz w:val="22"/>
+          <w:szCs w:val="22"/>
+        </w:rPr>
+        <w:t>to-be-removed</w:t>
+      </w:r>
+      <w:r>
+        <w:rPr>
+          <w:rFonts w:ascii="Century Schoolbook" w:hAnsi="Century Schoolbook"/>
+          <w:sz w:val="22"/>
+          <w:szCs w:val="22"/>
+        </w:rPr>
+        <w:t xml:space="preserve"> </w:t>
+      </w:r>
+      <w:r>
+        <w:rPr>
+          <w:rFonts w:ascii="Century Schoolbook" w:hAnsi="Century Schoolbook"/>
+          <w:sz w:val="22"/>
+          <w:szCs w:val="22"/>
+        </w:rPr>
+        <w:t>node with its successor</w:t>
+      </w:r>
+      <w:r>
+        <w:rPr>
+          <w:rFonts w:ascii="Century Schoolbook" w:hAnsi="Century Schoolbook"/>
+          <w:sz w:val="22"/>
+          <w:szCs w:val="22"/>
+        </w:rPr>
+        <w:t xml:space="preserve"> – which </w:t>
+      </w:r>
+      <w:r>
+        <w:rPr>
+          <w:rFonts w:ascii="Century Schoolbook" w:hAnsi="Century Schoolbook"/>
+          <w:sz w:val="22"/>
+          <w:szCs w:val="22"/>
+        </w:rPr>
+        <w:t xml:space="preserve">might </w:t>
+      </w:r>
+      <w:r>
+        <w:rPr>
+          <w:rFonts w:ascii="Century Schoolbook" w:hAnsi="Century Schoolbook"/>
+          <w:sz w:val="22"/>
+          <w:szCs w:val="22"/>
+        </w:rPr>
+        <w:t>reside lower than the node</w:t>
+      </w:r>
+      <w:r>
+        <w:rPr>
+          <w:rFonts w:ascii="Century Schoolbook" w:hAnsi="Century Schoolbook"/>
+          <w:sz w:val="22"/>
+          <w:szCs w:val="22"/>
+        </w:rPr>
+        <w:t xml:space="preserve"> on some connecting branch.</w:t>
+      </w:r>
+      <w:r>
+        <w:rPr>
+          <w:rFonts w:ascii="Century Schoolbook" w:hAnsi="Century Schoolbook"/>
+          <w:sz w:val="22"/>
+          <w:szCs w:val="22"/>
+        </w:rPr>
+        <w:t xml:space="preserve"> Therefore, throughout the algorithm, </w:t>
+      </w:r>
+      <w:r>
+        <w:rPr>
+          <w:rFonts w:ascii="Century Schoolbook" w:hAnsi="Century Schoolbook"/>
+          <w:sz w:val="22"/>
+          <w:szCs w:val="22"/>
+        </w:rPr>
+        <w:t xml:space="preserve">after </w:t>
+      </w:r>
+      <w:r>
+        <w:rPr>
+          <w:rFonts w:ascii="Century Schoolbook" w:hAnsi="Century Schoolbook"/>
+          <w:sz w:val="22"/>
+          <w:szCs w:val="22"/>
+        </w:rPr>
+        <w:t>most</w:t>
       </w:r>
       <w:r>
         <w:rPr>
@@ -5970,15 +6565,23 @@
           <w:sz w:val="22"/>
           <w:szCs w:val="22"/>
         </w:rPr>
-        <w:t xml:space="preserve">exposed </w:t>
-      </w:r>
-      <w:r>
-        <w:rPr>
-          <w:rFonts w:ascii="Century Schoolbook" w:hAnsi="Century Schoolbook"/>
-          <w:sz w:val="22"/>
-          <w:szCs w:val="22"/>
-        </w:rPr>
-        <w:t xml:space="preserve">operation (we will soon </w:t>
+        <w:t xml:space="preserve"> </w:t>
+      </w:r>
+      <w:r>
+        <w:rPr>
+          <w:rFonts w:ascii="Century Schoolbook" w:hAnsi="Century Schoolbook"/>
+          <w:sz w:val="22"/>
+          <w:szCs w:val="22"/>
+        </w:rPr>
+        <w:t>node-lock acquisitions</w:t>
+      </w:r>
+      <w:r>
+        <w:rPr>
+          <w:rFonts w:ascii="Century Schoolbook" w:hAnsi="Century Schoolbook"/>
+          <w:sz w:val="22"/>
+          <w:szCs w:val="22"/>
+        </w:rPr>
+        <w:t xml:space="preserve"> (we will soon </w:t>
       </w:r>
       <w:r>
         <w:rPr>
@@ -5994,7 +6597,7 @@
           <w:sz w:val="22"/>
           <w:szCs w:val="22"/>
         </w:rPr>
-        <w:t xml:space="preserve"> what the exception cases are), after each lock acquisition over some resource, we validate that the following “</w:t>
+        <w:t xml:space="preserve"> what the exception cases are), we validate that the following “</w:t>
       </w:r>
       <w:r>
         <w:rPr>
@@ -6009,10 +6612,44 @@
       <w:r>
         <w:rPr>
           <w:rFonts w:ascii="Century Schoolbook" w:hAnsi="Century Schoolbook"/>
-          <w:sz w:val="22"/>
-          <w:szCs w:val="22"/>
-        </w:rPr>
-        <w:t xml:space="preserve">d” lock is correspondent with our </w:t>
+          <w:i/>
+          <w:iCs/>
+          <w:sz w:val="22"/>
+          <w:szCs w:val="22"/>
+        </w:rPr>
+        <w:t>d</w:t>
+      </w:r>
+      <w:r>
+        <w:rPr>
+          <w:rFonts w:ascii="Century Schoolbook" w:hAnsi="Century Schoolbook"/>
+          <w:sz w:val="22"/>
+          <w:szCs w:val="22"/>
+        </w:rPr>
+        <w:t xml:space="preserve">” </w:t>
+      </w:r>
+      <w:r>
+        <w:rPr>
+          <w:rFonts w:ascii="Century Schoolbook" w:hAnsi="Century Schoolbook"/>
+          <w:sz w:val="22"/>
+          <w:szCs w:val="22"/>
+        </w:rPr>
+        <w:t>node</w:t>
+      </w:r>
+      <w:r>
+        <w:rPr>
+          <w:rFonts w:ascii="Century Schoolbook" w:hAnsi="Century Schoolbook"/>
+          <w:sz w:val="22"/>
+          <w:szCs w:val="22"/>
+        </w:rPr>
+        <w:t>-</w:t>
+      </w:r>
+      <w:r>
+        <w:rPr>
+          <w:rFonts w:ascii="Century Schoolbook" w:hAnsi="Century Schoolbook"/>
+          <w:sz w:val="22"/>
+          <w:szCs w:val="22"/>
+        </w:rPr>
+        <w:t xml:space="preserve">lock is correspondent with our </w:t>
       </w:r>
       <w:r>
         <w:rPr>
@@ -6022,15 +6659,61 @@
           <w:sz w:val="22"/>
           <w:szCs w:val="22"/>
         </w:rPr>
-        <w:t xml:space="preserve">total order </w:t>
-      </w:r>
-      <w:r>
-        <w:rPr>
-          <w:rFonts w:ascii="Century Schoolbook" w:hAnsi="Century Schoolbook"/>
-          <w:sz w:val="22"/>
-          <w:szCs w:val="22"/>
-        </w:rPr>
-        <w:t xml:space="preserve">over lock acquisition (i.e., we validate that it’s lower in height in the tree). </w:t>
+        <w:t>branch</w:t>
+      </w:r>
+      <w:r>
+        <w:rPr>
+          <w:rFonts w:ascii="Century Schoolbook" w:hAnsi="Century Schoolbook"/>
+          <w:b/>
+          <w:bCs/>
+          <w:sz w:val="22"/>
+          <w:szCs w:val="22"/>
+        </w:rPr>
+        <w:t>-specific</w:t>
+      </w:r>
+      <w:r>
+        <w:rPr>
+          <w:rFonts w:ascii="Century Schoolbook" w:hAnsi="Century Schoolbook"/>
+          <w:b/>
+          <w:bCs/>
+          <w:sz w:val="22"/>
+          <w:szCs w:val="22"/>
+        </w:rPr>
+        <w:t xml:space="preserve"> total order</w:t>
+      </w:r>
+      <w:r>
+        <w:rPr>
+          <w:rFonts w:ascii="Century Schoolbook" w:hAnsi="Century Schoolbook"/>
+          <w:b/>
+          <w:bCs/>
+          <w:sz w:val="22"/>
+          <w:szCs w:val="22"/>
+        </w:rPr>
+        <w:t xml:space="preserve"> </w:t>
+      </w:r>
+      <w:r>
+        <w:rPr>
+          <w:rFonts w:ascii="Century Schoolbook" w:hAnsi="Century Schoolbook"/>
+          <w:sz w:val="22"/>
+          <w:szCs w:val="22"/>
+        </w:rPr>
+        <w:t xml:space="preserve">of </w:t>
+      </w:r>
+      <w:r>
+        <w:rPr>
+          <w:rFonts w:ascii="Century Schoolbook" w:hAnsi="Century Schoolbook"/>
+          <w:sz w:val="22"/>
+          <w:szCs w:val="22"/>
+        </w:rPr>
+        <w:t>node-</w:t>
+      </w:r>
+      <w:r>
+        <w:rPr>
+          <w:rFonts w:ascii="Century Schoolbook" w:hAnsi="Century Schoolbook"/>
+          <w:sz w:val="22"/>
+          <w:szCs w:val="22"/>
+        </w:rPr>
+        <w:t xml:space="preserve">lock acquisition (i.e., we validate that it’s lower in height in the tree). </w:t>
       </w:r>
       <w:r>
         <w:rPr>
@@ -6047,7 +6730,71 @@
           <w:sz w:val="22"/>
           <w:szCs w:val="22"/>
         </w:rPr>
-        <w:t xml:space="preserve">, in cases that we acquired a lock over a parent and then acquired a lock over its child, the lock order validation is done using the </w:t>
+        <w:t>, in cases that we acquire</w:t>
+      </w:r>
+      <w:r>
+        <w:rPr>
+          <w:rFonts w:ascii="Century Schoolbook" w:hAnsi="Century Schoolbook"/>
+          <w:sz w:val="22"/>
+          <w:szCs w:val="22"/>
+        </w:rPr>
+        <w:t xml:space="preserve"> </w:t>
+      </w:r>
+      <w:r>
+        <w:rPr>
+          <w:rFonts w:ascii="Century Schoolbook" w:hAnsi="Century Schoolbook"/>
+          <w:sz w:val="22"/>
+          <w:szCs w:val="22"/>
+        </w:rPr>
+        <w:t xml:space="preserve">a </w:t>
+      </w:r>
+      <w:r>
+        <w:rPr>
+          <w:rFonts w:ascii="Century Schoolbook" w:hAnsi="Century Schoolbook"/>
+          <w:sz w:val="22"/>
+          <w:szCs w:val="22"/>
+        </w:rPr>
+        <w:t>node-</w:t>
+      </w:r>
+      <w:r>
+        <w:rPr>
+          <w:rFonts w:ascii="Century Schoolbook" w:hAnsi="Century Schoolbook"/>
+          <w:sz w:val="22"/>
+          <w:szCs w:val="22"/>
+        </w:rPr>
+        <w:t>lock over a parent and then acquire</w:t>
+      </w:r>
+      <w:r>
+        <w:rPr>
+          <w:rFonts w:ascii="Century Schoolbook" w:hAnsi="Century Schoolbook"/>
+          <w:sz w:val="22"/>
+          <w:szCs w:val="22"/>
+        </w:rPr>
+        <w:t xml:space="preserve"> </w:t>
+      </w:r>
+      <w:r>
+        <w:rPr>
+          <w:rFonts w:ascii="Century Schoolbook" w:hAnsi="Century Schoolbook"/>
+          <w:sz w:val="22"/>
+          <w:szCs w:val="22"/>
+        </w:rPr>
+        <w:t xml:space="preserve">a </w:t>
+      </w:r>
+      <w:r>
+        <w:rPr>
+          <w:rFonts w:ascii="Century Schoolbook" w:hAnsi="Century Schoolbook"/>
+          <w:sz w:val="22"/>
+          <w:szCs w:val="22"/>
+        </w:rPr>
+        <w:t>node-</w:t>
+      </w:r>
+      <w:r>
+        <w:rPr>
+          <w:rFonts w:ascii="Century Schoolbook" w:hAnsi="Century Schoolbook"/>
+          <w:sz w:val="22"/>
+          <w:szCs w:val="22"/>
+        </w:rPr>
+        <w:t xml:space="preserve">lock over its child, the lock order validation is done using the </w:t>
       </w:r>
       <w:r>
         <w:rPr>
@@ -6075,7 +6822,7 @@
         <w:ind w:firstLine="720"/>
         <w:jc w:val="both"/>
         <w:rPr>
-          <w:rFonts w:ascii="Century Schoolbook" w:hAnsi="Century Schoolbook"/>
+          <w:rFonts w:ascii="Century Schoolbook" w:eastAsiaTheme="minorEastAsia" w:hAnsi="Century Schoolbook"/>
           <w:sz w:val="22"/>
           <w:szCs w:val="22"/>
           <w:rtl/>
@@ -6087,7 +6834,1949 @@
           <w:sz w:val="22"/>
           <w:szCs w:val="22"/>
         </w:rPr>
-        <w:t xml:space="preserve">There are some </w:t>
+        <w:t>We have mentioned</w:t>
+      </w:r>
+      <w:r>
+        <w:rPr>
+          <w:rFonts w:ascii="Century Schoolbook" w:hAnsi="Century Schoolbook"/>
+          <w:sz w:val="22"/>
+          <w:szCs w:val="22"/>
+        </w:rPr>
+        <w:t xml:space="preserve"> that </w:t>
+      </w:r>
+      <w:r>
+        <w:rPr>
+          <w:rFonts w:ascii="Century Schoolbook" w:hAnsi="Century Schoolbook"/>
+          <w:sz w:val="22"/>
+          <w:szCs w:val="22"/>
+        </w:rPr>
+        <w:t xml:space="preserve">we don't validate </w:t>
+      </w:r>
+      <w:r>
+        <w:rPr>
+          <w:rFonts w:ascii="Century Schoolbook" w:hAnsi="Century Schoolbook"/>
+          <w:sz w:val="22"/>
+          <w:szCs w:val="22"/>
+        </w:rPr>
+        <w:t xml:space="preserve">the </w:t>
+      </w:r>
+      <w:r>
+        <w:rPr>
+          <w:rFonts w:ascii="Century Schoolbook" w:hAnsi="Century Schoolbook"/>
+          <w:b/>
+          <w:bCs/>
+          <w:sz w:val="22"/>
+          <w:szCs w:val="22"/>
+        </w:rPr>
+        <w:t xml:space="preserve">branch-specific total order </w:t>
+      </w:r>
+      <w:r>
+        <w:rPr>
+          <w:rFonts w:ascii="Century Schoolbook" w:hAnsi="Century Schoolbook"/>
+          <w:sz w:val="22"/>
+          <w:szCs w:val="22"/>
+        </w:rPr>
+        <w:t>of node-lock acquisition</w:t>
+      </w:r>
+      <w:r>
+        <w:rPr>
+          <w:rFonts w:ascii="Century Schoolbook" w:hAnsi="Century Schoolbook"/>
+          <w:sz w:val="22"/>
+          <w:szCs w:val="22"/>
+        </w:rPr>
+        <w:t xml:space="preserve"> after</w:t>
+      </w:r>
+      <w:r>
+        <w:rPr>
+          <w:rFonts w:ascii="Century Schoolbook" w:hAnsi="Century Schoolbook"/>
+          <w:sz w:val="22"/>
+          <w:szCs w:val="22"/>
+        </w:rPr>
+        <w:t xml:space="preserve"> every</w:t>
+      </w:r>
+      <w:r>
+        <w:rPr>
+          <w:rFonts w:ascii="Century Schoolbook" w:hAnsi="Century Schoolbook"/>
+          <w:sz w:val="22"/>
+          <w:szCs w:val="22"/>
+        </w:rPr>
+        <w:t xml:space="preserve"> </w:t>
+      </w:r>
+      <w:r>
+        <w:rPr>
+          <w:rFonts w:ascii="Century Schoolbook" w:hAnsi="Century Schoolbook"/>
+          <w:sz w:val="22"/>
+          <w:szCs w:val="22"/>
+        </w:rPr>
+        <w:t>node-</w:t>
+      </w:r>
+      <w:r>
+        <w:rPr>
+          <w:rFonts w:ascii="Century Schoolbook" w:hAnsi="Century Schoolbook"/>
+          <w:sz w:val="22"/>
+          <w:szCs w:val="22"/>
+        </w:rPr>
+        <w:t>lock acquisition</w:t>
+      </w:r>
+      <w:r>
+        <w:rPr>
+          <w:rFonts w:ascii="Century Schoolbook" w:hAnsi="Century Schoolbook"/>
+          <w:sz w:val="22"/>
+          <w:szCs w:val="22"/>
+        </w:rPr>
+        <w:t xml:space="preserve">. </w:t>
+      </w:r>
+      <w:r>
+        <w:rPr>
+          <w:rFonts w:ascii="Century Schoolbook" w:hAnsi="Century Schoolbook"/>
+          <w:sz w:val="22"/>
+          <w:szCs w:val="22"/>
+        </w:rPr>
+        <w:t xml:space="preserve">Such </w:t>
+      </w:r>
+      <w:r>
+        <w:rPr>
+          <w:rFonts w:ascii="Century Schoolbook" w:hAnsi="Century Schoolbook"/>
+          <w:sz w:val="22"/>
+          <w:szCs w:val="22"/>
+        </w:rPr>
+        <w:t xml:space="preserve">cases occur </w:t>
+      </w:r>
+      <w:r>
+        <w:rPr>
+          <w:rFonts w:ascii="Century Schoolbook" w:hAnsi="Century Schoolbook"/>
+          <w:sz w:val="22"/>
+          <w:szCs w:val="22"/>
+        </w:rPr>
+        <w:t xml:space="preserve">in our algorithm </w:t>
+      </w:r>
+      <w:r>
+        <w:rPr>
+          <w:rFonts w:ascii="Century Schoolbook" w:hAnsi="Century Schoolbook"/>
+          <w:sz w:val="22"/>
+          <w:szCs w:val="22"/>
+        </w:rPr>
+        <w:t xml:space="preserve">only </w:t>
+      </w:r>
+      <w:r>
+        <w:rPr>
+          <w:rFonts w:ascii="Century Schoolbook" w:hAnsi="Century Schoolbook"/>
+          <w:sz w:val="22"/>
+          <w:szCs w:val="22"/>
+        </w:rPr>
+        <w:t xml:space="preserve">in a scenario where some </w:t>
+      </w:r>
+      <w:r>
+        <w:rPr>
+          <w:rFonts w:ascii="Century Schoolbook" w:hAnsi="Century Schoolbook"/>
+          <w:sz w:val="22"/>
+          <w:szCs w:val="22"/>
+        </w:rPr>
+        <w:t>node</w:t>
+      </w:r>
+      <w:r>
+        <w:rPr>
+          <w:rFonts w:ascii="Century Schoolbook" w:eastAsiaTheme="minorEastAsia" w:hAnsi="Century Schoolbook"/>
+          <w:sz w:val="22"/>
+          <w:szCs w:val="22"/>
+        </w:rPr>
+        <w:t xml:space="preserve"> </w:t>
+      </w:r>
+      <m:oMath>
+        <m:sSub>
+          <m:sSubPr>
+            <m:ctrlPr>
+              <w:rPr>
+                <w:rFonts w:ascii="Cambria Math" w:eastAsiaTheme="minorEastAsia" w:hAnsi="Cambria Math"/>
+                <w:i/>
+                <w:sz w:val="22"/>
+                <w:szCs w:val="22"/>
+              </w:rPr>
+            </m:ctrlPr>
+          </m:sSubPr>
+          <m:e>
+            <m:r>
+              <w:rPr>
+                <w:rFonts w:ascii="Cambria Math" w:eastAsiaTheme="minorEastAsia" w:hAnsi="Cambria Math"/>
+                <w:sz w:val="22"/>
+                <w:szCs w:val="22"/>
+              </w:rPr>
+              <m:t>n</m:t>
+            </m:r>
+          </m:e>
+          <m:sub>
+            <m:r>
+              <w:rPr>
+                <w:rFonts w:ascii="Cambria Math" w:eastAsiaTheme="minorEastAsia" w:hAnsi="Cambria Math"/>
+                <w:sz w:val="22"/>
+                <w:szCs w:val="22"/>
+              </w:rPr>
+              <m:t>1</m:t>
+            </m:r>
+          </m:sub>
+        </m:sSub>
+      </m:oMath>
+      <w:r>
+        <w:rPr>
+          <w:rFonts w:ascii="Century Schoolbook" w:eastAsiaTheme="minorEastAsia" w:hAnsi="Century Schoolbook"/>
+          <w:sz w:val="22"/>
+          <w:szCs w:val="22"/>
+        </w:rPr>
+        <w:t xml:space="preserve"> whose </w:t>
+      </w:r>
+      <w:r>
+        <w:rPr>
+          <w:rFonts w:ascii="Century Schoolbook" w:eastAsiaTheme="minorEastAsia" w:hAnsi="Century Schoolbook"/>
+          <w:sz w:val="22"/>
+          <w:szCs w:val="22"/>
+        </w:rPr>
+        <w:t xml:space="preserve">right sub-tree isn’t empty, </w:t>
+      </w:r>
+      <w:r>
+        <w:rPr>
+          <w:rFonts w:ascii="Century Schoolbook" w:eastAsiaTheme="minorEastAsia" w:hAnsi="Century Schoolbook"/>
+          <w:sz w:val="22"/>
+          <w:szCs w:val="22"/>
+        </w:rPr>
+        <w:t xml:space="preserve">has just had its </w:t>
+      </w:r>
+      <w:r>
+        <w:rPr>
+          <w:rFonts w:ascii="Century Schoolbook" w:eastAsiaTheme="minorEastAsia" w:hAnsi="Century Schoolbook"/>
+          <w:sz w:val="22"/>
+          <w:szCs w:val="22"/>
+        </w:rPr>
+        <w:t>lock acquired</w:t>
+      </w:r>
+      <w:r>
+        <w:rPr>
+          <w:rFonts w:ascii="Century Schoolbook" w:hAnsi="Century Schoolbook"/>
+          <w:sz w:val="22"/>
+          <w:szCs w:val="22"/>
+        </w:rPr>
+        <w:t xml:space="preserve">, </w:t>
+      </w:r>
+      <w:r>
+        <w:rPr>
+          <w:rFonts w:ascii="Century Schoolbook" w:hAnsi="Century Schoolbook"/>
+          <w:sz w:val="22"/>
+          <w:szCs w:val="22"/>
+        </w:rPr>
+        <w:t>while the “</w:t>
+      </w:r>
+      <w:r>
+        <w:rPr>
+          <w:rFonts w:ascii="Century Schoolbook" w:hAnsi="Century Schoolbook"/>
+          <w:i/>
+          <w:iCs/>
+          <w:sz w:val="22"/>
+          <w:szCs w:val="22"/>
+        </w:rPr>
+        <w:t>to-be-acquired”</w:t>
+      </w:r>
+      <w:r>
+        <w:rPr>
+          <w:rFonts w:ascii="Century Schoolbook" w:hAnsi="Century Schoolbook"/>
+          <w:sz w:val="22"/>
+          <w:szCs w:val="22"/>
+        </w:rPr>
+        <w:t xml:space="preserve"> node-lock</w:t>
+      </w:r>
+      <w:r>
+        <w:rPr>
+          <w:rFonts w:ascii="Century Schoolbook" w:hAnsi="Century Schoolbook"/>
+          <w:sz w:val="22"/>
+          <w:szCs w:val="22"/>
+        </w:rPr>
+        <w:t xml:space="preserve"> is the node-lock of the parent of the successor of</w:t>
+      </w:r>
+      <w:r>
+        <w:rPr>
+          <w:rFonts w:ascii="Century Schoolbook" w:hAnsi="Century Schoolbook"/>
+          <w:sz w:val="22"/>
+          <w:szCs w:val="22"/>
+        </w:rPr>
+        <w:t xml:space="preserve"> </w:t>
+      </w:r>
+      <m:oMath>
+        <m:sSub>
+          <m:sSubPr>
+            <m:ctrlPr>
+              <w:rPr>
+                <w:rFonts w:ascii="Cambria Math" w:hAnsi="Cambria Math"/>
+                <w:i/>
+                <w:sz w:val="22"/>
+                <w:szCs w:val="22"/>
+              </w:rPr>
+            </m:ctrlPr>
+          </m:sSubPr>
+          <m:e>
+            <m:r>
+              <w:rPr>
+                <w:rFonts w:ascii="Cambria Math" w:hAnsi="Cambria Math"/>
+                <w:sz w:val="22"/>
+                <w:szCs w:val="22"/>
+              </w:rPr>
+              <m:t>n</m:t>
+            </m:r>
+          </m:e>
+          <m:sub>
+            <m:r>
+              <w:rPr>
+                <w:rFonts w:ascii="Cambria Math" w:hAnsi="Cambria Math"/>
+                <w:sz w:val="22"/>
+                <w:szCs w:val="22"/>
+              </w:rPr>
+              <m:t>1</m:t>
+            </m:r>
+          </m:sub>
+        </m:sSub>
+      </m:oMath>
+      <w:r>
+        <w:rPr>
+          <w:rFonts w:ascii="Century Schoolbook" w:hAnsi="Century Schoolbook"/>
+          <w:sz w:val="22"/>
+          <w:szCs w:val="22"/>
+        </w:rPr>
+        <w:t>.</w:t>
+      </w:r>
+      <w:r>
+        <w:rPr>
+          <w:rFonts w:ascii="Century Schoolbook" w:hAnsi="Century Schoolbook"/>
+          <w:sz w:val="22"/>
+          <w:szCs w:val="22"/>
+        </w:rPr>
+        <w:t xml:space="preserve"> </w:t>
+      </w:r>
+      <w:r>
+        <w:rPr>
+          <w:rFonts w:ascii="Century Schoolbook" w:hAnsi="Century Schoolbook"/>
+          <w:sz w:val="22"/>
+          <w:szCs w:val="22"/>
+        </w:rPr>
+        <w:t xml:space="preserve">We’ll now </w:t>
+      </w:r>
+      <w:r>
+        <w:rPr>
+          <w:rFonts w:ascii="Century Schoolbook" w:hAnsi="Century Schoolbook"/>
+          <w:sz w:val="22"/>
+          <w:szCs w:val="22"/>
+        </w:rPr>
+        <w:t xml:space="preserve">prove that validating the lock ordering after </w:t>
+      </w:r>
+      <m:oMath>
+        <m:sSub>
+          <m:sSubPr>
+            <m:ctrlPr>
+              <w:rPr>
+                <w:rFonts w:ascii="Cambria Math" w:hAnsi="Cambria Math"/>
+                <w:i/>
+                <w:iCs/>
+                <w:sz w:val="22"/>
+                <w:szCs w:val="22"/>
+              </w:rPr>
+            </m:ctrlPr>
+          </m:sSubPr>
+          <m:e>
+            <m:r>
+              <w:rPr>
+                <w:rFonts w:ascii="Cambria Math" w:hAnsi="Cambria Math"/>
+                <w:sz w:val="22"/>
+                <w:szCs w:val="22"/>
+              </w:rPr>
+              <m:t>n</m:t>
+            </m:r>
+          </m:e>
+          <m:sub>
+            <m:r>
+              <w:rPr>
+                <w:rFonts w:ascii="Cambria Math" w:hAnsi="Cambria Math"/>
+                <w:sz w:val="22"/>
+                <w:szCs w:val="22"/>
+              </w:rPr>
+              <m:t>1</m:t>
+            </m:r>
+          </m:sub>
+        </m:sSub>
+      </m:oMath>
+      <w:r>
+        <w:rPr>
+          <w:rFonts w:ascii="Century Schoolbook" w:hAnsi="Century Schoolbook"/>
+          <w:sz w:val="22"/>
+          <w:szCs w:val="22"/>
+        </w:rPr>
+        <w:t xml:space="preserve">’s lock’s </w:t>
+      </w:r>
+      <w:r>
+        <w:rPr>
+          <w:rFonts w:ascii="Century Schoolbook" w:hAnsi="Century Schoolbook"/>
+          <w:sz w:val="22"/>
+          <w:szCs w:val="22"/>
+        </w:rPr>
+        <w:t>acquisition</w:t>
+      </w:r>
+      <w:r>
+        <w:rPr>
+          <w:rFonts w:ascii="Century Schoolbook" w:hAnsi="Century Schoolbook"/>
+          <w:sz w:val="22"/>
+          <w:szCs w:val="22"/>
+        </w:rPr>
+        <w:t xml:space="preserve"> is unnecessary.</w:t>
+      </w:r>
+      <w:r>
+        <w:rPr>
+          <w:rFonts w:ascii="Century Schoolbook" w:hAnsi="Century Schoolbook"/>
+          <w:i/>
+          <w:iCs/>
+          <w:sz w:val="22"/>
+          <w:szCs w:val="22"/>
+        </w:rPr>
+        <w:t xml:space="preserve"> </w:t>
+      </w:r>
+      <w:r>
+        <w:rPr>
+          <w:rFonts w:ascii="Century Schoolbook" w:hAnsi="Century Schoolbook"/>
+          <w:sz w:val="22"/>
+          <w:szCs w:val="22"/>
+        </w:rPr>
+        <w:t xml:space="preserve">Let’s </w:t>
+      </w:r>
+      <w:r>
+        <w:rPr>
+          <w:rFonts w:ascii="Century Schoolbook" w:hAnsi="Century Schoolbook"/>
+          <w:sz w:val="22"/>
+          <w:szCs w:val="22"/>
+        </w:rPr>
+        <w:t xml:space="preserve">first </w:t>
+      </w:r>
+      <w:r>
+        <w:rPr>
+          <w:rFonts w:ascii="Century Schoolbook" w:hAnsi="Century Schoolbook"/>
+          <w:sz w:val="22"/>
+          <w:szCs w:val="22"/>
+        </w:rPr>
+        <w:t xml:space="preserve">call </w:t>
+      </w:r>
+      <m:oMath>
+        <m:sSub>
+          <m:sSubPr>
+            <m:ctrlPr>
+              <w:rPr>
+                <w:rFonts w:ascii="Cambria Math" w:hAnsi="Cambria Math"/>
+                <w:i/>
+                <w:sz w:val="22"/>
+                <w:szCs w:val="22"/>
+              </w:rPr>
+            </m:ctrlPr>
+          </m:sSubPr>
+          <m:e>
+            <m:r>
+              <w:rPr>
+                <w:rFonts w:ascii="Cambria Math" w:hAnsi="Cambria Math"/>
+                <w:sz w:val="22"/>
+                <w:szCs w:val="22"/>
+              </w:rPr>
+              <m:t>n</m:t>
+            </m:r>
+          </m:e>
+          <m:sub>
+            <m:r>
+              <w:rPr>
+                <w:rFonts w:ascii="Cambria Math" w:hAnsi="Cambria Math"/>
+                <w:sz w:val="22"/>
+                <w:szCs w:val="22"/>
+              </w:rPr>
+              <m:t>1</m:t>
+            </m:r>
+          </m:sub>
+        </m:sSub>
+      </m:oMath>
+      <w:r>
+        <w:rPr>
+          <w:rFonts w:ascii="Century Schoolbook" w:hAnsi="Century Schoolbook"/>
+          <w:sz w:val="22"/>
+          <w:szCs w:val="22"/>
+        </w:rPr>
+        <w:t xml:space="preserve">’s successor </w:t>
+      </w:r>
+      <w:proofErr w:type="spellStart"/>
+      <w:r>
+        <w:rPr>
+          <w:rFonts w:ascii="Century Schoolbook" w:hAnsi="Century Schoolbook"/>
+          <w:i/>
+          <w:iCs/>
+          <w:sz w:val="22"/>
+          <w:szCs w:val="22"/>
+        </w:rPr>
+        <w:t>succ</w:t>
+      </w:r>
+      <w:proofErr w:type="spellEnd"/>
+      <w:r>
+        <w:rPr>
+          <w:rFonts w:ascii="Century Schoolbook" w:hAnsi="Century Schoolbook"/>
+          <w:sz w:val="22"/>
+          <w:szCs w:val="22"/>
+        </w:rPr>
+        <w:t xml:space="preserve">, and </w:t>
+      </w:r>
+      <w:proofErr w:type="spellStart"/>
+      <w:r>
+        <w:rPr>
+          <w:rFonts w:ascii="Century Schoolbook" w:hAnsi="Century Schoolbook"/>
+          <w:i/>
+          <w:iCs/>
+          <w:sz w:val="22"/>
+          <w:szCs w:val="22"/>
+        </w:rPr>
+        <w:t>succ</w:t>
+      </w:r>
+      <w:r>
+        <w:rPr>
+          <w:rFonts w:ascii="Century Schoolbook" w:hAnsi="Century Schoolbook"/>
+          <w:sz w:val="22"/>
+          <w:szCs w:val="22"/>
+        </w:rPr>
+        <w:t>’s</w:t>
+      </w:r>
+      <w:proofErr w:type="spellEnd"/>
+      <w:r>
+        <w:rPr>
+          <w:rFonts w:ascii="Century Schoolbook" w:hAnsi="Century Schoolbook"/>
+          <w:sz w:val="22"/>
+          <w:szCs w:val="22"/>
+        </w:rPr>
+        <w:t xml:space="preserve"> parent </w:t>
+      </w:r>
+      <w:proofErr w:type="spellStart"/>
+      <w:r>
+        <w:rPr>
+          <w:rFonts w:ascii="Century Schoolbook" w:hAnsi="Century Schoolbook"/>
+          <w:i/>
+          <w:iCs/>
+          <w:sz w:val="22"/>
+          <w:szCs w:val="22"/>
+        </w:rPr>
+        <w:t>succ_</w:t>
+      </w:r>
+      <w:r>
+        <w:rPr>
+          <w:rFonts w:ascii="Century Schoolbook" w:hAnsi="Century Schoolbook"/>
+          <w:i/>
+          <w:iCs/>
+          <w:sz w:val="22"/>
+          <w:szCs w:val="22"/>
+        </w:rPr>
+        <w:t>pred</w:t>
+      </w:r>
+      <w:proofErr w:type="spellEnd"/>
+      <w:r>
+        <w:rPr>
+          <w:rFonts w:ascii="Century Schoolbook" w:eastAsiaTheme="minorEastAsia" w:hAnsi="Century Schoolbook"/>
+          <w:sz w:val="22"/>
+          <w:szCs w:val="22"/>
+        </w:rPr>
+        <w:t xml:space="preserve">. </w:t>
+      </w:r>
+      <w:r>
+        <w:rPr>
+          <w:rFonts w:ascii="Century Schoolbook" w:eastAsiaTheme="minorEastAsia" w:hAnsi="Century Schoolbook"/>
+          <w:sz w:val="22"/>
+          <w:szCs w:val="22"/>
+        </w:rPr>
+        <w:t>Now, i</w:t>
+      </w:r>
+      <w:r>
+        <w:rPr>
+          <w:rFonts w:ascii="Century Schoolbook" w:eastAsiaTheme="minorEastAsia" w:hAnsi="Century Schoolbook"/>
+          <w:sz w:val="22"/>
+          <w:szCs w:val="22"/>
+        </w:rPr>
+        <w:t xml:space="preserve">n our algorithm, the order between </w:t>
+      </w:r>
+      <m:oMath>
+        <m:sSub>
+          <m:sSubPr>
+            <m:ctrlPr>
+              <w:rPr>
+                <w:rFonts w:ascii="Cambria Math" w:eastAsiaTheme="minorEastAsia" w:hAnsi="Cambria Math"/>
+                <w:i/>
+                <w:sz w:val="22"/>
+                <w:szCs w:val="22"/>
+              </w:rPr>
+            </m:ctrlPr>
+          </m:sSubPr>
+          <m:e>
+            <m:r>
+              <w:rPr>
+                <w:rFonts w:ascii="Cambria Math" w:eastAsiaTheme="minorEastAsia" w:hAnsi="Cambria Math"/>
+                <w:sz w:val="22"/>
+                <w:szCs w:val="22"/>
+              </w:rPr>
+              <m:t>n</m:t>
+            </m:r>
+          </m:e>
+          <m:sub>
+            <m:r>
+              <w:rPr>
+                <w:rFonts w:ascii="Cambria Math" w:eastAsiaTheme="minorEastAsia" w:hAnsi="Cambria Math"/>
+                <w:sz w:val="22"/>
+                <w:szCs w:val="22"/>
+              </w:rPr>
+              <m:t>1</m:t>
+            </m:r>
+          </m:sub>
+        </m:sSub>
+      </m:oMath>
+      <w:r>
+        <w:rPr>
+          <w:rFonts w:ascii="Century Schoolbook" w:eastAsiaTheme="minorEastAsia" w:hAnsi="Century Schoolbook"/>
+          <w:i/>
+          <w:iCs/>
+          <w:sz w:val="22"/>
+          <w:szCs w:val="22"/>
+        </w:rPr>
+        <w:t xml:space="preserve"> </w:t>
+      </w:r>
+      <w:r>
+        <w:rPr>
+          <w:rFonts w:ascii="Century Schoolbook" w:eastAsiaTheme="minorEastAsia" w:hAnsi="Century Schoolbook"/>
+          <w:sz w:val="22"/>
+          <w:szCs w:val="22"/>
+        </w:rPr>
+        <w:t xml:space="preserve">and </w:t>
+      </w:r>
+      <w:proofErr w:type="spellStart"/>
+      <w:r>
+        <w:rPr>
+          <w:rFonts w:ascii="Century Schoolbook" w:eastAsiaTheme="minorEastAsia" w:hAnsi="Century Schoolbook"/>
+          <w:i/>
+          <w:iCs/>
+          <w:sz w:val="22"/>
+          <w:szCs w:val="22"/>
+        </w:rPr>
+        <w:t>succ_</w:t>
+      </w:r>
+      <w:r>
+        <w:rPr>
+          <w:rFonts w:ascii="Century Schoolbook" w:eastAsiaTheme="minorEastAsia" w:hAnsi="Century Schoolbook"/>
+          <w:i/>
+          <w:iCs/>
+          <w:sz w:val="22"/>
+          <w:szCs w:val="22"/>
+        </w:rPr>
+        <w:t>pred</w:t>
+      </w:r>
+      <w:proofErr w:type="spellEnd"/>
+      <w:r>
+        <w:rPr>
+          <w:rFonts w:ascii="Century Schoolbook" w:eastAsiaTheme="minorEastAsia" w:hAnsi="Century Schoolbook"/>
+          <w:i/>
+          <w:iCs/>
+          <w:sz w:val="22"/>
+          <w:szCs w:val="22"/>
+        </w:rPr>
+        <w:t xml:space="preserve"> </w:t>
+      </w:r>
+      <w:r>
+        <w:rPr>
+          <w:rFonts w:ascii="Century Schoolbook" w:eastAsiaTheme="minorEastAsia" w:hAnsi="Century Schoolbook"/>
+          <w:sz w:val="22"/>
+          <w:szCs w:val="22"/>
+        </w:rPr>
+        <w:t>can</w:t>
+      </w:r>
+      <w:r>
+        <w:rPr>
+          <w:rFonts w:ascii="Century Schoolbook" w:eastAsiaTheme="minorEastAsia" w:hAnsi="Century Schoolbook"/>
+          <w:sz w:val="22"/>
+          <w:szCs w:val="22"/>
+        </w:rPr>
+        <w:t xml:space="preserve"> be breached </w:t>
+      </w:r>
+      <w:r>
+        <w:rPr>
+          <w:rFonts w:ascii="Century Schoolbook" w:eastAsiaTheme="minorEastAsia" w:hAnsi="Century Schoolbook"/>
+          <w:sz w:val="22"/>
+          <w:szCs w:val="22"/>
+        </w:rPr>
+        <w:t xml:space="preserve">only </w:t>
+      </w:r>
+      <w:r>
+        <w:rPr>
+          <w:rFonts w:ascii="Century Schoolbook" w:eastAsiaTheme="minorEastAsia" w:hAnsi="Century Schoolbook"/>
+          <w:sz w:val="22"/>
+          <w:szCs w:val="22"/>
+        </w:rPr>
+        <w:t xml:space="preserve">if </w:t>
+      </w:r>
+      <w:r>
+        <w:rPr>
+          <w:rFonts w:ascii="Century Schoolbook" w:eastAsiaTheme="minorEastAsia" w:hAnsi="Century Schoolbook"/>
+          <w:sz w:val="22"/>
+          <w:szCs w:val="22"/>
+        </w:rPr>
+        <w:t>another node</w:t>
+      </w:r>
+      <w:r>
+        <w:rPr>
+          <w:rFonts w:ascii="Century Schoolbook" w:eastAsiaTheme="minorEastAsia" w:hAnsi="Century Schoolbook"/>
+          <w:sz w:val="22"/>
+          <w:szCs w:val="22"/>
+        </w:rPr>
+        <w:t xml:space="preserve"> </w:t>
+      </w:r>
+      <m:oMath>
+        <m:sSub>
+          <m:sSubPr>
+            <m:ctrlPr>
+              <w:rPr>
+                <w:rFonts w:ascii="Cambria Math" w:eastAsiaTheme="minorEastAsia" w:hAnsi="Cambria Math"/>
+                <w:i/>
+                <w:sz w:val="22"/>
+                <w:szCs w:val="22"/>
+              </w:rPr>
+            </m:ctrlPr>
+          </m:sSubPr>
+          <m:e>
+            <m:r>
+              <w:rPr>
+                <w:rFonts w:ascii="Cambria Math" w:eastAsiaTheme="minorEastAsia" w:hAnsi="Cambria Math"/>
+                <w:sz w:val="22"/>
+                <w:szCs w:val="22"/>
+              </w:rPr>
+              <m:t>n</m:t>
+            </m:r>
+          </m:e>
+          <m:sub>
+            <m:r>
+              <w:rPr>
+                <w:rFonts w:ascii="Cambria Math" w:eastAsiaTheme="minorEastAsia" w:hAnsi="Cambria Math"/>
+                <w:sz w:val="22"/>
+                <w:szCs w:val="22"/>
+              </w:rPr>
+              <m:t>2</m:t>
+            </m:r>
+          </m:sub>
+        </m:sSub>
+      </m:oMath>
+      <w:r>
+        <w:rPr>
+          <w:rFonts w:ascii="Century Schoolbook" w:eastAsiaTheme="minorEastAsia" w:hAnsi="Century Schoolbook"/>
+          <w:sz w:val="22"/>
+          <w:szCs w:val="22"/>
+        </w:rPr>
+        <w:t xml:space="preserve"> finds </w:t>
+      </w:r>
+      <w:proofErr w:type="spellStart"/>
+      <w:r>
+        <w:rPr>
+          <w:rFonts w:ascii="Century Schoolbook" w:eastAsiaTheme="minorEastAsia" w:hAnsi="Century Schoolbook"/>
+          <w:i/>
+          <w:iCs/>
+          <w:sz w:val="22"/>
+          <w:szCs w:val="22"/>
+        </w:rPr>
+        <w:t>succ_pred</w:t>
+      </w:r>
+      <w:proofErr w:type="spellEnd"/>
+      <w:r>
+        <w:rPr>
+          <w:rFonts w:ascii="Century Schoolbook" w:eastAsiaTheme="minorEastAsia" w:hAnsi="Century Schoolbook"/>
+          <w:i/>
+          <w:iCs/>
+          <w:sz w:val="22"/>
+          <w:szCs w:val="22"/>
+        </w:rPr>
+        <w:t xml:space="preserve"> </w:t>
+      </w:r>
+      <w:r>
+        <w:rPr>
+          <w:rFonts w:ascii="Century Schoolbook" w:eastAsiaTheme="minorEastAsia" w:hAnsi="Century Schoolbook"/>
+          <w:sz w:val="22"/>
+          <w:szCs w:val="22"/>
+        </w:rPr>
+        <w:t>to be its successor</w:t>
+      </w:r>
+      <w:r>
+        <w:rPr>
+          <w:rFonts w:ascii="Century Schoolbook" w:eastAsiaTheme="minorEastAsia" w:hAnsi="Century Schoolbook"/>
+          <w:sz w:val="22"/>
+          <w:szCs w:val="22"/>
+        </w:rPr>
+        <w:t xml:space="preserve"> </w:t>
+      </w:r>
+      <w:r>
+        <w:rPr>
+          <w:rFonts w:ascii="Century Schoolbook" w:eastAsiaTheme="minorEastAsia" w:hAnsi="Century Schoolbook"/>
+          <w:sz w:val="22"/>
+          <w:szCs w:val="22"/>
+        </w:rPr>
+        <w:t xml:space="preserve">– </w:t>
+      </w:r>
+      <w:r>
+        <w:rPr>
+          <w:rFonts w:ascii="Century Schoolbook" w:eastAsiaTheme="minorEastAsia" w:hAnsi="Century Schoolbook"/>
+          <w:sz w:val="22"/>
+          <w:szCs w:val="22"/>
+        </w:rPr>
+        <w:t xml:space="preserve">otherwise the algorithm won’t change </w:t>
+      </w:r>
+      <w:proofErr w:type="spellStart"/>
+      <w:r>
+        <w:rPr>
+          <w:rFonts w:ascii="Century Schoolbook" w:eastAsiaTheme="minorEastAsia" w:hAnsi="Century Schoolbook"/>
+          <w:i/>
+          <w:iCs/>
+          <w:sz w:val="22"/>
+          <w:szCs w:val="22"/>
+        </w:rPr>
+        <w:t>pred_succ’s</w:t>
+      </w:r>
+      <w:proofErr w:type="spellEnd"/>
+      <w:r>
+        <w:rPr>
+          <w:rFonts w:ascii="Century Schoolbook" w:eastAsiaTheme="minorEastAsia" w:hAnsi="Century Schoolbook"/>
+          <w:i/>
+          <w:iCs/>
+          <w:sz w:val="22"/>
+          <w:szCs w:val="22"/>
+        </w:rPr>
+        <w:t xml:space="preserve"> </w:t>
+      </w:r>
+      <w:r>
+        <w:rPr>
+          <w:rFonts w:ascii="Century Schoolbook" w:eastAsiaTheme="minorEastAsia" w:hAnsi="Century Schoolbook"/>
+          <w:sz w:val="22"/>
+          <w:szCs w:val="22"/>
+        </w:rPr>
+        <w:t>location</w:t>
+      </w:r>
+      <w:r>
+        <w:rPr>
+          <w:rFonts w:ascii="Century Schoolbook" w:eastAsiaTheme="minorEastAsia" w:hAnsi="Century Schoolbook"/>
+          <w:sz w:val="22"/>
+          <w:szCs w:val="22"/>
+        </w:rPr>
+        <w:t xml:space="preserve"> nor height</w:t>
+      </w:r>
+      <w:r>
+        <w:rPr>
+          <w:rFonts w:ascii="Century Schoolbook" w:eastAsiaTheme="minorEastAsia" w:hAnsi="Century Schoolbook"/>
+          <w:sz w:val="22"/>
+          <w:szCs w:val="22"/>
+        </w:rPr>
+        <w:t xml:space="preserve">. </w:t>
+      </w:r>
+      <w:r>
+        <w:rPr>
+          <w:rFonts w:ascii="Century Schoolbook" w:eastAsiaTheme="minorEastAsia" w:hAnsi="Century Schoolbook"/>
+          <w:sz w:val="22"/>
+          <w:szCs w:val="22"/>
+        </w:rPr>
+        <w:t>Let’s assume on the contrary that</w:t>
+      </w:r>
+      <w:r>
+        <w:rPr>
+          <w:rFonts w:ascii="Century Schoolbook" w:eastAsiaTheme="minorEastAsia" w:hAnsi="Century Schoolbook"/>
+          <w:sz w:val="22"/>
+          <w:szCs w:val="22"/>
+        </w:rPr>
+        <w:t xml:space="preserve"> </w:t>
+      </w:r>
+      <w:r>
+        <w:rPr>
+          <w:rFonts w:ascii="Century Schoolbook" w:eastAsiaTheme="minorEastAsia" w:hAnsi="Century Schoolbook"/>
+          <w:sz w:val="22"/>
+          <w:szCs w:val="22"/>
+        </w:rPr>
+        <w:t xml:space="preserve">the algorithm operating on </w:t>
+      </w:r>
+      <m:oMath>
+        <m:sSub>
+          <m:sSubPr>
+            <m:ctrlPr>
+              <w:rPr>
+                <w:rFonts w:ascii="Cambria Math" w:eastAsiaTheme="minorEastAsia" w:hAnsi="Cambria Math"/>
+                <w:i/>
+                <w:sz w:val="22"/>
+                <w:szCs w:val="22"/>
+              </w:rPr>
+            </m:ctrlPr>
+          </m:sSubPr>
+          <m:e>
+            <m:r>
+              <w:rPr>
+                <w:rFonts w:ascii="Cambria Math" w:eastAsiaTheme="minorEastAsia" w:hAnsi="Cambria Math"/>
+                <w:sz w:val="22"/>
+                <w:szCs w:val="22"/>
+              </w:rPr>
+              <m:t>n</m:t>
+            </m:r>
+          </m:e>
+          <m:sub>
+            <m:r>
+              <w:rPr>
+                <w:rFonts w:ascii="Cambria Math" w:eastAsiaTheme="minorEastAsia" w:hAnsi="Cambria Math"/>
+                <w:sz w:val="22"/>
+                <w:szCs w:val="22"/>
+              </w:rPr>
+              <m:t>2</m:t>
+            </m:r>
+          </m:sub>
+        </m:sSub>
+      </m:oMath>
+      <w:r>
+        <w:rPr>
+          <w:rFonts w:ascii="Century Schoolbook" w:eastAsiaTheme="minorEastAsia" w:hAnsi="Century Schoolbook"/>
+          <w:sz w:val="22"/>
+          <w:szCs w:val="22"/>
+        </w:rPr>
+        <w:t xml:space="preserve"> reorders </w:t>
+      </w:r>
+      <m:oMath>
+        <m:sSub>
+          <m:sSubPr>
+            <m:ctrlPr>
+              <w:rPr>
+                <w:rFonts w:ascii="Cambria Math" w:eastAsiaTheme="minorEastAsia" w:hAnsi="Cambria Math"/>
+                <w:i/>
+                <w:sz w:val="22"/>
+                <w:szCs w:val="22"/>
+              </w:rPr>
+            </m:ctrlPr>
+          </m:sSubPr>
+          <m:e>
+            <m:r>
+              <w:rPr>
+                <w:rFonts w:ascii="Cambria Math" w:eastAsiaTheme="minorEastAsia" w:hAnsi="Cambria Math"/>
+                <w:sz w:val="22"/>
+                <w:szCs w:val="22"/>
+              </w:rPr>
+              <m:t>n</m:t>
+            </m:r>
+          </m:e>
+          <m:sub>
+            <m:r>
+              <w:rPr>
+                <w:rFonts w:ascii="Cambria Math" w:eastAsiaTheme="minorEastAsia" w:hAnsi="Cambria Math"/>
+                <w:sz w:val="22"/>
+                <w:szCs w:val="22"/>
+              </w:rPr>
+              <m:t>1</m:t>
+            </m:r>
+          </m:sub>
+        </m:sSub>
+      </m:oMath>
+      <w:r>
+        <w:rPr>
+          <w:rFonts w:ascii="Century Schoolbook" w:eastAsiaTheme="minorEastAsia" w:hAnsi="Century Schoolbook"/>
+          <w:sz w:val="22"/>
+          <w:szCs w:val="22"/>
+        </w:rPr>
+        <w:t xml:space="preserve"> and </w:t>
+      </w:r>
+      <w:proofErr w:type="spellStart"/>
+      <w:r>
+        <w:rPr>
+          <w:rFonts w:ascii="Century Schoolbook" w:eastAsiaTheme="minorEastAsia" w:hAnsi="Century Schoolbook"/>
+          <w:i/>
+          <w:iCs/>
+          <w:sz w:val="22"/>
+          <w:szCs w:val="22"/>
+        </w:rPr>
+        <w:t>succ_pred</w:t>
+      </w:r>
+      <w:proofErr w:type="spellEnd"/>
+      <w:r>
+        <w:rPr>
+          <w:rFonts w:ascii="Century Schoolbook" w:eastAsiaTheme="minorEastAsia" w:hAnsi="Century Schoolbook"/>
+          <w:sz w:val="22"/>
+          <w:szCs w:val="22"/>
+        </w:rPr>
+        <w:t>. Let’s</w:t>
+      </w:r>
+      <w:r>
+        <w:rPr>
+          <w:rFonts w:ascii="Century Schoolbook" w:eastAsiaTheme="minorEastAsia" w:hAnsi="Century Schoolbook"/>
+          <w:sz w:val="22"/>
+          <w:szCs w:val="22"/>
+        </w:rPr>
+        <w:t xml:space="preserve"> contradict. We have two options: </w:t>
+      </w:r>
+      <w:r>
+        <w:rPr>
+          <w:rFonts w:ascii="Century Schoolbook" w:eastAsiaTheme="minorEastAsia" w:hAnsi="Century Schoolbook"/>
+          <w:sz w:val="22"/>
+          <w:szCs w:val="22"/>
+          <w:u w:val="single"/>
+        </w:rPr>
+        <w:t>first</w:t>
+      </w:r>
+      <w:r>
+        <w:rPr>
+          <w:rFonts w:ascii="Century Schoolbook" w:eastAsiaTheme="minorEastAsia" w:hAnsi="Century Schoolbook"/>
+          <w:sz w:val="22"/>
+          <w:szCs w:val="22"/>
+        </w:rPr>
+        <w:t xml:space="preserve">, </w:t>
+      </w:r>
+      <w:proofErr w:type="spellStart"/>
+      <w:r>
+        <w:rPr>
+          <w:rFonts w:ascii="Century Schoolbook" w:eastAsiaTheme="minorEastAsia" w:hAnsi="Century Schoolbook"/>
+          <w:i/>
+          <w:iCs/>
+          <w:sz w:val="22"/>
+          <w:szCs w:val="22"/>
+        </w:rPr>
+        <w:t>succ’s</w:t>
+      </w:r>
+      <w:proofErr w:type="spellEnd"/>
+      <w:r>
+        <w:rPr>
+          <w:rFonts w:ascii="Century Schoolbook" w:eastAsiaTheme="minorEastAsia" w:hAnsi="Century Schoolbook"/>
+          <w:i/>
+          <w:iCs/>
+          <w:sz w:val="22"/>
+          <w:szCs w:val="22"/>
+        </w:rPr>
+        <w:t xml:space="preserve"> </w:t>
+      </w:r>
+      <w:r>
+        <w:rPr>
+          <w:rFonts w:ascii="Century Schoolbook" w:eastAsiaTheme="minorEastAsia" w:hAnsi="Century Schoolbook"/>
+          <w:sz w:val="22"/>
+          <w:szCs w:val="22"/>
+        </w:rPr>
+        <w:t>right subtree is empty</w:t>
+      </w:r>
+      <w:r>
+        <w:rPr>
+          <w:rFonts w:ascii="Century Schoolbook" w:eastAsiaTheme="minorEastAsia" w:hAnsi="Century Schoolbook"/>
+          <w:sz w:val="22"/>
+          <w:szCs w:val="22"/>
+        </w:rPr>
+        <w:t xml:space="preserve">. In such case, </w:t>
+      </w:r>
+      <w:proofErr w:type="spellStart"/>
+      <w:r>
+        <w:rPr>
+          <w:rFonts w:ascii="Century Schoolbook" w:eastAsiaTheme="minorEastAsia" w:hAnsi="Century Schoolbook"/>
+          <w:i/>
+          <w:iCs/>
+          <w:sz w:val="22"/>
+          <w:szCs w:val="22"/>
+        </w:rPr>
+        <w:t>succ’s</w:t>
+      </w:r>
+      <w:proofErr w:type="spellEnd"/>
+      <w:r>
+        <w:rPr>
+          <w:rFonts w:ascii="Century Schoolbook" w:eastAsiaTheme="minorEastAsia" w:hAnsi="Century Schoolbook"/>
+          <w:i/>
+          <w:iCs/>
+          <w:sz w:val="22"/>
+          <w:szCs w:val="22"/>
+        </w:rPr>
+        <w:t xml:space="preserve"> </w:t>
+      </w:r>
+      <w:r>
+        <w:rPr>
+          <w:rFonts w:ascii="Century Schoolbook" w:eastAsiaTheme="minorEastAsia" w:hAnsi="Century Schoolbook"/>
+          <w:sz w:val="22"/>
+          <w:szCs w:val="22"/>
+        </w:rPr>
+        <w:t>left subtree is also empty</w:t>
+      </w:r>
+      <w:r>
+        <w:rPr>
+          <w:rFonts w:ascii="Century Schoolbook" w:eastAsiaTheme="minorEastAsia" w:hAnsi="Century Schoolbook"/>
+          <w:sz w:val="22"/>
+          <w:szCs w:val="22"/>
+        </w:rPr>
+        <w:t xml:space="preserve"> (</w:t>
+      </w:r>
+      <w:r>
+        <w:rPr>
+          <w:rFonts w:ascii="Century Schoolbook" w:eastAsiaTheme="minorEastAsia" w:hAnsi="Century Schoolbook"/>
+          <w:sz w:val="22"/>
+          <w:szCs w:val="22"/>
+        </w:rPr>
+        <w:t xml:space="preserve">since it is a successor of </w:t>
+      </w:r>
+      <m:oMath>
+        <m:sSub>
+          <m:sSubPr>
+            <m:ctrlPr>
+              <w:rPr>
+                <w:rFonts w:ascii="Cambria Math" w:eastAsiaTheme="minorEastAsia" w:hAnsi="Cambria Math"/>
+                <w:i/>
+                <w:sz w:val="22"/>
+                <w:szCs w:val="22"/>
+              </w:rPr>
+            </m:ctrlPr>
+          </m:sSubPr>
+          <m:e>
+            <m:r>
+              <w:rPr>
+                <w:rFonts w:ascii="Cambria Math" w:eastAsiaTheme="minorEastAsia" w:hAnsi="Cambria Math"/>
+                <w:sz w:val="22"/>
+                <w:szCs w:val="22"/>
+              </w:rPr>
+              <m:t>n</m:t>
+            </m:r>
+          </m:e>
+          <m:sub>
+            <m:r>
+              <w:rPr>
+                <w:rFonts w:ascii="Cambria Math" w:eastAsiaTheme="minorEastAsia" w:hAnsi="Cambria Math"/>
+                <w:sz w:val="22"/>
+                <w:szCs w:val="22"/>
+              </w:rPr>
+              <m:t>1</m:t>
+            </m:r>
+          </m:sub>
+        </m:sSub>
+      </m:oMath>
+      <w:r>
+        <w:rPr>
+          <w:rFonts w:ascii="Century Schoolbook" w:eastAsiaTheme="minorEastAsia" w:hAnsi="Century Schoolbook"/>
+          <w:sz w:val="22"/>
+          <w:szCs w:val="22"/>
+        </w:rPr>
+        <w:t xml:space="preserve"> and it is found on </w:t>
+      </w:r>
+      <m:oMath>
+        <m:sSub>
+          <m:sSubPr>
+            <m:ctrlPr>
+              <w:rPr>
+                <w:rFonts w:ascii="Cambria Math" w:eastAsiaTheme="minorEastAsia" w:hAnsi="Cambria Math"/>
+                <w:i/>
+                <w:sz w:val="22"/>
+                <w:szCs w:val="22"/>
+              </w:rPr>
+            </m:ctrlPr>
+          </m:sSubPr>
+          <m:e>
+            <m:r>
+              <w:rPr>
+                <w:rFonts w:ascii="Cambria Math" w:eastAsiaTheme="minorEastAsia" w:hAnsi="Cambria Math"/>
+                <w:sz w:val="22"/>
+                <w:szCs w:val="22"/>
+              </w:rPr>
+              <m:t>n</m:t>
+            </m:r>
+          </m:e>
+          <m:sub>
+            <m:r>
+              <w:rPr>
+                <w:rFonts w:ascii="Cambria Math" w:eastAsiaTheme="minorEastAsia" w:hAnsi="Cambria Math"/>
+                <w:sz w:val="22"/>
+                <w:szCs w:val="22"/>
+              </w:rPr>
+              <m:t>1</m:t>
+            </m:r>
+          </m:sub>
+        </m:sSub>
+      </m:oMath>
+      <w:r>
+        <w:rPr>
+          <w:rFonts w:ascii="Century Schoolbook" w:eastAsiaTheme="minorEastAsia" w:hAnsi="Century Schoolbook"/>
+          <w:sz w:val="22"/>
+          <w:szCs w:val="22"/>
+        </w:rPr>
+        <w:t>’s right subtree</w:t>
+      </w:r>
+      <w:r>
+        <w:rPr>
+          <w:rFonts w:ascii="Century Schoolbook" w:eastAsiaTheme="minorEastAsia" w:hAnsi="Century Schoolbook"/>
+          <w:sz w:val="22"/>
+          <w:szCs w:val="22"/>
+        </w:rPr>
+        <w:t>), and t</w:t>
+      </w:r>
+      <w:r>
+        <w:rPr>
+          <w:rFonts w:ascii="Century Schoolbook" w:eastAsiaTheme="minorEastAsia" w:hAnsi="Century Schoolbook"/>
+          <w:sz w:val="22"/>
+          <w:szCs w:val="22"/>
+        </w:rPr>
+        <w:t>herefore</w:t>
+      </w:r>
+      <w:r>
+        <w:rPr>
+          <w:rFonts w:ascii="Century Schoolbook" w:eastAsiaTheme="minorEastAsia" w:hAnsi="Century Schoolbook"/>
+          <w:sz w:val="22"/>
+          <w:szCs w:val="22"/>
+        </w:rPr>
+        <w:t xml:space="preserve"> </w:t>
+      </w:r>
+      <w:proofErr w:type="spellStart"/>
+      <w:r>
+        <w:rPr>
+          <w:rFonts w:ascii="Century Schoolbook" w:eastAsiaTheme="minorEastAsia" w:hAnsi="Century Schoolbook"/>
+          <w:i/>
+          <w:iCs/>
+          <w:sz w:val="22"/>
+          <w:szCs w:val="22"/>
+        </w:rPr>
+        <w:t>succ’s</w:t>
+      </w:r>
+      <w:proofErr w:type="spellEnd"/>
+      <w:r>
+        <w:rPr>
+          <w:rFonts w:ascii="Century Schoolbook" w:eastAsiaTheme="minorEastAsia" w:hAnsi="Century Schoolbook"/>
+          <w:i/>
+          <w:iCs/>
+          <w:sz w:val="22"/>
+          <w:szCs w:val="22"/>
+        </w:rPr>
+        <w:t xml:space="preserve"> </w:t>
+      </w:r>
+      <w:r>
+        <w:rPr>
+          <w:rFonts w:ascii="Century Schoolbook" w:eastAsiaTheme="minorEastAsia" w:hAnsi="Century Schoolbook"/>
+          <w:sz w:val="22"/>
+          <w:szCs w:val="22"/>
+        </w:rPr>
+        <w:t xml:space="preserve">is a leaf, </w:t>
+      </w:r>
+      <w:r>
+        <w:rPr>
+          <w:rFonts w:ascii="Century Schoolbook" w:eastAsiaTheme="minorEastAsia" w:hAnsi="Century Schoolbook"/>
+          <w:sz w:val="22"/>
+          <w:szCs w:val="22"/>
+        </w:rPr>
+        <w:t xml:space="preserve">which means that </w:t>
+      </w:r>
+      <w:proofErr w:type="spellStart"/>
+      <w:r>
+        <w:rPr>
+          <w:rFonts w:ascii="Century Schoolbook" w:eastAsiaTheme="minorEastAsia" w:hAnsi="Century Schoolbook"/>
+          <w:i/>
+          <w:iCs/>
+          <w:sz w:val="22"/>
+          <w:szCs w:val="22"/>
+        </w:rPr>
+        <w:t>pred_succ</w:t>
+      </w:r>
+      <w:proofErr w:type="spellEnd"/>
+      <w:r>
+        <w:rPr>
+          <w:rFonts w:ascii="Century Schoolbook" w:eastAsiaTheme="minorEastAsia" w:hAnsi="Century Schoolbook"/>
+          <w:sz w:val="22"/>
+          <w:szCs w:val="22"/>
+        </w:rPr>
+        <w:t xml:space="preserve"> is </w:t>
+      </w:r>
+      <w:proofErr w:type="spellStart"/>
+      <w:r>
+        <w:rPr>
+          <w:rFonts w:ascii="Century Schoolbook" w:eastAsiaTheme="minorEastAsia" w:hAnsi="Century Schoolbook"/>
+          <w:i/>
+          <w:iCs/>
+          <w:sz w:val="22"/>
+          <w:szCs w:val="22"/>
+        </w:rPr>
+        <w:t>succ’s</w:t>
+      </w:r>
+      <w:proofErr w:type="spellEnd"/>
+      <w:r>
+        <w:rPr>
+          <w:rFonts w:ascii="Century Schoolbook" w:eastAsiaTheme="minorEastAsia" w:hAnsi="Century Schoolbook"/>
+          <w:i/>
+          <w:iCs/>
+          <w:sz w:val="22"/>
+          <w:szCs w:val="22"/>
+        </w:rPr>
+        <w:t xml:space="preserve"> </w:t>
+      </w:r>
+      <w:r>
+        <w:rPr>
+          <w:rFonts w:ascii="Century Schoolbook" w:eastAsiaTheme="minorEastAsia" w:hAnsi="Century Schoolbook"/>
+          <w:sz w:val="22"/>
+          <w:szCs w:val="22"/>
+        </w:rPr>
+        <w:t xml:space="preserve">successor, which means that </w:t>
+      </w:r>
+      <m:oMath>
+        <m:sSub>
+          <m:sSubPr>
+            <m:ctrlPr>
+              <w:rPr>
+                <w:rFonts w:ascii="Cambria Math" w:eastAsiaTheme="minorEastAsia" w:hAnsi="Cambria Math"/>
+                <w:i/>
+                <w:sz w:val="22"/>
+                <w:szCs w:val="22"/>
+              </w:rPr>
+            </m:ctrlPr>
+          </m:sSubPr>
+          <m:e>
+            <m:r>
+              <w:rPr>
+                <w:rFonts w:ascii="Cambria Math" w:eastAsiaTheme="minorEastAsia" w:hAnsi="Cambria Math"/>
+                <w:sz w:val="22"/>
+                <w:szCs w:val="22"/>
+              </w:rPr>
+              <m:t>n</m:t>
+            </m:r>
+          </m:e>
+          <m:sub>
+            <m:r>
+              <w:rPr>
+                <w:rFonts w:ascii="Cambria Math" w:eastAsiaTheme="minorEastAsia" w:hAnsi="Cambria Math"/>
+                <w:sz w:val="22"/>
+                <w:szCs w:val="22"/>
+              </w:rPr>
+              <m:t>2</m:t>
+            </m:r>
+          </m:sub>
+        </m:sSub>
+      </m:oMath>
+      <w:r>
+        <w:rPr>
+          <w:rFonts w:ascii="Century Schoolbook" w:eastAsiaTheme="minorEastAsia" w:hAnsi="Century Schoolbook"/>
+          <w:sz w:val="22"/>
+          <w:szCs w:val="22"/>
+        </w:rPr>
+        <w:t xml:space="preserve"> is </w:t>
+      </w:r>
+      <w:proofErr w:type="spellStart"/>
+      <w:r>
+        <w:rPr>
+          <w:rFonts w:ascii="Century Schoolbook" w:eastAsiaTheme="minorEastAsia" w:hAnsi="Century Schoolbook"/>
+          <w:i/>
+          <w:iCs/>
+          <w:sz w:val="22"/>
+          <w:szCs w:val="22"/>
+        </w:rPr>
+        <w:t>succ</w:t>
+      </w:r>
+      <w:proofErr w:type="spellEnd"/>
+      <w:r>
+        <w:rPr>
+          <w:rFonts w:ascii="Century Schoolbook" w:eastAsiaTheme="minorEastAsia" w:hAnsi="Century Schoolbook"/>
+          <w:sz w:val="22"/>
+          <w:szCs w:val="22"/>
+        </w:rPr>
+        <w:t xml:space="preserve">. </w:t>
+      </w:r>
+      <w:r>
+        <w:rPr>
+          <w:rFonts w:ascii="Century Schoolbook" w:eastAsiaTheme="minorEastAsia" w:hAnsi="Century Schoolbook"/>
+          <w:sz w:val="22"/>
+          <w:szCs w:val="22"/>
+        </w:rPr>
+        <w:t xml:space="preserve">The algorithm operating </w:t>
+      </w:r>
+      <w:r>
+        <w:rPr>
+          <w:rFonts w:ascii="Century Schoolbook" w:eastAsiaTheme="minorEastAsia" w:hAnsi="Century Schoolbook"/>
+          <w:sz w:val="22"/>
+          <w:szCs w:val="22"/>
+        </w:rPr>
+        <w:t>on a leaf won’t affect its parent</w:t>
+      </w:r>
+      <w:r>
+        <w:rPr>
+          <w:rFonts w:ascii="Century Schoolbook" w:eastAsiaTheme="minorEastAsia" w:hAnsi="Century Schoolbook"/>
+          <w:sz w:val="22"/>
+          <w:szCs w:val="22"/>
+        </w:rPr>
+        <w:t xml:space="preserve">’s </w:t>
+      </w:r>
+      <w:r>
+        <w:rPr>
+          <w:rFonts w:ascii="Century Schoolbook" w:eastAsiaTheme="minorEastAsia" w:hAnsi="Century Schoolbook"/>
+          <w:sz w:val="22"/>
+          <w:szCs w:val="22"/>
+        </w:rPr>
+        <w:t xml:space="preserve">location nor </w:t>
+      </w:r>
+      <w:r>
+        <w:rPr>
+          <w:rFonts w:ascii="Century Schoolbook" w:eastAsiaTheme="minorEastAsia" w:hAnsi="Century Schoolbook"/>
+          <w:sz w:val="22"/>
+          <w:szCs w:val="22"/>
+        </w:rPr>
+        <w:t>height</w:t>
+      </w:r>
+      <w:r>
+        <w:rPr>
+          <w:rFonts w:ascii="Century Schoolbook" w:eastAsiaTheme="minorEastAsia" w:hAnsi="Century Schoolbook"/>
+          <w:sz w:val="22"/>
+          <w:szCs w:val="22"/>
+        </w:rPr>
+        <w:t>, and therefore</w:t>
+      </w:r>
+      <w:r>
+        <w:rPr>
+          <w:rFonts w:ascii="Century Schoolbook" w:eastAsiaTheme="minorEastAsia" w:hAnsi="Century Schoolbook"/>
+          <w:sz w:val="22"/>
+          <w:szCs w:val="22"/>
+        </w:rPr>
+        <w:t xml:space="preserve"> the algorithm doesn’t reorder </w:t>
+      </w:r>
+      <m:oMath>
+        <m:sSub>
+          <m:sSubPr>
+            <m:ctrlPr>
+              <w:rPr>
+                <w:rFonts w:ascii="Cambria Math" w:eastAsiaTheme="minorEastAsia" w:hAnsi="Cambria Math"/>
+                <w:i/>
+                <w:sz w:val="22"/>
+                <w:szCs w:val="22"/>
+              </w:rPr>
+            </m:ctrlPr>
+          </m:sSubPr>
+          <m:e>
+            <m:r>
+              <w:rPr>
+                <w:rFonts w:ascii="Cambria Math" w:eastAsiaTheme="minorEastAsia" w:hAnsi="Cambria Math"/>
+                <w:sz w:val="22"/>
+                <w:szCs w:val="22"/>
+              </w:rPr>
+              <m:t>n</m:t>
+            </m:r>
+          </m:e>
+          <m:sub>
+            <m:r>
+              <w:rPr>
+                <w:rFonts w:ascii="Cambria Math" w:eastAsiaTheme="minorEastAsia" w:hAnsi="Cambria Math"/>
+                <w:sz w:val="22"/>
+                <w:szCs w:val="22"/>
+              </w:rPr>
+              <m:t>1</m:t>
+            </m:r>
+          </m:sub>
+        </m:sSub>
+      </m:oMath>
+      <w:r>
+        <w:rPr>
+          <w:rFonts w:ascii="Century Schoolbook" w:eastAsiaTheme="minorEastAsia" w:hAnsi="Century Schoolbook"/>
+          <w:sz w:val="22"/>
+          <w:szCs w:val="22"/>
+        </w:rPr>
+        <w:t xml:space="preserve"> and </w:t>
+      </w:r>
+      <w:proofErr w:type="spellStart"/>
+      <w:r>
+        <w:rPr>
+          <w:rFonts w:ascii="Century Schoolbook" w:eastAsiaTheme="minorEastAsia" w:hAnsi="Century Schoolbook"/>
+          <w:i/>
+          <w:iCs/>
+          <w:sz w:val="22"/>
+          <w:szCs w:val="22"/>
+        </w:rPr>
+        <w:t>succ_pred</w:t>
+      </w:r>
+      <w:proofErr w:type="spellEnd"/>
+      <w:r>
+        <w:rPr>
+          <w:rFonts w:ascii="Century Schoolbook" w:eastAsiaTheme="minorEastAsia" w:hAnsi="Century Schoolbook"/>
+          <w:sz w:val="22"/>
+          <w:szCs w:val="22"/>
+        </w:rPr>
+        <w:t xml:space="preserve">, contradiction. </w:t>
+      </w:r>
+      <w:r>
+        <w:rPr>
+          <w:rFonts w:ascii="Century Schoolbook" w:eastAsiaTheme="minorEastAsia" w:hAnsi="Century Schoolbook"/>
+          <w:sz w:val="22"/>
+          <w:szCs w:val="22"/>
+          <w:u w:val="single"/>
+        </w:rPr>
+        <w:t>Second</w:t>
+      </w:r>
+      <w:r>
+        <w:rPr>
+          <w:rFonts w:ascii="Century Schoolbook" w:eastAsiaTheme="minorEastAsia" w:hAnsi="Century Schoolbook"/>
+          <w:sz w:val="22"/>
+          <w:szCs w:val="22"/>
+        </w:rPr>
+        <w:t xml:space="preserve">, </w:t>
+      </w:r>
+      <w:proofErr w:type="spellStart"/>
+      <w:r>
+        <w:rPr>
+          <w:rFonts w:ascii="Century Schoolbook" w:eastAsiaTheme="minorEastAsia" w:hAnsi="Century Schoolbook"/>
+          <w:i/>
+          <w:iCs/>
+          <w:sz w:val="22"/>
+          <w:szCs w:val="22"/>
+        </w:rPr>
+        <w:t>succ’s</w:t>
+      </w:r>
+      <w:proofErr w:type="spellEnd"/>
+      <w:r>
+        <w:rPr>
+          <w:rFonts w:ascii="Century Schoolbook" w:eastAsiaTheme="minorEastAsia" w:hAnsi="Century Schoolbook"/>
+          <w:i/>
+          <w:iCs/>
+          <w:sz w:val="22"/>
+          <w:szCs w:val="22"/>
+        </w:rPr>
+        <w:t xml:space="preserve"> </w:t>
+      </w:r>
+      <w:r>
+        <w:rPr>
+          <w:rFonts w:ascii="Century Schoolbook" w:eastAsiaTheme="minorEastAsia" w:hAnsi="Century Schoolbook"/>
+          <w:sz w:val="22"/>
+          <w:szCs w:val="22"/>
+        </w:rPr>
+        <w:t xml:space="preserve">right subtree isn’t empty. In such case, </w:t>
+      </w:r>
+      <m:oMath>
+        <m:sSub>
+          <m:sSubPr>
+            <m:ctrlPr>
+              <w:rPr>
+                <w:rFonts w:ascii="Cambria Math" w:eastAsiaTheme="minorEastAsia" w:hAnsi="Cambria Math"/>
+                <w:i/>
+                <w:sz w:val="22"/>
+                <w:szCs w:val="22"/>
+              </w:rPr>
+            </m:ctrlPr>
+          </m:sSubPr>
+          <m:e>
+            <m:r>
+              <w:rPr>
+                <w:rFonts w:ascii="Cambria Math" w:eastAsiaTheme="minorEastAsia" w:hAnsi="Cambria Math"/>
+                <w:sz w:val="22"/>
+                <w:szCs w:val="22"/>
+              </w:rPr>
+              <m:t>n</m:t>
+            </m:r>
+          </m:e>
+          <m:sub>
+            <m:r>
+              <w:rPr>
+                <w:rFonts w:ascii="Cambria Math" w:eastAsiaTheme="minorEastAsia" w:hAnsi="Cambria Math"/>
+                <w:sz w:val="22"/>
+                <w:szCs w:val="22"/>
+              </w:rPr>
+              <m:t>2</m:t>
+            </m:r>
+          </m:sub>
+        </m:sSub>
+      </m:oMath>
+      <w:r>
+        <w:rPr>
+          <w:rFonts w:ascii="Century Schoolbook" w:eastAsiaTheme="minorEastAsia" w:hAnsi="Century Schoolbook"/>
+          <w:sz w:val="22"/>
+          <w:szCs w:val="22"/>
+        </w:rPr>
+        <w:t xml:space="preserve"> must reside in </w:t>
+      </w:r>
+      <w:proofErr w:type="spellStart"/>
+      <w:r>
+        <w:rPr>
+          <w:rFonts w:ascii="Century Schoolbook" w:eastAsiaTheme="minorEastAsia" w:hAnsi="Century Schoolbook"/>
+          <w:i/>
+          <w:iCs/>
+          <w:sz w:val="22"/>
+          <w:szCs w:val="22"/>
+        </w:rPr>
+        <w:t>succ</w:t>
+      </w:r>
+      <w:r>
+        <w:rPr>
+          <w:rFonts w:ascii="Century Schoolbook" w:eastAsiaTheme="minorEastAsia" w:hAnsi="Century Schoolbook"/>
+          <w:sz w:val="22"/>
+          <w:szCs w:val="22"/>
+        </w:rPr>
+        <w:t>’s</w:t>
+      </w:r>
+      <w:proofErr w:type="spellEnd"/>
+      <w:r>
+        <w:rPr>
+          <w:rFonts w:ascii="Century Schoolbook" w:eastAsiaTheme="minorEastAsia" w:hAnsi="Century Schoolbook"/>
+          <w:sz w:val="22"/>
+          <w:szCs w:val="22"/>
+        </w:rPr>
+        <w:t xml:space="preserve"> right subtree, and therefore </w:t>
+      </w:r>
+      <w:r>
+        <w:rPr>
+          <w:rFonts w:ascii="Century Schoolbook" w:eastAsiaTheme="minorEastAsia" w:hAnsi="Century Schoolbook"/>
+          <w:sz w:val="22"/>
+          <w:szCs w:val="22"/>
+        </w:rPr>
+        <w:t xml:space="preserve">the algorithm operating on </w:t>
+      </w:r>
+      <m:oMath>
+        <m:sSub>
+          <m:sSubPr>
+            <m:ctrlPr>
+              <w:rPr>
+                <w:rFonts w:ascii="Cambria Math" w:eastAsiaTheme="minorEastAsia" w:hAnsi="Cambria Math"/>
+                <w:i/>
+                <w:sz w:val="22"/>
+                <w:szCs w:val="22"/>
+              </w:rPr>
+            </m:ctrlPr>
+          </m:sSubPr>
+          <m:e>
+            <m:r>
+              <w:rPr>
+                <w:rFonts w:ascii="Cambria Math" w:eastAsiaTheme="minorEastAsia" w:hAnsi="Cambria Math"/>
+                <w:sz w:val="22"/>
+                <w:szCs w:val="22"/>
+              </w:rPr>
+              <m:t>n</m:t>
+            </m:r>
+          </m:e>
+          <m:sub>
+            <m:r>
+              <w:rPr>
+                <w:rFonts w:ascii="Cambria Math" w:eastAsiaTheme="minorEastAsia" w:hAnsi="Cambria Math"/>
+                <w:sz w:val="22"/>
+                <w:szCs w:val="22"/>
+              </w:rPr>
+              <m:t>2</m:t>
+            </m:r>
+          </m:sub>
+        </m:sSub>
+      </m:oMath>
+      <w:r>
+        <w:rPr>
+          <w:rFonts w:ascii="Century Schoolbook" w:eastAsiaTheme="minorEastAsia" w:hAnsi="Century Schoolbook"/>
+          <w:sz w:val="22"/>
+          <w:szCs w:val="22"/>
+        </w:rPr>
+        <w:t xml:space="preserve"> </w:t>
+      </w:r>
+      <w:r>
+        <w:rPr>
+          <w:rFonts w:ascii="Century Schoolbook" w:eastAsiaTheme="minorEastAsia" w:hAnsi="Century Schoolbook"/>
+          <w:sz w:val="22"/>
+          <w:szCs w:val="22"/>
+        </w:rPr>
+        <w:t xml:space="preserve">will only </w:t>
+      </w:r>
+      <w:r>
+        <w:rPr>
+          <w:rFonts w:ascii="Century Schoolbook" w:eastAsiaTheme="minorEastAsia" w:hAnsi="Century Schoolbook"/>
+          <w:sz w:val="22"/>
+          <w:szCs w:val="22"/>
+        </w:rPr>
+        <w:t xml:space="preserve">be able to </w:t>
+      </w:r>
+      <w:r>
+        <w:rPr>
+          <w:rFonts w:ascii="Century Schoolbook" w:eastAsiaTheme="minorEastAsia" w:hAnsi="Century Schoolbook"/>
+          <w:sz w:val="22"/>
+          <w:szCs w:val="22"/>
+        </w:rPr>
+        <w:t xml:space="preserve">push </w:t>
+      </w:r>
+      <w:proofErr w:type="spellStart"/>
+      <w:r>
+        <w:rPr>
+          <w:rFonts w:ascii="Century Schoolbook" w:eastAsiaTheme="minorEastAsia" w:hAnsi="Century Schoolbook"/>
+          <w:i/>
+          <w:iCs/>
+          <w:sz w:val="22"/>
+          <w:szCs w:val="22"/>
+        </w:rPr>
+        <w:t>succ_pred</w:t>
+      </w:r>
+      <w:proofErr w:type="spellEnd"/>
+      <w:r>
+        <w:rPr>
+          <w:rFonts w:ascii="Century Schoolbook" w:eastAsiaTheme="minorEastAsia" w:hAnsi="Century Schoolbook"/>
+          <w:sz w:val="22"/>
+          <w:szCs w:val="22"/>
+        </w:rPr>
+        <w:t xml:space="preserve"> </w:t>
+      </w:r>
+      <w:r>
+        <w:rPr>
+          <w:rFonts w:ascii="Century Schoolbook" w:eastAsiaTheme="minorEastAsia" w:hAnsi="Century Schoolbook"/>
+          <w:sz w:val="22"/>
+          <w:szCs w:val="22"/>
+        </w:rPr>
+        <w:t xml:space="preserve">downwards </w:t>
+      </w:r>
+      <w:r>
+        <w:rPr>
+          <w:rFonts w:ascii="Century Schoolbook" w:eastAsiaTheme="minorEastAsia" w:hAnsi="Century Schoolbook"/>
+          <w:sz w:val="22"/>
+          <w:szCs w:val="22"/>
+        </w:rPr>
+        <w:t>in height in the relevant branch</w:t>
+      </w:r>
+      <w:r>
+        <w:rPr>
+          <w:rFonts w:ascii="Century Schoolbook" w:eastAsiaTheme="minorEastAsia" w:hAnsi="Century Schoolbook"/>
+          <w:sz w:val="22"/>
+          <w:szCs w:val="22"/>
+        </w:rPr>
+        <w:t xml:space="preserve"> –</w:t>
+      </w:r>
+      <w:r>
+        <w:rPr>
+          <w:rFonts w:ascii="Century Schoolbook" w:eastAsiaTheme="minorEastAsia" w:hAnsi="Century Schoolbook"/>
+          <w:sz w:val="22"/>
+          <w:szCs w:val="22"/>
+        </w:rPr>
+        <w:t xml:space="preserve"> thus, </w:t>
+      </w:r>
+      <w:r>
+        <w:rPr>
+          <w:rFonts w:ascii="Century Schoolbook" w:eastAsiaTheme="minorEastAsia" w:hAnsi="Century Schoolbook"/>
+          <w:sz w:val="22"/>
+          <w:szCs w:val="22"/>
+        </w:rPr>
+        <w:t xml:space="preserve">the algorithm doesn’t reorder </w:t>
+      </w:r>
+      <m:oMath>
+        <m:sSub>
+          <m:sSubPr>
+            <m:ctrlPr>
+              <w:rPr>
+                <w:rFonts w:ascii="Cambria Math" w:eastAsiaTheme="minorEastAsia" w:hAnsi="Cambria Math"/>
+                <w:i/>
+                <w:sz w:val="22"/>
+                <w:szCs w:val="22"/>
+              </w:rPr>
+            </m:ctrlPr>
+          </m:sSubPr>
+          <m:e>
+            <m:r>
+              <w:rPr>
+                <w:rFonts w:ascii="Cambria Math" w:eastAsiaTheme="minorEastAsia" w:hAnsi="Cambria Math"/>
+                <w:sz w:val="22"/>
+                <w:szCs w:val="22"/>
+              </w:rPr>
+              <m:t>n</m:t>
+            </m:r>
+          </m:e>
+          <m:sub>
+            <m:r>
+              <w:rPr>
+                <w:rFonts w:ascii="Cambria Math" w:eastAsiaTheme="minorEastAsia" w:hAnsi="Cambria Math"/>
+                <w:sz w:val="22"/>
+                <w:szCs w:val="22"/>
+              </w:rPr>
+              <m:t>1</m:t>
+            </m:r>
+          </m:sub>
+        </m:sSub>
+      </m:oMath>
+      <w:r>
+        <w:rPr>
+          <w:rFonts w:ascii="Century Schoolbook" w:eastAsiaTheme="minorEastAsia" w:hAnsi="Century Schoolbook"/>
+          <w:sz w:val="22"/>
+          <w:szCs w:val="22"/>
+        </w:rPr>
+        <w:t xml:space="preserve"> and </w:t>
+      </w:r>
+      <w:proofErr w:type="spellStart"/>
+      <w:r>
+        <w:rPr>
+          <w:rFonts w:ascii="Century Schoolbook" w:eastAsiaTheme="minorEastAsia" w:hAnsi="Century Schoolbook"/>
+          <w:i/>
+          <w:iCs/>
+          <w:sz w:val="22"/>
+          <w:szCs w:val="22"/>
+        </w:rPr>
+        <w:t>succ_pred</w:t>
+      </w:r>
+      <w:proofErr w:type="spellEnd"/>
+      <w:r>
+        <w:rPr>
+          <w:rFonts w:ascii="Century Schoolbook" w:eastAsiaTheme="minorEastAsia" w:hAnsi="Century Schoolbook"/>
+          <w:sz w:val="22"/>
+          <w:szCs w:val="22"/>
+        </w:rPr>
+        <w:t xml:space="preserve">, contradiction. </w:t>
+      </w:r>
+      <w:r>
+        <w:rPr>
+          <w:rFonts w:ascii="Century Schoolbook" w:eastAsiaTheme="minorEastAsia" w:hAnsi="Century Schoolbook"/>
+          <w:sz w:val="22"/>
+          <w:szCs w:val="22"/>
+          <w:u w:val="single"/>
+        </w:rPr>
+        <w:t xml:space="preserve">To sum </w:t>
+      </w:r>
+      <w:r>
+        <w:rPr>
+          <w:rFonts w:ascii="Century Schoolbook" w:eastAsiaTheme="minorEastAsia" w:hAnsi="Century Schoolbook"/>
+          <w:sz w:val="22"/>
+          <w:szCs w:val="22"/>
+          <w:u w:val="single"/>
+        </w:rPr>
+        <w:lastRenderedPageBreak/>
+        <w:t>up</w:t>
+      </w:r>
+      <w:r>
+        <w:rPr>
+          <w:rFonts w:ascii="Century Schoolbook" w:eastAsiaTheme="minorEastAsia" w:hAnsi="Century Schoolbook"/>
+          <w:sz w:val="22"/>
+          <w:szCs w:val="22"/>
+        </w:rPr>
+        <w:t xml:space="preserve">, we’ve shown that the algorithm won’t be able to reorder </w:t>
+      </w:r>
+      <w:proofErr w:type="spellStart"/>
+      <w:r>
+        <w:rPr>
+          <w:rFonts w:ascii="Century Schoolbook" w:eastAsiaTheme="minorEastAsia" w:hAnsi="Century Schoolbook"/>
+          <w:i/>
+          <w:iCs/>
+          <w:sz w:val="22"/>
+          <w:szCs w:val="22"/>
+        </w:rPr>
+        <w:t>succ_pred</w:t>
+      </w:r>
+      <w:proofErr w:type="spellEnd"/>
+      <w:r>
+        <w:rPr>
+          <w:rFonts w:ascii="Century Schoolbook" w:eastAsiaTheme="minorEastAsia" w:hAnsi="Century Schoolbook"/>
+          <w:i/>
+          <w:iCs/>
+          <w:sz w:val="22"/>
+          <w:szCs w:val="22"/>
+        </w:rPr>
+        <w:t xml:space="preserve"> </w:t>
+      </w:r>
+      <w:r>
+        <w:rPr>
+          <w:rFonts w:ascii="Century Schoolbook" w:eastAsiaTheme="minorEastAsia" w:hAnsi="Century Schoolbook"/>
+          <w:sz w:val="22"/>
+          <w:szCs w:val="22"/>
+        </w:rPr>
+        <w:t xml:space="preserve">and </w:t>
+      </w:r>
+      <m:oMath>
+        <m:sSub>
+          <m:sSubPr>
+            <m:ctrlPr>
+              <w:rPr>
+                <w:rFonts w:ascii="Cambria Math" w:eastAsiaTheme="minorEastAsia" w:hAnsi="Cambria Math"/>
+                <w:i/>
+                <w:sz w:val="22"/>
+                <w:szCs w:val="22"/>
+              </w:rPr>
+            </m:ctrlPr>
+          </m:sSubPr>
+          <m:e>
+            <m:r>
+              <w:rPr>
+                <w:rFonts w:ascii="Cambria Math" w:eastAsiaTheme="minorEastAsia" w:hAnsi="Cambria Math"/>
+                <w:sz w:val="22"/>
+                <w:szCs w:val="22"/>
+              </w:rPr>
+              <m:t>n</m:t>
+            </m:r>
+          </m:e>
+          <m:sub>
+            <m:r>
+              <w:rPr>
+                <w:rFonts w:ascii="Cambria Math" w:eastAsiaTheme="minorEastAsia" w:hAnsi="Cambria Math"/>
+                <w:sz w:val="22"/>
+                <w:szCs w:val="22"/>
+              </w:rPr>
+              <m:t>1</m:t>
+            </m:r>
+          </m:sub>
+        </m:sSub>
+      </m:oMath>
+      <w:r>
+        <w:rPr>
+          <w:rFonts w:ascii="Century Schoolbook" w:eastAsiaTheme="minorEastAsia" w:hAnsi="Century Schoolbook"/>
+          <w:sz w:val="22"/>
+          <w:szCs w:val="22"/>
+        </w:rPr>
+        <w:t xml:space="preserve"> throughout the acquisition of </w:t>
+      </w:r>
+      <w:proofErr w:type="spellStart"/>
+      <w:r>
+        <w:rPr>
+          <w:rFonts w:ascii="Century Schoolbook" w:eastAsiaTheme="minorEastAsia" w:hAnsi="Century Schoolbook"/>
+          <w:i/>
+          <w:iCs/>
+          <w:sz w:val="22"/>
+          <w:szCs w:val="22"/>
+        </w:rPr>
+        <w:t>succ_pred</w:t>
+      </w:r>
+      <w:r>
+        <w:rPr>
+          <w:rFonts w:ascii="Century Schoolbook" w:eastAsiaTheme="minorEastAsia" w:hAnsi="Century Schoolbook"/>
+          <w:sz w:val="22"/>
+          <w:szCs w:val="22"/>
+        </w:rPr>
+        <w:t>’s</w:t>
+      </w:r>
+      <w:proofErr w:type="spellEnd"/>
+      <w:r>
+        <w:rPr>
+          <w:rFonts w:ascii="Century Schoolbook" w:eastAsiaTheme="minorEastAsia" w:hAnsi="Century Schoolbook"/>
+          <w:sz w:val="22"/>
+          <w:szCs w:val="22"/>
+        </w:rPr>
+        <w:t xml:space="preserve"> lock, which proves that such </w:t>
+      </w:r>
+      <w:r>
+        <w:rPr>
+          <w:rFonts w:ascii="Century Schoolbook" w:eastAsiaTheme="minorEastAsia" w:hAnsi="Century Schoolbook"/>
+          <w:sz w:val="22"/>
+          <w:szCs w:val="22"/>
+        </w:rPr>
+        <w:t xml:space="preserve">aforementioned cases </w:t>
+      </w:r>
+      <w:r>
+        <w:rPr>
+          <w:rFonts w:ascii="Century Schoolbook" w:eastAsiaTheme="minorEastAsia" w:hAnsi="Century Schoolbook"/>
+          <w:sz w:val="22"/>
+          <w:szCs w:val="22"/>
+        </w:rPr>
+        <w:t xml:space="preserve">don’t require </w:t>
+      </w:r>
+      <w:r>
+        <w:rPr>
+          <w:rFonts w:ascii="Century Schoolbook" w:eastAsiaTheme="minorEastAsia" w:hAnsi="Century Schoolbook"/>
+          <w:sz w:val="22"/>
+          <w:szCs w:val="22"/>
+        </w:rPr>
+        <w:t xml:space="preserve">the validation of </w:t>
+      </w:r>
+      <w:r>
+        <w:rPr>
+          <w:rFonts w:ascii="Century Schoolbook" w:eastAsiaTheme="minorEastAsia" w:hAnsi="Century Schoolbook"/>
+          <w:sz w:val="22"/>
+          <w:szCs w:val="22"/>
+        </w:rPr>
+        <w:t xml:space="preserve">the </w:t>
+      </w:r>
+      <w:r>
+        <w:rPr>
+          <w:rFonts w:ascii="Century Schoolbook" w:hAnsi="Century Schoolbook"/>
+          <w:b/>
+          <w:bCs/>
+          <w:sz w:val="22"/>
+          <w:szCs w:val="22"/>
+        </w:rPr>
+        <w:t xml:space="preserve">branch-specific total order </w:t>
+      </w:r>
+      <w:r>
+        <w:rPr>
+          <w:rFonts w:ascii="Century Schoolbook" w:hAnsi="Century Schoolbook"/>
+          <w:sz w:val="22"/>
+          <w:szCs w:val="22"/>
+        </w:rPr>
+        <w:t>of node-lock acquisition</w:t>
+      </w:r>
+      <w:r>
+        <w:rPr>
+          <w:rFonts w:ascii="Century Schoolbook" w:hAnsi="Century Schoolbook"/>
+          <w:sz w:val="22"/>
+          <w:szCs w:val="22"/>
+        </w:rPr>
+        <w:t>.</w:t>
       </w:r>
     </w:p>
     <w:sectPr>
@@ -6098,6 +8787,70 @@
     </w:sectPr>
   </w:body>
 </w:document>
+</file>
+
+<file path=word/comments.xml><?xml version="1.0" encoding="utf-8"?>
+<w:comments xmlns:wpc="http://schemas.microsoft.com/office/word/2010/wordprocessingCanvas" xmlns:cx="http://schemas.microsoft.com/office/drawing/2014/chartex" xmlns:cx1="http://schemas.microsoft.com/office/drawing/2015/9/8/chartex" xmlns:cx2="http://schemas.microsoft.com/office/drawing/2015/10/21/chartex" xmlns:cx3="http://schemas.microsoft.com/office/drawing/2016/5/9/chartex" xmlns:cx4="http://schemas.microsoft.com/office/drawing/2016/5/10/chartex" xmlns:cx5="http://schemas.microsoft.com/office/drawing/2016/5/11/chartex" xmlns:cx6="http://schemas.microsoft.com/office/drawing/2016/5/12/chartex" xmlns:cx7="http://schemas.microsoft.com/office/drawing/2016/5/13/chartex" xmlns:cx8="http://schemas.microsoft.com/office/drawing/2016/5/14/chartex" xmlns:mc="http://schemas.openxmlformats.org/markup-compatibility/2006" xmlns:aink="http://schemas.microsoft.com/office/drawing/2016/ink" xmlns:am3d="http://schemas.microsoft.com/office/drawing/2017/model3d" xmlns:o="urn:schemas-microsoft-com:office:office" xmlns:oel="http://schemas.microsoft.com/office/2019/extlst" xmlns:r="http://schemas.openxmlformats.org/officeDocument/2006/relationships" xmlns:m="http://schemas.openxmlformats.org/officeDocument/2006/math" xmlns:v="urn:schemas-microsoft-com:vml" xmlns:wp14="http://schemas.microsoft.com/office/word/2010/wordprocessingDrawing" xmlns:wp="http://schemas.openxmlformats.org/drawingml/2006/wordprocessingDrawing" xmlns:w10="urn:schemas-microsoft-com:office:word" xmlns:w="http://schemas.openxmlformats.org/wordprocessingml/2006/main" xmlns:w14="http://schemas.microsoft.com/office/word/2010/wordml" xmlns:w15="http://schemas.microsoft.com/office/word/2012/wordml" xmlns:w16cex="http://schemas.microsoft.com/office/word/2018/wordml/cex" xmlns:w16cid="http://schemas.microsoft.com/office/word/2016/wordml/cid" xmlns:w16="http://schemas.microsoft.com/office/word/2018/wordml" xmlns:w16sdtdh="http://schemas.microsoft.com/office/word/2020/wordml/sdtdatahash" xmlns:w16se="http://schemas.microsoft.com/office/word/2015/wordml/symex" xmlns:wpg="http://schemas.microsoft.com/office/word/2010/wordprocessingGroup" xmlns:wpi="http://schemas.microsoft.com/office/word/2010/wordprocessingInk" xmlns:wne="http://schemas.microsoft.com/office/word/2006/wordml" xmlns:wps="http://schemas.microsoft.com/office/word/2010/wordprocessingShape" mc:Ignorable="w14 w15 w16se w16cid w16 w16cex w16sdtdh wp14">
+  <w:comment w:id="0" w:author="Shachaf Cohen" w:date="2022-05-28T23:13:00Z" w:initials="SC">
+    <w:p>
+      <w:pPr>
+        <w:pStyle w:val="CommentText"/>
+        <w:bidi w:val="0"/>
+        <w:jc w:val="left"/>
+      </w:pPr>
+      <w:r>
+        <w:rPr>
+          <w:rStyle w:val="CommentReference"/>
+        </w:rPr>
+        <w:annotationRef/>
+      </w:r>
+      <w:r>
+        <w:t>I might have missed it, but the paragraph says nothing about the fact that all the new nodes are leaves - maybe state it somewhere?</w:t>
+      </w:r>
+    </w:p>
+  </w:comment>
+  <w:comment w:id="1" w:author="Adam Tuby" w:date="2022-05-29T01:03:00Z" w:initials="AT">
+    <w:p>
+      <w:pPr>
+        <w:pStyle w:val="CommentText"/>
+        <w:jc w:val="center"/>
+      </w:pPr>
+      <w:r>
+        <w:rPr>
+          <w:rStyle w:val="CommentReference"/>
+        </w:rPr>
+        <w:annotationRef/>
+      </w:r>
+      <w:r>
+        <w:t xml:space="preserve">I mentioned it is a regular binary search tree, and added additional </w:t>
+      </w:r>
+      <w:r>
+        <w:t>clarifications. I hope if suffices.</w:t>
+      </w:r>
+    </w:p>
+  </w:comment>
+</w:comments>
+</file>
+
+<file path=word/commentsExtended.xml><?xml version="1.0" encoding="utf-8"?>
+<w15:commentsEx xmlns:wpc="http://schemas.microsoft.com/office/word/2010/wordprocessingCanvas" xmlns:cx="http://schemas.microsoft.com/office/drawing/2014/chartex" xmlns:cx1="http://schemas.microsoft.com/office/drawing/2015/9/8/chartex" xmlns:cx2="http://schemas.microsoft.com/office/drawing/2015/10/21/chartex" xmlns:cx3="http://schemas.microsoft.com/office/drawing/2016/5/9/chartex" xmlns:cx4="http://schemas.microsoft.com/office/drawing/2016/5/10/chartex" xmlns:cx5="http://schemas.microsoft.com/office/drawing/2016/5/11/chartex" xmlns:cx6="http://schemas.microsoft.com/office/drawing/2016/5/12/chartex" xmlns:cx7="http://schemas.microsoft.com/office/drawing/2016/5/13/chartex" xmlns:cx8="http://schemas.microsoft.com/office/drawing/2016/5/14/chartex" xmlns:mc="http://schemas.openxmlformats.org/markup-compatibility/2006" xmlns:aink="http://schemas.microsoft.com/office/drawing/2016/ink" xmlns:am3d="http://schemas.microsoft.com/office/drawing/2017/model3d" xmlns:o="urn:schemas-microsoft-com:office:office" xmlns:oel="http://schemas.microsoft.com/office/2019/extlst" xmlns:r="http://schemas.openxmlformats.org/officeDocument/2006/relationships" xmlns:m="http://schemas.openxmlformats.org/officeDocument/2006/math" xmlns:v="urn:schemas-microsoft-com:vml" xmlns:wp14="http://schemas.microsoft.com/office/word/2010/wordprocessingDrawing" xmlns:wp="http://schemas.openxmlformats.org/drawingml/2006/wordprocessingDrawing" xmlns:w10="urn:schemas-microsoft-com:office:word" xmlns:w="http://schemas.openxmlformats.org/wordprocessingml/2006/main" xmlns:w14="http://schemas.microsoft.com/office/word/2010/wordml" xmlns:w15="http://schemas.microsoft.com/office/word/2012/wordml" xmlns:w16cex="http://schemas.microsoft.com/office/word/2018/wordml/cex" xmlns:w16cid="http://schemas.microsoft.com/office/word/2016/wordml/cid" xmlns:w16="http://schemas.microsoft.com/office/word/2018/wordml" xmlns:w16sdtdh="http://schemas.microsoft.com/office/word/2020/wordml/sdtdatahash" xmlns:w16se="http://schemas.microsoft.com/office/word/2015/wordml/symex" xmlns:wpg="http://schemas.microsoft.com/office/word/2010/wordprocessingGroup" xmlns:wpi="http://schemas.microsoft.com/office/word/2010/wordprocessingInk" xmlns:wne="http://schemas.microsoft.com/office/word/2006/wordml" xmlns:wps="http://schemas.microsoft.com/office/word/2010/wordprocessingShape" mc:Ignorable="w14 w15 w16se w16cid w16 w16cex w16sdtdh wp14">
+  <w15:commentEx w15:paraId="71F2D70A" w15:done="1"/>
+  <w15:commentEx w15:paraId="3F58213E" w15:paraIdParent="71F2D70A" w15:done="1"/>
+</w15:commentsEx>
+</file>
+
+<file path=word/commentsExtensible.xml><?xml version="1.0" encoding="utf-8"?>
+<w16cex:commentsExtensible xmlns:wpc="http://schemas.microsoft.com/office/word/2010/wordprocessingCanvas" xmlns:cx="http://schemas.microsoft.com/office/drawing/2014/chartex" xmlns:cx1="http://schemas.microsoft.com/office/drawing/2015/9/8/chartex" xmlns:cx2="http://schemas.microsoft.com/office/drawing/2015/10/21/chartex" xmlns:cx3="http://schemas.microsoft.com/office/drawing/2016/5/9/chartex" xmlns:cx4="http://schemas.microsoft.com/office/drawing/2016/5/10/chartex" xmlns:cx5="http://schemas.microsoft.com/office/drawing/2016/5/11/chartex" xmlns:cx6="http://schemas.microsoft.com/office/drawing/2016/5/12/chartex" xmlns:cx7="http://schemas.microsoft.com/office/drawing/2016/5/13/chartex" xmlns:cx8="http://schemas.microsoft.com/office/drawing/2016/5/14/chartex" xmlns:mc="http://schemas.openxmlformats.org/markup-compatibility/2006" xmlns:aink="http://schemas.microsoft.com/office/drawing/2016/ink" xmlns:am3d="http://schemas.microsoft.com/office/drawing/2017/model3d" xmlns:o="urn:schemas-microsoft-com:office:office" xmlns:oel="http://schemas.microsoft.com/office/2019/extlst" xmlns:r="http://schemas.openxmlformats.org/officeDocument/2006/relationships" xmlns:m="http://schemas.openxmlformats.org/officeDocument/2006/math" xmlns:v="urn:schemas-microsoft-com:vml" xmlns:wp14="http://schemas.microsoft.com/office/word/2010/wordprocessingDrawing" xmlns:wp="http://schemas.openxmlformats.org/drawingml/2006/wordprocessingDrawing" xmlns:w10="urn:schemas-microsoft-com:office:word" xmlns:w="http://schemas.openxmlformats.org/wordprocessingml/2006/main" xmlns:w14="http://schemas.microsoft.com/office/word/2010/wordml" xmlns:w15="http://schemas.microsoft.com/office/word/2012/wordml" xmlns:w16cex="http://schemas.microsoft.com/office/word/2018/wordml/cex" xmlns:w16cid="http://schemas.microsoft.com/office/word/2016/wordml/cid" xmlns:w16="http://schemas.microsoft.com/office/word/2018/wordml" xmlns:w16sdtdh="http://schemas.microsoft.com/office/word/2020/wordml/sdtdatahash" xmlns:w16se="http://schemas.microsoft.com/office/word/2015/wordml/symex" xmlns:wpg="http://schemas.microsoft.com/office/word/2010/wordprocessingGroup" xmlns:wpi="http://schemas.microsoft.com/office/word/2010/wordprocessingInk" xmlns:wne="http://schemas.microsoft.com/office/word/2006/wordml" xmlns:wps="http://schemas.microsoft.com/office/word/2010/wordprocessingShape" mc:Ignorable="w14 w15 w16se w16cid w16 w16cex w16sdtdh wp14">
+  <w16cex:commentExtensible w16cex:durableId="263D2B16" w16cex:dateUtc="2022-05-28T20:13:00Z"/>
+  <w16cex:commentExtensible w16cex:durableId="263D44D8" w16cex:dateUtc="2022-05-28T22:03:00Z"/>
+</w16cex:commentsExtensible>
+</file>
+
+<file path=word/commentsIds.xml><?xml version="1.0" encoding="utf-8"?>
+<w16cid:commentsIds xmlns:wpc="http://schemas.microsoft.com/office/word/2010/wordprocessingCanvas" xmlns:cx="http://schemas.microsoft.com/office/drawing/2014/chartex" xmlns:cx1="http://schemas.microsoft.com/office/drawing/2015/9/8/chartex" xmlns:cx2="http://schemas.microsoft.com/office/drawing/2015/10/21/chartex" xmlns:cx3="http://schemas.microsoft.com/office/drawing/2016/5/9/chartex" xmlns:cx4="http://schemas.microsoft.com/office/drawing/2016/5/10/chartex" xmlns:cx5="http://schemas.microsoft.com/office/drawing/2016/5/11/chartex" xmlns:cx6="http://schemas.microsoft.com/office/drawing/2016/5/12/chartex" xmlns:cx7="http://schemas.microsoft.com/office/drawing/2016/5/13/chartex" xmlns:cx8="http://schemas.microsoft.com/office/drawing/2016/5/14/chartex" xmlns:mc="http://schemas.openxmlformats.org/markup-compatibility/2006" xmlns:aink="http://schemas.microsoft.com/office/drawing/2016/ink" xmlns:am3d="http://schemas.microsoft.com/office/drawing/2017/model3d" xmlns:o="urn:schemas-microsoft-com:office:office" xmlns:oel="http://schemas.microsoft.com/office/2019/extlst" xmlns:r="http://schemas.openxmlformats.org/officeDocument/2006/relationships" xmlns:m="http://schemas.openxmlformats.org/officeDocument/2006/math" xmlns:v="urn:schemas-microsoft-com:vml" xmlns:wp14="http://schemas.microsoft.com/office/word/2010/wordprocessingDrawing" xmlns:wp="http://schemas.openxmlformats.org/drawingml/2006/wordprocessingDrawing" xmlns:w10="urn:schemas-microsoft-com:office:word" xmlns:w="http://schemas.openxmlformats.org/wordprocessingml/2006/main" xmlns:w14="http://schemas.microsoft.com/office/word/2010/wordml" xmlns:w15="http://schemas.microsoft.com/office/word/2012/wordml" xmlns:w16cex="http://schemas.microsoft.com/office/word/2018/wordml/cex" xmlns:w16cid="http://schemas.microsoft.com/office/word/2016/wordml/cid" xmlns:w16="http://schemas.microsoft.com/office/word/2018/wordml" xmlns:w16sdtdh="http://schemas.microsoft.com/office/word/2020/wordml/sdtdatahash" xmlns:w16se="http://schemas.microsoft.com/office/word/2015/wordml/symex" xmlns:wpg="http://schemas.microsoft.com/office/word/2010/wordprocessingGroup" xmlns:wpi="http://schemas.microsoft.com/office/word/2010/wordprocessingInk" xmlns:wne="http://schemas.microsoft.com/office/word/2006/wordml" xmlns:wps="http://schemas.microsoft.com/office/word/2010/wordprocessingShape" mc:Ignorable="w14 w15 w16se w16cid w16 w16cex w16sdtdh wp14">
+  <w16cid:commentId w16cid:paraId="71F2D70A" w16cid:durableId="263D2B16"/>
+  <w16cid:commentId w16cid:paraId="3F58213E" w16cid:durableId="263D44D8"/>
+</w16cid:commentsIds>
 </file>
 
 <file path=word/numbering.xml><?xml version="1.0" encoding="utf-8"?>
@@ -6659,6 +9412,17 @@
     <w:abstractNumId w:val="0"/>
   </w:num>
 </w:numbering>
+</file>
+
+<file path=word/people.xml><?xml version="1.0" encoding="utf-8"?>
+<w15:people xmlns:wpc="http://schemas.microsoft.com/office/word/2010/wordprocessingCanvas" xmlns:cx="http://schemas.microsoft.com/office/drawing/2014/chartex" xmlns:cx1="http://schemas.microsoft.com/office/drawing/2015/9/8/chartex" xmlns:cx2="http://schemas.microsoft.com/office/drawing/2015/10/21/chartex" xmlns:cx3="http://schemas.microsoft.com/office/drawing/2016/5/9/chartex" xmlns:cx4="http://schemas.microsoft.com/office/drawing/2016/5/10/chartex" xmlns:cx5="http://schemas.microsoft.com/office/drawing/2016/5/11/chartex" xmlns:cx6="http://schemas.microsoft.com/office/drawing/2016/5/12/chartex" xmlns:cx7="http://schemas.microsoft.com/office/drawing/2016/5/13/chartex" xmlns:cx8="http://schemas.microsoft.com/office/drawing/2016/5/14/chartex" xmlns:mc="http://schemas.openxmlformats.org/markup-compatibility/2006" xmlns:aink="http://schemas.microsoft.com/office/drawing/2016/ink" xmlns:am3d="http://schemas.microsoft.com/office/drawing/2017/model3d" xmlns:o="urn:schemas-microsoft-com:office:office" xmlns:oel="http://schemas.microsoft.com/office/2019/extlst" xmlns:r="http://schemas.openxmlformats.org/officeDocument/2006/relationships" xmlns:m="http://schemas.openxmlformats.org/officeDocument/2006/math" xmlns:v="urn:schemas-microsoft-com:vml" xmlns:wp14="http://schemas.microsoft.com/office/word/2010/wordprocessingDrawing" xmlns:wp="http://schemas.openxmlformats.org/drawingml/2006/wordprocessingDrawing" xmlns:w10="urn:schemas-microsoft-com:office:word" xmlns:w="http://schemas.openxmlformats.org/wordprocessingml/2006/main" xmlns:w14="http://schemas.microsoft.com/office/word/2010/wordml" xmlns:w15="http://schemas.microsoft.com/office/word/2012/wordml" xmlns:w16cex="http://schemas.microsoft.com/office/word/2018/wordml/cex" xmlns:w16cid="http://schemas.microsoft.com/office/word/2016/wordml/cid" xmlns:w16="http://schemas.microsoft.com/office/word/2018/wordml" xmlns:w16sdtdh="http://schemas.microsoft.com/office/word/2020/wordml/sdtdatahash" xmlns:w16se="http://schemas.microsoft.com/office/word/2015/wordml/symex" xmlns:wpg="http://schemas.microsoft.com/office/word/2010/wordprocessingGroup" xmlns:wpi="http://schemas.microsoft.com/office/word/2010/wordprocessingInk" xmlns:wne="http://schemas.microsoft.com/office/word/2006/wordml" xmlns:wps="http://schemas.microsoft.com/office/word/2010/wordprocessingShape" mc:Ignorable="w14 w15 w16se w16cid w16 w16cex w16sdtdh wp14">
+  <w15:person w15:author="Shachaf Cohen">
+    <w15:presenceInfo w15:providerId="None" w15:userId="Shachaf Cohen"/>
+  </w15:person>
+  <w15:person w15:author="Adam Tuby">
+    <w15:presenceInfo w15:providerId="None" w15:userId="Adam Tuby"/>
+  </w15:person>
+</w15:people>
 </file>
 
 <file path=word/styles.xml><?xml version="1.0" encoding="utf-8"?>
@@ -7127,7 +9891,6 @@
     <w:basedOn w:val="Normal"/>
     <w:link w:val="CommentTextChar"/>
     <w:uiPriority w:val="99"/>
-    <w:semiHidden/>
     <w:unhideWhenUsed/>
     <w:rsid w:val="008C3B99"/>
     <w:pPr>
@@ -7143,7 +9906,6 @@
     <w:basedOn w:val="DefaultParagraphFont"/>
     <w:link w:val="CommentText"/>
     <w:uiPriority w:val="99"/>
-    <w:semiHidden/>
     <w:rsid w:val="008C3B99"/>
     <w:rPr>
       <w:sz w:val="20"/>
@@ -7177,6 +9939,18 @@
       <w:sz w:val="20"/>
       <w:szCs w:val="20"/>
     </w:rPr>
+  </w:style>
+  <w:style w:type="paragraph" w:styleId="Revision">
+    <w:name w:val="Revision"/>
+    <w:hidden/>
+    <w:uiPriority w:val="99"/>
+    <w:semiHidden/>
+    <w:rsid w:val="0016403B"/>
+    <w:pPr>
+      <w:bidi w:val="0"/>
+      <w:spacing w:after="0" w:line="240" w:lineRule="auto"/>
+      <w:jc w:val="left"/>
+    </w:pPr>
   </w:style>
 </w:styles>
 </file>
@@ -7440,4 +10214,16 @@
     </a:ext>
   </a:extLst>
 </a:theme>
+</file>
+
+<file path=customXml/item1.xml><?xml version="1.0" encoding="utf-8"?>
+<b:Sources xmlns:b="http://schemas.openxmlformats.org/officeDocument/2006/bibliography" xmlns="http://schemas.openxmlformats.org/officeDocument/2006/bibliography" SelectedStyle="\APASixthEditionOfficeOnline.xsl" StyleName="APA" Version="6"/>
+</file>
+
+<file path=customXml/itemProps1.xml><?xml version="1.0" encoding="utf-8"?>
+<ds:datastoreItem xmlns:ds="http://schemas.openxmlformats.org/officeDocument/2006/customXml" ds:itemID="{1FDB3826-193C-4A46-A883-1E837F0088A8}">
+  <ds:schemaRefs>
+    <ds:schemaRef ds:uri="http://schemas.openxmlformats.org/officeDocument/2006/bibliography"/>
+  </ds:schemaRefs>
+</ds:datastoreItem>
 </file>
</xml_diff>

<commit_message>
forgot to remove comments
</commit_message>
<xml_diff>
--- a/HW6.docx
+++ b/HW6.docx
@@ -7448,46 +7448,24 @@
           </m:sub>
         </m:sSub>
       </m:oMath>
-      <w:ins w:id="1" w:author="Adam Tuby" w:date="2022-05-29T22:18:00Z">
-        <w:r>
-          <w:rPr>
-            <w:rFonts w:ascii="Century Schoolbook" w:hAnsi="Century Schoolbook"/>
-            <w:i/>
-            <w:iCs/>
-            <w:sz w:val="22"/>
-            <w:szCs w:val="22"/>
-          </w:rPr>
-          <w:t xml:space="preserve">’s </w:t>
-        </w:r>
-        <w:r>
-          <w:rPr>
-            <w:rFonts w:ascii="Century Schoolbook" w:hAnsi="Century Schoolbook"/>
-            <w:sz w:val="22"/>
-            <w:szCs w:val="22"/>
-          </w:rPr>
-          <w:t>right subtree isn’t empty</w:t>
-        </w:r>
-      </w:ins>
-      <w:del w:id="2" w:author="Adam Tuby" w:date="2022-05-29T22:18:00Z">
-        <w:r>
-          <w:rPr>
-            <w:rFonts w:ascii="Century Schoolbook" w:hAnsi="Century Schoolbook"/>
-            <w:i/>
-            <w:iCs/>
-            <w:sz w:val="22"/>
-            <w:szCs w:val="22"/>
-          </w:rPr>
-          <w:delText xml:space="preserve"> </w:delText>
-        </w:r>
-        <w:r>
-          <w:rPr>
-            <w:rFonts w:ascii="Century Schoolbook" w:hAnsi="Century Schoolbook"/>
-            <w:sz w:val="22"/>
-            <w:szCs w:val="22"/>
-          </w:rPr>
-          <w:delText>has two children</w:delText>
-        </w:r>
-      </w:del>
+      <w:r>
+        <w:rPr>
+          <w:rFonts w:ascii="Century Schoolbook" w:hAnsi="Century Schoolbook"/>
+          <w:i/>
+          <w:iCs/>
+          <w:sz w:val="22"/>
+          <w:szCs w:val="22"/>
+        </w:rPr>
+        <w:t xml:space="preserve">’s </w:t>
+      </w:r>
+      <w:r>
+        <w:rPr>
+          <w:rFonts w:ascii="Century Schoolbook" w:hAnsi="Century Schoolbook"/>
+          <w:sz w:val="22"/>
+          <w:szCs w:val="22"/>
+        </w:rPr>
+        <w:t>right subtree isn’t empty</w:t>
+      </w:r>
       <w:r>
         <w:rPr>
           <w:rFonts w:ascii="Century Schoolbook" w:hAnsi="Century Schoolbook"/>
@@ -7840,16 +7818,14 @@
         </w:rPr>
         <w:t xml:space="preserve">(since in any other </w:t>
       </w:r>
-      <w:ins w:id="3" w:author="Adam Tuby" w:date="2022-05-29T22:14:00Z">
-        <w:r>
-          <w:rPr>
-            <w:rFonts w:ascii="Century Schoolbook" w:hAnsi="Century Schoolbook"/>
-            <w:sz w:val="22"/>
-            <w:szCs w:val="22"/>
-          </w:rPr>
-          <w:t xml:space="preserve">case </w:t>
-        </w:r>
-      </w:ins>
+      <w:r>
+        <w:rPr>
+          <w:rFonts w:ascii="Century Schoolbook" w:hAnsi="Century Schoolbook"/>
+          <w:sz w:val="22"/>
+          <w:szCs w:val="22"/>
+        </w:rPr>
+        <w:t xml:space="preserve">case </w:t>
+      </w:r>
       <w:proofErr w:type="spellStart"/>
       <w:r>
         <w:rPr>
@@ -7938,26 +7914,14 @@
         </w:rPr>
         <w:t xml:space="preserve"> </w:t>
       </w:r>
-      <w:del w:id="4" w:author="Adam Tuby" w:date="2022-05-29T22:14:00Z">
-        <w:r>
-          <w:rPr>
-            <w:rFonts w:ascii="Century Schoolbook" w:hAnsi="Century Schoolbook"/>
-            <w:sz w:val="22"/>
-            <w:szCs w:val="22"/>
-          </w:rPr>
-          <w:delText>Similarly</w:delText>
-        </w:r>
-      </w:del>
-      <w:ins w:id="5" w:author="Adam Tuby" w:date="2022-05-29T22:14:00Z">
-        <w:r>
-          <w:rPr>
-            <w:rFonts w:ascii="Century Schoolbook" w:hAnsi="Century Schoolbook"/>
-            <w:sz w:val="22"/>
-            <w:szCs w:val="22"/>
-          </w:rPr>
-          <w:t>Similarly,</w:t>
-        </w:r>
-      </w:ins>
+      <w:r>
+        <w:rPr>
+          <w:rFonts w:ascii="Century Schoolbook" w:hAnsi="Century Schoolbook"/>
+          <w:sz w:val="22"/>
+          <w:szCs w:val="22"/>
+        </w:rPr>
+        <w:t>Similarly,</w:t>
+      </w:r>
       <w:r>
         <w:rPr>
           <w:rFonts w:ascii="Century Schoolbook" w:hAnsi="Century Schoolbook"/>
@@ -8252,70 +8216,46 @@
         </w:rPr>
         <w:t xml:space="preserve"> is similar to the last case</w:t>
       </w:r>
-      <w:ins w:id="6" w:author="Adam Tuby" w:date="2022-05-29T22:21:00Z">
-        <w:r>
-          <w:rPr>
-            <w:rFonts w:ascii="Century Schoolbook" w:eastAsiaTheme="minorEastAsia" w:hAnsi="Century Schoolbook"/>
-            <w:sz w:val="22"/>
-            <w:szCs w:val="22"/>
-          </w:rPr>
-          <w:t>. U</w:t>
-        </w:r>
-        <w:r>
-          <w:rPr>
-            <w:rFonts w:ascii="Century Schoolbook" w:eastAsiaTheme="minorEastAsia" w:hAnsi="Century Schoolbook"/>
-            <w:sz w:val="22"/>
-            <w:szCs w:val="22"/>
-          </w:rPr>
-          <w:t xml:space="preserve">sing the same terms </w:t>
-        </w:r>
-        <w:r>
-          <w:rPr>
-            <w:rFonts w:ascii="Century Schoolbook" w:eastAsiaTheme="minorEastAsia" w:hAnsi="Century Schoolbook"/>
-            <w:sz w:val="22"/>
-            <w:szCs w:val="22"/>
-          </w:rPr>
-          <w:t xml:space="preserve">from </w:t>
-        </w:r>
-        <w:r>
-          <w:rPr>
-            <w:rFonts w:ascii="Century Schoolbook" w:eastAsiaTheme="minorEastAsia" w:hAnsi="Century Schoolbook"/>
-            <w:sz w:val="22"/>
-            <w:szCs w:val="22"/>
-          </w:rPr>
-          <w:t>the last case</w:t>
-        </w:r>
-      </w:ins>
-      <w:del w:id="7" w:author="Adam Tuby" w:date="2022-05-29T22:21:00Z">
-        <w:r>
-          <w:rPr>
-            <w:rFonts w:ascii="Century Schoolbook" w:eastAsiaTheme="minorEastAsia" w:hAnsi="Century Schoolbook"/>
-            <w:sz w:val="22"/>
-            <w:szCs w:val="22"/>
-          </w:rPr>
-          <w:delText>,</w:delText>
-        </w:r>
-      </w:del>
-      <w:ins w:id="8" w:author="Adam Tuby" w:date="2022-05-29T22:21:00Z">
-        <w:r>
-          <w:rPr>
-            <w:rFonts w:ascii="Century Schoolbook" w:eastAsiaTheme="minorEastAsia" w:hAnsi="Century Schoolbook"/>
-            <w:sz w:val="22"/>
-            <w:szCs w:val="22"/>
-          </w:rPr>
-          <w:t xml:space="preserve">, </w:t>
-        </w:r>
-      </w:ins>
-      <w:del w:id="9" w:author="Adam Tuby" w:date="2022-05-29T22:21:00Z">
-        <w:r>
-          <w:rPr>
-            <w:rFonts w:ascii="Century Schoolbook" w:eastAsiaTheme="minorEastAsia" w:hAnsi="Century Schoolbook"/>
-            <w:sz w:val="22"/>
-            <w:szCs w:val="22"/>
-          </w:rPr>
-          <w:delText xml:space="preserve"> and </w:delText>
-        </w:r>
-      </w:del>
+      <w:r>
+        <w:rPr>
+          <w:rFonts w:ascii="Century Schoolbook" w:eastAsiaTheme="minorEastAsia" w:hAnsi="Century Schoolbook"/>
+          <w:sz w:val="22"/>
+          <w:szCs w:val="22"/>
+        </w:rPr>
+        <w:t>. U</w:t>
+      </w:r>
+      <w:r>
+        <w:rPr>
+          <w:rFonts w:ascii="Century Schoolbook" w:eastAsiaTheme="minorEastAsia" w:hAnsi="Century Schoolbook"/>
+          <w:sz w:val="22"/>
+          <w:szCs w:val="22"/>
+        </w:rPr>
+        <w:t xml:space="preserve">sing the same terms </w:t>
+      </w:r>
+      <w:r>
+        <w:rPr>
+          <w:rFonts w:ascii="Century Schoolbook" w:eastAsiaTheme="minorEastAsia" w:hAnsi="Century Schoolbook"/>
+          <w:sz w:val="22"/>
+          <w:szCs w:val="22"/>
+        </w:rPr>
+        <w:t xml:space="preserve">from </w:t>
+      </w:r>
+      <w:r>
+        <w:rPr>
+          <w:rFonts w:ascii="Century Schoolbook" w:eastAsiaTheme="minorEastAsia" w:hAnsi="Century Schoolbook"/>
+          <w:sz w:val="22"/>
+          <w:szCs w:val="22"/>
+        </w:rPr>
+        <w:t>the last case</w:t>
+      </w:r>
+      <w:r>
+        <w:rPr>
+          <w:rFonts w:ascii="Century Schoolbook" w:eastAsiaTheme="minorEastAsia" w:hAnsi="Century Schoolbook"/>
+          <w:sz w:val="22"/>
+          <w:szCs w:val="22"/>
+        </w:rPr>
+        <w:t xml:space="preserve">, </w:t>
+      </w:r>
       <w:r>
         <w:rPr>
           <w:rFonts w:ascii="Century Schoolbook" w:eastAsiaTheme="minorEastAsia" w:hAnsi="Century Schoolbook"/>
@@ -8406,256 +8346,280 @@
         </w:rPr>
         <w:t xml:space="preserve"> call – </w:t>
       </w:r>
-      <w:ins w:id="10" w:author="Adam Tuby" w:date="2022-05-29T22:22:00Z">
-        <w:r>
-          <w:rPr>
-            <w:rFonts w:ascii="Century Schoolbook" w:eastAsiaTheme="minorEastAsia" w:hAnsi="Century Schoolbook"/>
-            <w:sz w:val="22"/>
-            <w:szCs w:val="22"/>
-          </w:rPr>
-          <w:t xml:space="preserve">which is done when we want to replace </w:t>
-        </w:r>
-      </w:ins>
+      <w:r>
+        <w:rPr>
+          <w:rFonts w:ascii="Century Schoolbook" w:eastAsiaTheme="minorEastAsia" w:hAnsi="Century Schoolbook"/>
+          <w:sz w:val="22"/>
+          <w:szCs w:val="22"/>
+        </w:rPr>
+        <w:t xml:space="preserve">which is done when we want to replace </w:t>
+      </w:r>
       <m:oMath>
         <m:sSub>
           <m:sSubPr>
             <m:ctrlPr>
-              <w:ins w:id="11" w:author="Adam Tuby" w:date="2022-05-29T22:22:00Z">
-                <w:rPr>
-                  <w:rFonts w:ascii="Cambria Math" w:eastAsiaTheme="minorEastAsia" w:hAnsi="Cambria Math"/>
-                  <w:i/>
-                  <w:sz w:val="22"/>
-                  <w:szCs w:val="22"/>
-                </w:rPr>
-              </w:ins>
+              <w:rPr>
+                <w:rFonts w:ascii="Cambria Math" w:eastAsiaTheme="minorEastAsia" w:hAnsi="Cambria Math"/>
+                <w:i/>
+                <w:sz w:val="22"/>
+                <w:szCs w:val="22"/>
+              </w:rPr>
             </m:ctrlPr>
           </m:sSubPr>
           <m:e>
             <m:r>
-              <w:ins w:id="12" w:author="Adam Tuby" w:date="2022-05-29T22:22:00Z">
-                <w:rPr>
-                  <w:rFonts w:ascii="Cambria Math" w:eastAsiaTheme="minorEastAsia" w:hAnsi="Cambria Math"/>
-                  <w:sz w:val="22"/>
-                  <w:szCs w:val="22"/>
-                </w:rPr>
-                <m:t>n</m:t>
-              </w:ins>
+              <w:rPr>
+                <w:rFonts w:ascii="Cambria Math" w:eastAsiaTheme="minorEastAsia" w:hAnsi="Cambria Math"/>
+                <w:sz w:val="22"/>
+                <w:szCs w:val="22"/>
+              </w:rPr>
+              <m:t>n</m:t>
             </m:r>
           </m:e>
           <m:sub>
             <m:r>
-              <w:ins w:id="13" w:author="Adam Tuby" w:date="2022-05-29T22:22:00Z">
-                <w:rPr>
-                  <w:rFonts w:ascii="Cambria Math" w:eastAsiaTheme="minorEastAsia" w:hAnsi="Cambria Math"/>
-                  <w:sz w:val="22"/>
-                  <w:szCs w:val="22"/>
-                </w:rPr>
-                <m:t>1</m:t>
-              </w:ins>
+              <w:rPr>
+                <w:rFonts w:ascii="Cambria Math" w:eastAsiaTheme="minorEastAsia" w:hAnsi="Cambria Math"/>
+                <w:sz w:val="22"/>
+                <w:szCs w:val="22"/>
+              </w:rPr>
+              <m:t>1</m:t>
             </m:r>
           </m:sub>
         </m:sSub>
       </m:oMath>
-      <w:ins w:id="14" w:author="Adam Tuby" w:date="2022-05-29T22:22:00Z">
-        <w:r>
+      <w:r>
+        <w:rPr>
+          <w:rFonts w:ascii="Century Schoolbook" w:eastAsiaTheme="minorEastAsia" w:hAnsi="Century Schoolbook"/>
+          <w:sz w:val="22"/>
+          <w:szCs w:val="22"/>
+        </w:rPr>
+        <w:t xml:space="preserve"> with </w:t>
+      </w:r>
+      <w:proofErr w:type="spellStart"/>
+      <w:r>
+        <w:rPr>
+          <w:rFonts w:ascii="Century Schoolbook" w:eastAsiaTheme="minorEastAsia" w:hAnsi="Century Schoolbook"/>
+          <w:i/>
+          <w:iCs/>
+          <w:sz w:val="22"/>
+          <w:szCs w:val="22"/>
+        </w:rPr>
+        <w:t>succ</w:t>
+      </w:r>
+      <w:proofErr w:type="spellEnd"/>
+      <w:r>
+        <w:rPr>
+          <w:rFonts w:ascii="Century Schoolbook" w:eastAsiaTheme="minorEastAsia" w:hAnsi="Century Schoolbook"/>
+          <w:i/>
+          <w:iCs/>
+          <w:sz w:val="22"/>
+          <w:szCs w:val="22"/>
+        </w:rPr>
+        <w:t xml:space="preserve"> </w:t>
+      </w:r>
+      <w:r>
+        <w:rPr>
+          <w:rFonts w:ascii="Century Schoolbook" w:eastAsiaTheme="minorEastAsia" w:hAnsi="Century Schoolbook"/>
+          <w:sz w:val="22"/>
+          <w:szCs w:val="22"/>
+        </w:rPr>
+        <w:t xml:space="preserve">but </w:t>
+      </w:r>
+      <w:proofErr w:type="spellStart"/>
+      <w:r>
+        <w:rPr>
+          <w:rFonts w:ascii="Century Schoolbook" w:eastAsiaTheme="minorEastAsia" w:hAnsi="Century Schoolbook"/>
+          <w:i/>
+          <w:iCs/>
+          <w:sz w:val="22"/>
+          <w:szCs w:val="22"/>
+        </w:rPr>
+        <w:t>succ</w:t>
+      </w:r>
+      <w:proofErr w:type="spellEnd"/>
+      <w:r>
+        <w:rPr>
+          <w:rFonts w:ascii="Century Schoolbook" w:eastAsiaTheme="minorEastAsia" w:hAnsi="Century Schoolbook"/>
+          <w:i/>
+          <w:iCs/>
+          <w:sz w:val="22"/>
+          <w:szCs w:val="22"/>
+        </w:rPr>
+        <w:t xml:space="preserve"> </w:t>
+      </w:r>
+      <w:r>
+        <w:rPr>
+          <w:rFonts w:ascii="Century Schoolbook" w:eastAsiaTheme="minorEastAsia" w:hAnsi="Century Schoolbook"/>
+          <w:sz w:val="22"/>
+          <w:szCs w:val="22"/>
+        </w:rPr>
+        <w:t xml:space="preserve">isn’t a leaf. </w:t>
+      </w:r>
+      <w:r>
+        <w:rPr>
+          <w:rFonts w:ascii="Century Schoolbook" w:eastAsiaTheme="minorEastAsia" w:hAnsi="Century Schoolbook"/>
+          <w:sz w:val="22"/>
+          <w:szCs w:val="22"/>
+        </w:rPr>
+        <w:t>In such case,</w:t>
+      </w:r>
+      <w:r>
+        <w:rPr>
+          <w:rFonts w:ascii="Century Schoolbook" w:eastAsiaTheme="minorEastAsia" w:hAnsi="Century Schoolbook"/>
+          <w:sz w:val="22"/>
+          <w:szCs w:val="22"/>
+        </w:rPr>
+        <w:t xml:space="preserve"> </w:t>
+      </w:r>
+      <w:r>
+        <w:rPr>
+          <w:rFonts w:ascii="Century Schoolbook" w:eastAsiaTheme="minorEastAsia" w:hAnsi="Century Schoolbook"/>
+          <w:sz w:val="22"/>
+          <w:szCs w:val="22"/>
+        </w:rPr>
+        <w:t>the last acquired node-lock is that of</w:t>
+      </w:r>
+      <w:r>
+        <w:rPr>
+          <w:rFonts w:ascii="Century Schoolbook" w:eastAsiaTheme="minorEastAsia" w:hAnsi="Century Schoolbook"/>
+          <w:sz w:val="22"/>
+          <w:szCs w:val="22"/>
+        </w:rPr>
+        <w:t xml:space="preserve"> </w:t>
+      </w:r>
+      <m:oMath>
+        <m:r>
           <w:rPr>
-            <w:rFonts w:ascii="Century Schoolbook" w:eastAsiaTheme="minorEastAsia" w:hAnsi="Century Schoolbook"/>
+            <w:rFonts w:ascii="Cambria Math" w:eastAsiaTheme="minorEastAsia" w:hAnsi="Cambria Math"/>
             <w:sz w:val="22"/>
             <w:szCs w:val="22"/>
           </w:rPr>
-          <w:t xml:space="preserve"> with </w:t>
-        </w:r>
-        <w:proofErr w:type="spellStart"/>
-        <w:r>
-          <w:rPr>
-            <w:rFonts w:ascii="Century Schoolbook" w:eastAsiaTheme="minorEastAsia" w:hAnsi="Century Schoolbook"/>
-            <w:i/>
-            <w:iCs/>
-            <w:sz w:val="22"/>
-            <w:szCs w:val="22"/>
-          </w:rPr>
-          <w:t>succ</w:t>
-        </w:r>
-        <w:proofErr w:type="spellEnd"/>
-        <w:r>
-          <w:rPr>
-            <w:rFonts w:ascii="Century Schoolbook" w:eastAsiaTheme="minorEastAsia" w:hAnsi="Century Schoolbook"/>
-            <w:i/>
-            <w:iCs/>
-            <w:sz w:val="22"/>
-            <w:szCs w:val="22"/>
-          </w:rPr>
-          <w:t xml:space="preserve"> </w:t>
-        </w:r>
-        <w:r>
-          <w:rPr>
-            <w:rFonts w:ascii="Century Schoolbook" w:eastAsiaTheme="minorEastAsia" w:hAnsi="Century Schoolbook"/>
-            <w:sz w:val="22"/>
-            <w:szCs w:val="22"/>
-          </w:rPr>
-          <w:t xml:space="preserve">but </w:t>
-        </w:r>
-        <w:proofErr w:type="spellStart"/>
-        <w:r>
-          <w:rPr>
-            <w:rFonts w:ascii="Century Schoolbook" w:eastAsiaTheme="minorEastAsia" w:hAnsi="Century Schoolbook"/>
-            <w:i/>
-            <w:iCs/>
-            <w:sz w:val="22"/>
-            <w:szCs w:val="22"/>
-          </w:rPr>
-          <w:t>succ</w:t>
-        </w:r>
-        <w:proofErr w:type="spellEnd"/>
-        <w:r>
-          <w:rPr>
-            <w:rFonts w:ascii="Century Schoolbook" w:eastAsiaTheme="minorEastAsia" w:hAnsi="Century Schoolbook"/>
-            <w:i/>
-            <w:iCs/>
-            <w:sz w:val="22"/>
-            <w:szCs w:val="22"/>
-          </w:rPr>
-          <w:t xml:space="preserve"> </w:t>
-        </w:r>
-        <w:r>
-          <w:rPr>
-            <w:rFonts w:ascii="Century Schoolbook" w:eastAsiaTheme="minorEastAsia" w:hAnsi="Century Schoolbook"/>
-            <w:sz w:val="22"/>
-            <w:szCs w:val="22"/>
-          </w:rPr>
-          <w:t xml:space="preserve">isn’t a leaf. </w:t>
-        </w:r>
-      </w:ins>
-      <w:del w:id="15" w:author="Adam Tuby" w:date="2022-05-29T22:22:00Z">
-        <w:r>
-          <w:rPr>
-            <w:rFonts w:ascii="Century Schoolbook" w:eastAsiaTheme="minorEastAsia" w:hAnsi="Century Schoolbook"/>
-            <w:sz w:val="22"/>
-            <w:szCs w:val="22"/>
-          </w:rPr>
-          <w:delText xml:space="preserve">which is done in case the successor we want to replace a node with isn’t a leaf (and therefore requires additional care before replacement). </w:delText>
-        </w:r>
-      </w:del>
-      <w:r>
-        <w:rPr>
-          <w:rFonts w:ascii="Century Schoolbook" w:eastAsiaTheme="minorEastAsia" w:hAnsi="Century Schoolbook"/>
-          <w:sz w:val="22"/>
-          <w:szCs w:val="22"/>
-        </w:rPr>
-        <w:t>In such case,</w:t>
-      </w:r>
-      <w:del w:id="16" w:author="Adam Tuby" w:date="2022-05-29T22:22:00Z">
-        <w:r>
-          <w:rPr>
-            <w:rFonts w:ascii="Century Schoolbook" w:eastAsiaTheme="minorEastAsia" w:hAnsi="Century Schoolbook"/>
-            <w:sz w:val="22"/>
-            <w:szCs w:val="22"/>
-          </w:rPr>
-          <w:delText xml:space="preserve"> </w:delText>
-        </w:r>
-      </w:del>
-      <w:ins w:id="17" w:author="Adam Tuby" w:date="2022-05-29T22:16:00Z">
-        <w:r>
-          <w:rPr>
-            <w:rFonts w:ascii="Century Schoolbook" w:eastAsiaTheme="minorEastAsia" w:hAnsi="Century Schoolbook"/>
-            <w:sz w:val="22"/>
-            <w:szCs w:val="22"/>
-          </w:rPr>
-          <w:t xml:space="preserve"> </w:t>
-        </w:r>
-      </w:ins>
-      <w:r>
-        <w:rPr>
-          <w:rFonts w:ascii="Century Schoolbook" w:eastAsiaTheme="minorEastAsia" w:hAnsi="Century Schoolbook"/>
-          <w:sz w:val="22"/>
-          <w:szCs w:val="22"/>
-        </w:rPr>
-        <w:t>the last acquired node-lock is that of</w:t>
-      </w:r>
-      <w:del w:id="18" w:author="Adam Tuby" w:date="2022-05-29T22:15:00Z">
-        <w:r>
-          <w:rPr>
-            <w:rFonts w:ascii="Century Schoolbook" w:eastAsiaTheme="minorEastAsia" w:hAnsi="Century Schoolbook"/>
-            <w:sz w:val="22"/>
-            <w:szCs w:val="22"/>
-          </w:rPr>
-          <w:delText xml:space="preserve"> </w:delText>
-        </w:r>
-        <w:r>
-          <w:rPr>
-            <w:rFonts w:ascii="Century Schoolbook" w:eastAsiaTheme="minorEastAsia" w:hAnsi="Century Schoolbook"/>
-            <w:sz w:val="22"/>
-            <w:szCs w:val="22"/>
-          </w:rPr>
-          <w:delText>some</w:delText>
-        </w:r>
-      </w:del>
-      <w:r>
-        <w:rPr>
-          <w:rFonts w:ascii="Century Schoolbook" w:eastAsiaTheme="minorEastAsia" w:hAnsi="Century Schoolbook"/>
-          <w:sz w:val="22"/>
-          <w:szCs w:val="22"/>
-        </w:rPr>
-        <w:t xml:space="preserve"> </w:t>
-      </w:r>
-      <m:oMath>
-        <m:r>
-          <w:ins w:id="19" w:author="Adam Tuby" w:date="2022-05-29T22:16:00Z">
-            <w:rPr>
-              <w:rFonts w:ascii="Cambria Math" w:eastAsiaTheme="minorEastAsia" w:hAnsi="Cambria Math"/>
-              <w:sz w:val="22"/>
-              <w:szCs w:val="22"/>
-            </w:rPr>
-            <m:t>succ</m:t>
-          </w:ins>
+          <m:t>succ</m:t>
         </m:r>
       </m:oMath>
-      <w:del w:id="20" w:author="Adam Tuby" w:date="2022-05-29T22:16:00Z">
-        <w:r>
-          <w:rPr>
-            <w:rFonts w:ascii="Century Schoolbook" w:eastAsiaTheme="minorEastAsia" w:hAnsi="Century Schoolbook"/>
-            <w:sz w:val="22"/>
-            <w:szCs w:val="22"/>
-          </w:rPr>
-          <w:delText xml:space="preserve">node </w:delText>
-        </w:r>
-      </w:del>
+      <w:r>
+        <w:rPr>
+          <w:rFonts w:ascii="Century Schoolbook" w:eastAsiaTheme="minorEastAsia" w:hAnsi="Century Schoolbook"/>
+          <w:sz w:val="22"/>
+          <w:szCs w:val="22"/>
+        </w:rPr>
+        <w:t xml:space="preserve">, while the </w:t>
+      </w:r>
+      <w:r>
+        <w:rPr>
+          <w:rFonts w:ascii="Century Schoolbook" w:eastAsiaTheme="minorEastAsia" w:hAnsi="Century Schoolbook"/>
+          <w:i/>
+          <w:iCs/>
+          <w:sz w:val="22"/>
+          <w:szCs w:val="22"/>
+        </w:rPr>
+        <w:t xml:space="preserve">“to-be-acquired” </w:t>
+      </w:r>
+      <w:r>
+        <w:rPr>
+          <w:rFonts w:ascii="Century Schoolbook" w:eastAsiaTheme="minorEastAsia" w:hAnsi="Century Schoolbook"/>
+          <w:sz w:val="22"/>
+          <w:szCs w:val="22"/>
+        </w:rPr>
+        <w:t>node-lock is that of the parent of the successor of</w:t>
+      </w:r>
+      <w:r>
+        <w:rPr>
+          <w:rFonts w:ascii="Century Schoolbook" w:eastAsiaTheme="minorEastAsia" w:hAnsi="Century Schoolbook"/>
+          <w:sz w:val="22"/>
+          <w:szCs w:val="22"/>
+        </w:rPr>
+        <w:t xml:space="preserve"> </w:t>
+      </w:r>
+      <w:proofErr w:type="spellStart"/>
+      <w:r>
+        <w:rPr>
+          <w:rFonts w:ascii="Century Schoolbook" w:eastAsiaTheme="minorEastAsia" w:hAnsi="Century Schoolbook"/>
+          <w:i/>
+          <w:iCs/>
+          <w:sz w:val="22"/>
+          <w:szCs w:val="22"/>
+        </w:rPr>
+        <w:t>succ</w:t>
+      </w:r>
+      <w:proofErr w:type="spellEnd"/>
+      <w:r>
+        <w:rPr>
+          <w:rFonts w:ascii="Century Schoolbook" w:eastAsiaTheme="minorEastAsia" w:hAnsi="Century Schoolbook"/>
+          <w:sz w:val="22"/>
+          <w:szCs w:val="22"/>
+        </w:rPr>
+        <w:t xml:space="preserve">. </w:t>
+      </w:r>
+      <w:r>
+        <w:rPr>
+          <w:rFonts w:ascii="Century Schoolbook" w:eastAsiaTheme="minorEastAsia" w:hAnsi="Century Schoolbook"/>
+          <w:sz w:val="22"/>
+          <w:szCs w:val="22"/>
+        </w:rPr>
+        <w:t xml:space="preserve">Now, </w:t>
+      </w:r>
+      <w:proofErr w:type="spellStart"/>
+      <w:r>
+        <w:rPr>
+          <w:rFonts w:ascii="Century Schoolbook" w:eastAsiaTheme="minorEastAsia" w:hAnsi="Century Schoolbook"/>
+          <w:i/>
+          <w:iCs/>
+          <w:sz w:val="22"/>
+          <w:szCs w:val="22"/>
+        </w:rPr>
+        <w:t>succ’s</w:t>
+      </w:r>
+      <w:proofErr w:type="spellEnd"/>
+      <w:r>
+        <w:rPr>
+          <w:rFonts w:ascii="Century Schoolbook" w:eastAsiaTheme="minorEastAsia" w:hAnsi="Century Schoolbook"/>
+          <w:i/>
+          <w:iCs/>
+          <w:sz w:val="22"/>
+          <w:szCs w:val="22"/>
+        </w:rPr>
+        <w:t xml:space="preserve"> </w:t>
+      </w:r>
+      <w:r>
+        <w:rPr>
+          <w:rFonts w:ascii="Century Schoolbook" w:eastAsiaTheme="minorEastAsia" w:hAnsi="Century Schoolbook"/>
+          <w:sz w:val="22"/>
+          <w:szCs w:val="22"/>
+        </w:rPr>
+        <w:t xml:space="preserve">left subtree must always be empty (else </w:t>
+      </w:r>
       <m:oMath>
         <m:sSub>
           <m:sSubPr>
             <m:ctrlPr>
-              <w:del w:id="21" w:author="Adam Tuby" w:date="2022-05-29T22:16:00Z">
-                <w:rPr>
-                  <w:rFonts w:ascii="Cambria Math" w:eastAsiaTheme="minorEastAsia" w:hAnsi="Cambria Math"/>
-                  <w:i/>
-                  <w:sz w:val="22"/>
-                  <w:szCs w:val="22"/>
-                </w:rPr>
-              </w:del>
+              <w:rPr>
+                <w:rFonts w:ascii="Cambria Math" w:eastAsiaTheme="minorEastAsia" w:hAnsi="Cambria Math"/>
+                <w:i/>
+                <w:sz w:val="22"/>
+                <w:szCs w:val="22"/>
+              </w:rPr>
             </m:ctrlPr>
           </m:sSubPr>
           <m:e>
             <m:r>
-              <w:del w:id="22" w:author="Adam Tuby" w:date="2022-05-29T22:16:00Z">
-                <w:rPr>
-                  <w:rFonts w:ascii="Cambria Math" w:eastAsiaTheme="minorEastAsia" w:hAnsi="Cambria Math"/>
-                  <w:sz w:val="22"/>
-                  <w:szCs w:val="22"/>
-                </w:rPr>
-                <m:t>n</m:t>
-              </w:del>
+              <w:rPr>
+                <w:rFonts w:ascii="Cambria Math" w:eastAsiaTheme="minorEastAsia" w:hAnsi="Cambria Math"/>
+                <w:sz w:val="22"/>
+                <w:szCs w:val="22"/>
+              </w:rPr>
+              <m:t>n</m:t>
             </m:r>
           </m:e>
           <m:sub>
             <m:r>
-              <w:del w:id="23" w:author="Adam Tuby" w:date="2022-05-29T22:16:00Z">
-                <w:rPr>
-                  <w:rFonts w:ascii="Cambria Math" w:eastAsiaTheme="minorEastAsia" w:hAnsi="Cambria Math"/>
-                  <w:sz w:val="22"/>
-                  <w:szCs w:val="22"/>
-                </w:rPr>
-                <m:t>1</m:t>
-              </w:del>
+              <w:rPr>
+                <w:rFonts w:ascii="Cambria Math" w:eastAsiaTheme="minorEastAsia" w:hAnsi="Cambria Math"/>
+                <w:sz w:val="22"/>
+                <w:szCs w:val="22"/>
+              </w:rPr>
+              <m:t>1</m:t>
             </m:r>
           </m:sub>
         </m:sSub>
@@ -8666,94 +8630,180 @@
           <w:sz w:val="22"/>
           <w:szCs w:val="22"/>
         </w:rPr>
-        <w:t xml:space="preserve">, while the </w:t>
-      </w:r>
-      <w:r>
-        <w:rPr>
-          <w:rFonts w:ascii="Century Schoolbook" w:eastAsiaTheme="minorEastAsia" w:hAnsi="Century Schoolbook"/>
-          <w:i/>
-          <w:iCs/>
-          <w:sz w:val="22"/>
-          <w:szCs w:val="22"/>
-        </w:rPr>
-        <w:t xml:space="preserve">“to-be-acquired” </w:t>
-      </w:r>
-      <w:r>
-        <w:rPr>
-          <w:rFonts w:ascii="Century Schoolbook" w:eastAsiaTheme="minorEastAsia" w:hAnsi="Century Schoolbook"/>
-          <w:sz w:val="22"/>
-          <w:szCs w:val="22"/>
-        </w:rPr>
-        <w:t>node-lock is that of the parent of the successor of</w:t>
-      </w:r>
-      <w:del w:id="24" w:author="Adam Tuby" w:date="2022-05-29T22:17:00Z">
-        <w:r>
-          <w:rPr>
-            <w:rFonts w:ascii="Century Schoolbook" w:eastAsiaTheme="minorEastAsia" w:hAnsi="Century Schoolbook"/>
-            <w:sz w:val="22"/>
-            <w:szCs w:val="22"/>
-          </w:rPr>
-          <w:delText xml:space="preserve"> </w:delText>
-        </w:r>
-      </w:del>
-      <w:ins w:id="25" w:author="Adam Tuby" w:date="2022-05-29T22:17:00Z">
-        <w:r>
-          <w:rPr>
-            <w:rFonts w:ascii="Century Schoolbook" w:eastAsiaTheme="minorEastAsia" w:hAnsi="Century Schoolbook"/>
-            <w:sz w:val="22"/>
-            <w:szCs w:val="22"/>
-          </w:rPr>
-          <w:t xml:space="preserve"> </w:t>
-        </w:r>
-        <w:proofErr w:type="spellStart"/>
-        <w:r>
-          <w:rPr>
-            <w:rFonts w:ascii="Century Schoolbook" w:eastAsiaTheme="minorEastAsia" w:hAnsi="Century Schoolbook"/>
-            <w:i/>
-            <w:iCs/>
-            <w:sz w:val="22"/>
-            <w:szCs w:val="22"/>
-          </w:rPr>
-          <w:t>succ</w:t>
-        </w:r>
-      </w:ins>
+        <w:t xml:space="preserve">’s successor won’t be </w:t>
+      </w:r>
+      <w:proofErr w:type="spellStart"/>
+      <w:r>
+        <w:rPr>
+          <w:rFonts w:ascii="Century Schoolbook" w:eastAsiaTheme="minorEastAsia" w:hAnsi="Century Schoolbook"/>
+          <w:i/>
+          <w:iCs/>
+          <w:sz w:val="22"/>
+          <w:szCs w:val="22"/>
+        </w:rPr>
+        <w:t>succ</w:t>
+      </w:r>
       <w:proofErr w:type="spellEnd"/>
+      <w:r>
+        <w:rPr>
+          <w:rFonts w:ascii="Century Schoolbook" w:eastAsiaTheme="minorEastAsia" w:hAnsi="Century Schoolbook"/>
+          <w:sz w:val="22"/>
+          <w:szCs w:val="22"/>
+        </w:rPr>
+        <w:t xml:space="preserve">), therefore we get that </w:t>
+      </w:r>
+      <w:proofErr w:type="spellStart"/>
+      <w:r>
+        <w:rPr>
+          <w:rFonts w:ascii="Century Schoolbook" w:eastAsiaTheme="minorEastAsia" w:hAnsi="Century Schoolbook"/>
+          <w:i/>
+          <w:iCs/>
+          <w:sz w:val="22"/>
+          <w:szCs w:val="22"/>
+        </w:rPr>
+        <w:t>succ’s</w:t>
+      </w:r>
+      <w:proofErr w:type="spellEnd"/>
+      <w:r>
+        <w:rPr>
+          <w:rFonts w:ascii="Century Schoolbook" w:eastAsiaTheme="minorEastAsia" w:hAnsi="Century Schoolbook"/>
+          <w:i/>
+          <w:iCs/>
+          <w:sz w:val="22"/>
+          <w:szCs w:val="22"/>
+        </w:rPr>
+        <w:t xml:space="preserve"> </w:t>
+      </w:r>
+      <w:r>
+        <w:rPr>
+          <w:rFonts w:ascii="Century Schoolbook" w:eastAsiaTheme="minorEastAsia" w:hAnsi="Century Schoolbook"/>
+          <w:sz w:val="22"/>
+          <w:szCs w:val="22"/>
+        </w:rPr>
+        <w:t xml:space="preserve">right subtree isn’t empty, since </w:t>
+      </w:r>
+      <w:proofErr w:type="spellStart"/>
+      <w:r>
+        <w:rPr>
+          <w:rFonts w:ascii="Century Schoolbook" w:eastAsiaTheme="minorEastAsia" w:hAnsi="Century Schoolbook"/>
+          <w:i/>
+          <w:iCs/>
+          <w:sz w:val="22"/>
+          <w:szCs w:val="22"/>
+        </w:rPr>
+        <w:t>succ</w:t>
+      </w:r>
+      <w:proofErr w:type="spellEnd"/>
+      <w:r>
+        <w:rPr>
+          <w:rFonts w:ascii="Century Schoolbook" w:eastAsiaTheme="minorEastAsia" w:hAnsi="Century Schoolbook"/>
+          <w:i/>
+          <w:iCs/>
+          <w:sz w:val="22"/>
+          <w:szCs w:val="22"/>
+        </w:rPr>
+        <w:t xml:space="preserve"> </w:t>
+      </w:r>
+      <w:r>
+        <w:rPr>
+          <w:rFonts w:ascii="Century Schoolbook" w:eastAsiaTheme="minorEastAsia" w:hAnsi="Century Schoolbook"/>
+          <w:sz w:val="22"/>
+          <w:szCs w:val="22"/>
+        </w:rPr>
+        <w:t>isn’t a leaf. From here,</w:t>
+      </w:r>
+      <w:r>
+        <w:rPr>
+          <w:rFonts w:ascii="Century Schoolbook" w:eastAsiaTheme="minorEastAsia" w:hAnsi="Century Schoolbook"/>
+          <w:sz w:val="22"/>
+          <w:szCs w:val="22"/>
+        </w:rPr>
+        <w:t xml:space="preserve"> the same proof applies from the last case – </w:t>
+      </w:r>
+      <w:r>
+        <w:rPr>
+          <w:rFonts w:ascii="Century Schoolbook" w:eastAsiaTheme="minorEastAsia" w:hAnsi="Century Schoolbook"/>
+          <w:sz w:val="22"/>
+          <w:szCs w:val="22"/>
+        </w:rPr>
+        <w:t>we</w:t>
+      </w:r>
+      <w:r>
+        <w:rPr>
+          <w:rFonts w:ascii="Century Schoolbook" w:eastAsiaTheme="minorEastAsia" w:hAnsi="Century Schoolbook"/>
+          <w:sz w:val="22"/>
+          <w:szCs w:val="22"/>
+        </w:rPr>
+        <w:t xml:space="preserve"> </w:t>
+      </w:r>
+      <w:r>
+        <w:rPr>
+          <w:rFonts w:ascii="Century Schoolbook" w:eastAsiaTheme="minorEastAsia" w:hAnsi="Century Schoolbook"/>
+          <w:sz w:val="22"/>
+          <w:szCs w:val="22"/>
+        </w:rPr>
+        <w:t xml:space="preserve">just treat </w:t>
+      </w:r>
+      <w:proofErr w:type="spellStart"/>
+      <w:r>
+        <w:rPr>
+          <w:rFonts w:ascii="Century Schoolbook" w:eastAsiaTheme="minorEastAsia" w:hAnsi="Century Schoolbook"/>
+          <w:i/>
+          <w:iCs/>
+          <w:sz w:val="22"/>
+          <w:szCs w:val="22"/>
+        </w:rPr>
+        <w:t>succ</w:t>
+      </w:r>
+      <w:proofErr w:type="spellEnd"/>
+      <w:r>
+        <w:rPr>
+          <w:rFonts w:ascii="Century Schoolbook" w:eastAsiaTheme="minorEastAsia" w:hAnsi="Century Schoolbook"/>
+          <w:i/>
+          <w:iCs/>
+          <w:sz w:val="22"/>
+          <w:szCs w:val="22"/>
+        </w:rPr>
+        <w:t xml:space="preserve"> </w:t>
+      </w:r>
+      <w:r>
+        <w:rPr>
+          <w:rFonts w:ascii="Century Schoolbook" w:eastAsiaTheme="minorEastAsia" w:hAnsi="Century Schoolbook"/>
+          <w:sz w:val="22"/>
+          <w:szCs w:val="22"/>
+        </w:rPr>
+        <w:t xml:space="preserve">as the previous case’s </w:t>
+      </w:r>
       <m:oMath>
         <m:sSub>
           <m:sSubPr>
             <m:ctrlPr>
-              <w:del w:id="26" w:author="Adam Tuby" w:date="2022-05-29T22:17:00Z">
-                <w:rPr>
-                  <w:rFonts w:ascii="Cambria Math" w:eastAsiaTheme="minorEastAsia" w:hAnsi="Cambria Math"/>
-                  <w:i/>
-                  <w:sz w:val="22"/>
-                  <w:szCs w:val="22"/>
-                </w:rPr>
-              </w:del>
+              <w:rPr>
+                <w:rFonts w:ascii="Cambria Math" w:eastAsiaTheme="minorEastAsia" w:hAnsi="Cambria Math"/>
+                <w:i/>
+                <w:sz w:val="22"/>
+                <w:szCs w:val="22"/>
+              </w:rPr>
             </m:ctrlPr>
           </m:sSubPr>
           <m:e>
             <m:r>
-              <w:del w:id="27" w:author="Adam Tuby" w:date="2022-05-29T22:17:00Z">
-                <w:rPr>
-                  <w:rFonts w:ascii="Cambria Math" w:eastAsiaTheme="minorEastAsia" w:hAnsi="Cambria Math"/>
-                  <w:sz w:val="22"/>
-                  <w:szCs w:val="22"/>
-                </w:rPr>
-                <m:t>n</m:t>
-              </w:del>
+              <w:rPr>
+                <w:rFonts w:ascii="Cambria Math" w:eastAsiaTheme="minorEastAsia" w:hAnsi="Cambria Math"/>
+                <w:sz w:val="22"/>
+                <w:szCs w:val="22"/>
+              </w:rPr>
+              <m:t>n</m:t>
             </m:r>
           </m:e>
           <m:sub>
             <m:r>
-              <w:del w:id="28" w:author="Adam Tuby" w:date="2022-05-29T22:17:00Z">
-                <w:rPr>
-                  <w:rFonts w:ascii="Cambria Math" w:eastAsiaTheme="minorEastAsia" w:hAnsi="Cambria Math"/>
-                  <w:sz w:val="22"/>
-                  <w:szCs w:val="22"/>
-                </w:rPr>
-                <m:t>1</m:t>
-              </w:del>
+              <w:rPr>
+                <w:rFonts w:ascii="Cambria Math" w:eastAsiaTheme="minorEastAsia" w:hAnsi="Cambria Math"/>
+                <w:sz w:val="22"/>
+                <w:szCs w:val="22"/>
+              </w:rPr>
+              <m:t>1</m:t>
             </m:r>
           </m:sub>
         </m:sSub>
@@ -8764,386 +8814,16 @@
           <w:sz w:val="22"/>
           <w:szCs w:val="22"/>
         </w:rPr>
-        <w:t xml:space="preserve">. </w:t>
-      </w:r>
-      <w:ins w:id="29" w:author="Adam Tuby" w:date="2022-05-29T22:17:00Z">
-        <w:r>
-          <w:rPr>
-            <w:rFonts w:ascii="Century Schoolbook" w:eastAsiaTheme="minorEastAsia" w:hAnsi="Century Schoolbook"/>
-            <w:sz w:val="22"/>
-            <w:szCs w:val="22"/>
-          </w:rPr>
-          <w:t xml:space="preserve">Now, </w:t>
-        </w:r>
-        <w:proofErr w:type="spellStart"/>
-        <w:r>
-          <w:rPr>
-            <w:rFonts w:ascii="Century Schoolbook" w:eastAsiaTheme="minorEastAsia" w:hAnsi="Century Schoolbook"/>
-            <w:i/>
-            <w:iCs/>
-            <w:sz w:val="22"/>
-            <w:szCs w:val="22"/>
-          </w:rPr>
-          <w:t>succ’s</w:t>
-        </w:r>
-        <w:proofErr w:type="spellEnd"/>
-        <w:r>
-          <w:rPr>
-            <w:rFonts w:ascii="Century Schoolbook" w:eastAsiaTheme="minorEastAsia" w:hAnsi="Century Schoolbook"/>
-            <w:i/>
-            <w:iCs/>
-            <w:sz w:val="22"/>
-            <w:szCs w:val="22"/>
-          </w:rPr>
-          <w:t xml:space="preserve"> </w:t>
-        </w:r>
-        <w:r>
-          <w:rPr>
-            <w:rFonts w:ascii="Century Schoolbook" w:eastAsiaTheme="minorEastAsia" w:hAnsi="Century Schoolbook"/>
-            <w:sz w:val="22"/>
-            <w:szCs w:val="22"/>
-          </w:rPr>
-          <w:t xml:space="preserve">left subtree must always be empty (else </w:t>
-        </w:r>
-      </w:ins>
-      <m:oMath>
-        <m:sSub>
-          <m:sSubPr>
-            <m:ctrlPr>
-              <w:ins w:id="30" w:author="Adam Tuby" w:date="2022-05-29T22:17:00Z">
-                <w:rPr>
-                  <w:rFonts w:ascii="Cambria Math" w:eastAsiaTheme="minorEastAsia" w:hAnsi="Cambria Math"/>
-                  <w:i/>
-                  <w:sz w:val="22"/>
-                  <w:szCs w:val="22"/>
-                </w:rPr>
-              </w:ins>
-            </m:ctrlPr>
-          </m:sSubPr>
-          <m:e>
-            <m:r>
-              <w:ins w:id="31" w:author="Adam Tuby" w:date="2022-05-29T22:17:00Z">
-                <w:rPr>
-                  <w:rFonts w:ascii="Cambria Math" w:eastAsiaTheme="minorEastAsia" w:hAnsi="Cambria Math"/>
-                  <w:sz w:val="22"/>
-                  <w:szCs w:val="22"/>
-                </w:rPr>
-                <m:t>n</m:t>
-              </w:ins>
-            </m:r>
-          </m:e>
-          <m:sub>
-            <m:r>
-              <w:ins w:id="32" w:author="Adam Tuby" w:date="2022-05-29T22:17:00Z">
-                <w:rPr>
-                  <w:rFonts w:ascii="Cambria Math" w:eastAsiaTheme="minorEastAsia" w:hAnsi="Cambria Math"/>
-                  <w:sz w:val="22"/>
-                  <w:szCs w:val="22"/>
-                </w:rPr>
-                <m:t>1</m:t>
-              </w:ins>
-            </m:r>
-          </m:sub>
-        </m:sSub>
-      </m:oMath>
-      <w:ins w:id="33" w:author="Adam Tuby" w:date="2022-05-29T22:17:00Z">
-        <w:r>
-          <w:rPr>
-            <w:rFonts w:ascii="Century Schoolbook" w:eastAsiaTheme="minorEastAsia" w:hAnsi="Century Schoolbook"/>
-            <w:sz w:val="22"/>
-            <w:szCs w:val="22"/>
-          </w:rPr>
-          <w:t xml:space="preserve">’s successor won’t be </w:t>
-        </w:r>
-        <w:proofErr w:type="spellStart"/>
-        <w:r>
-          <w:rPr>
-            <w:rFonts w:ascii="Century Schoolbook" w:eastAsiaTheme="minorEastAsia" w:hAnsi="Century Schoolbook"/>
-            <w:i/>
-            <w:iCs/>
-            <w:sz w:val="22"/>
-            <w:szCs w:val="22"/>
-          </w:rPr>
-          <w:t>succ</w:t>
-        </w:r>
-        <w:proofErr w:type="spellEnd"/>
-        <w:r>
-          <w:rPr>
-            <w:rFonts w:ascii="Century Schoolbook" w:eastAsiaTheme="minorEastAsia" w:hAnsi="Century Schoolbook"/>
-            <w:sz w:val="22"/>
-            <w:szCs w:val="22"/>
-          </w:rPr>
-          <w:t xml:space="preserve">), therefore we get that </w:t>
-        </w:r>
-        <w:proofErr w:type="spellStart"/>
-        <w:r>
-          <w:rPr>
-            <w:rFonts w:ascii="Century Schoolbook" w:eastAsiaTheme="minorEastAsia" w:hAnsi="Century Schoolbook"/>
-            <w:i/>
-            <w:iCs/>
-            <w:sz w:val="22"/>
-            <w:szCs w:val="22"/>
-          </w:rPr>
-          <w:t>succ’s</w:t>
-        </w:r>
-        <w:proofErr w:type="spellEnd"/>
-        <w:r>
-          <w:rPr>
-            <w:rFonts w:ascii="Century Schoolbook" w:eastAsiaTheme="minorEastAsia" w:hAnsi="Century Schoolbook"/>
-            <w:i/>
-            <w:iCs/>
-            <w:sz w:val="22"/>
-            <w:szCs w:val="22"/>
-          </w:rPr>
-          <w:t xml:space="preserve"> </w:t>
-        </w:r>
-        <w:r>
-          <w:rPr>
-            <w:rFonts w:ascii="Century Schoolbook" w:eastAsiaTheme="minorEastAsia" w:hAnsi="Century Schoolbook"/>
-            <w:sz w:val="22"/>
-            <w:szCs w:val="22"/>
-          </w:rPr>
-          <w:t>right subtree isn’t empty, sin</w:t>
-        </w:r>
-      </w:ins>
-      <w:ins w:id="34" w:author="Adam Tuby" w:date="2022-05-29T22:18:00Z">
-        <w:r>
-          <w:rPr>
-            <w:rFonts w:ascii="Century Schoolbook" w:eastAsiaTheme="minorEastAsia" w:hAnsi="Century Schoolbook"/>
-            <w:sz w:val="22"/>
-            <w:szCs w:val="22"/>
-          </w:rPr>
-          <w:t xml:space="preserve">ce </w:t>
-        </w:r>
-        <w:proofErr w:type="spellStart"/>
-        <w:r>
-          <w:rPr>
-            <w:rFonts w:ascii="Century Schoolbook" w:eastAsiaTheme="minorEastAsia" w:hAnsi="Century Schoolbook"/>
-            <w:i/>
-            <w:iCs/>
-            <w:sz w:val="22"/>
-            <w:szCs w:val="22"/>
-          </w:rPr>
-          <w:t>succ</w:t>
-        </w:r>
-        <w:proofErr w:type="spellEnd"/>
-        <w:r>
-          <w:rPr>
-            <w:rFonts w:ascii="Century Schoolbook" w:eastAsiaTheme="minorEastAsia" w:hAnsi="Century Schoolbook"/>
-            <w:i/>
-            <w:iCs/>
-            <w:sz w:val="22"/>
-            <w:szCs w:val="22"/>
-          </w:rPr>
-          <w:t xml:space="preserve"> </w:t>
-        </w:r>
-        <w:r>
-          <w:rPr>
-            <w:rFonts w:ascii="Century Schoolbook" w:eastAsiaTheme="minorEastAsia" w:hAnsi="Century Schoolbook"/>
-            <w:sz w:val="22"/>
-            <w:szCs w:val="22"/>
-          </w:rPr>
-          <w:t>isn’t a leaf. From here,</w:t>
-        </w:r>
-      </w:ins>
-      <w:ins w:id="35" w:author="Adam Tuby" w:date="2022-05-29T22:23:00Z">
-        <w:r>
-          <w:rPr>
-            <w:rFonts w:ascii="Century Schoolbook" w:eastAsiaTheme="minorEastAsia" w:hAnsi="Century Schoolbook"/>
-            <w:sz w:val="22"/>
-            <w:szCs w:val="22"/>
-          </w:rPr>
-          <w:t xml:space="preserve"> the same proof applies from the last case </w:t>
-        </w:r>
-      </w:ins>
-      <w:del w:id="36" w:author="Adam Tuby" w:date="2022-05-29T22:18:00Z">
-        <w:r>
-          <w:rPr>
-            <w:rFonts w:ascii="Century Schoolbook" w:eastAsiaTheme="minorEastAsia" w:hAnsi="Century Schoolbook"/>
-            <w:sz w:val="22"/>
-            <w:szCs w:val="22"/>
-          </w:rPr>
-          <w:delText>T</w:delText>
-        </w:r>
-      </w:del>
-      <w:del w:id="37" w:author="Adam Tuby" w:date="2022-05-29T22:22:00Z">
-        <w:r>
-          <w:rPr>
-            <w:rFonts w:ascii="Century Schoolbook" w:eastAsiaTheme="minorEastAsia" w:hAnsi="Century Schoolbook"/>
-            <w:sz w:val="22"/>
-            <w:szCs w:val="22"/>
-          </w:rPr>
-          <w:delText>h</w:delText>
-        </w:r>
-      </w:del>
-      <w:ins w:id="38" w:author="Adam Tuby" w:date="2022-05-29T22:23:00Z">
-        <w:r>
-          <w:rPr>
-            <w:rFonts w:ascii="Century Schoolbook" w:eastAsiaTheme="minorEastAsia" w:hAnsi="Century Schoolbook"/>
-            <w:sz w:val="22"/>
-            <w:szCs w:val="22"/>
-          </w:rPr>
-          <w:t xml:space="preserve">– </w:t>
-        </w:r>
-      </w:ins>
-      <w:del w:id="39" w:author="Adam Tuby" w:date="2022-05-29T22:22:00Z">
-        <w:r>
-          <w:rPr>
-            <w:rFonts w:ascii="Century Schoolbook" w:eastAsiaTheme="minorEastAsia" w:hAnsi="Century Schoolbook"/>
-            <w:sz w:val="22"/>
-            <w:szCs w:val="22"/>
-          </w:rPr>
-          <w:delText>e</w:delText>
-        </w:r>
-      </w:del>
-      <w:del w:id="40" w:author="Adam Tuby" w:date="2022-05-29T22:23:00Z">
-        <w:r>
-          <w:rPr>
-            <w:rFonts w:ascii="Century Schoolbook" w:eastAsiaTheme="minorEastAsia" w:hAnsi="Century Schoolbook"/>
-            <w:sz w:val="22"/>
-            <w:szCs w:val="22"/>
-          </w:rPr>
-          <w:delText xml:space="preserve"> explanation is parallel to that of the last case</w:delText>
-        </w:r>
-        <w:r>
-          <w:rPr>
-            <w:rFonts w:ascii="Century Schoolbook" w:eastAsiaTheme="minorEastAsia" w:hAnsi="Century Schoolbook"/>
-            <w:sz w:val="22"/>
-            <w:szCs w:val="22"/>
-          </w:rPr>
-          <w:delText xml:space="preserve"> </w:delText>
-        </w:r>
-      </w:del>
-      <w:ins w:id="41" w:author="Adam Tuby" w:date="2022-05-29T22:19:00Z">
-        <w:r>
-          <w:rPr>
-            <w:rFonts w:ascii="Century Schoolbook" w:eastAsiaTheme="minorEastAsia" w:hAnsi="Century Schoolbook"/>
-            <w:sz w:val="22"/>
-            <w:szCs w:val="22"/>
-          </w:rPr>
-          <w:t>we</w:t>
-        </w:r>
-      </w:ins>
-      <w:ins w:id="42" w:author="Adam Tuby" w:date="2022-05-29T22:23:00Z">
-        <w:r>
-          <w:rPr>
-            <w:rFonts w:ascii="Century Schoolbook" w:eastAsiaTheme="minorEastAsia" w:hAnsi="Century Schoolbook"/>
-            <w:sz w:val="22"/>
-            <w:szCs w:val="22"/>
-          </w:rPr>
-          <w:t xml:space="preserve"> </w:t>
-        </w:r>
-      </w:ins>
-      <w:ins w:id="43" w:author="Adam Tuby" w:date="2022-05-29T22:19:00Z">
-        <w:r>
-          <w:rPr>
-            <w:rFonts w:ascii="Century Schoolbook" w:eastAsiaTheme="minorEastAsia" w:hAnsi="Century Schoolbook"/>
-            <w:sz w:val="22"/>
-            <w:szCs w:val="22"/>
-          </w:rPr>
-          <w:t xml:space="preserve">just treat </w:t>
-        </w:r>
-        <w:proofErr w:type="spellStart"/>
-        <w:r>
-          <w:rPr>
-            <w:rFonts w:ascii="Century Schoolbook" w:eastAsiaTheme="minorEastAsia" w:hAnsi="Century Schoolbook"/>
-            <w:i/>
-            <w:iCs/>
-            <w:sz w:val="22"/>
-            <w:szCs w:val="22"/>
-          </w:rPr>
-          <w:t>succ</w:t>
-        </w:r>
-        <w:proofErr w:type="spellEnd"/>
-        <w:r>
-          <w:rPr>
-            <w:rFonts w:ascii="Century Schoolbook" w:eastAsiaTheme="minorEastAsia" w:hAnsi="Century Schoolbook"/>
-            <w:i/>
-            <w:iCs/>
-            <w:sz w:val="22"/>
-            <w:szCs w:val="22"/>
-          </w:rPr>
-          <w:t xml:space="preserve"> </w:t>
-        </w:r>
-        <w:r>
-          <w:rPr>
-            <w:rFonts w:ascii="Century Schoolbook" w:eastAsiaTheme="minorEastAsia" w:hAnsi="Century Schoolbook"/>
-            <w:sz w:val="22"/>
-            <w:szCs w:val="22"/>
-          </w:rPr>
-          <w:t xml:space="preserve">as the previous case’s </w:t>
-        </w:r>
-      </w:ins>
-      <m:oMath>
-        <m:sSub>
-          <m:sSubPr>
-            <m:ctrlPr>
-              <w:ins w:id="44" w:author="Adam Tuby" w:date="2022-05-29T22:19:00Z">
-                <w:rPr>
-                  <w:rFonts w:ascii="Cambria Math" w:eastAsiaTheme="minorEastAsia" w:hAnsi="Cambria Math"/>
-                  <w:i/>
-                  <w:sz w:val="22"/>
-                  <w:szCs w:val="22"/>
-                </w:rPr>
-              </w:ins>
-            </m:ctrlPr>
-          </m:sSubPr>
-          <m:e>
-            <m:r>
-              <w:ins w:id="45" w:author="Adam Tuby" w:date="2022-05-29T22:19:00Z">
-                <w:rPr>
-                  <w:rFonts w:ascii="Cambria Math" w:eastAsiaTheme="minorEastAsia" w:hAnsi="Cambria Math"/>
-                  <w:sz w:val="22"/>
-                  <w:szCs w:val="22"/>
-                </w:rPr>
-                <m:t>n</m:t>
-              </w:ins>
-            </m:r>
-          </m:e>
-          <m:sub>
-            <m:r>
-              <w:ins w:id="46" w:author="Adam Tuby" w:date="2022-05-29T22:19:00Z">
-                <w:rPr>
-                  <w:rFonts w:ascii="Cambria Math" w:eastAsiaTheme="minorEastAsia" w:hAnsi="Cambria Math"/>
-                  <w:sz w:val="22"/>
-                  <w:szCs w:val="22"/>
-                </w:rPr>
-                <m:t>1</m:t>
-              </w:ins>
-            </m:r>
-          </m:sub>
-        </m:sSub>
-      </m:oMath>
-      <w:ins w:id="47" w:author="Adam Tuby" w:date="2022-05-29T22:19:00Z">
-        <w:r>
-          <w:rPr>
-            <w:rFonts w:ascii="Century Schoolbook" w:eastAsiaTheme="minorEastAsia" w:hAnsi="Century Schoolbook"/>
-            <w:sz w:val="22"/>
-            <w:szCs w:val="22"/>
-          </w:rPr>
-          <w:t>.</w:t>
-        </w:r>
-      </w:ins>
-      <w:ins w:id="48" w:author="Adam Tuby" w:date="2022-05-29T22:20:00Z">
-        <w:r>
-          <w:rPr>
-            <w:rFonts w:ascii="Century Schoolbook" w:eastAsiaTheme="minorEastAsia" w:hAnsi="Century Schoolbook"/>
-            <w:sz w:val="22"/>
-            <w:szCs w:val="22"/>
-          </w:rPr>
-          <w:t xml:space="preserve"> T</w:t>
-        </w:r>
-      </w:ins>
-      <w:del w:id="49" w:author="Adam Tuby" w:date="2022-05-29T22:20:00Z">
-        <w:r>
-          <w:rPr>
-            <w:rFonts w:ascii="Century Schoolbook" w:eastAsiaTheme="minorEastAsia" w:hAnsi="Century Schoolbook"/>
-            <w:sz w:val="22"/>
-            <w:szCs w:val="22"/>
-          </w:rPr>
-          <w:delText>– t</w:delText>
-        </w:r>
-      </w:del>
+        <w:t>.</w:t>
+      </w:r>
+      <w:r>
+        <w:rPr>
+          <w:rFonts w:ascii="Century Schoolbook" w:eastAsiaTheme="minorEastAsia" w:hAnsi="Century Schoolbook"/>
+          <w:sz w:val="22"/>
+          <w:szCs w:val="22"/>
+        </w:rPr>
+        <w:t xml:space="preserve"> T</w:t>
+      </w:r>
       <w:r>
         <w:rPr>
           <w:rFonts w:ascii="Century Schoolbook" w:eastAsiaTheme="minorEastAsia" w:hAnsi="Century Schoolbook"/>
@@ -9740,14 +9420,6 @@
     <w:abstractNumId w:val="0"/>
   </w:num>
 </w:numbering>
-</file>
-
-<file path=word/people.xml><?xml version="1.0" encoding="utf-8"?>
-<w15:people xmlns:wpc="http://schemas.microsoft.com/office/word/2010/wordprocessingCanvas" xmlns:cx="http://schemas.microsoft.com/office/drawing/2014/chartex" xmlns:cx1="http://schemas.microsoft.com/office/drawing/2015/9/8/chartex" xmlns:cx2="http://schemas.microsoft.com/office/drawing/2015/10/21/chartex" xmlns:cx3="http://schemas.microsoft.com/office/drawing/2016/5/9/chartex" xmlns:cx4="http://schemas.microsoft.com/office/drawing/2016/5/10/chartex" xmlns:cx5="http://schemas.microsoft.com/office/drawing/2016/5/11/chartex" xmlns:cx6="http://schemas.microsoft.com/office/drawing/2016/5/12/chartex" xmlns:cx7="http://schemas.microsoft.com/office/drawing/2016/5/13/chartex" xmlns:cx8="http://schemas.microsoft.com/office/drawing/2016/5/14/chartex" xmlns:mc="http://schemas.openxmlformats.org/markup-compatibility/2006" xmlns:aink="http://schemas.microsoft.com/office/drawing/2016/ink" xmlns:am3d="http://schemas.microsoft.com/office/drawing/2017/model3d" xmlns:o="urn:schemas-microsoft-com:office:office" xmlns:oel="http://schemas.microsoft.com/office/2019/extlst" xmlns:r="http://schemas.openxmlformats.org/officeDocument/2006/relationships" xmlns:m="http://schemas.openxmlformats.org/officeDocument/2006/math" xmlns:v="urn:schemas-microsoft-com:vml" xmlns:wp14="http://schemas.microsoft.com/office/word/2010/wordprocessingDrawing" xmlns:wp="http://schemas.openxmlformats.org/drawingml/2006/wordprocessingDrawing" xmlns:w10="urn:schemas-microsoft-com:office:word" xmlns:w="http://schemas.openxmlformats.org/wordprocessingml/2006/main" xmlns:w14="http://schemas.microsoft.com/office/word/2010/wordml" xmlns:w15="http://schemas.microsoft.com/office/word/2012/wordml" xmlns:w16cex="http://schemas.microsoft.com/office/word/2018/wordml/cex" xmlns:w16cid="http://schemas.microsoft.com/office/word/2016/wordml/cid" xmlns:w16="http://schemas.microsoft.com/office/word/2018/wordml" xmlns:w16sdtdh="http://schemas.microsoft.com/office/word/2020/wordml/sdtdatahash" xmlns:w16se="http://schemas.microsoft.com/office/word/2015/wordml/symex" xmlns:wpg="http://schemas.microsoft.com/office/word/2010/wordprocessingGroup" xmlns:wpi="http://schemas.microsoft.com/office/word/2010/wordprocessingInk" xmlns:wne="http://schemas.microsoft.com/office/word/2006/wordml" xmlns:wps="http://schemas.microsoft.com/office/word/2010/wordprocessingShape" mc:Ignorable="w14 w15 w16se w16cid w16 w16cex w16sdtdh wp14">
-  <w15:person w15:author="Adam Tuby">
-    <w15:presenceInfo w15:providerId="None" w15:userId="Adam Tuby"/>
-  </w15:person>
-</w15:people>
 </file>
 
 <file path=word/styles.xml><?xml version="1.0" encoding="utf-8"?>

</xml_diff>

<commit_message>
pdf 7.0. Most likely last version before submission
</commit_message>
<xml_diff>
--- a/HW6.docx
+++ b/HW6.docx
@@ -16,21 +16,7 @@
         <w:rPr>
           <w:rFonts w:ascii="Century Schoolbook" w:hAnsi="Century Schoolbook"/>
         </w:rPr>
-        <w:t xml:space="preserve">Submitters: Adam &amp; </w:t>
-      </w:r>
-      <w:proofErr w:type="spellStart"/>
-      <w:r>
-        <w:rPr>
-          <w:rFonts w:ascii="Century Schoolbook" w:hAnsi="Century Schoolbook"/>
-        </w:rPr>
-        <w:t>Shachaf</w:t>
-      </w:r>
-      <w:proofErr w:type="spellEnd"/>
-      <w:r>
-        <w:rPr>
-          <w:rFonts w:ascii="Century Schoolbook" w:hAnsi="Century Schoolbook"/>
-        </w:rPr>
-        <w:t xml:space="preserve"> </w:t>
+        <w:t xml:space="preserve">Submitters: Adam &amp; Shachaf </w:t>
       </w:r>
     </w:p>
     <w:p>
@@ -203,9 +189,10 @@
         <w:spacing w:after="0"/>
         <w:jc w:val="both"/>
         <w:rPr>
-          <w:rFonts w:ascii="Century Schoolbook" w:hAnsi="Century Schoolbook"/>
-          <w:sz w:val="22"/>
-          <w:szCs w:val="22"/>
+          <w:rFonts w:ascii="Century Schoolbook" w:hAnsi="Century Schoolbook" w:hint="cs"/>
+          <w:sz w:val="22"/>
+          <w:szCs w:val="22"/>
+          <w:rtl/>
         </w:rPr>
       </w:pPr>
       <w:r>
@@ -646,7 +633,6 @@
         </w:rPr>
         <w:t>-</w:t>
       </w:r>
-      <w:proofErr w:type="spellStart"/>
       <w:r>
         <w:rPr>
           <w:rFonts w:ascii="Century Schoolbook" w:hAnsi="Century Schoolbook"/>
@@ -655,7 +641,6 @@
         </w:rPr>
         <w:t>ing</w:t>
       </w:r>
-      <w:proofErr w:type="spellEnd"/>
       <w:r>
         <w:rPr>
           <w:rFonts w:ascii="Century Schoolbook" w:hAnsi="Century Schoolbook"/>
@@ -1499,7 +1484,6 @@
         </w:rPr>
         <w:t xml:space="preserve"> to run </w:t>
       </w:r>
-      <w:proofErr w:type="gramStart"/>
       <w:r>
         <w:rPr>
           <w:rFonts w:ascii="Century Schoolbook" w:eastAsiaTheme="minorEastAsia" w:hAnsi="Century Schoolbook"/>
@@ -1518,7 +1502,6 @@
         </w:rPr>
         <w:t>(</w:t>
       </w:r>
-      <w:proofErr w:type="gramEnd"/>
       <m:oMath>
         <m:sSub>
           <m:sSubPr>
@@ -2581,7 +2564,6 @@
         </w:rPr>
         <w:t xml:space="preserve">public </w:t>
       </w:r>
-      <w:proofErr w:type="spellStart"/>
       <w:r>
         <w:rPr>
           <w:rFonts w:ascii="Century Schoolbook" w:eastAsiaTheme="minorEastAsia" w:hAnsi="Century Schoolbook"/>
@@ -2590,7 +2572,6 @@
         </w:rPr>
         <w:t>NodePair</w:t>
       </w:r>
-      <w:proofErr w:type="spellEnd"/>
       <w:r>
         <w:rPr>
           <w:rFonts w:ascii="Century Schoolbook" w:eastAsiaTheme="minorEastAsia" w:hAnsi="Century Schoolbook"/>
@@ -2601,7 +2582,6 @@
         </w:rPr>
         <w:t xml:space="preserve"> </w:t>
       </w:r>
-      <w:proofErr w:type="gramStart"/>
       <w:r>
         <w:rPr>
           <w:rFonts w:ascii="Century Schoolbook" w:eastAsiaTheme="minorEastAsia" w:hAnsi="Century Schoolbook"/>
@@ -2618,7 +2598,6 @@
         </w:rPr>
         <w:t>(</w:t>
       </w:r>
-      <w:proofErr w:type="gramEnd"/>
       <w:r>
         <w:rPr>
           <w:rFonts w:ascii="Century Schoolbook" w:eastAsiaTheme="minorEastAsia" w:hAnsi="Century Schoolbook"/>
@@ -2675,25 +2654,7 @@
           <w:sz w:val="22"/>
           <w:szCs w:val="22"/>
         </w:rPr>
-        <w:t xml:space="preserve">      </w:t>
-      </w:r>
-      <w:proofErr w:type="spellStart"/>
-      <w:r>
-        <w:rPr>
-          <w:rFonts w:ascii="Century Schoolbook" w:eastAsiaTheme="minorEastAsia" w:hAnsi="Century Schoolbook"/>
-          <w:sz w:val="22"/>
-          <w:szCs w:val="22"/>
-        </w:rPr>
-        <w:t>NodePair</w:t>
-      </w:r>
-      <w:proofErr w:type="spellEnd"/>
-      <w:r>
-        <w:rPr>
-          <w:rFonts w:ascii="Century Schoolbook" w:eastAsiaTheme="minorEastAsia" w:hAnsi="Century Schoolbook"/>
-          <w:sz w:val="22"/>
-          <w:szCs w:val="22"/>
-        </w:rPr>
-        <w:t xml:space="preserve"> first = </w:t>
+        <w:t xml:space="preserve">      NodePair first = </w:t>
       </w:r>
       <w:r>
         <w:rPr>
@@ -2705,23 +2666,13 @@
         </w:rPr>
         <w:t xml:space="preserve">new </w:t>
       </w:r>
-      <w:proofErr w:type="spellStart"/>
-      <w:r>
-        <w:rPr>
-          <w:rFonts w:ascii="Century Schoolbook" w:eastAsiaTheme="minorEastAsia" w:hAnsi="Century Schoolbook"/>
-          <w:sz w:val="22"/>
-          <w:szCs w:val="22"/>
-        </w:rPr>
-        <w:t>NodePair</w:t>
-      </w:r>
-      <w:proofErr w:type="spellEnd"/>
-      <w:r>
-        <w:rPr>
-          <w:rFonts w:ascii="Century Schoolbook" w:eastAsiaTheme="minorEastAsia" w:hAnsi="Century Schoolbook"/>
-          <w:sz w:val="22"/>
-          <w:szCs w:val="22"/>
-        </w:rPr>
-        <w:t>(</w:t>
+      <w:r>
+        <w:rPr>
+          <w:rFonts w:ascii="Century Schoolbook" w:eastAsiaTheme="minorEastAsia" w:hAnsi="Century Schoolbook"/>
+          <w:sz w:val="22"/>
+          <w:szCs w:val="22"/>
+        </w:rPr>
+        <w:t>NodePair(</w:t>
       </w:r>
       <w:r>
         <w:rPr>
@@ -3033,7 +2984,6 @@
         </w:rPr>
         <w:t xml:space="preserve"> = </w:t>
       </w:r>
-      <w:proofErr w:type="spellStart"/>
       <w:r>
         <w:rPr>
           <w:rFonts w:ascii="Century Schoolbook" w:eastAsiaTheme="minorEastAsia" w:hAnsi="Century Schoolbook"/>
@@ -3050,7 +3000,6 @@
         </w:rPr>
         <w:t>Once</w:t>
       </w:r>
-      <w:proofErr w:type="spellEnd"/>
       <w:r>
         <w:rPr>
           <w:rFonts w:ascii="Century Schoolbook" w:eastAsiaTheme="minorEastAsia" w:hAnsi="Century Schoolbook"/>
@@ -3133,34 +3082,14 @@
         </w:rPr>
         <w:t xml:space="preserve"> (</w:t>
       </w:r>
-      <w:proofErr w:type="spellStart"/>
-      <w:r>
-        <w:rPr>
-          <w:rFonts w:ascii="Century Schoolbook" w:eastAsiaTheme="minorEastAsia" w:hAnsi="Century Schoolbook"/>
-          <w:sz w:val="22"/>
-          <w:szCs w:val="22"/>
-        </w:rPr>
-        <w:t>second.parent</w:t>
-      </w:r>
-      <w:proofErr w:type="spellEnd"/>
-      <w:r>
-        <w:rPr>
-          <w:rFonts w:ascii="Century Schoolbook" w:eastAsiaTheme="minorEastAsia" w:hAnsi="Century Schoolbook"/>
-          <w:sz w:val="22"/>
-          <w:szCs w:val="22"/>
-        </w:rPr>
-        <w:t xml:space="preserve"> == </w:t>
-      </w:r>
-      <w:proofErr w:type="spellStart"/>
-      <w:r>
-        <w:rPr>
-          <w:rFonts w:ascii="Century Schoolbook" w:eastAsiaTheme="minorEastAsia" w:hAnsi="Century Schoolbook"/>
-          <w:sz w:val="22"/>
-          <w:szCs w:val="22"/>
-        </w:rPr>
-        <w:t>first.parent</w:t>
-      </w:r>
-      <w:proofErr w:type="spellEnd"/>
+      <w:r>
+        <w:rPr>
+          <w:rFonts w:ascii="Century Schoolbook" w:eastAsiaTheme="minorEastAsia" w:hAnsi="Century Schoolbook"/>
+          <w:sz w:val="22"/>
+          <w:szCs w:val="22"/>
+        </w:rPr>
+        <w:t>second.parent == first.parent</w:t>
+      </w:r>
       <w:r>
         <w:rPr>
           <w:rFonts w:ascii="Century Schoolbook" w:eastAsiaTheme="minorEastAsia" w:hAnsi="Century Schoolbook"/>
@@ -3195,23 +3124,13 @@
         </w:rPr>
         <w:t>(</w:t>
       </w:r>
-      <w:proofErr w:type="spellStart"/>
-      <w:r>
-        <w:rPr>
-          <w:rFonts w:ascii="Century Schoolbook" w:eastAsiaTheme="minorEastAsia" w:hAnsi="Century Schoolbook"/>
-          <w:sz w:val="22"/>
-          <w:szCs w:val="22"/>
-        </w:rPr>
-        <w:t>second.key</w:t>
-      </w:r>
-      <w:proofErr w:type="spellEnd"/>
-      <w:r>
-        <w:rPr>
-          <w:rFonts w:ascii="Century Schoolbook" w:eastAsiaTheme="minorEastAsia" w:hAnsi="Century Schoolbook"/>
-          <w:sz w:val="22"/>
-          <w:szCs w:val="22"/>
-        </w:rPr>
-        <w:t xml:space="preserve"> == key</w:t>
+      <w:r>
+        <w:rPr>
+          <w:rFonts w:ascii="Century Schoolbook" w:eastAsiaTheme="minorEastAsia" w:hAnsi="Century Schoolbook"/>
+          <w:sz w:val="22"/>
+          <w:szCs w:val="22"/>
+        </w:rPr>
+        <w:t>second.key == key</w:t>
       </w:r>
       <w:r>
         <w:rPr>
@@ -3847,7 +3766,7 @@
           <w:sz w:val="22"/>
           <w:szCs w:val="22"/>
         </w:rPr>
-        <w:t xml:space="preserve">Also, see </w:t>
+        <w:t xml:space="preserve">See </w:t>
       </w:r>
       <w:r>
         <w:rPr>
@@ -3857,23 +3776,15 @@
           <w:sz w:val="22"/>
           <w:szCs w:val="22"/>
         </w:rPr>
-        <w:t>Fig. 3</w:t>
-      </w:r>
-      <w:r>
-        <w:rPr>
-          <w:rFonts w:ascii="Century Schoolbook" w:eastAsiaTheme="minorEastAsia" w:hAnsi="Century Schoolbook"/>
-          <w:sz w:val="22"/>
-          <w:szCs w:val="22"/>
-        </w:rPr>
-        <w:t xml:space="preserve"> for an animation of the transformation required </w:t>
-      </w:r>
-      <w:r>
-        <w:rPr>
-          <w:rFonts w:ascii="Century Schoolbook" w:eastAsiaTheme="minorEastAsia" w:hAnsi="Century Schoolbook"/>
-          <w:sz w:val="22"/>
-          <w:szCs w:val="22"/>
-        </w:rPr>
-        <w:t>to happen in order to allow the removal.</w:t>
+        <w:t xml:space="preserve">Fig. 3 </w:t>
+      </w:r>
+      <w:r>
+        <w:rPr>
+          <w:rFonts w:ascii="Century Schoolbook" w:eastAsiaTheme="minorEastAsia" w:hAnsi="Century Schoolbook"/>
+          <w:sz w:val="22"/>
+          <w:szCs w:val="22"/>
+        </w:rPr>
+        <w:t>for the technique used to allow this type of removal.</w:t>
       </w:r>
     </w:p>
     <w:p>
@@ -4295,22 +4206,19 @@
       </w:pPr>
       <w:r>
         <w:rPr>
+          <w:rFonts w:ascii="Century Schoolbook" w:hAnsi="Century Schoolbook"/>
+          <w:b/>
+          <w:bCs/>
           <w:noProof/>
+          <w:sz w:val="22"/>
+          <w:szCs w:val="22"/>
         </w:rPr>
         <w:lastRenderedPageBreak/>
         <w:drawing>
-          <wp:anchor distT="0" distB="0" distL="114300" distR="114300" simplePos="0" relativeHeight="251659264" behindDoc="1" locked="0" layoutInCell="1" allowOverlap="1" wp14:anchorId="62C6B4B6" wp14:editId="6F8D4363">
-            <wp:simplePos x="0" y="0"/>
-            <wp:positionH relativeFrom="margin">
-              <wp:align>center</wp:align>
-            </wp:positionH>
-            <wp:positionV relativeFrom="paragraph">
-              <wp:posOffset>19050</wp:posOffset>
-            </wp:positionV>
-            <wp:extent cx="5097780" cy="2560320"/>
-            <wp:effectExtent l="19050" t="19050" r="26670" b="11430"/>
-            <wp:wrapTopAndBottom/>
-            <wp:docPr id="2" name="Picture 2"/>
+          <wp:inline distT="0" distB="0" distL="0" distR="0" wp14:anchorId="608151B6" wp14:editId="3453830D">
+            <wp:extent cx="6000750" cy="1873250"/>
+            <wp:effectExtent l="19050" t="19050" r="19050" b="12700"/>
+            <wp:docPr id="3" name="Picture 3"/>
             <wp:cNvGraphicFramePr>
               <a:graphicFrameLocks xmlns:a="http://schemas.openxmlformats.org/drawingml/2006/main" noChangeAspect="1"/>
             </wp:cNvGraphicFramePr>
@@ -4318,7 +4226,7 @@
               <a:graphicData uri="http://schemas.openxmlformats.org/drawingml/2006/picture">
                 <pic:pic xmlns:pic="http://schemas.openxmlformats.org/drawingml/2006/picture">
                   <pic:nvPicPr>
-                    <pic:cNvPr id="2" name="Picture 2"/>
+                    <pic:cNvPr id="3" name="Picture 3"/>
                     <pic:cNvPicPr/>
                   </pic:nvPicPr>
                   <pic:blipFill>
@@ -4336,7 +4244,7 @@
                   <pic:spPr>
                     <a:xfrm>
                       <a:off x="0" y="0"/>
-                      <a:ext cx="5097780" cy="2560320"/>
+                      <a:ext cx="6000750" cy="1873250"/>
                     </a:xfrm>
                     <a:prstGeom prst="rect">
                       <a:avLst/>
@@ -4350,13 +4258,7 @@
                 </pic:pic>
               </a:graphicData>
             </a:graphic>
-            <wp14:sizeRelH relativeFrom="margin">
-              <wp14:pctWidth>0</wp14:pctWidth>
-            </wp14:sizeRelH>
-            <wp14:sizeRelV relativeFrom="margin">
-              <wp14:pctHeight>0</wp14:pctHeight>
-            </wp14:sizeRelV>
-          </wp:anchor>
+          </wp:inline>
         </w:drawing>
       </w:r>
       <w:r>
@@ -4399,7 +4301,7 @@
           <w:sz w:val="22"/>
           <w:szCs w:val="22"/>
         </w:rPr>
-        <w:t>.</w:t>
+        <w:t>, and only then apply the removal techniques as before.</w:t>
       </w:r>
     </w:p>
     <w:p>
@@ -4696,7 +4598,42 @@
         </w:rPr>
         <w:t xml:space="preserve">should have been inserted, as well as a lock over </w:t>
       </w:r>
-      <w:proofErr w:type="spellStart"/>
+      <w:r>
+        <w:rPr>
+          <w:rFonts w:ascii="Century Schoolbook" w:hAnsi="Century Schoolbook"/>
+          <w:i/>
+          <w:iCs/>
+          <w:sz w:val="22"/>
+          <w:szCs w:val="22"/>
+        </w:rPr>
+        <w:t xml:space="preserve">curr </w:t>
+      </w:r>
+      <w:r>
+        <w:rPr>
+          <w:rFonts w:ascii="Century Schoolbook" w:hAnsi="Century Schoolbook"/>
+          <w:sz w:val="22"/>
+          <w:szCs w:val="22"/>
+        </w:rPr>
+        <w:t xml:space="preserve">– the location of the node of where </w:t>
+      </w:r>
+      <w:r>
+        <w:rPr>
+          <w:rFonts w:ascii="Century Schoolbook" w:hAnsi="Century Schoolbook"/>
+          <w:i/>
+          <w:iCs/>
+          <w:sz w:val="22"/>
+          <w:szCs w:val="22"/>
+        </w:rPr>
+        <w:t xml:space="preserve">x </w:t>
+      </w:r>
+      <w:r>
+        <w:rPr>
+          <w:rFonts w:ascii="Century Schoolbook" w:hAnsi="Century Schoolbook"/>
+          <w:sz w:val="22"/>
+          <w:szCs w:val="22"/>
+        </w:rPr>
+        <w:t xml:space="preserve">should have been inserted. After grabbing the aforesaid locks, we validate that the state of the tree among those two alleged nodes has been maintained (i.e., checking </w:t>
+      </w:r>
       <w:r>
         <w:rPr>
           <w:rFonts w:ascii="Century Schoolbook" w:hAnsi="Century Schoolbook"/>
@@ -4707,7 +4644,32 @@
         </w:rPr>
         <w:t>curr</w:t>
       </w:r>
-      <w:proofErr w:type="spellEnd"/>
+      <w:r>
+        <w:rPr>
+          <w:rFonts w:ascii="Century Schoolbook" w:hAnsi="Century Schoolbook"/>
+          <w:sz w:val="22"/>
+          <w:szCs w:val="22"/>
+        </w:rPr>
+        <w:t xml:space="preserve"> is still the child of </w:t>
+      </w:r>
+      <w:r>
+        <w:rPr>
+          <w:rFonts w:ascii="Century Schoolbook" w:hAnsi="Century Schoolbook"/>
+          <w:i/>
+          <w:iCs/>
+          <w:sz w:val="22"/>
+          <w:szCs w:val="22"/>
+        </w:rPr>
+        <w:t>pred</w:t>
+      </w:r>
+      <w:r>
+        <w:rPr>
+          <w:rFonts w:ascii="Century Schoolbook" w:hAnsi="Century Schoolbook"/>
+          <w:sz w:val="22"/>
+          <w:szCs w:val="22"/>
+        </w:rPr>
+        <w:t>),</w:t>
+      </w:r>
       <w:r>
         <w:rPr>
           <w:rFonts w:ascii="Century Schoolbook" w:hAnsi="Century Schoolbook"/>
@@ -4724,80 +4686,6 @@
           <w:sz w:val="22"/>
           <w:szCs w:val="22"/>
         </w:rPr>
-        <w:t xml:space="preserve">– the location of the node of where </w:t>
-      </w:r>
-      <w:r>
-        <w:rPr>
-          <w:rFonts w:ascii="Century Schoolbook" w:hAnsi="Century Schoolbook"/>
-          <w:i/>
-          <w:iCs/>
-          <w:sz w:val="22"/>
-          <w:szCs w:val="22"/>
-        </w:rPr>
-        <w:t xml:space="preserve">x </w:t>
-      </w:r>
-      <w:r>
-        <w:rPr>
-          <w:rFonts w:ascii="Century Schoolbook" w:hAnsi="Century Schoolbook"/>
-          <w:sz w:val="22"/>
-          <w:szCs w:val="22"/>
-        </w:rPr>
-        <w:t xml:space="preserve">should have been inserted. After grabbing the aforesaid locks, we validate that the state of the tree among those two alleged nodes has been maintained (i.e., checking </w:t>
-      </w:r>
-      <w:proofErr w:type="spellStart"/>
-      <w:r>
-        <w:rPr>
-          <w:rFonts w:ascii="Century Schoolbook" w:hAnsi="Century Schoolbook"/>
-          <w:i/>
-          <w:iCs/>
-          <w:sz w:val="22"/>
-          <w:szCs w:val="22"/>
-        </w:rPr>
-        <w:t>curr</w:t>
-      </w:r>
-      <w:proofErr w:type="spellEnd"/>
-      <w:r>
-        <w:rPr>
-          <w:rFonts w:ascii="Century Schoolbook" w:hAnsi="Century Schoolbook"/>
-          <w:sz w:val="22"/>
-          <w:szCs w:val="22"/>
-        </w:rPr>
-        <w:t xml:space="preserve"> is still the child of </w:t>
-      </w:r>
-      <w:r>
-        <w:rPr>
-          <w:rFonts w:ascii="Century Schoolbook" w:hAnsi="Century Schoolbook"/>
-          <w:i/>
-          <w:iCs/>
-          <w:sz w:val="22"/>
-          <w:szCs w:val="22"/>
-        </w:rPr>
-        <w:t>pred</w:t>
-      </w:r>
-      <w:r>
-        <w:rPr>
-          <w:rFonts w:ascii="Century Schoolbook" w:hAnsi="Century Schoolbook"/>
-          <w:sz w:val="22"/>
-          <w:szCs w:val="22"/>
-        </w:rPr>
-        <w:t>),</w:t>
-      </w:r>
-      <w:r>
-        <w:rPr>
-          <w:rFonts w:ascii="Century Schoolbook" w:hAnsi="Century Schoolbook"/>
-          <w:i/>
-          <w:iCs/>
-          <w:sz w:val="22"/>
-          <w:szCs w:val="22"/>
-        </w:rPr>
-        <w:t xml:space="preserve"> </w:t>
-      </w:r>
-      <w:r>
-        <w:rPr>
-          <w:rFonts w:ascii="Century Schoolbook" w:hAnsi="Century Schoolbook"/>
-          <w:sz w:val="22"/>
-          <w:szCs w:val="22"/>
-        </w:rPr>
         <w:t xml:space="preserve">as well as assure that </w:t>
       </w:r>
       <w:r>
@@ -4818,27 +4706,15 @@
         </w:rPr>
         <w:t xml:space="preserve">as well as </w:t>
       </w:r>
-      <w:proofErr w:type="spellStart"/>
-      <w:r>
-        <w:rPr>
-          <w:rFonts w:ascii="Century Schoolbook" w:hAnsi="Century Schoolbook"/>
-          <w:i/>
-          <w:iCs/>
-          <w:sz w:val="22"/>
-          <w:szCs w:val="22"/>
-        </w:rPr>
-        <w:t>curr</w:t>
-      </w:r>
-      <w:proofErr w:type="spellEnd"/>
-      <w:r>
-        <w:rPr>
-          <w:rFonts w:ascii="Century Schoolbook" w:hAnsi="Century Schoolbook"/>
-          <w:i/>
-          <w:iCs/>
-          <w:sz w:val="22"/>
-          <w:szCs w:val="22"/>
-        </w:rPr>
-        <w:t xml:space="preserve"> </w:t>
+      <w:r>
+        <w:rPr>
+          <w:rFonts w:ascii="Century Schoolbook" w:hAnsi="Century Schoolbook"/>
+          <w:i/>
+          <w:iCs/>
+          <w:sz w:val="22"/>
+          <w:szCs w:val="22"/>
+        </w:rPr>
+        <w:t xml:space="preserve">curr </w:t>
       </w:r>
       <w:r>
         <w:rPr>
@@ -5190,6 +5066,58 @@
         </w:rPr>
         <w:t xml:space="preserve"> </w:t>
       </w:r>
+    </w:p>
+    <w:p>
+      <w:pPr>
+        <w:bidi w:val="0"/>
+        <w:spacing w:after="0"/>
+        <w:ind w:firstLine="720"/>
+        <w:jc w:val="both"/>
+        <w:rPr>
+          <w:rFonts w:ascii="Century Schoolbook" w:hAnsi="Century Schoolbook"/>
+          <w:sz w:val="22"/>
+          <w:szCs w:val="22"/>
+        </w:rPr>
+      </w:pPr>
+    </w:p>
+    <w:p>
+      <w:pPr>
+        <w:bidi w:val="0"/>
+        <w:spacing w:after="0"/>
+        <w:ind w:firstLine="720"/>
+        <w:jc w:val="both"/>
+        <w:rPr>
+          <w:rFonts w:ascii="Century Schoolbook" w:hAnsi="Century Schoolbook"/>
+          <w:sz w:val="22"/>
+          <w:szCs w:val="22"/>
+        </w:rPr>
+      </w:pPr>
+    </w:p>
+    <w:p>
+      <w:pPr>
+        <w:bidi w:val="0"/>
+        <w:spacing w:after="0"/>
+        <w:ind w:firstLine="720"/>
+        <w:jc w:val="both"/>
+        <w:rPr>
+          <w:rFonts w:ascii="Century Schoolbook" w:hAnsi="Century Schoolbook"/>
+          <w:sz w:val="22"/>
+          <w:szCs w:val="22"/>
+        </w:rPr>
+      </w:pPr>
+    </w:p>
+    <w:p>
+      <w:pPr>
+        <w:bidi w:val="0"/>
+        <w:spacing w:after="0"/>
+        <w:ind w:firstLine="720"/>
+        <w:jc w:val="both"/>
+        <w:rPr>
+          <w:rFonts w:ascii="Century Schoolbook" w:hAnsi="Century Schoolbook"/>
+          <w:sz w:val="22"/>
+          <w:szCs w:val="22"/>
+        </w:rPr>
+      </w:pPr>
     </w:p>
     <w:p>
       <w:pPr>
@@ -5695,7 +5623,25 @@
           <w:sz w:val="22"/>
           <w:szCs w:val="22"/>
         </w:rPr>
-        <w:t>Just like in the lazy list, the function doesn’t hold any locks – and the linearizability is enforced by the implementation of the other functions.</w:t>
+        <w:t xml:space="preserve">Just like in the </w:t>
+      </w:r>
+      <w:r>
+        <w:rPr>
+          <w:rFonts w:ascii="Century Schoolbook" w:hAnsi="Century Schoolbook"/>
+          <w:i/>
+          <w:iCs/>
+          <w:sz w:val="22"/>
+          <w:szCs w:val="22"/>
+        </w:rPr>
+        <w:t>Lazy List</w:t>
+      </w:r>
+      <w:r>
+        <w:rPr>
+          <w:rFonts w:ascii="Century Schoolbook" w:hAnsi="Century Schoolbook"/>
+          <w:sz w:val="22"/>
+          <w:szCs w:val="22"/>
+        </w:rPr>
+        <w:t>, the function doesn’t hold any locks – and the linearizability is enforced by the implementation of the other functions.</w:t>
       </w:r>
     </w:p>
     <w:p>
@@ -5732,10 +5678,11 @@
         <w:pStyle w:val="ListParagraph"/>
         <w:numPr>
           <w:ilvl w:val="0"/>
-          <w:numId w:val="3"/>
+          <w:numId w:val="9"/>
         </w:numPr>
         <w:bidi w:val="0"/>
         <w:spacing w:before="240"/>
+        <w:ind w:left="576"/>
         <w:jc w:val="both"/>
         <w:rPr>
           <w:rFonts w:ascii="Century Schoolbook" w:hAnsi="Century Schoolbook"/>
@@ -5773,10 +5720,11 @@
         <w:pStyle w:val="ListParagraph"/>
         <w:numPr>
           <w:ilvl w:val="0"/>
-          <w:numId w:val="3"/>
+          <w:numId w:val="9"/>
         </w:numPr>
         <w:bidi w:val="0"/>
         <w:spacing w:before="240"/>
+        <w:ind w:left="576"/>
         <w:jc w:val="both"/>
         <w:rPr>
           <w:rFonts w:ascii="Century Schoolbook" w:hAnsi="Century Schoolbook"/>
@@ -5798,23 +5746,15 @@
           <w:sz w:val="22"/>
           <w:szCs w:val="22"/>
         </w:rPr>
-        <w:t xml:space="preserve">we </w:t>
-      </w:r>
-      <w:r>
-        <w:rPr>
-          <w:rFonts w:ascii="Century Schoolbook" w:hAnsi="Century Schoolbook"/>
-          <w:sz w:val="22"/>
-          <w:szCs w:val="22"/>
-        </w:rPr>
-        <w:t>either</w:t>
-      </w:r>
-      <w:r>
-        <w:rPr>
-          <w:rFonts w:ascii="Century Schoolbook" w:hAnsi="Century Schoolbook"/>
-          <w:sz w:val="22"/>
-          <w:szCs w:val="22"/>
-        </w:rPr>
-        <w:t xml:space="preserve"> linearize it at the point of observing a marked node containing the key, or</w:t>
+        <w:t>we</w:t>
+      </w:r>
+      <w:r>
+        <w:rPr>
+          <w:rFonts w:ascii="Century Schoolbook" w:hAnsi="Century Schoolbook"/>
+          <w:sz w:val="22"/>
+          <w:szCs w:val="22"/>
+        </w:rPr>
+        <w:t xml:space="preserve"> linearize</w:t>
       </w:r>
       <w:r>
         <w:rPr>
@@ -5827,10 +5767,217 @@
       <w:r>
         <w:rPr>
           <w:rFonts w:ascii="Century Schoolbook" w:hAnsi="Century Schoolbook"/>
-          <w:sz w:val="22"/>
-          <w:szCs w:val="22"/>
-        </w:rPr>
-        <w:t xml:space="preserve">linearize </w:t>
+          <w:i/>
+          <w:iCs/>
+          <w:sz w:val="22"/>
+          <w:szCs w:val="22"/>
+        </w:rPr>
+        <w:t>contains(x)</w:t>
+      </w:r>
+      <w:r>
+        <w:rPr>
+          <w:rFonts w:ascii="Century Schoolbook" w:hAnsi="Century Schoolbook"/>
+          <w:sz w:val="22"/>
+          <w:szCs w:val="22"/>
+        </w:rPr>
+        <w:t xml:space="preserve"> </w:t>
+      </w:r>
+      <w:r>
+        <w:rPr>
+          <w:rFonts w:ascii="Century Schoolbook" w:hAnsi="Century Schoolbook"/>
+          <w:sz w:val="22"/>
+          <w:szCs w:val="22"/>
+        </w:rPr>
+        <w:t xml:space="preserve">within its execution interval </w:t>
+      </w:r>
+      <w:r>
+        <w:rPr>
+          <w:rFonts w:ascii="Century Schoolbook" w:hAnsi="Century Schoolbook"/>
+          <w:sz w:val="22"/>
+          <w:szCs w:val="22"/>
+        </w:rPr>
+        <w:t>at the</w:t>
+      </w:r>
+      <w:r>
+        <w:rPr>
+          <w:rFonts w:ascii="Century Schoolbook" w:hAnsi="Century Schoolbook" w:hint="cs"/>
+          <w:sz w:val="22"/>
+          <w:szCs w:val="22"/>
+          <w:rtl/>
+        </w:rPr>
+        <w:t xml:space="preserve"> </w:t>
+      </w:r>
+      <w:r>
+        <w:rPr>
+          <w:rFonts w:ascii="Century Schoolbook" w:hAnsi="Century Schoolbook"/>
+          <w:sz w:val="22"/>
+          <w:szCs w:val="22"/>
+        </w:rPr>
+        <w:t>earlier of the following p</w:t>
+      </w:r>
+      <w:r>
+        <w:rPr>
+          <w:rFonts w:ascii="Century Schoolbook" w:hAnsi="Century Schoolbook"/>
+          <w:sz w:val="22"/>
+          <w:szCs w:val="22"/>
+        </w:rPr>
+        <w:t>oints</w:t>
+      </w:r>
+      <w:r>
+        <w:rPr>
+          <w:rFonts w:ascii="Century Schoolbook" w:hAnsi="Century Schoolbook"/>
+          <w:sz w:val="22"/>
+          <w:szCs w:val="22"/>
+        </w:rPr>
+        <w:t>: (1</w:t>
+      </w:r>
+      <w:r>
+        <w:rPr>
+          <w:rFonts w:ascii="Century Schoolbook" w:hAnsi="Century Schoolbook"/>
+          <w:sz w:val="22"/>
+          <w:szCs w:val="22"/>
+        </w:rPr>
+        <w:t>.1</w:t>
+      </w:r>
+      <w:r>
+        <w:rPr>
+          <w:rFonts w:ascii="Century Schoolbook" w:hAnsi="Century Schoolbook"/>
+          <w:sz w:val="22"/>
+          <w:szCs w:val="22"/>
+        </w:rPr>
+        <w:t xml:space="preserve">) the </w:t>
+      </w:r>
+      <w:r>
+        <w:rPr>
+          <w:rFonts w:ascii="Century Schoolbook" w:hAnsi="Century Schoolbook"/>
+          <w:sz w:val="22"/>
+          <w:szCs w:val="22"/>
+        </w:rPr>
+        <w:t>point of observing a marked node containing the key</w:t>
+      </w:r>
+      <w:r>
+        <w:rPr>
+          <w:rFonts w:ascii="Century Schoolbook" w:hAnsi="Century Schoolbook"/>
+          <w:sz w:val="22"/>
+          <w:szCs w:val="22"/>
+        </w:rPr>
+        <w:t xml:space="preserve"> o</w:t>
+      </w:r>
+      <w:r>
+        <w:rPr>
+          <w:rFonts w:ascii="Century Schoolbook" w:hAnsi="Century Schoolbook"/>
+          <w:sz w:val="22"/>
+          <w:szCs w:val="22"/>
+        </w:rPr>
+        <w:t>r (1.2)</w:t>
+      </w:r>
+      <w:r>
+        <w:rPr>
+          <w:rFonts w:ascii="Century Schoolbook" w:hAnsi="Century Schoolbook"/>
+          <w:sz w:val="22"/>
+          <w:szCs w:val="22"/>
+        </w:rPr>
+        <w:t xml:space="preserve"> a negative traversal result</w:t>
+      </w:r>
+      <w:r>
+        <w:rPr>
+          <w:rFonts w:ascii="Century Schoolbook" w:hAnsi="Century Schoolbook"/>
+          <w:sz w:val="22"/>
+          <w:szCs w:val="22"/>
+        </w:rPr>
+        <w:t xml:space="preserve"> (i.e., no key holding </w:t>
+      </w:r>
+      <w:r>
+        <w:rPr>
+          <w:rFonts w:ascii="Century Schoolbook" w:hAnsi="Century Schoolbook"/>
+          <w:i/>
+          <w:iCs/>
+          <w:sz w:val="22"/>
+          <w:szCs w:val="22"/>
+        </w:rPr>
+        <w:t>x</w:t>
+      </w:r>
+      <w:r>
+        <w:rPr>
+          <w:rFonts w:ascii="Century Schoolbook" w:hAnsi="Century Schoolbook"/>
+          <w:sz w:val="22"/>
+          <w:szCs w:val="22"/>
+        </w:rPr>
+        <w:t>)</w:t>
+      </w:r>
+      <w:r>
+        <w:rPr>
+          <w:rFonts w:ascii="Century Schoolbook" w:hAnsi="Century Schoolbook"/>
+          <w:sz w:val="22"/>
+          <w:szCs w:val="22"/>
+        </w:rPr>
+        <w:t xml:space="preserve"> </w:t>
+      </w:r>
+      <w:r>
+        <w:rPr>
+          <w:rFonts w:ascii="Century Schoolbook" w:hAnsi="Century Schoolbook"/>
+          <w:sz w:val="22"/>
+          <w:szCs w:val="22"/>
+        </w:rPr>
+        <w:t xml:space="preserve">and (2) the point immediately before a new matching entry is added to the </w:t>
+      </w:r>
+      <w:r>
+        <w:rPr>
+          <w:rFonts w:ascii="Century Schoolbook" w:hAnsi="Century Schoolbook"/>
+          <w:sz w:val="22"/>
+          <w:szCs w:val="22"/>
+        </w:rPr>
+        <w:t>tree</w:t>
+      </w:r>
+      <w:r>
+        <w:rPr>
+          <w:rFonts w:ascii="Century Schoolbook" w:hAnsi="Century Schoolbook"/>
+          <w:sz w:val="22"/>
+          <w:szCs w:val="22"/>
+        </w:rPr>
+        <w:t>.</w:t>
+      </w:r>
+      <w:r>
+        <w:rPr>
+          <w:rFonts w:ascii="Century Schoolbook" w:hAnsi="Century Schoolbook"/>
+          <w:sz w:val="22"/>
+          <w:szCs w:val="22"/>
+        </w:rPr>
+        <w:t xml:space="preserve"> </w:t>
+      </w:r>
+      <w:r>
+        <w:rPr>
+          <w:rFonts w:ascii="Century Schoolbook" w:hAnsi="Century Schoolbook"/>
+          <w:sz w:val="22"/>
+          <w:szCs w:val="22"/>
+          <w:u w:val="single"/>
+        </w:rPr>
+        <w:t>Notice</w:t>
+      </w:r>
+      <w:r>
+        <w:rPr>
+          <w:rFonts w:ascii="Century Schoolbook" w:hAnsi="Century Schoolbook"/>
+          <w:sz w:val="22"/>
+          <w:szCs w:val="22"/>
+          <w:u w:val="single"/>
+        </w:rPr>
+        <w:t>:</w:t>
+      </w:r>
+      <w:r>
+        <w:rPr>
+          <w:rFonts w:ascii="Century Schoolbook" w:hAnsi="Century Schoolbook"/>
+          <w:sz w:val="22"/>
+          <w:szCs w:val="22"/>
+        </w:rPr>
+        <w:t xml:space="preserve"> </w:t>
+      </w:r>
+      <w:r>
+        <w:rPr>
+          <w:rFonts w:ascii="Century Schoolbook" w:hAnsi="Century Schoolbook"/>
+          <w:sz w:val="22"/>
+          <w:szCs w:val="22"/>
+        </w:rPr>
+        <w:t xml:space="preserve">points of type (1.x) don’t occur at the same </w:t>
       </w:r>
       <w:r>
         <w:rPr>
@@ -5848,61 +5995,15 @@
           <w:sz w:val="22"/>
           <w:szCs w:val="22"/>
         </w:rPr>
-        <w:t xml:space="preserve">with any relevant </w:t>
-      </w:r>
-      <w:r>
-        <w:rPr>
-          <w:rFonts w:ascii="Century Schoolbook" w:hAnsi="Century Schoolbook"/>
-          <w:i/>
-          <w:iCs/>
-          <w:sz w:val="22"/>
-          <w:szCs w:val="22"/>
-        </w:rPr>
-        <w:t>insert(x)</w:t>
-      </w:r>
-      <w:r>
-        <w:rPr>
-          <w:rFonts w:ascii="Century Schoolbook" w:hAnsi="Century Schoolbook"/>
-          <w:sz w:val="22"/>
-          <w:szCs w:val="22"/>
-        </w:rPr>
-        <w:t xml:space="preserve"> (similarly to the </w:t>
-      </w:r>
-      <w:r>
-        <w:rPr>
-          <w:rFonts w:ascii="Century Schoolbook" w:hAnsi="Century Schoolbook"/>
-          <w:i/>
-          <w:iCs/>
-          <w:sz w:val="22"/>
-          <w:szCs w:val="22"/>
-        </w:rPr>
-        <w:t>Lazy List</w:t>
-      </w:r>
-      <w:r>
-        <w:rPr>
-          <w:rFonts w:ascii="Century Schoolbook" w:hAnsi="Century Schoolbook"/>
-          <w:sz w:val="22"/>
-          <w:szCs w:val="22"/>
-        </w:rPr>
-        <w:t xml:space="preserve"> description of </w:t>
-      </w:r>
-      <w:r>
-        <w:rPr>
-          <w:rFonts w:ascii="Century Schoolbook" w:hAnsi="Century Schoolbook"/>
-          <w:i/>
-          <w:iCs/>
-          <w:sz w:val="22"/>
-          <w:szCs w:val="22"/>
-        </w:rPr>
-        <w:t>contains(x)</w:t>
-      </w:r>
-      <w:r>
-        <w:rPr>
-          <w:rFonts w:ascii="Century Schoolbook" w:hAnsi="Century Schoolbook"/>
-          <w:sz w:val="22"/>
-          <w:szCs w:val="22"/>
-        </w:rPr>
-        <w:t>’s linearization point).</w:t>
+        <w:t>execution interval.</w:t>
+      </w:r>
+      <w:r>
+        <w:rPr>
+          <w:rFonts w:ascii="Century Schoolbook" w:hAnsi="Century Schoolbook"/>
+          <w:sz w:val="22"/>
+          <w:szCs w:val="22"/>
+        </w:rPr>
+        <w:t xml:space="preserve"> </w:t>
       </w:r>
     </w:p>
     <w:p>
@@ -5912,11 +6013,20 @@
         <w:spacing w:before="240"/>
         <w:jc w:val="both"/>
         <w:rPr>
-          <w:rFonts w:ascii="Century Schoolbook" w:hAnsi="Century Schoolbook"/>
-          <w:sz w:val="22"/>
-          <w:szCs w:val="22"/>
-        </w:rPr>
-      </w:pPr>
+          <w:rFonts w:ascii="Century Schoolbook" w:hAnsi="Century Schoolbook" w:hint="cs"/>
+          <w:sz w:val="22"/>
+          <w:szCs w:val="22"/>
+          <w:rtl/>
+        </w:rPr>
+      </w:pPr>
+      <w:r>
+        <w:rPr>
+          <w:rFonts w:ascii="Century Schoolbook" w:hAnsi="Century Schoolbook"/>
+          <w:sz w:val="22"/>
+          <w:szCs w:val="22"/>
+        </w:rPr>
+        <w:tab/>
+      </w:r>
     </w:p>
     <w:p>
       <w:pPr>
@@ -6379,6 +6489,30 @@
         <w:jc w:val="both"/>
         <w:rPr>
           <w:rFonts w:ascii="Century Schoolbook" w:hAnsi="Century Schoolbook"/>
+          <w:sz w:val="22"/>
+          <w:szCs w:val="22"/>
+        </w:rPr>
+      </w:pPr>
+    </w:p>
+    <w:p>
+      <w:pPr>
+        <w:bidi w:val="0"/>
+        <w:spacing w:before="240"/>
+        <w:jc w:val="both"/>
+        <w:rPr>
+          <w:rFonts w:ascii="Century Schoolbook" w:hAnsi="Century Schoolbook"/>
+          <w:sz w:val="22"/>
+          <w:szCs w:val="22"/>
+        </w:rPr>
+      </w:pPr>
+    </w:p>
+    <w:p>
+      <w:pPr>
+        <w:bidi w:val="0"/>
+        <w:spacing w:before="240"/>
+        <w:jc w:val="both"/>
+        <w:rPr>
+          <w:rFonts w:ascii="Century Schoolbook" w:hAnsi="Century Schoolbook"/>
           <w:b/>
           <w:bCs/>
         </w:rPr>
@@ -6389,6 +6523,7 @@
           <w:b/>
           <w:bCs/>
         </w:rPr>
+        <w:lastRenderedPageBreak/>
         <w:t>1.5.2</w:t>
       </w:r>
       <w:r>
@@ -6602,16 +6737,7 @@
           <w:sz w:val="22"/>
           <w:szCs w:val="22"/>
         </w:rPr>
-        <w:t xml:space="preserve">throughout the process of acquiring </w:t>
-      </w:r>
-      <w:r>
-        <w:rPr>
-          <w:rFonts w:ascii="Century Schoolbook" w:hAnsi="Century Schoolbook"/>
-          <w:sz w:val="22"/>
-          <w:szCs w:val="22"/>
-        </w:rPr>
-        <w:lastRenderedPageBreak/>
-        <w:t>the</w:t>
+        <w:t>throughout the process of acquiring the</w:t>
       </w:r>
       <w:r>
         <w:rPr>
@@ -7364,39 +7490,15 @@
         </w:rPr>
         <w:t xml:space="preserve"> is when we call </w:t>
       </w:r>
-      <w:proofErr w:type="spellStart"/>
-      <w:proofErr w:type="gramStart"/>
-      <w:r>
-        <w:rPr>
-          <w:rFonts w:ascii="Century Schoolbook" w:hAnsi="Century Schoolbook"/>
-          <w:i/>
-          <w:iCs/>
-          <w:sz w:val="22"/>
-          <w:szCs w:val="22"/>
-        </w:rPr>
-        <w:t>removeBinaryNode</w:t>
-      </w:r>
-      <w:proofErr w:type="spellEnd"/>
-      <w:r>
-        <w:rPr>
-          <w:rFonts w:ascii="Century Schoolbook" w:hAnsi="Century Schoolbook"/>
-          <w:i/>
-          <w:iCs/>
-          <w:sz w:val="22"/>
-          <w:szCs w:val="22"/>
-        </w:rPr>
-        <w:t>(</w:t>
-      </w:r>
-      <w:proofErr w:type="gramEnd"/>
-      <w:r>
-        <w:rPr>
-          <w:rFonts w:ascii="Century Schoolbook" w:hAnsi="Century Schoolbook"/>
-          <w:i/>
-          <w:iCs/>
-          <w:sz w:val="22"/>
-          <w:szCs w:val="22"/>
-        </w:rPr>
-        <w:t>)</w:t>
+      <w:r>
+        <w:rPr>
+          <w:rFonts w:ascii="Century Schoolbook" w:hAnsi="Century Schoolbook"/>
+          <w:i/>
+          <w:iCs/>
+          <w:sz w:val="22"/>
+          <w:szCs w:val="22"/>
+        </w:rPr>
+        <w:t>removeBinaryNode()</w:t>
       </w:r>
       <w:r>
         <w:rPr>
@@ -7671,7 +7773,6 @@
         </w:rPr>
         <w:t xml:space="preserve">e successor </w:t>
       </w:r>
-      <w:proofErr w:type="spellStart"/>
       <w:r>
         <w:rPr>
           <w:rFonts w:ascii="Century Schoolbook" w:hAnsi="Century Schoolbook"/>
@@ -7682,7 +7783,6 @@
         </w:rPr>
         <w:t>succ</w:t>
       </w:r>
-      <w:proofErr w:type="spellEnd"/>
       <w:r>
         <w:rPr>
           <w:rFonts w:ascii="Century Schoolbook" w:hAnsi="Century Schoolbook"/>
@@ -8137,27 +8237,15 @@
         </w:rPr>
         <w:t xml:space="preserve">case </w:t>
       </w:r>
-      <w:proofErr w:type="spellStart"/>
-      <w:r>
-        <w:rPr>
-          <w:rFonts w:ascii="Century Schoolbook" w:hAnsi="Century Schoolbook"/>
-          <w:i/>
-          <w:iCs/>
-          <w:sz w:val="22"/>
-          <w:szCs w:val="22"/>
-        </w:rPr>
-        <w:t>succ_pred</w:t>
-      </w:r>
-      <w:proofErr w:type="spellEnd"/>
-      <w:r>
-        <w:rPr>
-          <w:rFonts w:ascii="Century Schoolbook" w:hAnsi="Century Schoolbook"/>
-          <w:i/>
-          <w:iCs/>
-          <w:sz w:val="22"/>
-          <w:szCs w:val="22"/>
-        </w:rPr>
-        <w:t xml:space="preserve"> </w:t>
+      <w:r>
+        <w:rPr>
+          <w:rFonts w:ascii="Century Schoolbook" w:hAnsi="Century Schoolbook"/>
+          <w:i/>
+          <w:iCs/>
+          <w:sz w:val="22"/>
+          <w:szCs w:val="22"/>
+        </w:rPr>
+        <w:t xml:space="preserve">succ_pred </w:t>
       </w:r>
       <w:r>
         <w:rPr>
@@ -8542,39 +8630,15 @@
         </w:rPr>
         <w:t xml:space="preserve">it’s when we call </w:t>
       </w:r>
-      <w:proofErr w:type="spellStart"/>
-      <w:proofErr w:type="gramStart"/>
-      <w:r>
-        <w:rPr>
-          <w:rFonts w:ascii="Century Schoolbook" w:eastAsiaTheme="minorEastAsia" w:hAnsi="Century Schoolbook"/>
-          <w:i/>
-          <w:iCs/>
-          <w:sz w:val="22"/>
-          <w:szCs w:val="22"/>
-        </w:rPr>
-        <w:t>removeWithNonLeafSuccessor</w:t>
-      </w:r>
-      <w:proofErr w:type="spellEnd"/>
-      <w:r>
-        <w:rPr>
-          <w:rFonts w:ascii="Century Schoolbook" w:eastAsiaTheme="minorEastAsia" w:hAnsi="Century Schoolbook"/>
-          <w:i/>
-          <w:iCs/>
-          <w:sz w:val="22"/>
-          <w:szCs w:val="22"/>
-        </w:rPr>
-        <w:t>(</w:t>
-      </w:r>
-      <w:proofErr w:type="gramEnd"/>
-      <w:r>
-        <w:rPr>
-          <w:rFonts w:ascii="Century Schoolbook" w:eastAsiaTheme="minorEastAsia" w:hAnsi="Century Schoolbook"/>
-          <w:i/>
-          <w:iCs/>
-          <w:sz w:val="22"/>
-          <w:szCs w:val="22"/>
-        </w:rPr>
-        <w:t>)</w:t>
+      <w:r>
+        <w:rPr>
+          <w:rFonts w:ascii="Century Schoolbook" w:eastAsiaTheme="minorEastAsia" w:hAnsi="Century Schoolbook"/>
+          <w:i/>
+          <w:iCs/>
+          <w:sz w:val="22"/>
+          <w:szCs w:val="22"/>
+        </w:rPr>
+        <w:t>removeWithNonLeafSuccessor()</w:t>
       </w:r>
       <w:r>
         <w:rPr>
@@ -8594,27 +8658,15 @@
         </w:rPr>
         <w:t xml:space="preserve">from within a </w:t>
       </w:r>
-      <w:proofErr w:type="spellStart"/>
-      <w:r>
-        <w:rPr>
-          <w:rFonts w:ascii="Century Schoolbook" w:eastAsiaTheme="minorEastAsia" w:hAnsi="Century Schoolbook"/>
-          <w:i/>
-          <w:iCs/>
-          <w:sz w:val="22"/>
-          <w:szCs w:val="22"/>
-        </w:rPr>
-        <w:t>removeBinaryNode</w:t>
-      </w:r>
-      <w:proofErr w:type="spellEnd"/>
-      <w:r>
-        <w:rPr>
-          <w:rFonts w:ascii="Century Schoolbook" w:eastAsiaTheme="minorEastAsia" w:hAnsi="Century Schoolbook"/>
-          <w:i/>
-          <w:iCs/>
-          <w:sz w:val="22"/>
-          <w:szCs w:val="22"/>
-        </w:rPr>
-        <w:t>()</w:t>
+      <w:r>
+        <w:rPr>
+          <w:rFonts w:ascii="Century Schoolbook" w:eastAsiaTheme="minorEastAsia" w:hAnsi="Century Schoolbook"/>
+          <w:i/>
+          <w:iCs/>
+          <w:sz w:val="22"/>
+          <w:szCs w:val="22"/>
+        </w:rPr>
+        <w:t>removeBinaryNode()</w:t>
       </w:r>
       <w:r>
         <w:rPr>
@@ -8674,27 +8726,15 @@
         </w:rPr>
         <w:t xml:space="preserve"> with </w:t>
       </w:r>
-      <w:proofErr w:type="spellStart"/>
-      <w:r>
-        <w:rPr>
-          <w:rFonts w:ascii="Century Schoolbook" w:eastAsiaTheme="minorEastAsia" w:hAnsi="Century Schoolbook"/>
-          <w:i/>
-          <w:iCs/>
-          <w:sz w:val="22"/>
-          <w:szCs w:val="22"/>
-        </w:rPr>
-        <w:t>succ</w:t>
-      </w:r>
-      <w:proofErr w:type="spellEnd"/>
-      <w:r>
-        <w:rPr>
-          <w:rFonts w:ascii="Century Schoolbook" w:eastAsiaTheme="minorEastAsia" w:hAnsi="Century Schoolbook"/>
-          <w:i/>
-          <w:iCs/>
-          <w:sz w:val="22"/>
-          <w:szCs w:val="22"/>
-        </w:rPr>
-        <w:t xml:space="preserve"> </w:t>
+      <w:r>
+        <w:rPr>
+          <w:rFonts w:ascii="Century Schoolbook" w:eastAsiaTheme="minorEastAsia" w:hAnsi="Century Schoolbook"/>
+          <w:i/>
+          <w:iCs/>
+          <w:sz w:val="22"/>
+          <w:szCs w:val="22"/>
+        </w:rPr>
+        <w:t xml:space="preserve">succ </w:t>
       </w:r>
       <w:r>
         <w:rPr>
@@ -8704,27 +8744,15 @@
         </w:rPr>
         <w:t xml:space="preserve">but </w:t>
       </w:r>
-      <w:proofErr w:type="spellStart"/>
-      <w:r>
-        <w:rPr>
-          <w:rFonts w:ascii="Century Schoolbook" w:eastAsiaTheme="minorEastAsia" w:hAnsi="Century Schoolbook"/>
-          <w:i/>
-          <w:iCs/>
-          <w:sz w:val="22"/>
-          <w:szCs w:val="22"/>
-        </w:rPr>
-        <w:t>succ</w:t>
-      </w:r>
-      <w:proofErr w:type="spellEnd"/>
-      <w:r>
-        <w:rPr>
-          <w:rFonts w:ascii="Century Schoolbook" w:eastAsiaTheme="minorEastAsia" w:hAnsi="Century Schoolbook"/>
-          <w:i/>
-          <w:iCs/>
-          <w:sz w:val="22"/>
-          <w:szCs w:val="22"/>
-        </w:rPr>
-        <w:t xml:space="preserve"> </w:t>
+      <w:r>
+        <w:rPr>
+          <w:rFonts w:ascii="Century Schoolbook" w:eastAsiaTheme="minorEastAsia" w:hAnsi="Century Schoolbook"/>
+          <w:i/>
+          <w:iCs/>
+          <w:sz w:val="22"/>
+          <w:szCs w:val="22"/>
+        </w:rPr>
+        <w:t xml:space="preserve">succ </w:t>
       </w:r>
       <w:r>
         <w:rPr>
@@ -8810,7 +8838,6 @@
         </w:rPr>
         <w:t xml:space="preserve"> </w:t>
       </w:r>
-      <w:proofErr w:type="spellStart"/>
       <w:r>
         <w:rPr>
           <w:rFonts w:ascii="Century Schoolbook" w:eastAsiaTheme="minorEastAsia" w:hAnsi="Century Schoolbook"/>
@@ -8821,7 +8848,6 @@
         </w:rPr>
         <w:t>succ</w:t>
       </w:r>
-      <w:proofErr w:type="spellEnd"/>
       <w:r>
         <w:rPr>
           <w:rFonts w:ascii="Century Schoolbook" w:eastAsiaTheme="minorEastAsia" w:hAnsi="Century Schoolbook"/>
@@ -8838,27 +8864,15 @@
         </w:rPr>
         <w:t xml:space="preserve">Now, </w:t>
       </w:r>
-      <w:proofErr w:type="spellStart"/>
-      <w:r>
-        <w:rPr>
-          <w:rFonts w:ascii="Century Schoolbook" w:eastAsiaTheme="minorEastAsia" w:hAnsi="Century Schoolbook"/>
-          <w:i/>
-          <w:iCs/>
-          <w:sz w:val="22"/>
-          <w:szCs w:val="22"/>
-        </w:rPr>
-        <w:t>succ’s</w:t>
-      </w:r>
-      <w:proofErr w:type="spellEnd"/>
-      <w:r>
-        <w:rPr>
-          <w:rFonts w:ascii="Century Schoolbook" w:eastAsiaTheme="minorEastAsia" w:hAnsi="Century Schoolbook"/>
-          <w:i/>
-          <w:iCs/>
-          <w:sz w:val="22"/>
-          <w:szCs w:val="22"/>
-        </w:rPr>
-        <w:t xml:space="preserve"> </w:t>
+      <w:r>
+        <w:rPr>
+          <w:rFonts w:ascii="Century Schoolbook" w:eastAsiaTheme="minorEastAsia" w:hAnsi="Century Schoolbook"/>
+          <w:i/>
+          <w:iCs/>
+          <w:sz w:val="22"/>
+          <w:szCs w:val="22"/>
+        </w:rPr>
+        <w:t xml:space="preserve">succ’s </w:t>
       </w:r>
       <w:r>
         <w:rPr>
@@ -8910,7 +8924,6 @@
         </w:rPr>
         <w:t xml:space="preserve">’s successor won’t be </w:t>
       </w:r>
-      <w:proofErr w:type="spellStart"/>
       <w:r>
         <w:rPr>
           <w:rFonts w:ascii="Century Schoolbook" w:eastAsiaTheme="minorEastAsia" w:hAnsi="Century Schoolbook"/>
@@ -8921,7 +8934,6 @@
         </w:rPr>
         <w:t>succ</w:t>
       </w:r>
-      <w:proofErr w:type="spellEnd"/>
       <w:r>
         <w:rPr>
           <w:rFonts w:ascii="Century Schoolbook" w:eastAsiaTheme="minorEastAsia" w:hAnsi="Century Schoolbook"/>
@@ -8930,23 +8942,61 @@
         </w:rPr>
         <w:t xml:space="preserve">), therefore we get that </w:t>
       </w:r>
-      <w:proofErr w:type="spellStart"/>
-      <w:r>
-        <w:rPr>
-          <w:rFonts w:ascii="Century Schoolbook" w:eastAsiaTheme="minorEastAsia" w:hAnsi="Century Schoolbook"/>
-          <w:i/>
-          <w:iCs/>
-          <w:sz w:val="22"/>
-          <w:szCs w:val="22"/>
-        </w:rPr>
-        <w:t>succ’s</w:t>
-      </w:r>
-      <w:proofErr w:type="spellEnd"/>
-      <w:r>
-        <w:rPr>
-          <w:rFonts w:ascii="Century Schoolbook" w:eastAsiaTheme="minorEastAsia" w:hAnsi="Century Schoolbook"/>
-          <w:i/>
-          <w:iCs/>
+      <w:r>
+        <w:rPr>
+          <w:rFonts w:ascii="Century Schoolbook" w:eastAsiaTheme="minorEastAsia" w:hAnsi="Century Schoolbook"/>
+          <w:i/>
+          <w:iCs/>
+          <w:sz w:val="22"/>
+          <w:szCs w:val="22"/>
+        </w:rPr>
+        <w:t xml:space="preserve">succ’s </w:t>
+      </w:r>
+      <w:r>
+        <w:rPr>
+          <w:rFonts w:ascii="Century Schoolbook" w:eastAsiaTheme="minorEastAsia" w:hAnsi="Century Schoolbook"/>
+          <w:sz w:val="22"/>
+          <w:szCs w:val="22"/>
+        </w:rPr>
+        <w:t xml:space="preserve">right subtree isn’t empty, since </w:t>
+      </w:r>
+      <w:r>
+        <w:rPr>
+          <w:rFonts w:ascii="Century Schoolbook" w:eastAsiaTheme="minorEastAsia" w:hAnsi="Century Schoolbook"/>
+          <w:i/>
+          <w:iCs/>
+          <w:sz w:val="22"/>
+          <w:szCs w:val="22"/>
+        </w:rPr>
+        <w:t xml:space="preserve">succ </w:t>
+      </w:r>
+      <w:r>
+        <w:rPr>
+          <w:rFonts w:ascii="Century Schoolbook" w:eastAsiaTheme="minorEastAsia" w:hAnsi="Century Schoolbook"/>
+          <w:sz w:val="22"/>
+          <w:szCs w:val="22"/>
+        </w:rPr>
+        <w:t>isn’t a leaf. From here,</w:t>
+      </w:r>
+      <w:r>
+        <w:rPr>
+          <w:rFonts w:ascii="Century Schoolbook" w:eastAsiaTheme="minorEastAsia" w:hAnsi="Century Schoolbook"/>
+          <w:sz w:val="22"/>
+          <w:szCs w:val="22"/>
+        </w:rPr>
+        <w:t xml:space="preserve"> the same proof applies from the last case – </w:t>
+      </w:r>
+      <w:r>
+        <w:rPr>
+          <w:rFonts w:ascii="Century Schoolbook" w:eastAsiaTheme="minorEastAsia" w:hAnsi="Century Schoolbook"/>
+          <w:sz w:val="22"/>
+          <w:szCs w:val="22"/>
+        </w:rPr>
+        <w:t>we</w:t>
+      </w:r>
+      <w:r>
+        <w:rPr>
+          <w:rFonts w:ascii="Century Schoolbook" w:eastAsiaTheme="minorEastAsia" w:hAnsi="Century Schoolbook"/>
           <w:sz w:val="22"/>
           <w:szCs w:val="22"/>
         </w:rPr>
@@ -8958,91 +9008,17 @@
           <w:sz w:val="22"/>
           <w:szCs w:val="22"/>
         </w:rPr>
-        <w:t xml:space="preserve">right subtree isn’t empty, since </w:t>
-      </w:r>
-      <w:proofErr w:type="spellStart"/>
-      <w:r>
-        <w:rPr>
-          <w:rFonts w:ascii="Century Schoolbook" w:eastAsiaTheme="minorEastAsia" w:hAnsi="Century Schoolbook"/>
-          <w:i/>
-          <w:iCs/>
-          <w:sz w:val="22"/>
-          <w:szCs w:val="22"/>
-        </w:rPr>
-        <w:t>succ</w:t>
-      </w:r>
-      <w:proofErr w:type="spellEnd"/>
-      <w:r>
-        <w:rPr>
-          <w:rFonts w:ascii="Century Schoolbook" w:eastAsiaTheme="minorEastAsia" w:hAnsi="Century Schoolbook"/>
-          <w:i/>
-          <w:iCs/>
-          <w:sz w:val="22"/>
-          <w:szCs w:val="22"/>
-        </w:rPr>
-        <w:t xml:space="preserve"> </w:t>
-      </w:r>
-      <w:r>
-        <w:rPr>
-          <w:rFonts w:ascii="Century Schoolbook" w:eastAsiaTheme="minorEastAsia" w:hAnsi="Century Schoolbook"/>
-          <w:sz w:val="22"/>
-          <w:szCs w:val="22"/>
-        </w:rPr>
-        <w:t>isn’t a leaf. From here,</w:t>
-      </w:r>
-      <w:r>
-        <w:rPr>
-          <w:rFonts w:ascii="Century Schoolbook" w:eastAsiaTheme="minorEastAsia" w:hAnsi="Century Schoolbook"/>
-          <w:sz w:val="22"/>
-          <w:szCs w:val="22"/>
-        </w:rPr>
-        <w:t xml:space="preserve"> the same proof applies from the last case – </w:t>
-      </w:r>
-      <w:r>
-        <w:rPr>
-          <w:rFonts w:ascii="Century Schoolbook" w:eastAsiaTheme="minorEastAsia" w:hAnsi="Century Schoolbook"/>
-          <w:sz w:val="22"/>
-          <w:szCs w:val="22"/>
-        </w:rPr>
-        <w:t>we</w:t>
-      </w:r>
-      <w:r>
-        <w:rPr>
-          <w:rFonts w:ascii="Century Schoolbook" w:eastAsiaTheme="minorEastAsia" w:hAnsi="Century Schoolbook"/>
-          <w:sz w:val="22"/>
-          <w:szCs w:val="22"/>
-        </w:rPr>
-        <w:t xml:space="preserve"> </w:t>
-      </w:r>
-      <w:r>
-        <w:rPr>
-          <w:rFonts w:ascii="Century Schoolbook" w:eastAsiaTheme="minorEastAsia" w:hAnsi="Century Schoolbook"/>
-          <w:sz w:val="22"/>
-          <w:szCs w:val="22"/>
-        </w:rPr>
         <w:t xml:space="preserve">just treat </w:t>
       </w:r>
-      <w:proofErr w:type="spellStart"/>
-      <w:r>
-        <w:rPr>
-          <w:rFonts w:ascii="Century Schoolbook" w:eastAsiaTheme="minorEastAsia" w:hAnsi="Century Schoolbook"/>
-          <w:i/>
-          <w:iCs/>
-          <w:sz w:val="22"/>
-          <w:szCs w:val="22"/>
-        </w:rPr>
-        <w:t>succ</w:t>
-      </w:r>
-      <w:proofErr w:type="spellEnd"/>
-      <w:r>
-        <w:rPr>
-          <w:rFonts w:ascii="Century Schoolbook" w:eastAsiaTheme="minorEastAsia" w:hAnsi="Century Schoolbook"/>
-          <w:i/>
-          <w:iCs/>
-          <w:sz w:val="22"/>
-          <w:szCs w:val="22"/>
-        </w:rPr>
-        <w:t xml:space="preserve"> </w:t>
+      <w:r>
+        <w:rPr>
+          <w:rFonts w:ascii="Century Schoolbook" w:eastAsiaTheme="minorEastAsia" w:hAnsi="Century Schoolbook"/>
+          <w:i/>
+          <w:iCs/>
+          <w:sz w:val="22"/>
+          <w:szCs w:val="22"/>
+        </w:rPr>
+        <w:t xml:space="preserve">succ </w:t>
       </w:r>
       <w:r>
         <w:rPr>
@@ -9683,6 +9659,119 @@
     </w:lvl>
   </w:abstractNum>
   <w:abstractNum w:abstractNumId="5" w15:restartNumberingAfterBreak="0">
+    <w:nsid w:val="510561CA"/>
+    <w:multiLevelType w:val="hybridMultilevel"/>
+    <w:tmpl w:val="42FC349E"/>
+    <w:lvl w:ilvl="0" w:tplc="04090001">
+      <w:start w:val="1"/>
+      <w:numFmt w:val="bullet"/>
+      <w:lvlText w:val=""/>
+      <w:lvlJc w:val="left"/>
+      <w:pPr>
+        <w:ind w:left="720" w:hanging="360"/>
+      </w:pPr>
+      <w:rPr>
+        <w:rFonts w:ascii="Symbol" w:hAnsi="Symbol" w:hint="default"/>
+      </w:rPr>
+    </w:lvl>
+    <w:lvl w:ilvl="1" w:tplc="FFFFFFFF" w:tentative="1">
+      <w:start w:val="1"/>
+      <w:numFmt w:val="bullet"/>
+      <w:lvlText w:val="o"/>
+      <w:lvlJc w:val="left"/>
+      <w:pPr>
+        <w:ind w:left="1440" w:hanging="360"/>
+      </w:pPr>
+      <w:rPr>
+        <w:rFonts w:ascii="Courier New" w:hAnsi="Courier New" w:cs="Courier New" w:hint="default"/>
+      </w:rPr>
+    </w:lvl>
+    <w:lvl w:ilvl="2" w:tplc="FFFFFFFF" w:tentative="1">
+      <w:start w:val="1"/>
+      <w:numFmt w:val="bullet"/>
+      <w:lvlText w:val=""/>
+      <w:lvlJc w:val="left"/>
+      <w:pPr>
+        <w:ind w:left="2160" w:hanging="360"/>
+      </w:pPr>
+      <w:rPr>
+        <w:rFonts w:ascii="Wingdings" w:hAnsi="Wingdings" w:hint="default"/>
+      </w:rPr>
+    </w:lvl>
+    <w:lvl w:ilvl="3" w:tplc="FFFFFFFF" w:tentative="1">
+      <w:start w:val="1"/>
+      <w:numFmt w:val="bullet"/>
+      <w:lvlText w:val=""/>
+      <w:lvlJc w:val="left"/>
+      <w:pPr>
+        <w:ind w:left="2880" w:hanging="360"/>
+      </w:pPr>
+      <w:rPr>
+        <w:rFonts w:ascii="Symbol" w:hAnsi="Symbol" w:hint="default"/>
+      </w:rPr>
+    </w:lvl>
+    <w:lvl w:ilvl="4" w:tplc="FFFFFFFF" w:tentative="1">
+      <w:start w:val="1"/>
+      <w:numFmt w:val="bullet"/>
+      <w:lvlText w:val="o"/>
+      <w:lvlJc w:val="left"/>
+      <w:pPr>
+        <w:ind w:left="3600" w:hanging="360"/>
+      </w:pPr>
+      <w:rPr>
+        <w:rFonts w:ascii="Courier New" w:hAnsi="Courier New" w:cs="Courier New" w:hint="default"/>
+      </w:rPr>
+    </w:lvl>
+    <w:lvl w:ilvl="5" w:tplc="FFFFFFFF" w:tentative="1">
+      <w:start w:val="1"/>
+      <w:numFmt w:val="bullet"/>
+      <w:lvlText w:val=""/>
+      <w:lvlJc w:val="left"/>
+      <w:pPr>
+        <w:ind w:left="4320" w:hanging="360"/>
+      </w:pPr>
+      <w:rPr>
+        <w:rFonts w:ascii="Wingdings" w:hAnsi="Wingdings" w:hint="default"/>
+      </w:rPr>
+    </w:lvl>
+    <w:lvl w:ilvl="6" w:tplc="FFFFFFFF" w:tentative="1">
+      <w:start w:val="1"/>
+      <w:numFmt w:val="bullet"/>
+      <w:lvlText w:val=""/>
+      <w:lvlJc w:val="left"/>
+      <w:pPr>
+        <w:ind w:left="5040" w:hanging="360"/>
+      </w:pPr>
+      <w:rPr>
+        <w:rFonts w:ascii="Symbol" w:hAnsi="Symbol" w:hint="default"/>
+      </w:rPr>
+    </w:lvl>
+    <w:lvl w:ilvl="7" w:tplc="FFFFFFFF" w:tentative="1">
+      <w:start w:val="1"/>
+      <w:numFmt w:val="bullet"/>
+      <w:lvlText w:val="o"/>
+      <w:lvlJc w:val="left"/>
+      <w:pPr>
+        <w:ind w:left="5760" w:hanging="360"/>
+      </w:pPr>
+      <w:rPr>
+        <w:rFonts w:ascii="Courier New" w:hAnsi="Courier New" w:cs="Courier New" w:hint="default"/>
+      </w:rPr>
+    </w:lvl>
+    <w:lvl w:ilvl="8" w:tplc="FFFFFFFF" w:tentative="1">
+      <w:start w:val="1"/>
+      <w:numFmt w:val="bullet"/>
+      <w:lvlText w:val=""/>
+      <w:lvlJc w:val="left"/>
+      <w:pPr>
+        <w:ind w:left="6480" w:hanging="360"/>
+      </w:pPr>
+      <w:rPr>
+        <w:rFonts w:ascii="Wingdings" w:hAnsi="Wingdings" w:hint="default"/>
+      </w:rPr>
+    </w:lvl>
+  </w:abstractNum>
+  <w:abstractNum w:abstractNumId="6" w15:restartNumberingAfterBreak="0">
     <w:nsid w:val="52153624"/>
     <w:multiLevelType w:val="hybridMultilevel"/>
     <w:tmpl w:val="67660E18"/>
@@ -9795,7 +9884,7 @@
       </w:rPr>
     </w:lvl>
   </w:abstractNum>
-  <w:abstractNum w:abstractNumId="6" w15:restartNumberingAfterBreak="0">
+  <w:abstractNum w:abstractNumId="7" w15:restartNumberingAfterBreak="0">
     <w:nsid w:val="6B11287F"/>
     <w:multiLevelType w:val="hybridMultilevel"/>
     <w:tmpl w:val="E55CAB3E"/>
@@ -9908,7 +9997,7 @@
       </w:rPr>
     </w:lvl>
   </w:abstractNum>
-  <w:abstractNum w:abstractNumId="7" w15:restartNumberingAfterBreak="0">
+  <w:abstractNum w:abstractNumId="8" w15:restartNumberingAfterBreak="0">
     <w:nsid w:val="786D45D6"/>
     <w:multiLevelType w:val="hybridMultilevel"/>
     <w:tmpl w:val="7BF876AE"/>
@@ -10028,10 +10117,10 @@
     <w:abstractNumId w:val="3"/>
   </w:num>
   <w:num w:numId="3" w16cid:durableId="414714428">
-    <w:abstractNumId w:val="5"/>
+    <w:abstractNumId w:val="6"/>
   </w:num>
   <w:num w:numId="4" w16cid:durableId="1251351957">
-    <w:abstractNumId w:val="6"/>
+    <w:abstractNumId w:val="7"/>
   </w:num>
   <w:num w:numId="5" w16cid:durableId="183062301">
     <w:abstractNumId w:val="2"/>
@@ -10043,7 +10132,10 @@
     <w:abstractNumId w:val="0"/>
   </w:num>
   <w:num w:numId="8" w16cid:durableId="1976254586">
-    <w:abstractNumId w:val="7"/>
+    <w:abstractNumId w:val="8"/>
+  </w:num>
+  <w:num w:numId="9" w16cid:durableId="1039087910">
+    <w:abstractNumId w:val="5"/>
   </w:num>
 </w:numbering>
 </file>

</xml_diff>

<commit_message>
no floating points around the pdf
</commit_message>
<xml_diff>
--- a/HW6.docx
+++ b/HW6.docx
@@ -189,7 +189,7 @@
         <w:spacing w:after="0"/>
         <w:jc w:val="both"/>
         <w:rPr>
-          <w:rFonts w:ascii="Century Schoolbook" w:hAnsi="Century Schoolbook" w:hint="cs"/>
+          <w:rFonts w:ascii="Century Schoolbook" w:hAnsi="Century Schoolbook"/>
           <w:sz w:val="22"/>
           <w:szCs w:val="22"/>
           <w:rtl/>
@@ -5813,7 +5813,23 @@
           <w:sz w:val="22"/>
           <w:szCs w:val="22"/>
         </w:rPr>
-        <w:t>earlier of the following p</w:t>
+        <w:t>earlie</w:t>
+      </w:r>
+      <w:r>
+        <w:rPr>
+          <w:rFonts w:ascii="Century Schoolbook" w:hAnsi="Century Schoolbook"/>
+          <w:sz w:val="22"/>
+          <w:szCs w:val="22"/>
+        </w:rPr>
+        <w:t>st</w:t>
+      </w:r>
+      <w:r>
+        <w:rPr>
+          <w:rFonts w:ascii="Century Schoolbook" w:hAnsi="Century Schoolbook"/>
+          <w:sz w:val="22"/>
+          <w:szCs w:val="22"/>
+        </w:rPr>
+        <w:t xml:space="preserve"> of the following p</w:t>
       </w:r>
       <w:r>
         <w:rPr>
@@ -5829,23 +5845,7 @@
           <w:sz w:val="22"/>
           <w:szCs w:val="22"/>
         </w:rPr>
-        <w:t>: (1</w:t>
-      </w:r>
-      <w:r>
-        <w:rPr>
-          <w:rFonts w:ascii="Century Schoolbook" w:hAnsi="Century Schoolbook"/>
-          <w:sz w:val="22"/>
-          <w:szCs w:val="22"/>
-        </w:rPr>
-        <w:t>.1</w:t>
-      </w:r>
-      <w:r>
-        <w:rPr>
-          <w:rFonts w:ascii="Century Schoolbook" w:hAnsi="Century Schoolbook"/>
-          <w:sz w:val="22"/>
-          <w:szCs w:val="22"/>
-        </w:rPr>
-        <w:t xml:space="preserve">) the </w:t>
+        <w:t xml:space="preserve">: (1) the </w:t>
       </w:r>
       <w:r>
         <w:rPr>
@@ -5861,15 +5861,39 @@
           <w:sz w:val="22"/>
           <w:szCs w:val="22"/>
         </w:rPr>
-        <w:t xml:space="preserve"> o</w:t>
-      </w:r>
-      <w:r>
-        <w:rPr>
-          <w:rFonts w:ascii="Century Schoolbook" w:hAnsi="Century Schoolbook"/>
-          <w:sz w:val="22"/>
-          <w:szCs w:val="22"/>
-        </w:rPr>
-        <w:t>r (1.2)</w:t>
+        <w:t xml:space="preserve"> </w:t>
+      </w:r>
+      <w:r>
+        <w:rPr>
+          <w:rFonts w:ascii="Century Schoolbook" w:hAnsi="Century Schoolbook"/>
+          <w:sz w:val="22"/>
+          <w:szCs w:val="22"/>
+        </w:rPr>
+        <w:t>and</w:t>
+      </w:r>
+      <w:r>
+        <w:rPr>
+          <w:rFonts w:ascii="Century Schoolbook" w:hAnsi="Century Schoolbook"/>
+          <w:sz w:val="22"/>
+          <w:szCs w:val="22"/>
+        </w:rPr>
+        <w:t xml:space="preserve"> (</w:t>
+      </w:r>
+      <w:r>
+        <w:rPr>
+          <w:rFonts w:ascii="Century Schoolbook" w:hAnsi="Century Schoolbook"/>
+          <w:sz w:val="22"/>
+          <w:szCs w:val="22"/>
+        </w:rPr>
+        <w:t>2</w:t>
+      </w:r>
+      <w:r>
+        <w:rPr>
+          <w:rFonts w:ascii="Century Schoolbook" w:hAnsi="Century Schoolbook"/>
+          <w:sz w:val="22"/>
+          <w:szCs w:val="22"/>
+        </w:rPr>
+        <w:t>)</w:t>
       </w:r>
       <w:r>
         <w:rPr>
@@ -5919,15 +5943,49 @@
           <w:sz w:val="22"/>
           <w:szCs w:val="22"/>
         </w:rPr>
-        <w:t xml:space="preserve">and (2) the point immediately before a new matching entry is added to the </w:t>
-      </w:r>
-      <w:r>
-        <w:rPr>
-          <w:rFonts w:ascii="Century Schoolbook" w:hAnsi="Century Schoolbook"/>
-          <w:sz w:val="22"/>
-          <w:szCs w:val="22"/>
-        </w:rPr>
-        <w:t>tree</w:t>
+        <w:t>and (</w:t>
+      </w:r>
+      <w:r>
+        <w:rPr>
+          <w:rFonts w:ascii="Century Schoolbook" w:hAnsi="Century Schoolbook"/>
+          <w:sz w:val="22"/>
+          <w:szCs w:val="22"/>
+        </w:rPr>
+        <w:t>3</w:t>
+      </w:r>
+      <w:r>
+        <w:rPr>
+          <w:rFonts w:ascii="Century Schoolbook" w:hAnsi="Century Schoolbook"/>
+          <w:sz w:val="22"/>
+          <w:szCs w:val="22"/>
+        </w:rPr>
+        <w:t xml:space="preserve">) the point immediately before a new </w:t>
+      </w:r>
+      <w:r>
+        <w:rPr>
+          <w:rFonts w:ascii="Century Schoolbook" w:hAnsi="Century Schoolbook"/>
+          <w:sz w:val="22"/>
+          <w:szCs w:val="22"/>
+        </w:rPr>
+        <w:t xml:space="preserve">node holding </w:t>
+      </w:r>
+      <w:r>
+        <w:rPr>
+          <w:rFonts w:ascii="Century Schoolbook" w:hAnsi="Century Schoolbook"/>
+          <w:i/>
+          <w:iCs/>
+          <w:sz w:val="22"/>
+          <w:szCs w:val="22"/>
+        </w:rPr>
+        <w:t xml:space="preserve">x </w:t>
+      </w:r>
+      <w:r>
+        <w:rPr>
+          <w:rFonts w:ascii="Century Schoolbook" w:hAnsi="Century Schoolbook"/>
+          <w:sz w:val="22"/>
+          <w:szCs w:val="22"/>
+        </w:rPr>
+        <w:t>is added to the tree</w:t>
       </w:r>
       <w:r>
         <w:rPr>
@@ -5936,74 +5994,6 @@
           <w:szCs w:val="22"/>
         </w:rPr>
         <w:t>.</w:t>
-      </w:r>
-      <w:r>
-        <w:rPr>
-          <w:rFonts w:ascii="Century Schoolbook" w:hAnsi="Century Schoolbook"/>
-          <w:sz w:val="22"/>
-          <w:szCs w:val="22"/>
-        </w:rPr>
-        <w:t xml:space="preserve"> </w:t>
-      </w:r>
-      <w:r>
-        <w:rPr>
-          <w:rFonts w:ascii="Century Schoolbook" w:hAnsi="Century Schoolbook"/>
-          <w:sz w:val="22"/>
-          <w:szCs w:val="22"/>
-          <w:u w:val="single"/>
-        </w:rPr>
-        <w:t>Notice</w:t>
-      </w:r>
-      <w:r>
-        <w:rPr>
-          <w:rFonts w:ascii="Century Schoolbook" w:hAnsi="Century Schoolbook"/>
-          <w:sz w:val="22"/>
-          <w:szCs w:val="22"/>
-          <w:u w:val="single"/>
-        </w:rPr>
-        <w:t>:</w:t>
-      </w:r>
-      <w:r>
-        <w:rPr>
-          <w:rFonts w:ascii="Century Schoolbook" w:hAnsi="Century Schoolbook"/>
-          <w:sz w:val="22"/>
-          <w:szCs w:val="22"/>
-        </w:rPr>
-        <w:t xml:space="preserve"> </w:t>
-      </w:r>
-      <w:r>
-        <w:rPr>
-          <w:rFonts w:ascii="Century Schoolbook" w:hAnsi="Century Schoolbook"/>
-          <w:sz w:val="22"/>
-          <w:szCs w:val="22"/>
-        </w:rPr>
-        <w:t xml:space="preserve">points of type (1.x) don’t occur at the same </w:t>
-      </w:r>
-      <w:r>
-        <w:rPr>
-          <w:rFonts w:ascii="Century Schoolbook" w:hAnsi="Century Schoolbook"/>
-          <w:i/>
-          <w:iCs/>
-          <w:sz w:val="22"/>
-          <w:szCs w:val="22"/>
-        </w:rPr>
-        <w:t xml:space="preserve">contains(x) </w:t>
-      </w:r>
-      <w:r>
-        <w:rPr>
-          <w:rFonts w:ascii="Century Schoolbook" w:hAnsi="Century Schoolbook"/>
-          <w:sz w:val="22"/>
-          <w:szCs w:val="22"/>
-        </w:rPr>
-        <w:t>execution interval.</w:t>
-      </w:r>
-      <w:r>
-        <w:rPr>
-          <w:rFonts w:ascii="Century Schoolbook" w:hAnsi="Century Schoolbook"/>
-          <w:sz w:val="22"/>
-          <w:szCs w:val="22"/>
-        </w:rPr>
-        <w:t xml:space="preserve"> </w:t>
       </w:r>
     </w:p>
     <w:p>
@@ -6013,7 +6003,7 @@
         <w:spacing w:before="240"/>
         <w:jc w:val="both"/>
         <w:rPr>
-          <w:rFonts w:ascii="Century Schoolbook" w:hAnsi="Century Schoolbook" w:hint="cs"/>
+          <w:rFonts w:ascii="Century Schoolbook" w:hAnsi="Century Schoolbook"/>
           <w:sz w:val="22"/>
           <w:szCs w:val="22"/>
           <w:rtl/>

</xml_diff>